<commit_message>
working on 1b and 1c models.
</commit_message>
<xml_diff>
--- a/revisions/Transferring optimal decision.docx
+++ b/revisions/Transferring optimal decision.docx
@@ -2369,6 +2369,7 @@
           <w:szCs w:val="20"/>
         </w:rPr>
       </w:pPr>
+      <w:bookmarkStart w:id="4" w:name="_Hlk142302878"/>
       <w:r>
         <w:rPr>
           <w:b/>
@@ -2380,6 +2381,7 @@
         <w:t>Analysis</w:t>
       </w:r>
     </w:p>
+    <w:bookmarkEnd w:id="4"/>
     <w:p>
       <w:pPr>
         <w:spacing w:after="160" w:line="360" w:lineRule="auto"/>
@@ -2511,7 +2513,7 @@
         </w:rPr>
         <w:t xml:space="preserve">As </w:t>
       </w:r>
-      <w:commentRangeStart w:id="4"/>
+      <w:commentRangeStart w:id="5"/>
       <w:r>
         <w:rPr>
           <w:color w:val="F79646" w:themeColor="accent6"/>
@@ -2538,12 +2540,12 @@
         </w:rPr>
         <w:t xml:space="preserve"> standing position </w:t>
       </w:r>
-      <w:commentRangeEnd w:id="4"/>
+      <w:commentRangeEnd w:id="5"/>
       <w:r>
         <w:rPr>
           <w:rStyle w:val="CommentReference"/>
         </w:rPr>
-        <w:commentReference w:id="4"/>
+        <w:commentReference w:id="5"/>
       </w:r>
       <w:r>
         <w:rPr>
@@ -2685,7 +2687,7 @@
         </w:rPr>
         <w:t xml:space="preserve">task did so optimally. That is, when they were asked to reach for one of the two red or green beanbags, they sat in the central chair. For the largest distance between the beanbags, they chose either the left or right side chair, resulting in a 50% success rate. </w:t>
       </w:r>
-      <w:commentRangeStart w:id="5"/>
+      <w:commentRangeStart w:id="6"/>
       <w:r>
         <w:rPr>
           <w:color w:val="E36C0A" w:themeColor="accent6" w:themeShade="BF"/>
@@ -2694,12 +2696,12 @@
         </w:rPr>
         <w:t>No variance, either within, or between participants was observed</w:t>
       </w:r>
-      <w:commentRangeEnd w:id="5"/>
+      <w:commentRangeEnd w:id="6"/>
       <w:r>
         <w:rPr>
           <w:rStyle w:val="CommentReference"/>
         </w:rPr>
-        <w:commentReference w:id="5"/>
+        <w:commentReference w:id="6"/>
       </w:r>
       <w:r>
         <w:rPr>
@@ -3026,7 +3028,7 @@
         </w:rPr>
         <w:t>.</w:t>
       </w:r>
-      <w:commentRangeStart w:id="6"/>
+      <w:commentRangeStart w:id="7"/>
       <w:r>
         <w:rPr>
           <w:rFonts w:ascii="Nunito" w:eastAsia="Nunito" w:hAnsi="Nunito" w:cs="Nunito"/>
@@ -3058,14 +3060,14 @@
         </w:rPr>
         <w:t>task before completing the throwing task. Each dot is a trial and each facet of the plot is a single participant. Optimal participants would stand close to 0 at the smallest value of delta and close to 1 at the largest (see Appendix A). By this definition, no individual, in either group, chose optimal standing positions.</w:t>
       </w:r>
-      <w:commentRangeEnd w:id="6"/>
+      <w:commentRangeEnd w:id="7"/>
       <w:r>
         <w:rPr>
           <w:rStyle w:val="CommentReference"/>
           <w:i/>
           <w:iCs/>
         </w:rPr>
-        <w:commentReference w:id="6"/>
+        <w:commentReference w:id="7"/>
       </w:r>
     </w:p>
     <w:p>
@@ -3432,7 +3434,7 @@
           <w:szCs w:val="24"/>
         </w:rPr>
       </w:pPr>
-      <w:commentRangeStart w:id="7"/>
+      <w:commentRangeStart w:id="8"/>
       <w:r>
         <w:rPr>
           <w:sz w:val="20"/>
@@ -3456,12 +3458,12 @@
         </w:rPr>
         <w:t xml:space="preserve"> condition, by assuming that participants will be accurate on average 50% of the time if they stand at one hoop. In this figure, optimal accuracy has been simulated for 32 participants doing 15 trials with a probability of success of .5. It is clear that both the primed and control groups fall short of this standard. Because we did not include a session to measure each individual’s throwing accuracy in this experiment, we cannot estimate what their optimal accuracy would have been for  the other two distances.</w:t>
       </w:r>
-      <w:commentRangeEnd w:id="7"/>
+      <w:commentRangeEnd w:id="8"/>
       <w:r>
         <w:rPr>
           <w:rStyle w:val="CommentReference"/>
         </w:rPr>
-        <w:commentReference w:id="7"/>
+        <w:commentReference w:id="8"/>
       </w:r>
     </w:p>
     <w:p>
@@ -3571,7 +3573,7 @@
         </w:rPr>
         <w:t xml:space="preserve">To test whether this is a robust failure, we carried out two small conceptual replications. Experiment 1B is similar to 1A, but with a second alternative intervention based on completing logical problems based on the focus-divide dilemma. In experiment 1c, we hoped to increase the chances of participants obtaining insight into the shared solution space for the </w:t>
       </w:r>
-      <w:bookmarkStart w:id="8" w:name="_Hlk140588332"/>
+      <w:bookmarkStart w:id="9" w:name="_Hlk140588332"/>
       <w:r>
         <w:rPr>
           <w:color w:val="E36C0A" w:themeColor="accent6" w:themeShade="BF"/>
@@ -3580,7 +3582,7 @@
         </w:rPr>
         <w:t xml:space="preserve">reaching </w:t>
       </w:r>
-      <w:bookmarkEnd w:id="8"/>
+      <w:bookmarkEnd w:id="9"/>
       <w:r>
         <w:rPr>
           <w:color w:val="E36C0A" w:themeColor="accent6" w:themeShade="BF"/>
@@ -4261,6 +4263,82 @@
           <w:szCs w:val="20"/>
         </w:rPr>
         <w:t xml:space="preserve"> puzzle, which participants worked on for 5 minutes.</w:t>
+      </w:r>
+    </w:p>
+    <w:p>
+      <w:pPr>
+        <w:spacing w:after="160" w:line="360" w:lineRule="auto"/>
+        <w:rPr>
+          <w:b/>
+          <w:bCs/>
+          <w:color w:val="F79646" w:themeColor="accent6"/>
+          <w:sz w:val="20"/>
+          <w:szCs w:val="20"/>
+        </w:rPr>
+      </w:pPr>
+      <w:r>
+        <w:rPr>
+          <w:b/>
+          <w:bCs/>
+          <w:color w:val="F79646" w:themeColor="accent6"/>
+          <w:sz w:val="20"/>
+          <w:szCs w:val="20"/>
+        </w:rPr>
+        <w:t>Analysis</w:t>
+      </w:r>
+    </w:p>
+    <w:p>
+      <w:pPr>
+        <w:spacing w:after="160" w:line="360" w:lineRule="auto"/>
+        <w:rPr>
+          <w:color w:val="E36C0A" w:themeColor="accent6" w:themeShade="BF"/>
+          <w:sz w:val="20"/>
+          <w:szCs w:val="20"/>
+        </w:rPr>
+      </w:pPr>
+      <w:r>
+        <w:rPr>
+          <w:color w:val="E36C0A" w:themeColor="accent6" w:themeShade="BF"/>
+          <w:sz w:val="20"/>
+          <w:szCs w:val="20"/>
+        </w:rPr>
+        <w:t xml:space="preserve">These two experiments will be </w:t>
+      </w:r>
+      <w:proofErr w:type="spellStart"/>
+      <w:r>
+        <w:rPr>
+          <w:color w:val="E36C0A" w:themeColor="accent6" w:themeShade="BF"/>
+          <w:sz w:val="20"/>
+          <w:szCs w:val="20"/>
+        </w:rPr>
+        <w:t>analysed</w:t>
+      </w:r>
+      <w:proofErr w:type="spellEnd"/>
+      <w:r>
+        <w:rPr>
+          <w:color w:val="E36C0A" w:themeColor="accent6" w:themeShade="BF"/>
+          <w:sz w:val="20"/>
+          <w:szCs w:val="20"/>
+        </w:rPr>
+        <w:t xml:space="preserve"> in the same manner as Experiment 1A. While each experiment will be </w:t>
+      </w:r>
+      <w:proofErr w:type="spellStart"/>
+      <w:r>
+        <w:rPr>
+          <w:color w:val="E36C0A" w:themeColor="accent6" w:themeShade="BF"/>
+          <w:sz w:val="20"/>
+          <w:szCs w:val="20"/>
+        </w:rPr>
+        <w:t>analysed</w:t>
+      </w:r>
+      <w:proofErr w:type="spellEnd"/>
+      <w:r>
+        <w:rPr>
+          <w:color w:val="E36C0A" w:themeColor="accent6" w:themeShade="BF"/>
+          <w:sz w:val="20"/>
+          <w:szCs w:val="20"/>
+        </w:rPr>
+        <w:t xml:space="preserve"> independently we will present the results of the two models in the same figure to ease comparisons. </w:t>
       </w:r>
     </w:p>
     <w:p>
@@ -4418,7 +4496,7 @@
           <w:szCs w:val="20"/>
         </w:rPr>
       </w:pPr>
-      <w:commentRangeStart w:id="9"/>
+      <w:commentRangeStart w:id="10"/>
       <w:r>
         <w:rPr>
           <w:rFonts w:ascii="Nunito" w:eastAsia="Nunito" w:hAnsi="Nunito" w:cs="Nunito"/>
@@ -4502,12 +4580,12 @@
         </w:rPr>
         <w:t xml:space="preserve">. </w:t>
       </w:r>
-      <w:commentRangeEnd w:id="9"/>
+      <w:commentRangeEnd w:id="10"/>
       <w:r>
         <w:rPr>
           <w:rStyle w:val="CommentReference"/>
         </w:rPr>
-        <w:commentReference w:id="9"/>
+        <w:commentReference w:id="10"/>
       </w:r>
     </w:p>
     <w:p>
@@ -5421,7 +5499,7 @@
           <w:szCs w:val="24"/>
         </w:rPr>
       </w:pPr>
-      <w:bookmarkStart w:id="10" w:name="_Hlk140589975"/>
+      <w:bookmarkStart w:id="11" w:name="_Hlk140589975"/>
       <w:r>
         <w:rPr>
           <w:b/>
@@ -5431,7 +5509,7 @@
         <w:t>Results</w:t>
       </w:r>
     </w:p>
-    <w:bookmarkEnd w:id="10"/>
+    <w:bookmarkEnd w:id="11"/>
     <w:p>
       <w:pPr>
         <w:spacing w:after="160" w:line="360" w:lineRule="auto"/>
@@ -8854,7 +8932,7 @@
 
 <file path=word/comments.xml><?xml version="1.0" encoding="utf-8"?>
 <w:comments xmlns:wpc="http://schemas.microsoft.com/office/word/2010/wordprocessingCanvas" xmlns:cx="http://schemas.microsoft.com/office/drawing/2014/chartex" xmlns:cx1="http://schemas.microsoft.com/office/drawing/2015/9/8/chartex" xmlns:cx2="http://schemas.microsoft.com/office/drawing/2015/10/21/chartex" xmlns:cx3="http://schemas.microsoft.com/office/drawing/2016/5/9/chartex" xmlns:cx4="http://schemas.microsoft.com/office/drawing/2016/5/10/chartex" xmlns:cx5="http://schemas.microsoft.com/office/drawing/2016/5/11/chartex" xmlns:cx6="http://schemas.microsoft.com/office/drawing/2016/5/12/chartex" xmlns:cx7="http://schemas.microsoft.com/office/drawing/2016/5/13/chartex" xmlns:cx8="http://schemas.microsoft.com/office/drawing/2016/5/14/chartex" xmlns:mc="http://schemas.openxmlformats.org/markup-compatibility/2006" xmlns:aink="http://schemas.microsoft.com/office/drawing/2016/ink" xmlns:am3d="http://schemas.microsoft.com/office/drawing/2017/model3d" xmlns:o="urn:schemas-microsoft-com:office:office" xmlns:oel="http://schemas.microsoft.com/office/2019/extlst" xmlns:r="http://schemas.openxmlformats.org/officeDocument/2006/relationships" xmlns:m="http://schemas.openxmlformats.org/officeDocument/2006/math" xmlns:v="urn:schemas-microsoft-com:vml" xmlns:wp14="http://schemas.microsoft.com/office/word/2010/wordprocessingDrawing" xmlns:wp="http://schemas.openxmlformats.org/drawingml/2006/wordprocessingDrawing" xmlns:w10="urn:schemas-microsoft-com:office:word" xmlns:w="http://schemas.openxmlformats.org/wordprocessingml/2006/main" xmlns:w14="http://schemas.microsoft.com/office/word/2010/wordml" xmlns:w15="http://schemas.microsoft.com/office/word/2012/wordml" xmlns:w16cex="http://schemas.microsoft.com/office/word/2018/wordml/cex" xmlns:w16cid="http://schemas.microsoft.com/office/word/2016/wordml/cid" xmlns:w16="http://schemas.microsoft.com/office/word/2018/wordml" xmlns:w16sdtdh="http://schemas.microsoft.com/office/word/2020/wordml/sdtdatahash" xmlns:w16se="http://schemas.microsoft.com/office/word/2015/wordml/symex" xmlns:wpg="http://schemas.microsoft.com/office/word/2010/wordprocessingGroup" xmlns:wpi="http://schemas.microsoft.com/office/word/2010/wordprocessingInk" xmlns:wne="http://schemas.microsoft.com/office/word/2006/wordml" xmlns:wps="http://schemas.microsoft.com/office/word/2010/wordprocessingShape" mc:Ignorable="w14 w15 w16se w16cid w16 w16cex w16sdtdh wp14">
-  <w:comment w:id="4" w:author="Clarke, Alasdair D F" w:date="2023-07-19T16:22:00Z" w:initials="CADF">
+  <w:comment w:id="5" w:author="Clarke, Alasdair D F" w:date="2023-07-19T16:22:00Z" w:initials="CADF">
     <w:p>
       <w:pPr>
         <w:pStyle w:val="CommentText"/>
@@ -8870,7 +8948,7 @@
       </w:r>
     </w:p>
   </w:comment>
-  <w:comment w:id="5" w:author="Clarke, Alasdair D F" w:date="2023-07-18T15:11:00Z" w:initials="CADF">
+  <w:comment w:id="6" w:author="Clarke, Alasdair D F" w:date="2023-07-18T15:11:00Z" w:initials="CADF">
     <w:p>
       <w:pPr>
         <w:pStyle w:val="CommentText"/>
@@ -8886,7 +8964,7 @@
       </w:r>
     </w:p>
   </w:comment>
-  <w:comment w:id="6" w:author="Clarke, Alasdair D F" w:date="2023-07-19T14:09:00Z" w:initials="CADF">
+  <w:comment w:id="7" w:author="Clarke, Alasdair D F" w:date="2023-07-19T14:09:00Z" w:initials="CADF">
     <w:p>
       <w:pPr>
         <w:pStyle w:val="CommentText"/>
@@ -8902,7 +8980,7 @@
       </w:r>
     </w:p>
   </w:comment>
-  <w:comment w:id="7" w:author="Clarke, Alasdair D F" w:date="2023-07-20T10:38:00Z" w:initials="CADF">
+  <w:comment w:id="8" w:author="Clarke, Alasdair D F" w:date="2023-07-20T10:38:00Z" w:initials="CADF">
     <w:p>
       <w:pPr>
         <w:pStyle w:val="CommentText"/>
@@ -8925,7 +9003,7 @@
       </w:r>
     </w:p>
   </w:comment>
-  <w:comment w:id="9" w:author="Clarke, Alasdair D F" w:date="2023-07-21T10:39:00Z" w:initials="CADF">
+  <w:comment w:id="10" w:author="Clarke, Alasdair D F" w:date="2023-07-21T10:39:00Z" w:initials="CADF">
     <w:p>
       <w:pPr>
         <w:pStyle w:val="CommentText"/>
@@ -9691,7 +9769,7 @@
   <w:style w:type="paragraph" w:default="1" w:styleId="Normal">
     <w:name w:val="Normal"/>
     <w:qFormat/>
-    <w:rsid w:val="00D02949"/>
+    <w:rsid w:val="005931D0"/>
   </w:style>
   <w:style w:type="paragraph" w:styleId="Heading1">
     <w:name w:val="heading 1"/>

</xml_diff>

<commit_message>
adding 1b and c HPDI
</commit_message>
<xml_diff>
--- a/revisions/Transferring optimal decision.docx
+++ b/revisions/Transferring optimal decision.docx
@@ -431,7 +431,25 @@
           <w:sz w:val="20"/>
           <w:szCs w:val="20"/>
         </w:rPr>
-        <w:t xml:space="preserve">, making variable and idiosyncratic responses to choice problems is a strong and persistent default mode. Borrowing concepts from classic animal learning studies, we </w:t>
+        <w:t xml:space="preserve">, making variable and idiosyncratic responses </w:t>
+      </w:r>
+      <w:proofErr w:type="gramStart"/>
+      <w:r>
+        <w:rPr>
+          <w:color w:val="000000"/>
+          <w:sz w:val="20"/>
+          <w:szCs w:val="20"/>
+        </w:rPr>
+        <w:t>to choice</w:t>
+      </w:r>
+      <w:proofErr w:type="gramEnd"/>
+      <w:r>
+        <w:rPr>
+          <w:color w:val="000000"/>
+          <w:sz w:val="20"/>
+          <w:szCs w:val="20"/>
+        </w:rPr>
+        <w:t xml:space="preserve"> problems is a strong and persistent default mode. Borrowing concepts from classic animal learning studies, we </w:t>
       </w:r>
       <w:r>
         <w:rPr>
@@ -954,7 +972,23 @@
           <w:sz w:val="20"/>
           <w:szCs w:val="20"/>
         </w:rPr>
-        <w:t xml:space="preserve">Recognizing that a problem has a tractable solution is a necessary first step for solving it, and this recognition could be considered an “insight”. Insight is associated with the  “aha” moment that comes with solving some specific types of problems, classically known as </w:t>
+        <w:t xml:space="preserve">Recognizing that a problem has a tractable solution is a necessary first step for solving it, and this recognition could be considered an “insight”. Insight is associated with </w:t>
+      </w:r>
+      <w:proofErr w:type="gramStart"/>
+      <w:r>
+        <w:rPr>
+          <w:sz w:val="20"/>
+          <w:szCs w:val="20"/>
+        </w:rPr>
+        <w:t>the  “</w:t>
+      </w:r>
+      <w:proofErr w:type="gramEnd"/>
+      <w:r>
+        <w:rPr>
+          <w:sz w:val="20"/>
+          <w:szCs w:val="20"/>
+        </w:rPr>
+        <w:t xml:space="preserve">aha” moment that comes with solving some specific types of problems, classically known as </w:t>
       </w:r>
       <w:r>
         <w:rPr>
@@ -1026,7 +1060,55 @@
           <w:sz w:val="20"/>
           <w:szCs w:val="20"/>
         </w:rPr>
-        <w:t>The well-known  “dual-systems” models (e.g. Stanovich &amp; West, 2000) suggest cognition can take a rapid, automatic route as well as a more deliberative, logic-based route. These systems represent a very broad categorical distinction in cognitive reasoning and are normally applied to judgment and problem solving contexts. A more germane theoretical framework for the simple, repeated choices participants make in our tasks may come from classic animal learning studies, which provide a similar distinction between choices made with and without insight</w:t>
+        <w:t>The well-</w:t>
+      </w:r>
+      <w:proofErr w:type="gramStart"/>
+      <w:r>
+        <w:rPr>
+          <w:sz w:val="20"/>
+          <w:szCs w:val="20"/>
+        </w:rPr>
+        <w:t>known  “</w:t>
+      </w:r>
+      <w:proofErr w:type="gramEnd"/>
+      <w:r>
+        <w:rPr>
+          <w:sz w:val="20"/>
+          <w:szCs w:val="20"/>
+        </w:rPr>
+        <w:t xml:space="preserve">dual-systems” models (e.g. Stanovich &amp; West, 2000) suggest cognition can take a rapid, automatic route as well as a more deliberative, logic-based route. These systems represent a very broad categorical distinction in cognitive reasoning and are normally applied to judgment and </w:t>
+      </w:r>
+      <w:proofErr w:type="gramStart"/>
+      <w:r>
+        <w:rPr>
+          <w:sz w:val="20"/>
+          <w:szCs w:val="20"/>
+        </w:rPr>
+        <w:t>problem solving</w:t>
+      </w:r>
+      <w:proofErr w:type="gramEnd"/>
+      <w:r>
+        <w:rPr>
+          <w:sz w:val="20"/>
+          <w:szCs w:val="20"/>
+        </w:rPr>
+        <w:t xml:space="preserve"> contexts. A more germane theoretical framework for the simple, repeated choices participants </w:t>
+      </w:r>
+      <w:proofErr w:type="gramStart"/>
+      <w:r>
+        <w:rPr>
+          <w:sz w:val="20"/>
+          <w:szCs w:val="20"/>
+        </w:rPr>
+        <w:t>make</w:t>
+      </w:r>
+      <w:proofErr w:type="gramEnd"/>
+      <w:r>
+        <w:rPr>
+          <w:sz w:val="20"/>
+          <w:szCs w:val="20"/>
+        </w:rPr>
+        <w:t xml:space="preserve"> in our tasks may come from classic animal learning studies, which provide a similar distinction between choices made with and without insight</w:t>
       </w:r>
       <w:r>
         <w:rPr>
@@ -1187,7 +1269,23 @@
           <w:sz w:val="20"/>
           <w:szCs w:val="20"/>
         </w:rPr>
-        <w:t xml:space="preserve">, which are controlled by the animal’s knowledge about consequences. Habits will always follow from the same conditions, but actions allow an organism to change the choices it makes given what the organism knows. This dichotomy has held up well in the literature, with accruing evidence that actions and habits are subserved by distinct neural systems (e.g. </w:t>
+        <w:t>, which are controlled by the animal’s knowledge about consequences. Habits will always follow from the same conditions, but actions allow an organism to change the choices it makes given what the organism knows. This dichotomy has held up well in the literature, with accruing evidence that actions and habits are subserved by distinct neural systems (</w:t>
+      </w:r>
+      <w:proofErr w:type="gramStart"/>
+      <w:r>
+        <w:rPr>
+          <w:sz w:val="20"/>
+          <w:szCs w:val="20"/>
+        </w:rPr>
+        <w:t>e.g.</w:t>
+      </w:r>
+      <w:proofErr w:type="gramEnd"/>
+      <w:r>
+        <w:rPr>
+          <w:sz w:val="20"/>
+          <w:szCs w:val="20"/>
+        </w:rPr>
+        <w:t xml:space="preserve"> </w:t>
       </w:r>
       <w:proofErr w:type="spellStart"/>
       <w:r>
@@ -2418,6 +2516,7 @@
         <w:t xml:space="preserve"> was carried out with R (</w:t>
       </w:r>
       <w:proofErr w:type="spellStart"/>
+      <w:proofErr w:type="gramStart"/>
       <w:r>
         <w:rPr>
           <w:color w:val="F79646" w:themeColor="accent6"/>
@@ -2427,6 +2526,7 @@
         <w:t>vX.XX</w:t>
       </w:r>
       <w:proofErr w:type="spellEnd"/>
+      <w:proofErr w:type="gramEnd"/>
       <w:r>
         <w:rPr>
           <w:color w:val="F79646" w:themeColor="accent6"/>
@@ -2587,7 +2687,25 @@
           <w:sz w:val="20"/>
           <w:szCs w:val="20"/>
         </w:rPr>
-        <w:t xml:space="preserve"> N(0,1)</w:t>
+        <w:t xml:space="preserve"> </w:t>
+      </w:r>
+      <w:proofErr w:type="gramStart"/>
+      <w:r>
+        <w:rPr>
+          <w:color w:val="F79646" w:themeColor="accent6"/>
+          <w:sz w:val="20"/>
+          <w:szCs w:val="20"/>
+        </w:rPr>
+        <w:t>N(</w:t>
+      </w:r>
+      <w:proofErr w:type="gramEnd"/>
+      <w:r>
+        <w:rPr>
+          <w:color w:val="F79646" w:themeColor="accent6"/>
+          <w:sz w:val="20"/>
+          <w:szCs w:val="20"/>
+        </w:rPr>
+        <w:t>0,1)</w:t>
       </w:r>
       <w:r>
         <w:rPr>
@@ -2685,7 +2803,23 @@
           <w:sz w:val="20"/>
           <w:szCs w:val="20"/>
         </w:rPr>
-        <w:t xml:space="preserve">task did so optimally. That is, when they were asked to reach for one of the two red or green beanbags, they sat in the central chair. For the largest distance between the beanbags, they chose either the left or right side chair, resulting in a 50% success rate. </w:t>
+        <w:t xml:space="preserve">task did so optimally. That is, when they were asked to reach for one of the two red or green beanbags, they sat in the central chair. For the largest distance between the beanbags, they chose either the left or </w:t>
+      </w:r>
+      <w:proofErr w:type="gramStart"/>
+      <w:r>
+        <w:rPr>
+          <w:sz w:val="20"/>
+          <w:szCs w:val="20"/>
+        </w:rPr>
+        <w:t>right side</w:t>
+      </w:r>
+      <w:proofErr w:type="gramEnd"/>
+      <w:r>
+        <w:rPr>
+          <w:sz w:val="20"/>
+          <w:szCs w:val="20"/>
+        </w:rPr>
+        <w:t xml:space="preserve"> chair, resulting in a 50% success rate. </w:t>
       </w:r>
       <w:commentRangeStart w:id="6"/>
       <w:r>
@@ -3456,7 +3590,23 @@
           <w:sz w:val="20"/>
           <w:szCs w:val="20"/>
         </w:rPr>
-        <w:t xml:space="preserve"> condition, by assuming that participants will be accurate on average 50% of the time if they stand at one hoop. In this figure, optimal accuracy has been simulated for 32 participants doing 15 trials with a probability of success of .5. It is clear that both the primed and control groups fall short of this standard. Because we did not include a session to measure each individual’s throwing accuracy in this experiment, we cannot estimate what their optimal accuracy would have been for  the other two distances.</w:t>
+        <w:t xml:space="preserve"> condition, by assuming that participants will be accurate on average 50% of the time if they stand at one hoop. In this figure, optimal accuracy has been simulated for 32 participants doing 15 trials with a probability of success of .5. It is clear that both the primed and control groups fall short of this standard. Because we did not include a session to measure each individual’s throwing accuracy in this experiment, we cannot estimate what their optimal accuracy would have been </w:t>
+      </w:r>
+      <w:proofErr w:type="gramStart"/>
+      <w:r>
+        <w:rPr>
+          <w:sz w:val="20"/>
+          <w:szCs w:val="20"/>
+        </w:rPr>
+        <w:t>for  the</w:t>
+      </w:r>
+      <w:proofErr w:type="gramEnd"/>
+      <w:r>
+        <w:rPr>
+          <w:sz w:val="20"/>
+          <w:szCs w:val="20"/>
+        </w:rPr>
+        <w:t xml:space="preserve"> other two distances.</w:t>
       </w:r>
       <w:commentRangeEnd w:id="8"/>
       <w:r>
@@ -3978,8 +4128,18 @@
           <w:sz w:val="20"/>
           <w:szCs w:val="20"/>
         </w:rPr>
-        <w:t xml:space="preserve"> ten simple arithmetic questions (i.e., 27-12 = )</w:t>
-      </w:r>
+        <w:t xml:space="preserve"> ten simple arithmetic questions (i.e., 27-12 </w:t>
+      </w:r>
+      <w:proofErr w:type="gramStart"/>
+      <w:r>
+        <w:rPr>
+          <w:color w:val="E36C0A" w:themeColor="accent6" w:themeShade="BF"/>
+          <w:sz w:val="20"/>
+          <w:szCs w:val="20"/>
+        </w:rPr>
+        <w:t>= )</w:t>
+      </w:r>
+      <w:proofErr w:type="gramEnd"/>
       <w:r>
         <w:rPr>
           <w:color w:val="E36C0A" w:themeColor="accent6" w:themeShade="BF"/>
@@ -4338,7 +4498,25 @@
           <w:sz w:val="20"/>
           <w:szCs w:val="20"/>
         </w:rPr>
-        <w:t xml:space="preserve"> independently we will present the results of the two models in the same figure to ease comparisons. </w:t>
+        <w:t xml:space="preserve"> </w:t>
+      </w:r>
+      <w:proofErr w:type="gramStart"/>
+      <w:r>
+        <w:rPr>
+          <w:color w:val="E36C0A" w:themeColor="accent6" w:themeShade="BF"/>
+          <w:sz w:val="20"/>
+          <w:szCs w:val="20"/>
+        </w:rPr>
+        <w:t>independently</w:t>
+      </w:r>
+      <w:proofErr w:type="gramEnd"/>
+      <w:r>
+        <w:rPr>
+          <w:color w:val="E36C0A" w:themeColor="accent6" w:themeShade="BF"/>
+          <w:sz w:val="20"/>
+          <w:szCs w:val="20"/>
+        </w:rPr>
+        <w:t xml:space="preserve"> we will present the results of the two models in the same figure to ease comparisons. </w:t>
       </w:r>
     </w:p>
     <w:p>
@@ -4362,6 +4540,529 @@
     </w:p>
     <w:p>
       <w:pPr>
+        <w:pStyle w:val="Heading1"/>
+        <w:rPr>
+          <w:color w:val="E36C0A" w:themeColor="accent6" w:themeShade="BF"/>
+          <w:sz w:val="20"/>
+          <w:szCs w:val="20"/>
+        </w:rPr>
+      </w:pPr>
+      <w:r>
+        <w:rPr>
+          <w:color w:val="E36C0A" w:themeColor="accent6" w:themeShade="BF"/>
+          <w:sz w:val="20"/>
+          <w:szCs w:val="20"/>
+        </w:rPr>
+        <w:lastRenderedPageBreak/>
+        <w:t>These experiments were analyzed using the same Bayesian hurdle-lognormal model as before</w:t>
+      </w:r>
+      <w:r>
+        <w:rPr>
+          <w:color w:val="E36C0A" w:themeColor="accent6" w:themeShade="BF"/>
+          <w:sz w:val="20"/>
+          <w:szCs w:val="20"/>
+        </w:rPr>
+        <w:t>.</w:t>
+      </w:r>
+      <w:r>
+        <w:rPr>
+          <w:color w:val="E36C0A" w:themeColor="accent6" w:themeShade="BF"/>
+          <w:sz w:val="20"/>
+          <w:szCs w:val="20"/>
+        </w:rPr>
+        <w:t xml:space="preserve"> The model fit is summarized in Figure </w:t>
+      </w:r>
+      <w:r>
+        <w:rPr>
+          <w:color w:val="E36C0A" w:themeColor="accent6" w:themeShade="BF"/>
+          <w:sz w:val="20"/>
+          <w:szCs w:val="20"/>
+        </w:rPr>
+        <w:t>X. We can see that there is a strong, consistent tendency to stand at the central position when the hoops are close to one another</w:t>
+      </w:r>
+      <w:r>
+        <w:rPr>
+          <w:color w:val="E36C0A" w:themeColor="accent6" w:themeShade="BF"/>
+          <w:sz w:val="20"/>
+          <w:szCs w:val="20"/>
+        </w:rPr>
+        <w:t>, particularly in experiment 1C</w:t>
+      </w:r>
+      <w:r>
+        <w:rPr>
+          <w:color w:val="E36C0A" w:themeColor="accent6" w:themeShade="BF"/>
+          <w:sz w:val="20"/>
+          <w:szCs w:val="20"/>
+        </w:rPr>
+        <w:t xml:space="preserve">. As such, the estimates for the non-central standing positions </w:t>
+      </w:r>
+      <w:r>
+        <w:rPr>
+          <w:color w:val="E36C0A" w:themeColor="accent6" w:themeShade="BF"/>
+          <w:sz w:val="20"/>
+          <w:szCs w:val="20"/>
+        </w:rPr>
+        <w:t>have high uncertainty</w:t>
+      </w:r>
+      <w:r>
+        <w:rPr>
+          <w:color w:val="E36C0A" w:themeColor="accent6" w:themeShade="BF"/>
+          <w:sz w:val="20"/>
+          <w:szCs w:val="20"/>
+        </w:rPr>
+        <w:t xml:space="preserve">, as there are very examples of this behavior. When the hoops are far apart, people still stand in the central position around </w:t>
+      </w:r>
+      <w:r>
+        <w:rPr>
+          <w:color w:val="E36C0A" w:themeColor="accent6" w:themeShade="BF"/>
+          <w:sz w:val="20"/>
+          <w:szCs w:val="20"/>
+        </w:rPr>
+        <w:t>a third of the time in experiment 1B</w:t>
+      </w:r>
+      <w:r>
+        <w:rPr>
+          <w:color w:val="E36C0A" w:themeColor="accent6" w:themeShade="BF"/>
+          <w:sz w:val="20"/>
+          <w:szCs w:val="20"/>
+        </w:rPr>
+        <w:t xml:space="preserve"> (95% HPDIs of [</w:t>
+      </w:r>
+      <w:r>
+        <w:rPr>
+          <w:color w:val="E36C0A" w:themeColor="accent6" w:themeShade="BF"/>
+          <w:sz w:val="20"/>
+          <w:szCs w:val="20"/>
+        </w:rPr>
+        <w:t>0.13, 0.48</w:t>
+      </w:r>
+      <w:r>
+        <w:rPr>
+          <w:color w:val="E36C0A" w:themeColor="accent6" w:themeShade="BF"/>
+          <w:sz w:val="20"/>
+          <w:szCs w:val="20"/>
+        </w:rPr>
+        <w:t>], [</w:t>
+      </w:r>
+      <w:r>
+        <w:rPr>
+          <w:color w:val="E36C0A" w:themeColor="accent6" w:themeShade="BF"/>
+          <w:sz w:val="20"/>
+          <w:szCs w:val="20"/>
+        </w:rPr>
+        <w:t>0.23, 0.65</w:t>
+      </w:r>
+      <w:r>
+        <w:rPr>
+          <w:color w:val="E36C0A" w:themeColor="accent6" w:themeShade="BF"/>
+          <w:sz w:val="20"/>
+          <w:szCs w:val="20"/>
+        </w:rPr>
+        <w:t>] and [</w:t>
+      </w:r>
+      <w:r>
+        <w:rPr>
+          <w:color w:val="E36C0A" w:themeColor="accent6" w:themeShade="BF"/>
+          <w:sz w:val="20"/>
+          <w:szCs w:val="20"/>
+        </w:rPr>
+        <w:t>0.29, 0.71</w:t>
+      </w:r>
+      <w:r>
+        <w:rPr>
+          <w:color w:val="E36C0A" w:themeColor="accent6" w:themeShade="BF"/>
+          <w:sz w:val="20"/>
+          <w:szCs w:val="20"/>
+        </w:rPr>
+        <w:t>] for the three groups respectively)</w:t>
+      </w:r>
+      <w:r>
+        <w:rPr>
+          <w:color w:val="E36C0A" w:themeColor="accent6" w:themeShade="BF"/>
+          <w:sz w:val="20"/>
+          <w:szCs w:val="20"/>
+        </w:rPr>
+        <w:t>, and a tenth of the time in experiment 1C (</w:t>
+      </w:r>
+      <w:r>
+        <w:rPr>
+          <w:color w:val="E36C0A" w:themeColor="accent6" w:themeShade="BF"/>
+          <w:sz w:val="20"/>
+          <w:szCs w:val="20"/>
+        </w:rPr>
+        <w:t>95% HPDIs of [</w:t>
+      </w:r>
+      <w:r>
+        <w:rPr>
+          <w:color w:val="E36C0A" w:themeColor="accent6" w:themeShade="BF"/>
+          <w:sz w:val="20"/>
+          <w:szCs w:val="20"/>
+        </w:rPr>
+        <w:t>0.08, 0.28</w:t>
+      </w:r>
+      <w:r>
+        <w:rPr>
+          <w:color w:val="E36C0A" w:themeColor="accent6" w:themeShade="BF"/>
+          <w:sz w:val="20"/>
+          <w:szCs w:val="20"/>
+        </w:rPr>
+        <w:t>]</w:t>
+      </w:r>
+      <w:r>
+        <w:rPr>
+          <w:color w:val="E36C0A" w:themeColor="accent6" w:themeShade="BF"/>
+          <w:sz w:val="20"/>
+          <w:szCs w:val="20"/>
+        </w:rPr>
+        <w:t xml:space="preserve"> for the control (sudoku) group and [</w:t>
+      </w:r>
+      <w:r>
+        <w:rPr>
+          <w:color w:val="E36C0A" w:themeColor="accent6" w:themeShade="BF"/>
+          <w:sz w:val="20"/>
+          <w:szCs w:val="20"/>
+        </w:rPr>
+        <w:t>0.05, 0.16</w:t>
+      </w:r>
+      <w:r>
+        <w:rPr>
+          <w:color w:val="E36C0A" w:themeColor="accent6" w:themeShade="BF"/>
+          <w:sz w:val="20"/>
+          <w:szCs w:val="20"/>
+        </w:rPr>
+        <w:t>]</w:t>
+      </w:r>
+      <w:r>
+        <w:rPr>
+          <w:color w:val="E36C0A" w:themeColor="accent6" w:themeShade="BF"/>
+          <w:sz w:val="20"/>
+          <w:szCs w:val="20"/>
+        </w:rPr>
+        <w:t xml:space="preserve"> for </w:t>
+      </w:r>
+      <w:r>
+        <w:rPr>
+          <w:color w:val="E36C0A" w:themeColor="accent6" w:themeShade="BF"/>
+          <w:sz w:val="20"/>
+          <w:szCs w:val="20"/>
+        </w:rPr>
+        <w:t>intervention (reaching) group)</w:t>
+      </w:r>
+      <w:r>
+        <w:rPr>
+          <w:color w:val="E36C0A" w:themeColor="accent6" w:themeShade="BF"/>
+          <w:sz w:val="20"/>
+          <w:szCs w:val="20"/>
+        </w:rPr>
+        <w:t xml:space="preserve">. </w:t>
+      </w:r>
+      <w:r>
+        <w:rPr>
+          <w:color w:val="E36C0A" w:themeColor="accent6" w:themeShade="BF"/>
+          <w:sz w:val="20"/>
+          <w:szCs w:val="20"/>
+        </w:rPr>
+        <w:t xml:space="preserve">In trials in which participants chose a non-central position, they move around 0.25 to 0.75 units away from the central midpoint towards one of the hoops in the far condition. </w:t>
+      </w:r>
+    </w:p>
+    <w:p>
+      <w:pPr>
+        <w:pStyle w:val="Heading1"/>
+        <w:rPr>
+          <w:color w:val="E36C0A" w:themeColor="accent6" w:themeShade="BF"/>
+          <w:sz w:val="20"/>
+          <w:szCs w:val="20"/>
+        </w:rPr>
+      </w:pPr>
+      <w:r>
+        <w:rPr>
+          <w:color w:val="E36C0A" w:themeColor="accent6" w:themeShade="BF"/>
+          <w:sz w:val="20"/>
+          <w:szCs w:val="20"/>
+        </w:rPr>
+        <w:t>The</w:t>
+      </w:r>
+      <w:r>
+        <w:rPr>
+          <w:color w:val="E36C0A" w:themeColor="accent6" w:themeShade="BF"/>
+          <w:sz w:val="20"/>
+          <w:szCs w:val="20"/>
+        </w:rPr>
+        <w:t xml:space="preserve"> preference to stand in the midpoint of between the two hoops in the near condition is stronger than have observed before</w:t>
+      </w:r>
+      <w:r>
+        <w:rPr>
+          <w:color w:val="E36C0A" w:themeColor="accent6" w:themeShade="BF"/>
+          <w:sz w:val="20"/>
+          <w:szCs w:val="20"/>
+        </w:rPr>
+        <w:t xml:space="preserve"> both experiment 1B and 1C. As such, we are prevented of observing an effect of our intervention here due to ceiling effects. When the hoops are far from one another, participants are less likely to stand in the </w:t>
+      </w:r>
+      <w:proofErr w:type="spellStart"/>
+      <w:r>
+        <w:rPr>
+          <w:color w:val="E36C0A" w:themeColor="accent6" w:themeShade="BF"/>
+          <w:sz w:val="20"/>
+          <w:szCs w:val="20"/>
+        </w:rPr>
+        <w:t>centre</w:t>
+      </w:r>
+      <w:proofErr w:type="spellEnd"/>
+      <w:r>
+        <w:rPr>
+          <w:color w:val="E36C0A" w:themeColor="accent6" w:themeShade="BF"/>
+          <w:sz w:val="20"/>
+          <w:szCs w:val="20"/>
+        </w:rPr>
+        <w:t xml:space="preserve"> in all conditions. However, in experiment 1b there is no clear difference between control (</w:t>
+      </w:r>
+      <w:proofErr w:type="spellStart"/>
+      <w:r>
+        <w:rPr>
+          <w:color w:val="E36C0A" w:themeColor="accent6" w:themeShade="BF"/>
+          <w:sz w:val="20"/>
+          <w:szCs w:val="20"/>
+        </w:rPr>
+        <w:t>maths</w:t>
+      </w:r>
+      <w:proofErr w:type="spellEnd"/>
+      <w:r>
+        <w:rPr>
+          <w:color w:val="E36C0A" w:themeColor="accent6" w:themeShade="BF"/>
+          <w:sz w:val="20"/>
+          <w:szCs w:val="20"/>
+        </w:rPr>
+        <w:t>) condition and either the reaching (95% HPDI = [</w:t>
+      </w:r>
+      <w:r>
+        <w:rPr>
+          <w:color w:val="E36C0A" w:themeColor="accent6" w:themeShade="BF"/>
+          <w:sz w:val="20"/>
+          <w:szCs w:val="20"/>
+        </w:rPr>
+        <w:t>-0.</w:t>
+      </w:r>
+      <w:r>
+        <w:rPr>
+          <w:color w:val="E36C0A" w:themeColor="accent6" w:themeShade="BF"/>
+          <w:sz w:val="20"/>
+          <w:szCs w:val="20"/>
+        </w:rPr>
+        <w:t>07</w:t>
+      </w:r>
+      <w:r>
+        <w:rPr>
+          <w:color w:val="E36C0A" w:themeColor="accent6" w:themeShade="BF"/>
+          <w:sz w:val="20"/>
+          <w:szCs w:val="20"/>
+        </w:rPr>
+        <w:t>, 0.</w:t>
+      </w:r>
+      <w:r>
+        <w:rPr>
+          <w:color w:val="E36C0A" w:themeColor="accent6" w:themeShade="BF"/>
+          <w:sz w:val="20"/>
+          <w:szCs w:val="20"/>
+        </w:rPr>
+        <w:t>46</w:t>
+      </w:r>
+      <w:r>
+        <w:rPr>
+          <w:color w:val="E36C0A" w:themeColor="accent6" w:themeShade="BF"/>
+          <w:sz w:val="20"/>
+          <w:szCs w:val="20"/>
+        </w:rPr>
+        <w:t>]) or logic conditions ([</w:t>
+      </w:r>
+      <w:r>
+        <w:rPr>
+          <w:color w:val="E36C0A" w:themeColor="accent6" w:themeShade="BF"/>
+          <w:sz w:val="20"/>
+          <w:szCs w:val="20"/>
+        </w:rPr>
+        <w:t>-0.</w:t>
+      </w:r>
+      <w:r>
+        <w:rPr>
+          <w:color w:val="E36C0A" w:themeColor="accent6" w:themeShade="BF"/>
+          <w:sz w:val="20"/>
+          <w:szCs w:val="20"/>
+        </w:rPr>
+        <w:t>233</w:t>
+      </w:r>
+      <w:r>
+        <w:rPr>
+          <w:color w:val="E36C0A" w:themeColor="accent6" w:themeShade="BF"/>
+          <w:sz w:val="20"/>
+          <w:szCs w:val="20"/>
+        </w:rPr>
+        <w:t>, 0.3</w:t>
+      </w:r>
+      <w:r>
+        <w:rPr>
+          <w:color w:val="E36C0A" w:themeColor="accent6" w:themeShade="BF"/>
+          <w:sz w:val="20"/>
+          <w:szCs w:val="20"/>
+        </w:rPr>
+        <w:t>7</w:t>
+      </w:r>
+      <w:r>
+        <w:rPr>
+          <w:color w:val="E36C0A" w:themeColor="accent6" w:themeShade="BF"/>
+          <w:sz w:val="20"/>
+          <w:szCs w:val="20"/>
+        </w:rPr>
+        <w:t xml:space="preserve">]). This </w:t>
+      </w:r>
+      <w:proofErr w:type="spellStart"/>
+      <w:r>
+        <w:rPr>
+          <w:color w:val="E36C0A" w:themeColor="accent6" w:themeShade="BF"/>
+          <w:sz w:val="20"/>
+          <w:szCs w:val="20"/>
+        </w:rPr>
+        <w:t>behaviour</w:t>
+      </w:r>
+      <w:proofErr w:type="spellEnd"/>
+      <w:r>
+        <w:rPr>
+          <w:color w:val="E36C0A" w:themeColor="accent6" w:themeShade="BF"/>
+          <w:sz w:val="20"/>
+          <w:szCs w:val="20"/>
+        </w:rPr>
+        <w:t xml:space="preserve"> is more pronounced in experiment 1c, although again, there is no difference between our conditions ([</w:t>
+      </w:r>
+      <w:r>
+        <w:rPr>
+          <w:color w:val="E36C0A" w:themeColor="accent6" w:themeShade="BF"/>
+          <w:sz w:val="20"/>
+          <w:szCs w:val="20"/>
+        </w:rPr>
+        <w:t>-0.4, 0.20</w:t>
+      </w:r>
+      <w:r>
+        <w:rPr>
+          <w:color w:val="E36C0A" w:themeColor="accent6" w:themeShade="BF"/>
+          <w:sz w:val="20"/>
+          <w:szCs w:val="20"/>
+        </w:rPr>
+        <w:t>]).</w:t>
+      </w:r>
+      <w:r>
+        <w:rPr>
+          <w:color w:val="E36C0A" w:themeColor="accent6" w:themeShade="BF"/>
+          <w:sz w:val="20"/>
+          <w:szCs w:val="20"/>
+        </w:rPr>
+        <w:t xml:space="preserve"> Furthermore, we see no difference between condition in terms of the non-central positions that are chosen in the far condition: In experiment 1b we see differences of [</w:t>
+      </w:r>
+      <w:r>
+        <w:rPr>
+          <w:color w:val="E36C0A" w:themeColor="accent6" w:themeShade="BF"/>
+          <w:sz w:val="20"/>
+          <w:szCs w:val="20"/>
+        </w:rPr>
+        <w:t>-0.34, 0.17</w:t>
+      </w:r>
+      <w:r>
+        <w:rPr>
+          <w:color w:val="E36C0A" w:themeColor="accent6" w:themeShade="BF"/>
+          <w:sz w:val="20"/>
+          <w:szCs w:val="20"/>
+        </w:rPr>
+        <w:t>] and [</w:t>
+      </w:r>
+      <w:r>
+        <w:rPr>
+          <w:color w:val="E36C0A" w:themeColor="accent6" w:themeShade="BF"/>
+          <w:sz w:val="20"/>
+          <w:szCs w:val="20"/>
+        </w:rPr>
+        <w:t>-17, 0.35</w:t>
+      </w:r>
+      <w:r>
+        <w:rPr>
+          <w:color w:val="E36C0A" w:themeColor="accent6" w:themeShade="BF"/>
+          <w:sz w:val="20"/>
+          <w:szCs w:val="20"/>
+        </w:rPr>
+        <w:t>] between the control (</w:t>
+      </w:r>
+      <w:proofErr w:type="spellStart"/>
+      <w:r>
+        <w:rPr>
+          <w:color w:val="E36C0A" w:themeColor="accent6" w:themeShade="BF"/>
+          <w:sz w:val="20"/>
+          <w:szCs w:val="20"/>
+        </w:rPr>
+        <w:t>maths</w:t>
+      </w:r>
+      <w:proofErr w:type="spellEnd"/>
+      <w:r>
+        <w:rPr>
+          <w:color w:val="E36C0A" w:themeColor="accent6" w:themeShade="BF"/>
+          <w:sz w:val="20"/>
+          <w:szCs w:val="20"/>
+        </w:rPr>
+        <w:t>) and either the reaching or logic puzzle condition. In Experiment 1c, we observe a difference of [</w:t>
+      </w:r>
+      <w:r>
+        <w:rPr>
+          <w:color w:val="E36C0A" w:themeColor="accent6" w:themeShade="BF"/>
+          <w:sz w:val="20"/>
+          <w:szCs w:val="20"/>
+        </w:rPr>
+        <w:t>-0.25, 0.30</w:t>
+      </w:r>
+      <w:r>
+        <w:rPr>
+          <w:color w:val="E36C0A" w:themeColor="accent6" w:themeShade="BF"/>
+          <w:sz w:val="20"/>
+          <w:szCs w:val="20"/>
+        </w:rPr>
+        <w:t>]</w:t>
+      </w:r>
+      <w:r>
+        <w:rPr>
+          <w:color w:val="E36C0A" w:themeColor="accent6" w:themeShade="BF"/>
+          <w:sz w:val="20"/>
+          <w:szCs w:val="20"/>
+        </w:rPr>
+        <w:t xml:space="preserve">. In summary, as all 95% HPDI intervals contain, there is little evidence that our intervention causes a robust change in </w:t>
+      </w:r>
+      <w:proofErr w:type="spellStart"/>
+      <w:r>
+        <w:rPr>
+          <w:color w:val="E36C0A" w:themeColor="accent6" w:themeShade="BF"/>
+          <w:sz w:val="20"/>
+          <w:szCs w:val="20"/>
+        </w:rPr>
+        <w:t>behaviour</w:t>
+      </w:r>
+      <w:proofErr w:type="spellEnd"/>
+      <w:r>
+        <w:rPr>
+          <w:color w:val="E36C0A" w:themeColor="accent6" w:themeShade="BF"/>
+          <w:sz w:val="20"/>
+          <w:szCs w:val="20"/>
+        </w:rPr>
+        <w:t xml:space="preserve"> in the focus-divide dilemma. </w:t>
+      </w:r>
+    </w:p>
+    <w:p/>
+    <w:p/>
+    <w:p>
+      <w:pPr>
+        <w:pStyle w:val="Heading1"/>
+        <w:rPr>
+          <w:color w:val="E36C0A" w:themeColor="accent6" w:themeShade="BF"/>
+          <w:sz w:val="20"/>
+          <w:szCs w:val="20"/>
+        </w:rPr>
+      </w:pPr>
+    </w:p>
+    <w:p>
+      <w:pPr>
         <w:spacing w:after="160" w:line="360" w:lineRule="auto"/>
         <w:rPr>
           <w:color w:val="E36C0A" w:themeColor="accent6" w:themeShade="BF"/>
@@ -4371,74 +5072,13 @@
       </w:pPr>
       <w:r>
         <w:rPr>
-          <w:color w:val="E36C0A" w:themeColor="accent6" w:themeShade="BF"/>
-          <w:sz w:val="20"/>
-          <w:szCs w:val="20"/>
-        </w:rPr>
-        <w:t>These experiments were analyzed using the same Bayesian hurdle-lognormal model as before</w:t>
-      </w:r>
-      <w:r>
-        <w:rPr>
-          <w:color w:val="E36C0A" w:themeColor="accent6" w:themeShade="BF"/>
-          <w:sz w:val="20"/>
-          <w:szCs w:val="20"/>
-        </w:rPr>
-        <w:t>.</w:t>
-      </w:r>
-      <w:r>
-        <w:rPr>
-          <w:color w:val="E36C0A" w:themeColor="accent6" w:themeShade="BF"/>
-          <w:sz w:val="20"/>
-          <w:szCs w:val="20"/>
-        </w:rPr>
-        <w:t xml:space="preserve"> The model fit is summarized in Figure </w:t>
-      </w:r>
-      <w:r>
-        <w:rPr>
-          <w:color w:val="E36C0A" w:themeColor="accent6" w:themeShade="BF"/>
-          <w:sz w:val="20"/>
-          <w:szCs w:val="20"/>
-        </w:rPr>
-        <w:t xml:space="preserve">X. We can see that there is a strong, consistent tendency to stand at the central position when the hoops are close to one another. As such, the estimates for the non-central standing positions are very wide, as there are very examples of this behavior. When the hoops are far apart, people still stand in the central position around of the time (95% HPDIs of [], [] and [] for the three groups respectively). In the trials in which people do move away from the central location, they fail to move all the way to one of the two target hoops. The optimal </w:t>
-      </w:r>
-      <w:proofErr w:type="spellStart"/>
-      <w:r>
-        <w:rPr>
-          <w:color w:val="E36C0A" w:themeColor="accent6" w:themeShade="BF"/>
-          <w:sz w:val="20"/>
-          <w:szCs w:val="20"/>
-        </w:rPr>
-        <w:t>normalised</w:t>
-      </w:r>
-      <w:proofErr w:type="spellEnd"/>
-      <w:r>
-        <w:rPr>
-          <w:color w:val="E36C0A" w:themeColor="accent6" w:themeShade="BF"/>
-          <w:sz w:val="20"/>
-          <w:szCs w:val="20"/>
-        </w:rPr>
-        <w:t xml:space="preserve"> standing position is 1, while we observer 95% HPDIs of [], [] and [] for our three groups.   </w:t>
-      </w:r>
-    </w:p>
-    <w:p>
-      <w:pPr>
-        <w:spacing w:after="160" w:line="360" w:lineRule="auto"/>
-        <w:rPr>
-          <w:color w:val="E36C0A" w:themeColor="accent6" w:themeShade="BF"/>
-          <w:sz w:val="20"/>
-          <w:szCs w:val="20"/>
-        </w:rPr>
-      </w:pPr>
-      <w:r>
-        <w:rPr>
           <w:noProof/>
           <w:color w:val="E36C0A" w:themeColor="accent6" w:themeShade="BF"/>
           <w:sz w:val="20"/>
           <w:szCs w:val="20"/>
         </w:rPr>
-        <w:lastRenderedPageBreak/>
         <w:drawing>
-          <wp:inline distT="0" distB="0" distL="0" distR="0" wp14:anchorId="21227D03" wp14:editId="56C35676">
+          <wp:inline distT="0" distB="0" distL="0" distR="0" wp14:anchorId="21227D03" wp14:editId="6AAE7D87">
             <wp:extent cx="5943600" cy="1857375"/>
             <wp:effectExtent l="0" t="0" r="0" b="0"/>
             <wp:docPr id="6" name="Picture 6"/>
@@ -4449,7 +5089,7 @@
               <a:graphicData uri="http://schemas.openxmlformats.org/drawingml/2006/picture">
                 <pic:pic xmlns:pic="http://schemas.openxmlformats.org/drawingml/2006/picture">
                   <pic:nvPicPr>
-                    <pic:cNvPr id="0" name="Picture 2"/>
+                    <pic:cNvPr id="6" name="Picture 6"/>
                     <pic:cNvPicPr>
                       <a:picLocks noChangeAspect="1" noChangeArrowheads="1"/>
                     </pic:cNvPicPr>
@@ -4462,7 +5102,6 @@
                         </a:ext>
                       </a:extLst>
                     </a:blip>
-                    <a:srcRect/>
                     <a:stretch>
                       <a:fillRect/>
                     </a:stretch>
@@ -4629,6 +5268,7 @@
           <w:sz w:val="20"/>
           <w:szCs w:val="20"/>
         </w:rPr>
+        <w:lastRenderedPageBreak/>
         <w:t xml:space="preserve">In Experiment 1, we did not find evidence that optimal choices during the </w:t>
       </w:r>
       <w:r>
@@ -4723,7 +5363,6 @@
           <w:sz w:val="20"/>
           <w:szCs w:val="20"/>
         </w:rPr>
-        <w:lastRenderedPageBreak/>
         <w:t xml:space="preserve">Previous research leads to mixed predictions about whether this outcome is likely. On the one hand, there is evidence that solutions to insight problems can be provoked by guiding the eyes to relevant locations (Grant and Spivey, 2003) or in a pattern that is consistent with the solution (Thomas and </w:t>
       </w:r>
       <w:proofErr w:type="spellStart"/>
@@ -4850,6 +5489,7 @@
           <w:sz w:val="20"/>
           <w:szCs w:val="20"/>
         </w:rPr>
+        <w:lastRenderedPageBreak/>
         <w:t xml:space="preserve">Participants. </w:t>
       </w:r>
       <w:r>
@@ -4993,7 +5633,56 @@
           <w:sz w:val="20"/>
           <w:szCs w:val="20"/>
         </w:rPr>
-        <w:t xml:space="preserve"> 1000 (version 4.594) (SR Research ltd, Mississauga, Ontario, Canada) to record eye position at </w:t>
+        <w:t xml:space="preserve"> 1000 (version 4.594) (SR Research ltd, Mississauga, Ontario, Canada) to record eye position at 1000 Hz. A 9-point calibration sequence was used. The calibration and validation process </w:t>
+      </w:r>
+      <w:proofErr w:type="gramStart"/>
+      <w:r>
+        <w:rPr>
+          <w:sz w:val="20"/>
+          <w:szCs w:val="20"/>
+        </w:rPr>
+        <w:t>was</w:t>
+      </w:r>
+      <w:proofErr w:type="gramEnd"/>
+      <w:r>
+        <w:rPr>
+          <w:sz w:val="20"/>
+          <w:szCs w:val="20"/>
+        </w:rPr>
+        <w:t xml:space="preserve"> repeated every time the participant moved away from the chinrest. The process was also triggered if the participant broke fixation during the stimulus presentation five times in a row, or ten times cumulatively for each block of trials. The experiment took place in a dimly-lit, quiet room. </w:t>
+      </w:r>
+    </w:p>
+    <w:p>
+      <w:pPr>
+        <w:spacing w:line="360" w:lineRule="auto"/>
+        <w:rPr>
+          <w:sz w:val="20"/>
+          <w:szCs w:val="20"/>
+        </w:rPr>
+      </w:pPr>
+    </w:p>
+    <w:p>
+      <w:pPr>
+        <w:spacing w:after="160" w:line="360" w:lineRule="auto"/>
+        <w:rPr>
+          <w:sz w:val="20"/>
+          <w:szCs w:val="20"/>
+        </w:rPr>
+      </w:pPr>
+      <w:r>
+        <w:rPr>
+          <w:i/>
+          <w:sz w:val="20"/>
+          <w:szCs w:val="20"/>
+        </w:rPr>
+        <w:t xml:space="preserve">Experimental Design and Procedure. </w:t>
+      </w:r>
+      <w:r>
+        <w:rPr>
+          <w:sz w:val="20"/>
+          <w:szCs w:val="20"/>
+        </w:rPr>
+        <w:t xml:space="preserve">The experiment took place over two sessions. Session 1 lasted approximately 1 hour 30 minutes, and Session 2 lasted approximately 1 hour. There were three phases (see Figure 4): an Acuity Mapping Phase’, a ‘Directed Eye Movement Phase’ and a ‘Decision Phase’. Participants were randomly assigned to one of two groups: the control group completed the ‘Acuity Mapping Phase’ and the ‘Decision Phase’ in Session 1, and the primed group completed the ‘Acuity Mapping Phase’ and the ‘Directed Eye Movement Phase’ in Session 1.  In Session 2, both groups completed the same ‘Decision Phase’. All participants were instructed to respond to the target as accurately as possible. No feedback was provided. To ensure that participants understood the task and that a psychometric curve could be fitted to the performance data successfully, participants needed to score 80% or above in the closest distance in the acuity mapping phase to take part in both sessions of </w:t>
       </w:r>
       <w:r>
         <w:rPr>
@@ -5001,17 +5690,8 @@
           <w:szCs w:val="20"/>
         </w:rPr>
         <w:lastRenderedPageBreak/>
-        <w:t xml:space="preserve">1000 Hz. A 9-point calibration sequence was used. The calibration and validation process was repeated every time the participant moved away from the chinrest. The process was also triggered if the participant broke fixation during the stimulus presentation five times in a row, or ten times cumulatively for each block of trials. The experiment took place in a dimly-lit, quiet room. </w:t>
-      </w:r>
-    </w:p>
-    <w:p>
-      <w:pPr>
-        <w:spacing w:line="360" w:lineRule="auto"/>
-        <w:rPr>
-          <w:sz w:val="20"/>
-          <w:szCs w:val="20"/>
-        </w:rPr>
-      </w:pPr>
+        <w:t>the experiment and to be included in data analysis. Two participants were excluded on this basis and replaced (to retain a total of 12 in each group). The three phases are described below.</w:t>
+      </w:r>
     </w:p>
     <w:p>
       <w:pPr>
@@ -5027,14 +5707,94 @@
           <w:sz w:val="20"/>
           <w:szCs w:val="20"/>
         </w:rPr>
-        <w:t xml:space="preserve">Experimental Design and Procedure. </w:t>
-      </w:r>
-      <w:r>
-        <w:rPr>
-          <w:sz w:val="20"/>
-          <w:szCs w:val="20"/>
-        </w:rPr>
-        <w:t>The experiment took place over two sessions. Session 1 lasted approximately 1 hour 30 minutes, and Session 2 lasted approximately 1 hour. There were three phases (see Figure 4): an Acuity Mapping Phase’, a ‘Directed Eye Movement Phase’ and a ‘Decision Phase’. Participants were randomly assigned to one of two groups: the control group completed the ‘Acuity Mapping Phase’ and the ‘Decision Phase’ in Session 1, and the primed group completed the ‘Acuity Mapping Phase’ and the ‘Directed Eye Movement Phase’ in Session 1.  In Session 2, both groups completed the same ‘Decision Phase’. All participants were instructed to respond to the target as accurately as possible. No feedback was provided. To ensure that participants understood the task and that a psychometric curve could be fitted to the performance data successfully, participants needed to score 80% or above in the closest distance in the acuity mapping phase to take part in both sessions of the experiment and to be included in data analysis. Two participants were excluded on this basis and replaced (to retain a total of 12 in each group). The three phases are described below.</w:t>
+        <w:t xml:space="preserve">Acuity mapping phase.  </w:t>
+      </w:r>
+      <w:r>
+        <w:rPr>
+          <w:sz w:val="20"/>
+          <w:szCs w:val="20"/>
+        </w:rPr>
+        <w:t xml:space="preserve">During four blocks of 96 trials each (384 trials total), boxes were presented in 8 different distances: 2.7°, 3.9°, 5.2°, 6.8°, 8.4°, 10.1°, 11.4° or 12.5° between the centrally presented fixation mark and the </w:t>
+      </w:r>
+      <w:proofErr w:type="spellStart"/>
+      <w:r>
+        <w:rPr>
+          <w:sz w:val="20"/>
+          <w:szCs w:val="20"/>
+        </w:rPr>
+        <w:t>centre</w:t>
+      </w:r>
+      <w:proofErr w:type="spellEnd"/>
+      <w:r>
+        <w:rPr>
+          <w:sz w:val="20"/>
+          <w:szCs w:val="20"/>
+        </w:rPr>
+        <w:t xml:space="preserve"> of each box. Each distance was presented 12 times per block. The order of distances was randomized. All trials per distance were presented in succession. Each trial started with the presentation of a black fixation cross in the </w:t>
+      </w:r>
+      <w:proofErr w:type="spellStart"/>
+      <w:r>
+        <w:rPr>
+          <w:sz w:val="20"/>
+          <w:szCs w:val="20"/>
+        </w:rPr>
+        <w:t>centre</w:t>
+      </w:r>
+      <w:proofErr w:type="spellEnd"/>
+      <w:r>
+        <w:rPr>
+          <w:sz w:val="20"/>
+          <w:szCs w:val="20"/>
+        </w:rPr>
+        <w:t xml:space="preserve"> of the screen. Participants were asked to initiate the trial sequence by key press while fixating the cross intersection (drift check). After a stable fixation of 700 </w:t>
+      </w:r>
+      <w:proofErr w:type="spellStart"/>
+      <w:r>
+        <w:rPr>
+          <w:sz w:val="20"/>
+          <w:szCs w:val="20"/>
+        </w:rPr>
+        <w:t>ms</w:t>
+      </w:r>
+      <w:proofErr w:type="spellEnd"/>
+      <w:r>
+        <w:rPr>
+          <w:sz w:val="20"/>
+          <w:szCs w:val="20"/>
+        </w:rPr>
+        <w:t xml:space="preserve"> (within a 1˚ radius circle around the cross) two equidistant, grey boxes were presented, one on the left and one on the right of the fixation cross, with the target present in one of them. After 500 </w:t>
+      </w:r>
+      <w:proofErr w:type="spellStart"/>
+      <w:r>
+        <w:rPr>
+          <w:sz w:val="20"/>
+          <w:szCs w:val="20"/>
+        </w:rPr>
+        <w:t>ms</w:t>
+      </w:r>
+      <w:proofErr w:type="spellEnd"/>
+      <w:r>
+        <w:rPr>
+          <w:sz w:val="20"/>
+          <w:szCs w:val="20"/>
+        </w:rPr>
+        <w:t xml:space="preserve"> of stimulus presentation a blank (grey) screen appeared, indicating that a response was expected. A red screen was displayed and the trial terminated whenever participants looked more than 1˚ from fixation during the trial interval (</w:t>
+      </w:r>
+      <w:proofErr w:type="gramStart"/>
+      <w:r>
+        <w:rPr>
+          <w:sz w:val="20"/>
+          <w:szCs w:val="20"/>
+        </w:rPr>
+        <w:t>i.e.</w:t>
+      </w:r>
+      <w:proofErr w:type="gramEnd"/>
+      <w:r>
+        <w:rPr>
+          <w:sz w:val="20"/>
+          <w:szCs w:val="20"/>
+        </w:rPr>
+        <w:t xml:space="preserve"> starting from the key press at the start of the trial, ending with the onset of the response screen).</w:t>
       </w:r>
     </w:p>
     <w:p>
@@ -5051,14 +5811,14 @@
           <w:sz w:val="20"/>
           <w:szCs w:val="20"/>
         </w:rPr>
-        <w:t xml:space="preserve">Acuity mapping phase.  </w:t>
-      </w:r>
-      <w:r>
-        <w:rPr>
-          <w:sz w:val="20"/>
-          <w:szCs w:val="20"/>
-        </w:rPr>
-        <w:t xml:space="preserve">During four blocks of 96 trials each (384 trials total), boxes were presented in 8 different distances: 2.7°, 3.9°, 5.2°, 6.8°, 8.4°, 10.1°, 11.4° or 12.5° between the centrally presented fixation mark and the </w:t>
+        <w:t xml:space="preserve">Decision phase. </w:t>
+      </w:r>
+      <w:r>
+        <w:rPr>
+          <w:sz w:val="20"/>
+          <w:szCs w:val="20"/>
+        </w:rPr>
+        <w:t xml:space="preserve">The Decision phase consisted of 4 blocks. During each block, boxes were presented in 9 different distances (measured from the </w:t>
       </w:r>
       <w:proofErr w:type="spellStart"/>
       <w:r>
@@ -5074,7 +5834,7 @@
           <w:sz w:val="20"/>
           <w:szCs w:val="20"/>
         </w:rPr>
-        <w:t xml:space="preserve"> of each box. Each distance was presented 12 times per block. The order of distances was randomized. All trials per distance were presented in succession. Each trial started with the presentation of a black fixation cross in the </w:t>
+        <w:t xml:space="preserve"> of the screen to </w:t>
       </w:r>
       <w:proofErr w:type="spellStart"/>
       <w:r>
@@ -5090,7 +5850,53 @@
           <w:sz w:val="20"/>
           <w:szCs w:val="20"/>
         </w:rPr>
-        <w:t xml:space="preserve"> of the screen. Participants were asked to initiate the trial sequence by key press while fixating the cross intersection (drift check). After a stable fixation of 700 </w:t>
+        <w:t xml:space="preserve"> of the box). Two of the distances were constant among participants (8°, 18°). The participants’ individual switch-point (E</w:t>
+      </w:r>
+      <w:r>
+        <w:rPr>
+          <w:sz w:val="20"/>
+          <w:szCs w:val="20"/>
+          <w:vertAlign w:val="subscript"/>
+        </w:rPr>
+        <w:t>0</w:t>
+      </w:r>
+      <w:r>
+        <w:rPr>
+          <w:sz w:val="20"/>
+          <w:szCs w:val="20"/>
+        </w:rPr>
+        <w:t>) was the basis for the remaining 7 distances (E</w:t>
+      </w:r>
+      <w:r>
+        <w:rPr>
+          <w:sz w:val="20"/>
+          <w:szCs w:val="20"/>
+          <w:vertAlign w:val="subscript"/>
+        </w:rPr>
+        <w:t>0</w:t>
+      </w:r>
+      <w:r>
+        <w:rPr>
+          <w:sz w:val="20"/>
+          <w:szCs w:val="20"/>
+        </w:rPr>
+        <w:t xml:space="preserve"> [-3°, -2°, -1°, ±0°, +1°, +2°, +3°]). The switch-point was estimated from the acuity mapping data as described by </w:t>
+      </w:r>
+      <w:proofErr w:type="spellStart"/>
+      <w:r>
+        <w:rPr>
+          <w:sz w:val="20"/>
+          <w:szCs w:val="20"/>
+        </w:rPr>
+        <w:t>Morvan</w:t>
+      </w:r>
+      <w:proofErr w:type="spellEnd"/>
+      <w:r>
+        <w:rPr>
+          <w:sz w:val="20"/>
+          <w:szCs w:val="20"/>
+        </w:rPr>
+        <w:t xml:space="preserve"> and Maloney (2012). Each distance was presented 10 times per block (90 trials per block, total 360 trials). Trial order was randomized.  Participants initiated each trial with a key press while fixating a black fixation cross to initiate a drift check. The cross was positioned 4° above the horizontal meridian with an offset of half the (to-be-presented) box distance either to the left or to the right. After 700 </w:t>
       </w:r>
       <w:proofErr w:type="spellStart"/>
       <w:r>
@@ -5106,23 +5912,103 @@
           <w:sz w:val="20"/>
           <w:szCs w:val="20"/>
         </w:rPr>
-        <w:t xml:space="preserve"> (within a 1˚ radius circle around the cross) two equidistant, grey boxes were presented, one on the left and one on the right of the fixation cross, with the target present in one of them. After 500 </w:t>
-      </w:r>
-      <w:proofErr w:type="spellStart"/>
-      <w:r>
-        <w:rPr>
-          <w:sz w:val="20"/>
-          <w:szCs w:val="20"/>
-        </w:rPr>
-        <w:t>ms</w:t>
-      </w:r>
-      <w:proofErr w:type="spellEnd"/>
-      <w:r>
-        <w:rPr>
-          <w:sz w:val="20"/>
-          <w:szCs w:val="20"/>
-        </w:rPr>
-        <w:t xml:space="preserve"> of stimulus presentation a blank (grey) screen appeared, indicating that a response was expected. A red screen was displayed and the trial terminated whenever participants looked more than 1˚ from fixation during the trial interval (i.e. starting from the key press at the start of the trial, ending with the onset of the response screen).</w:t>
+        <w:t xml:space="preserve"> of stable fixation, three boxes were presented along the horizontal meridian. The middle box always remained </w:t>
+      </w:r>
+      <w:proofErr w:type="spellStart"/>
+      <w:r>
+        <w:rPr>
+          <w:sz w:val="20"/>
+          <w:szCs w:val="20"/>
+        </w:rPr>
+        <w:t>centred</w:t>
+      </w:r>
+      <w:proofErr w:type="spellEnd"/>
+      <w:r>
+        <w:rPr>
+          <w:sz w:val="20"/>
+          <w:szCs w:val="20"/>
+        </w:rPr>
+        <w:t xml:space="preserve"> horizontally, and the left and right boxes were equidistant from the central box on either side. The fixation cross was positioned equally often between either the </w:t>
+      </w:r>
+      <w:proofErr w:type="spellStart"/>
+      <w:r>
+        <w:rPr>
+          <w:sz w:val="20"/>
+          <w:szCs w:val="20"/>
+        </w:rPr>
+        <w:t>centre</w:t>
+      </w:r>
+      <w:proofErr w:type="spellEnd"/>
+      <w:r>
+        <w:rPr>
+          <w:sz w:val="20"/>
+          <w:szCs w:val="20"/>
+        </w:rPr>
+        <w:t xml:space="preserve"> and left box or the </w:t>
+      </w:r>
+      <w:proofErr w:type="spellStart"/>
+      <w:r>
+        <w:rPr>
+          <w:sz w:val="20"/>
+          <w:szCs w:val="20"/>
+        </w:rPr>
+        <w:t>centre</w:t>
+      </w:r>
+      <w:proofErr w:type="spellEnd"/>
+      <w:r>
+        <w:rPr>
+          <w:sz w:val="20"/>
+          <w:szCs w:val="20"/>
+        </w:rPr>
+        <w:t xml:space="preserve"> and right box. As we were not interested in the choice between the right and the left box, but between the </w:t>
+      </w:r>
+      <w:proofErr w:type="spellStart"/>
+      <w:r>
+        <w:rPr>
+          <w:sz w:val="20"/>
+          <w:szCs w:val="20"/>
+        </w:rPr>
+        <w:t>centre</w:t>
+      </w:r>
+      <w:proofErr w:type="spellEnd"/>
+      <w:r>
+        <w:rPr>
+          <w:sz w:val="20"/>
+          <w:szCs w:val="20"/>
+        </w:rPr>
+        <w:t xml:space="preserve"> and side-boxes, this equates the distance from the fixation to each of these two locations. Participants were instructed to make a saccade towards the box of their choice. Once fixation was stable inside one of the boxes for 50ms, the target configuration was presented for 500ms in either the left or the right box (never the </w:t>
+      </w:r>
+      <w:proofErr w:type="spellStart"/>
+      <w:r>
+        <w:rPr>
+          <w:sz w:val="20"/>
+          <w:szCs w:val="20"/>
+        </w:rPr>
+        <w:t>centre</w:t>
+      </w:r>
+      <w:proofErr w:type="spellEnd"/>
+      <w:r>
+        <w:rPr>
+          <w:sz w:val="20"/>
+          <w:szCs w:val="20"/>
+        </w:rPr>
+        <w:t xml:space="preserve">). Figure </w:t>
+      </w:r>
+      <w:proofErr w:type="gramStart"/>
+      <w:r>
+        <w:rPr>
+          <w:sz w:val="20"/>
+          <w:szCs w:val="20"/>
+        </w:rPr>
+        <w:t>4  illustrates</w:t>
+      </w:r>
+      <w:proofErr w:type="gramEnd"/>
+      <w:r>
+        <w:rPr>
+          <w:sz w:val="20"/>
+          <w:szCs w:val="20"/>
+        </w:rPr>
+        <w:t xml:space="preserve"> the target presentation of a typical trial of the decision phase.</w:t>
       </w:r>
     </w:p>
     <w:p>
@@ -5133,227 +6019,22 @@
           <w:szCs w:val="20"/>
         </w:rPr>
       </w:pPr>
-      <w:r>
-        <w:rPr>
-          <w:i/>
-          <w:sz w:val="20"/>
-          <w:szCs w:val="20"/>
-        </w:rPr>
-        <w:t xml:space="preserve">Decision phase. </w:t>
-      </w:r>
-      <w:r>
-        <w:rPr>
-          <w:sz w:val="20"/>
-          <w:szCs w:val="20"/>
-        </w:rPr>
-        <w:t xml:space="preserve">The Decision phase consisted of 4 blocks. During each block, boxes were presented in 9 different distances (measured from the </w:t>
-      </w:r>
-      <w:proofErr w:type="spellStart"/>
-      <w:r>
-        <w:rPr>
-          <w:sz w:val="20"/>
-          <w:szCs w:val="20"/>
-        </w:rPr>
-        <w:t>centre</w:t>
-      </w:r>
-      <w:proofErr w:type="spellEnd"/>
-      <w:r>
-        <w:rPr>
-          <w:sz w:val="20"/>
-          <w:szCs w:val="20"/>
-        </w:rPr>
-        <w:t xml:space="preserve"> of the screen to </w:t>
-      </w:r>
-      <w:proofErr w:type="spellStart"/>
-      <w:r>
-        <w:rPr>
-          <w:sz w:val="20"/>
-          <w:szCs w:val="20"/>
-        </w:rPr>
-        <w:t>centre</w:t>
-      </w:r>
-      <w:proofErr w:type="spellEnd"/>
-      <w:r>
-        <w:rPr>
-          <w:sz w:val="20"/>
-          <w:szCs w:val="20"/>
-        </w:rPr>
-        <w:t xml:space="preserve"> of the box). Two of the distances were constant among participants (8°, 18°). The participants’ individual switch-point (E</w:t>
-      </w:r>
-      <w:r>
-        <w:rPr>
-          <w:sz w:val="20"/>
-          <w:szCs w:val="20"/>
-          <w:vertAlign w:val="subscript"/>
-        </w:rPr>
-        <w:t>0</w:t>
-      </w:r>
-      <w:r>
-        <w:rPr>
-          <w:sz w:val="20"/>
-          <w:szCs w:val="20"/>
-        </w:rPr>
-        <w:t>) was the basis for the remaining 7 distances (E</w:t>
-      </w:r>
-      <w:r>
-        <w:rPr>
-          <w:sz w:val="20"/>
-          <w:szCs w:val="20"/>
-          <w:vertAlign w:val="subscript"/>
-        </w:rPr>
-        <w:t>0</w:t>
-      </w:r>
-      <w:r>
-        <w:rPr>
-          <w:sz w:val="20"/>
-          <w:szCs w:val="20"/>
-        </w:rPr>
-        <w:t xml:space="preserve"> [-3°, -2°, -1°, ±0°, +1°, +2°, +3°]). The switch-point was estimated from the acuity mapping data as described by </w:t>
-      </w:r>
-      <w:proofErr w:type="spellStart"/>
-      <w:r>
-        <w:rPr>
-          <w:sz w:val="20"/>
-          <w:szCs w:val="20"/>
-        </w:rPr>
-        <w:t>Morvan</w:t>
-      </w:r>
-      <w:proofErr w:type="spellEnd"/>
-      <w:r>
-        <w:rPr>
-          <w:sz w:val="20"/>
-          <w:szCs w:val="20"/>
-        </w:rPr>
-        <w:t xml:space="preserve"> and Maloney (2012). Each distance was presented 10 times per block (90 trials per block, total 360 trials). Trial order was randomized.  Participants initiated each trial with a key press while fixating a black fixation cross to initiate a drift check. The cross was positioned 4° </w:t>
-      </w:r>
-      <w:r>
-        <w:rPr>
+    </w:p>
+    <w:p>
+      <w:pPr>
+        <w:spacing w:after="160" w:line="360" w:lineRule="auto"/>
+        <w:rPr>
+          <w:sz w:val="20"/>
+          <w:szCs w:val="20"/>
+        </w:rPr>
+      </w:pPr>
+      <w:r>
+        <w:rPr>
+          <w:noProof/>
           <w:sz w:val="20"/>
           <w:szCs w:val="20"/>
         </w:rPr>
         <w:lastRenderedPageBreak/>
-        <w:t xml:space="preserve">above the horizontal meridian with an offset of half the (to-be-presented) box distance either to the left or to the right. After 700 </w:t>
-      </w:r>
-      <w:proofErr w:type="spellStart"/>
-      <w:r>
-        <w:rPr>
-          <w:sz w:val="20"/>
-          <w:szCs w:val="20"/>
-        </w:rPr>
-        <w:t>ms</w:t>
-      </w:r>
-      <w:proofErr w:type="spellEnd"/>
-      <w:r>
-        <w:rPr>
-          <w:sz w:val="20"/>
-          <w:szCs w:val="20"/>
-        </w:rPr>
-        <w:t xml:space="preserve"> of stable fixation, three boxes were presented along the horizontal meridian. The middle box always remained </w:t>
-      </w:r>
-      <w:proofErr w:type="spellStart"/>
-      <w:r>
-        <w:rPr>
-          <w:sz w:val="20"/>
-          <w:szCs w:val="20"/>
-        </w:rPr>
-        <w:t>centred</w:t>
-      </w:r>
-      <w:proofErr w:type="spellEnd"/>
-      <w:r>
-        <w:rPr>
-          <w:sz w:val="20"/>
-          <w:szCs w:val="20"/>
-        </w:rPr>
-        <w:t xml:space="preserve"> horizontally, and the left and right boxes were equidistant from the central box on either side. The fixation cross was positioned equally often between either the </w:t>
-      </w:r>
-      <w:proofErr w:type="spellStart"/>
-      <w:r>
-        <w:rPr>
-          <w:sz w:val="20"/>
-          <w:szCs w:val="20"/>
-        </w:rPr>
-        <w:t>centre</w:t>
-      </w:r>
-      <w:proofErr w:type="spellEnd"/>
-      <w:r>
-        <w:rPr>
-          <w:sz w:val="20"/>
-          <w:szCs w:val="20"/>
-        </w:rPr>
-        <w:t xml:space="preserve"> and left box or the </w:t>
-      </w:r>
-      <w:proofErr w:type="spellStart"/>
-      <w:r>
-        <w:rPr>
-          <w:sz w:val="20"/>
-          <w:szCs w:val="20"/>
-        </w:rPr>
-        <w:t>centre</w:t>
-      </w:r>
-      <w:proofErr w:type="spellEnd"/>
-      <w:r>
-        <w:rPr>
-          <w:sz w:val="20"/>
-          <w:szCs w:val="20"/>
-        </w:rPr>
-        <w:t xml:space="preserve"> and right box. As we were not interested in the choice between the right and the left box, but between the </w:t>
-      </w:r>
-      <w:proofErr w:type="spellStart"/>
-      <w:r>
-        <w:rPr>
-          <w:sz w:val="20"/>
-          <w:szCs w:val="20"/>
-        </w:rPr>
-        <w:t>centre</w:t>
-      </w:r>
-      <w:proofErr w:type="spellEnd"/>
-      <w:r>
-        <w:rPr>
-          <w:sz w:val="20"/>
-          <w:szCs w:val="20"/>
-        </w:rPr>
-        <w:t xml:space="preserve"> and side-boxes, this equates the distance from the fixation to each of these two locations. Participants were instructed to make a saccade towards the box of their choice. Once fixation was stable inside one of the boxes for 50ms, the target configuration was presented for 500ms in either the left or the right box (never the </w:t>
-      </w:r>
-      <w:proofErr w:type="spellStart"/>
-      <w:r>
-        <w:rPr>
-          <w:sz w:val="20"/>
-          <w:szCs w:val="20"/>
-        </w:rPr>
-        <w:t>centre</w:t>
-      </w:r>
-      <w:proofErr w:type="spellEnd"/>
-      <w:r>
-        <w:rPr>
-          <w:sz w:val="20"/>
-          <w:szCs w:val="20"/>
-        </w:rPr>
-        <w:t>). Figure 4  illustrates the target presentation of a typical trial of the decision phase.</w:t>
-      </w:r>
-    </w:p>
-    <w:p>
-      <w:pPr>
-        <w:spacing w:after="160" w:line="360" w:lineRule="auto"/>
-        <w:rPr>
-          <w:sz w:val="20"/>
-          <w:szCs w:val="20"/>
-        </w:rPr>
-      </w:pPr>
-    </w:p>
-    <w:p>
-      <w:pPr>
-        <w:spacing w:after="160" w:line="360" w:lineRule="auto"/>
-        <w:rPr>
-          <w:sz w:val="20"/>
-          <w:szCs w:val="20"/>
-        </w:rPr>
-      </w:pPr>
-      <w:r>
-        <w:rPr>
-          <w:noProof/>
-          <w:sz w:val="20"/>
-          <w:szCs w:val="20"/>
-        </w:rPr>
         <w:drawing>
           <wp:inline distT="114300" distB="114300" distL="114300" distR="114300" wp14:anchorId="2BC46015" wp14:editId="27A6C386">
             <wp:extent cx="1728788" cy="1728788"/>
@@ -5523,15 +6204,23 @@
           <w:sz w:val="20"/>
           <w:szCs w:val="20"/>
         </w:rPr>
-        <w:t xml:space="preserve">The main research question in Experiment 2 was whether optimal eye movement choices can be trained. To address this question, we calculated a difference score between each participant’s expected target </w:t>
-      </w:r>
-      <w:r>
-        <w:rPr>
-          <w:sz w:val="20"/>
-          <w:szCs w:val="20"/>
-        </w:rPr>
-        <w:lastRenderedPageBreak/>
-        <w:t>discrimination accuracy (under an optimal model) and their actual observed accuracy, and compared the difference scores for the decision phase. This gives a measure of how close to optimal each participant is. During the first session, participants who were guided to make optimal choices were, of course, optimal (i.e. had a difference score around 0). This value was lower for the instructed participants in Session 1 than for the controls who received no guidance (</w:t>
+        <w:t>The main research question in Experiment 2 was whether optimal eye movement choices can be trained. To address this question, we calculated a difference score between each participant’s expected target discrimination accuracy (under an optimal model) and their actual observed accuracy, and compared the difference scores for the decision phase. This gives a measure of how close to optimal each participant is. During the first session, participants who were guided to make optimal choices were, of course, optimal (</w:t>
+      </w:r>
+      <w:proofErr w:type="gramStart"/>
+      <w:r>
+        <w:rPr>
+          <w:sz w:val="20"/>
+          <w:szCs w:val="20"/>
+        </w:rPr>
+        <w:t>i.e.</w:t>
+      </w:r>
+      <w:proofErr w:type="gramEnd"/>
+      <w:r>
+        <w:rPr>
+          <w:sz w:val="20"/>
+          <w:szCs w:val="20"/>
+        </w:rPr>
+        <w:t xml:space="preserve"> had a difference score around 0). This value was lower for the instructed participants in Session 1 than for the controls who received no guidance (</w:t>
       </w:r>
       <m:oMath>
         <m:r>
@@ -5597,6 +6286,7 @@
           <w:sz w:val="20"/>
           <w:szCs w:val="20"/>
         </w:rPr>
+        <w:lastRenderedPageBreak/>
         <w:t xml:space="preserve">To address the main question of whether training improves performance, we can look at Session 2 performance. The hypothesis was that participants who initially were guided to make eye movements that maximize their chance of correct target discrimination would continue to perform optimally when freely choosing where to fixate in Session 2, and should therefore differ from optimal less than the control group. However, a t-test comparing how much the two groups differed from optimal in Session 2 was not significant </w:t>
       </w:r>
       <m:oMath>
@@ -5678,7 +6368,6 @@
           <w:sz w:val="20"/>
           <w:szCs w:val="20"/>
         </w:rPr>
-        <w:lastRenderedPageBreak/>
         <w:drawing>
           <wp:inline distT="114300" distB="114300" distL="114300" distR="114300" wp14:anchorId="7CBC7D4F" wp14:editId="66203B07">
             <wp:extent cx="4367213" cy="2183606"/>
@@ -5731,7 +6420,25 @@
           <w:sz w:val="20"/>
           <w:szCs w:val="20"/>
         </w:rPr>
-        <w:t xml:space="preserve">Figure 5. Actual and optimal accuracy for each participant in the first and second session of Experiment 3. The primed group were guided to make optimal fixations in the first session, and both groups made free decisions about where to fixate in the second session. Actual accuracy slightly out-performs optimal accuracy, likely because discrimination performance improved from the initial visual sensitivity phase on (on which optimal estimates are based) to the decision phase  that followed it. There is no difference between groups in the second session.  </w:t>
+        <w:t xml:space="preserve">Figure 5. Actual and optimal accuracy for each participant in the first and second session of Experiment 3. The primed group were guided to make optimal fixations in the first session, and both groups made free decisions about where to fixate in the second session. Actual accuracy slightly out-performs optimal accuracy, likely because discrimination performance improved from the initial visual sensitivity phase on (on which optimal estimates are based) to the decision </w:t>
+      </w:r>
+      <w:proofErr w:type="gramStart"/>
+      <w:r>
+        <w:rPr>
+          <w:rFonts w:ascii="Nunito" w:eastAsia="Nunito" w:hAnsi="Nunito" w:cs="Nunito"/>
+          <w:sz w:val="20"/>
+          <w:szCs w:val="20"/>
+        </w:rPr>
+        <w:t>phase  that</w:t>
+      </w:r>
+      <w:proofErr w:type="gramEnd"/>
+      <w:r>
+        <w:rPr>
+          <w:rFonts w:ascii="Nunito" w:eastAsia="Nunito" w:hAnsi="Nunito" w:cs="Nunito"/>
+          <w:sz w:val="20"/>
+          <w:szCs w:val="20"/>
+        </w:rPr>
+        <w:t xml:space="preserve"> followed it. There is no difference between groups in the second session.  </w:t>
       </w:r>
     </w:p>
     <w:p>
@@ -5768,6 +6475,7 @@
           <w:sz w:val="20"/>
           <w:szCs w:val="20"/>
         </w:rPr>
+        <w:lastRenderedPageBreak/>
         <w:drawing>
           <wp:inline distT="114300" distB="114300" distL="114300" distR="114300" wp14:anchorId="7D857B24" wp14:editId="04D22119">
             <wp:extent cx="2900363" cy="2183299"/>
@@ -5963,7 +6671,23 @@
           <w:sz w:val="20"/>
           <w:szCs w:val="20"/>
         </w:rPr>
-        <w:t xml:space="preserve">, 1992), and distraction (e.g. Wolford, Newman, Miller &amp; Wig, 2004) could contribute to rigid or stereotyped </w:t>
+        <w:t>, 1992), and distraction (</w:t>
+      </w:r>
+      <w:proofErr w:type="gramStart"/>
+      <w:r>
+        <w:rPr>
+          <w:sz w:val="20"/>
+          <w:szCs w:val="20"/>
+        </w:rPr>
+        <w:t>e.g.</w:t>
+      </w:r>
+      <w:proofErr w:type="gramEnd"/>
+      <w:r>
+        <w:rPr>
+          <w:sz w:val="20"/>
+          <w:szCs w:val="20"/>
+        </w:rPr>
+        <w:t xml:space="preserve"> Wolford, Newman, Miller &amp; Wig, 2004) could contribute to rigid or stereotyped </w:t>
       </w:r>
       <w:proofErr w:type="spellStart"/>
       <w:r>
@@ -5987,6 +6711,7 @@
           <w:sz w:val="20"/>
           <w:szCs w:val="20"/>
         </w:rPr>
+        <w:lastRenderedPageBreak/>
         <w:t>behaviour</w:t>
       </w:r>
       <w:proofErr w:type="spellEnd"/>
@@ -6106,7 +6831,23 @@
           <w:sz w:val="20"/>
           <w:szCs w:val="20"/>
         </w:rPr>
-        <w:t xml:space="preserve">, 2009). Similar conclusions have been drawn from studies showing that gesturing can influence strategies in problem-solving (e.g. </w:t>
+        <w:t>, 2009). Similar conclusions have been drawn from studies showing that gesturing can influence strategies in problem-solving (</w:t>
+      </w:r>
+      <w:proofErr w:type="gramStart"/>
+      <w:r>
+        <w:rPr>
+          <w:sz w:val="20"/>
+          <w:szCs w:val="20"/>
+        </w:rPr>
+        <w:t>e.g.</w:t>
+      </w:r>
+      <w:proofErr w:type="gramEnd"/>
+      <w:r>
+        <w:rPr>
+          <w:sz w:val="20"/>
+          <w:szCs w:val="20"/>
+        </w:rPr>
+        <w:t xml:space="preserve"> </w:t>
       </w:r>
       <w:proofErr w:type="spellStart"/>
       <w:r>
@@ -6138,7 +6879,87 @@
           <w:sz w:val="20"/>
           <w:szCs w:val="20"/>
         </w:rPr>
-        <w:t xml:space="preserve"> can translate to abstract thought to promote solution-finding in difficult problems. Based on these results, one might have expected that performing responses consistent with the optimal solution would have prompted at least some of our participants to recognize the solution and apply it in future situations, but this did not occur. As noted in the introduction, contemporary research on problem-solving has tended to focus on relatively complex, abstract problems with a single correct solution that is easily recognized when achieved. These </w:t>
+        <w:t xml:space="preserve"> can translate to abstract thought to promote solution-finding in difficult problems. Based on these results, one might have expected that performing responses consistent with the optimal solution would have prompted at least some of our participants to recognize the solution and apply it in future situations, but this did not occur. As noted in the introduction, contemporary research on problem-solving has tended to focus on relatively complex, abstract problems with a single correct solution that is easily recognized when achieved. These kinds of problems usually require reason to be solved; trial-and-error learning of the solution is generally not an efficient approach. Our results do not contradict the notion that action can guide people towards solving these more complex and abstract kinds of problems, because the problem we have presented in these experiments, like most of the problems we encounter in our daily lives, does not lead to an impasse if it is not “solved”, but instead leads to less efficient </w:t>
+      </w:r>
+      <w:proofErr w:type="spellStart"/>
+      <w:r>
+        <w:rPr>
+          <w:sz w:val="20"/>
+          <w:szCs w:val="20"/>
+        </w:rPr>
+        <w:t>behaviour</w:t>
+      </w:r>
+      <w:proofErr w:type="spellEnd"/>
+      <w:r>
+        <w:rPr>
+          <w:sz w:val="20"/>
+          <w:szCs w:val="20"/>
+        </w:rPr>
+        <w:t xml:space="preserve"> if it is not solved optimally. Indeed, the solutions to the routine dilemmas of a typical day (what to eat, what to wear, what to say) are highly context-dependent and difficult to predict, and most people would agree it is best not to “over-think” these.  For example, we move our eyes around three times each second, and each of these movements can be thought of as a choice -- a resolution to a mini-problem of where the most useful and interesting visual information is coming from at the moment. Solving this problem optimally, although possible, requires complex computations even in a highly simplified and predictable environment (</w:t>
+      </w:r>
+      <w:proofErr w:type="spellStart"/>
+      <w:r>
+        <w:rPr>
+          <w:sz w:val="20"/>
+          <w:szCs w:val="20"/>
+        </w:rPr>
+        <w:t>Najemnik</w:t>
+      </w:r>
+      <w:proofErr w:type="spellEnd"/>
+      <w:r>
+        <w:rPr>
+          <w:sz w:val="20"/>
+          <w:szCs w:val="20"/>
+        </w:rPr>
+        <w:t xml:space="preserve"> and Geisler, 2008). In a complex and unpredictable environment, a more efficient approach to these kinds of “small” problems may be to solve them with variability (</w:t>
+      </w:r>
+      <w:proofErr w:type="spellStart"/>
+      <w:r>
+        <w:rPr>
+          <w:sz w:val="20"/>
+          <w:szCs w:val="20"/>
+        </w:rPr>
+        <w:t>Krechevsky</w:t>
+      </w:r>
+      <w:proofErr w:type="spellEnd"/>
+      <w:r>
+        <w:rPr>
+          <w:sz w:val="20"/>
+          <w:szCs w:val="20"/>
+        </w:rPr>
+        <w:t xml:space="preserve">, 1937), allowing the constraints of the immediate environment to shape the set of viable choices and randomly varying within that set to allow for flexibility and learning to occur. Consistent with this notion, a stochastic model of fixation selection during visual search, which selects fixations at random from a population of common saccade vectors, describes human search </w:t>
+      </w:r>
+      <w:proofErr w:type="spellStart"/>
+      <w:r>
+        <w:rPr>
+          <w:sz w:val="20"/>
+          <w:szCs w:val="20"/>
+        </w:rPr>
+        <w:t>behaviour</w:t>
+      </w:r>
+      <w:proofErr w:type="spellEnd"/>
+      <w:r>
+        <w:rPr>
+          <w:sz w:val="20"/>
+          <w:szCs w:val="20"/>
+        </w:rPr>
+        <w:t xml:space="preserve"> reasonably well (Clarke, Green, </w:t>
+      </w:r>
+      <w:proofErr w:type="spellStart"/>
+      <w:r>
+        <w:rPr>
+          <w:sz w:val="20"/>
+          <w:szCs w:val="20"/>
+        </w:rPr>
+        <w:t>Chantler</w:t>
+      </w:r>
+      <w:proofErr w:type="spellEnd"/>
+      <w:r>
+        <w:rPr>
+          <w:sz w:val="20"/>
+          <w:szCs w:val="20"/>
+        </w:rPr>
+        <w:t xml:space="preserve"> &amp; Hunt, 2016; Clarke, Stainer, Tatler &amp; Hunt, 2017). A similar process of random selecting from a population of possible </w:t>
       </w:r>
       <w:r>
         <w:rPr>
@@ -6146,7 +6967,7 @@
           <w:szCs w:val="20"/>
         </w:rPr>
         <w:lastRenderedPageBreak/>
-        <w:t xml:space="preserve">kinds of problems usually require reason to be solved; trial-and-error learning of the solution is generally not an efficient approach. Our results do not contradict the notion that action can guide people towards solving these more complex and abstract kinds of problems, because the problem we have presented in these experiments, like most of the problems we encounter in our daily lives, does not lead to an impasse if it is not “solved”, but instead leads to less efficient </w:t>
+        <w:t xml:space="preserve">responses may guide other forms of decision, preventing stereotyped </w:t>
       </w:r>
       <w:proofErr w:type="spellStart"/>
       <w:r>
@@ -6162,39 +6983,23 @@
           <w:sz w:val="20"/>
           <w:szCs w:val="20"/>
         </w:rPr>
-        <w:t xml:space="preserve"> if it is not solved optimally. Indeed, the solutions to the routine dilemmas of a typical day (what to eat, what to wear, what to say) are highly context-dependent and difficult to predict, and most people would agree it is best not to “over-think” these.  For example, we move our eyes around three times each second, and each of these movements can be thought of as a choice -- a resolution to a mini-problem of where the most useful and interesting visual information is coming from at the moment. Solving this problem optimally, although possible, requires complex computations even in a highly simplified and predictable environment (</w:t>
-      </w:r>
-      <w:proofErr w:type="spellStart"/>
-      <w:r>
-        <w:rPr>
-          <w:sz w:val="20"/>
-          <w:szCs w:val="20"/>
-        </w:rPr>
-        <w:t>Najemnik</w:t>
-      </w:r>
-      <w:proofErr w:type="spellEnd"/>
-      <w:r>
-        <w:rPr>
-          <w:sz w:val="20"/>
-          <w:szCs w:val="20"/>
-        </w:rPr>
-        <w:t xml:space="preserve"> and Geisler, 2008). In a complex and unpredictable environment, a more efficient approach to these kinds of “small” problems may be to solve them with variability (</w:t>
-      </w:r>
-      <w:proofErr w:type="spellStart"/>
-      <w:r>
-        <w:rPr>
-          <w:sz w:val="20"/>
-          <w:szCs w:val="20"/>
-        </w:rPr>
-        <w:t>Krechevsky</w:t>
-      </w:r>
-      <w:proofErr w:type="spellEnd"/>
-      <w:r>
-        <w:rPr>
-          <w:sz w:val="20"/>
-          <w:szCs w:val="20"/>
-        </w:rPr>
-        <w:t xml:space="preserve">, 1937), allowing the constraints of the immediate environment to shape the set of viable choices and randomly varying within that set to allow for flexibility and learning to occur. Consistent with this notion, a stochastic model of fixation selection during visual search, which selects fixations at random from a population of common saccade vectors, describes human search </w:t>
+        <w:t xml:space="preserve"> while avoiding over-thinking of minor choices.</w:t>
+      </w:r>
+    </w:p>
+    <w:p>
+      <w:pPr>
+        <w:spacing w:line="360" w:lineRule="auto"/>
+        <w:rPr>
+          <w:sz w:val="20"/>
+          <w:szCs w:val="20"/>
+        </w:rPr>
+      </w:pPr>
+      <w:r>
+        <w:rPr>
+          <w:sz w:val="20"/>
+          <w:szCs w:val="20"/>
+        </w:rPr>
+        <w:t xml:space="preserve">Applying a consistent decision rule based on knowledge will restrict choice variability. Restricting this variability may stunt the potential for learning to shape </w:t>
       </w:r>
       <w:proofErr w:type="spellStart"/>
       <w:r>
@@ -6210,23 +7015,96 @@
           <w:sz w:val="20"/>
           <w:szCs w:val="20"/>
         </w:rPr>
-        <w:t xml:space="preserve"> reasonably well (Clarke, Green, </w:t>
-      </w:r>
-      <w:proofErr w:type="spellStart"/>
-      <w:r>
-        <w:rPr>
-          <w:sz w:val="20"/>
-          <w:szCs w:val="20"/>
-        </w:rPr>
-        <w:t>Chantler</w:t>
-      </w:r>
-      <w:proofErr w:type="spellEnd"/>
-      <w:r>
-        <w:rPr>
-          <w:sz w:val="20"/>
-          <w:szCs w:val="20"/>
-        </w:rPr>
-        <w:t xml:space="preserve"> &amp; Hunt, 2016; Clarke, Stainer, Tatler &amp; Hunt, 2017). A similar process of random selecting from a population of possible responses may guide other forms of decision, preventing stereotyped </w:t>
+        <w:t xml:space="preserve"> in a way that flexibly adapts to dynamic and unpredictable environments. If applying reason comes at a cost to potential learning, a conservative use of reason might be warranted, especially in solving the simple, repeated problems of daily life. We are using Maier’s (1940) definitions of both variability and learning in this context, where variability is an approach to solving a problem (such as a rat choosing a direction in a maze) that allows the animal to define and refine the array of choice options and their consequences, and learning is the tendency to repeat choices that lead to positive outcomes. In our experiments, the variable but sub-optimal choices of our participants over the series of trials is consistent with a trial-and-error approach, and the failure to spontaneously transfer or maintain an optimal strategy suggests this trial-and-error approach is a strong and persistent default mode. Although this explanation for our results is speculative, a similar tradeoff between learning and logic has been previously proposed in the context of probability matching. When asked to repeatedly guess which of two events will occur on each trial, participants tend to be sensitive to the probability of these events. That is, an event that occurs with a probability of .8 will be guessed more often than one with a probability of .2, In fact, participants tend to match the ratio of their guesses to the probability of the events. Of course, this is a sub-optimal strategy for maximizing guessing accuracy, resulting in an overall success rate (in this example) of .68, compared to the .8 participants could attain if they guessed the event with the higher probability on every trial. This tendency towards probability matching has been interpreted as a cognitive limitation (</w:t>
+      </w:r>
+      <w:proofErr w:type="gramStart"/>
+      <w:r>
+        <w:rPr>
+          <w:sz w:val="20"/>
+          <w:szCs w:val="20"/>
+        </w:rPr>
+        <w:t>e.g.</w:t>
+      </w:r>
+      <w:proofErr w:type="gramEnd"/>
+      <w:r>
+        <w:rPr>
+          <w:sz w:val="20"/>
+          <w:szCs w:val="20"/>
+        </w:rPr>
+        <w:t xml:space="preserve"> West and Stanovich, 2003). However, </w:t>
+      </w:r>
+      <w:proofErr w:type="spellStart"/>
+      <w:r>
+        <w:rPr>
+          <w:sz w:val="20"/>
+          <w:szCs w:val="20"/>
+        </w:rPr>
+        <w:t>Gaissmaier</w:t>
+      </w:r>
+      <w:proofErr w:type="spellEnd"/>
+      <w:r>
+        <w:rPr>
+          <w:sz w:val="20"/>
+          <w:szCs w:val="20"/>
+        </w:rPr>
+        <w:t xml:space="preserve"> and Schooler (2008) noted that maximizing by only ever guessing the more likely event can become sub-optimal if the sequence is not actually random, that is, if there are patterns in the sequence that can be discovered and exploited. Indeed, participants who probability-matched (in a random sequence block) were more likely to detect and exploit a pattern in the sequence when it was introduced in a separate block. This is consistent with the notion that applying a constant rule (e.g., always guessing the more likely event) can optimize accuracy as long as the critical conditions persist (</w:t>
+      </w:r>
+      <w:proofErr w:type="gramStart"/>
+      <w:r>
+        <w:rPr>
+          <w:sz w:val="20"/>
+          <w:szCs w:val="20"/>
+        </w:rPr>
+        <w:t>i.e.</w:t>
+      </w:r>
+      <w:proofErr w:type="gramEnd"/>
+      <w:r>
+        <w:rPr>
+          <w:sz w:val="20"/>
+          <w:szCs w:val="20"/>
+        </w:rPr>
+        <w:t xml:space="preserve"> that the sequence stays random, and the likely event continues to be more likely). In a dynamic natural environment, random sequences are rare, and patterns can emerge and change. The cost of applying a consistent response rule is that the </w:t>
+      </w:r>
+      <w:proofErr w:type="spellStart"/>
+      <w:r>
+        <w:rPr>
+          <w:sz w:val="20"/>
+          <w:szCs w:val="20"/>
+        </w:rPr>
+        <w:t>behaviours</w:t>
+      </w:r>
+      <w:proofErr w:type="spellEnd"/>
+      <w:r>
+        <w:rPr>
+          <w:sz w:val="20"/>
+          <w:szCs w:val="20"/>
+        </w:rPr>
+        <w:t xml:space="preserve"> that could be reinforced by the current conditions will not be executed, and thus will never be reinforced and repeated. </w:t>
+      </w:r>
+    </w:p>
+    <w:p>
+      <w:pPr>
+        <w:spacing w:line="360" w:lineRule="auto"/>
+        <w:rPr>
+          <w:sz w:val="20"/>
+          <w:szCs w:val="20"/>
+        </w:rPr>
+      </w:pPr>
+    </w:p>
+    <w:p>
+      <w:pPr>
+        <w:spacing w:line="360" w:lineRule="auto"/>
+        <w:rPr>
+          <w:sz w:val="20"/>
+          <w:szCs w:val="20"/>
+        </w:rPr>
+      </w:pPr>
+      <w:r>
+        <w:rPr>
+          <w:sz w:val="20"/>
+          <w:szCs w:val="20"/>
+        </w:rPr>
+        <w:t xml:space="preserve">The variable responses we observed in the choice </w:t>
       </w:r>
       <w:proofErr w:type="spellStart"/>
       <w:r>
@@ -6242,23 +7120,46 @@
           <w:sz w:val="20"/>
           <w:szCs w:val="20"/>
         </w:rPr>
-        <w:t xml:space="preserve"> while avoiding over-thinking of minor choices.</w:t>
-      </w:r>
-    </w:p>
-    <w:p>
-      <w:pPr>
-        <w:spacing w:line="360" w:lineRule="auto"/>
-        <w:rPr>
-          <w:sz w:val="20"/>
-          <w:szCs w:val="20"/>
-        </w:rPr>
-      </w:pPr>
-      <w:r>
-        <w:rPr>
-          <w:sz w:val="20"/>
-          <w:szCs w:val="20"/>
-        </w:rPr>
-        <w:t xml:space="preserve">Applying a consistent decision rule based on knowledge will restrict choice variability. Restricting this variability may stunt the potential for learning to shape </w:t>
+        <w:t xml:space="preserve"> of the participants in our experiments could in part be inherent to the participant; under conditions of choice uncertainty, there may be an element of random selection between options to avoid becoming fixed in a particular stimulus-response pattern and missing opportunities for learning, as described above. Some variability may also come from trial-to-trial variations in the immediate context. Summerfield and </w:t>
+      </w:r>
+      <w:proofErr w:type="spellStart"/>
+      <w:r>
+        <w:rPr>
+          <w:sz w:val="20"/>
+          <w:szCs w:val="20"/>
+        </w:rPr>
+        <w:t>Tsetsos</w:t>
+      </w:r>
+      <w:proofErr w:type="spellEnd"/>
+      <w:r>
+        <w:rPr>
+          <w:sz w:val="20"/>
+          <w:szCs w:val="20"/>
+        </w:rPr>
+        <w:t xml:space="preserve"> (2015) argue that inefficient economic </w:t>
+      </w:r>
+      <w:r>
+        <w:rPr>
+          <w:sz w:val="20"/>
+          <w:szCs w:val="20"/>
+        </w:rPr>
+        <w:lastRenderedPageBreak/>
+        <w:t xml:space="preserve">decisions can be accounted for in the context of </w:t>
+      </w:r>
+      <w:r>
+        <w:rPr>
+          <w:i/>
+          <w:sz w:val="20"/>
+          <w:szCs w:val="20"/>
+        </w:rPr>
+        <w:t>efficient coding:</w:t>
+      </w:r>
+      <w:r>
+        <w:rPr>
+          <w:sz w:val="20"/>
+          <w:szCs w:val="20"/>
+        </w:rPr>
+        <w:t xml:space="preserve"> neural representations of different choice options emphasize the features that are most diagnostic in the immediate context. In other words, the relative appeal of different choices will vary according to the local context, as a result of a mechanism that facilitates their differentiation across a wide range of potential circumstances. Being sensitive to idiosyncratic changes in the environment can lead to </w:t>
       </w:r>
       <w:proofErr w:type="spellStart"/>
       <w:r>
@@ -6274,134 +7175,6 @@
           <w:sz w:val="20"/>
           <w:szCs w:val="20"/>
         </w:rPr>
-        <w:t xml:space="preserve"> in a way that flexibly adapts to dynamic and unpredictable environments. If applying reason comes at a cost to potential learning, a conservative use of reason might be warranted, especially in solving the simple, repeated problems of daily life. We are using Maier’s (1940) definitions of both variability and learning in this context, where variability is an approach to solving a problem (such as a rat choosing a direction in a maze) that allows the animal to define and refine the array of choice options and their consequences, and learning is the tendency to repeat choices that lead to positive outcomes. In our experiments, the variable but sub-optimal choices of our participants over the series of trials is consistent with a trial-and-error approach, and the failure to spontaneously transfer or maintain an optimal strategy suggests this trial-and-error approach is a strong and persistent default mode. Although this explanation for our results is speculative, a similar tradeoff between learning and logic has been previously proposed in the context of probability matching. When asked to repeatedly guess which of two events will occur on each trial, participants tend to be sensitive to the probability of these events. That is, an event that occurs with a probability of .8 will be guessed more often than one with a probability of .2, In fact, participants tend to match the ratio of their guesses to the probability of the events. Of course, this is a sub-optimal strategy for maximizing guessing accuracy, resulting in an overall success rate (in this example) of .68, compared to the .8 participants could attain if </w:t>
-      </w:r>
-      <w:r>
-        <w:rPr>
-          <w:sz w:val="20"/>
-          <w:szCs w:val="20"/>
-        </w:rPr>
-        <w:lastRenderedPageBreak/>
-        <w:t xml:space="preserve">they guessed the event with the higher probability on every trial. This tendency towards probability matching has been interpreted as a cognitive limitation (e.g. West and Stanovich, 2003). However, </w:t>
-      </w:r>
-      <w:proofErr w:type="spellStart"/>
-      <w:r>
-        <w:rPr>
-          <w:sz w:val="20"/>
-          <w:szCs w:val="20"/>
-        </w:rPr>
-        <w:t>Gaissmaier</w:t>
-      </w:r>
-      <w:proofErr w:type="spellEnd"/>
-      <w:r>
-        <w:rPr>
-          <w:sz w:val="20"/>
-          <w:szCs w:val="20"/>
-        </w:rPr>
-        <w:t xml:space="preserve"> and Schooler (2008) noted that maximizing by only ever guessing the more likely event can become sub-optimal if the sequence is not actually random, that is, if there are patterns in the sequence that can be discovered and exploited. Indeed, participants who probability-matched (in a random sequence block) were more likely to detect and exploit a pattern in the sequence when it was introduced in a separate block. This is consistent with the notion that applying a constant rule (e.g., always guessing the more likely event) can optimize accuracy as long as the critical conditions persist (i.e. that the sequence stays random, and the likely event continues to be more likely). In a dynamic natural environment, random sequences are rare, and patterns can emerge and change. The cost of applying a consistent response rule is that the </w:t>
-      </w:r>
-      <w:proofErr w:type="spellStart"/>
-      <w:r>
-        <w:rPr>
-          <w:sz w:val="20"/>
-          <w:szCs w:val="20"/>
-        </w:rPr>
-        <w:t>behaviours</w:t>
-      </w:r>
-      <w:proofErr w:type="spellEnd"/>
-      <w:r>
-        <w:rPr>
-          <w:sz w:val="20"/>
-          <w:szCs w:val="20"/>
-        </w:rPr>
-        <w:t xml:space="preserve"> that could be reinforced by the current conditions will not be executed, and thus will never be reinforced and repeated. </w:t>
-      </w:r>
-    </w:p>
-    <w:p>
-      <w:pPr>
-        <w:spacing w:line="360" w:lineRule="auto"/>
-        <w:rPr>
-          <w:sz w:val="20"/>
-          <w:szCs w:val="20"/>
-        </w:rPr>
-      </w:pPr>
-    </w:p>
-    <w:p>
-      <w:pPr>
-        <w:spacing w:line="360" w:lineRule="auto"/>
-        <w:rPr>
-          <w:sz w:val="20"/>
-          <w:szCs w:val="20"/>
-        </w:rPr>
-      </w:pPr>
-      <w:r>
-        <w:rPr>
-          <w:sz w:val="20"/>
-          <w:szCs w:val="20"/>
-        </w:rPr>
-        <w:t xml:space="preserve">The variable responses we observed in the choice </w:t>
-      </w:r>
-      <w:proofErr w:type="spellStart"/>
-      <w:r>
-        <w:rPr>
-          <w:sz w:val="20"/>
-          <w:szCs w:val="20"/>
-        </w:rPr>
-        <w:t>behaviour</w:t>
-      </w:r>
-      <w:proofErr w:type="spellEnd"/>
-      <w:r>
-        <w:rPr>
-          <w:sz w:val="20"/>
-          <w:szCs w:val="20"/>
-        </w:rPr>
-        <w:t xml:space="preserve"> of the participants in our experiments could in part be inherent to the participant; under conditions of choice uncertainty, there may be an element of random selection between options to avoid becoming fixed in a particular stimulus-response pattern and missing opportunities for learning, as described above. Some variability may also come from trial-to-trial variations in the immediate context. Summerfield and </w:t>
-      </w:r>
-      <w:proofErr w:type="spellStart"/>
-      <w:r>
-        <w:rPr>
-          <w:sz w:val="20"/>
-          <w:szCs w:val="20"/>
-        </w:rPr>
-        <w:t>Tsetsos</w:t>
-      </w:r>
-      <w:proofErr w:type="spellEnd"/>
-      <w:r>
-        <w:rPr>
-          <w:sz w:val="20"/>
-          <w:szCs w:val="20"/>
-        </w:rPr>
-        <w:t xml:space="preserve"> (2015) argue that inefficient economic decisions can be accounted for in the context of </w:t>
-      </w:r>
-      <w:r>
-        <w:rPr>
-          <w:i/>
-          <w:sz w:val="20"/>
-          <w:szCs w:val="20"/>
-        </w:rPr>
-        <w:t>efficient coding:</w:t>
-      </w:r>
-      <w:r>
-        <w:rPr>
-          <w:sz w:val="20"/>
-          <w:szCs w:val="20"/>
-        </w:rPr>
-        <w:t xml:space="preserve"> neural representations of different choice options emphasize the features that are most diagnostic in the immediate context. In other words, the relative appeal of different choices will vary according to the local context, as a result of a mechanism that facilitates their differentiation across a wide range of potential circumstances. Being sensitive to idiosyncratic changes in the environment can lead to </w:t>
-      </w:r>
-      <w:proofErr w:type="spellStart"/>
-      <w:r>
-        <w:rPr>
-          <w:sz w:val="20"/>
-          <w:szCs w:val="20"/>
-        </w:rPr>
-        <w:t>behaviour</w:t>
-      </w:r>
-      <w:proofErr w:type="spellEnd"/>
-      <w:r>
-        <w:rPr>
-          <w:sz w:val="20"/>
-          <w:szCs w:val="20"/>
-        </w:rPr>
         <w:t xml:space="preserve"> that is sub-optimal in terms of maximizing potential gains and minimizing risk and energy expenditure in an environment that, over the long term, is stable. Many so-called “sub-optimal” choices, like probability matching, could result from over-sensitivity to short-term, idiosyncratic variations in local context. Similarly, opting for larger reward later over a smaller one now is only optimal if the environment is stable. However, environments are rarely stable, and incorrectly assuming they are could lead to disastrous outcomes, such as giving up a short-term sure reward in </w:t>
       </w:r>
       <w:proofErr w:type="spellStart"/>
@@ -6459,15 +7232,23 @@
           <w:sz w:val="20"/>
           <w:szCs w:val="20"/>
         </w:rPr>
-        <w:t xml:space="preserve">In conclusion, we have found a simple and intuitive decision rule is not recognized or adopted by most participants. Choices are governed by a complex set of individual and contextual factors and their interaction, even for seemingly simple decisions such as a rat deciding which way to turn at a junction </w:t>
-      </w:r>
-      <w:r>
-        <w:rPr>
-          <w:sz w:val="20"/>
-          <w:szCs w:val="20"/>
-        </w:rPr>
-        <w:lastRenderedPageBreak/>
-        <w:t xml:space="preserve">point in a maze (e.g. Tolman, 1938). Nonetheless, based on the overall pattern of </w:t>
+        <w:t>In conclusion, we have found a simple and intuitive decision rule is not recognized or adopted by most participants. Choices are governed by a complex set of individual and contextual factors and their interaction, even for seemingly simple decisions such as a rat deciding which way to turn at a junction point in a maze (</w:t>
+      </w:r>
+      <w:proofErr w:type="gramStart"/>
+      <w:r>
+        <w:rPr>
+          <w:sz w:val="20"/>
+          <w:szCs w:val="20"/>
+        </w:rPr>
+        <w:t>e.g.</w:t>
+      </w:r>
+      <w:proofErr w:type="gramEnd"/>
+      <w:r>
+        <w:rPr>
+          <w:sz w:val="20"/>
+          <w:szCs w:val="20"/>
+        </w:rPr>
+        <w:t xml:space="preserve"> Tolman, 1938). Nonetheless, based on the overall pattern of </w:t>
       </w:r>
       <w:proofErr w:type="spellStart"/>
       <w:r>
@@ -6577,16 +7358,36 @@
           <w:szCs w:val="20"/>
           <w:highlight w:val="white"/>
         </w:rPr>
-        <w:t xml:space="preserve">Carpenter, B., Gelman, A., Hoffman, M. D., Lee, D., Goodrich, B., Betancourt, M., Brubaker, M., Guo, J,. Li, P., &amp; Riddell, A. (2017). Stan: A probabilistic programming language. </w:t>
-      </w:r>
-      <w:r>
-        <w:rPr>
-          <w:i/>
+        <w:t xml:space="preserve">Carpenter, B., Gelman, A., Hoffman, M. D., Lee, D., Goodrich, B., Betancourt, M., Brubaker, M., Guo, </w:t>
+      </w:r>
+      <w:proofErr w:type="gramStart"/>
+      <w:r>
+        <w:rPr>
           <w:color w:val="222222"/>
           <w:sz w:val="20"/>
           <w:szCs w:val="20"/>
           <w:highlight w:val="white"/>
         </w:rPr>
+        <w:t>J,.</w:t>
+      </w:r>
+      <w:proofErr w:type="gramEnd"/>
+      <w:r>
+        <w:rPr>
+          <w:color w:val="222222"/>
+          <w:sz w:val="20"/>
+          <w:szCs w:val="20"/>
+          <w:highlight w:val="white"/>
+        </w:rPr>
+        <w:t xml:space="preserve"> Li, P., &amp; Riddell, A. (2017). Stan: A probabilistic programming language. </w:t>
+      </w:r>
+      <w:r>
+        <w:rPr>
+          <w:i/>
+          <w:color w:val="222222"/>
+          <w:sz w:val="20"/>
+          <w:szCs w:val="20"/>
+          <w:highlight w:val="white"/>
+        </w:rPr>
         <w:t>Journal of statistical software</w:t>
       </w:r>
       <w:r>
@@ -6680,6 +7481,7 @@
           <w:sz w:val="20"/>
           <w:szCs w:val="20"/>
         </w:rPr>
+        <w:lastRenderedPageBreak/>
         <w:t xml:space="preserve">Clarke, A.D.F., Stainer, M., Tatler, B. &amp; Hunt, A.R. (2017). The saccadic flow baseline: Accounting for image-independent biases in saccadic </w:t>
       </w:r>
       <w:proofErr w:type="spellStart"/>
@@ -7140,7 +7942,6 @@
           <w:sz w:val="20"/>
           <w:szCs w:val="20"/>
         </w:rPr>
-        <w:lastRenderedPageBreak/>
         <w:t xml:space="preserve">James, W., Clarke, A.D.F. &amp; Hunt, AR. (2017). Failure to use probability of success when deciding whether to pursue one goal or two. in </w:t>
       </w:r>
       <w:r>
@@ -7579,7 +8380,23 @@
           <w:sz w:val="20"/>
           <w:szCs w:val="20"/>
         </w:rPr>
-        <w:t xml:space="preserve"> 8(2):e1002342.</w:t>
+        <w:t xml:space="preserve"> 8(2</w:t>
+      </w:r>
+      <w:proofErr w:type="gramStart"/>
+      <w:r>
+        <w:rPr>
+          <w:sz w:val="20"/>
+          <w:szCs w:val="20"/>
+        </w:rPr>
+        <w:t>):e</w:t>
+      </w:r>
+      <w:proofErr w:type="gramEnd"/>
+      <w:r>
+        <w:rPr>
+          <w:sz w:val="20"/>
+          <w:szCs w:val="20"/>
+        </w:rPr>
+        <w:t>1002342.</w:t>
       </w:r>
     </w:p>
     <w:p>
@@ -7597,6 +8414,7 @@
           <w:sz w:val="20"/>
           <w:szCs w:val="20"/>
         </w:rPr>
+        <w:lastRenderedPageBreak/>
         <w:t>Najemnik</w:t>
       </w:r>
       <w:proofErr w:type="spellEnd"/>
@@ -8040,7 +8858,6 @@
           <w:sz w:val="20"/>
           <w:szCs w:val="20"/>
         </w:rPr>
-        <w:lastRenderedPageBreak/>
         <w:t xml:space="preserve">Weisberg, R.W. (2006). </w:t>
       </w:r>
       <w:r>
@@ -8331,7 +9148,15 @@
           <w:sz w:val="20"/>
           <w:szCs w:val="20"/>
         </w:rPr>
-        <w:t xml:space="preserve">Non-naive participants completed replications of both the throwing and detection versions of the experiments reported in Clarke and Hunt (2016). In the throwing task, participants made a choice about where to stand to throw a beanbag into one of two possible hoops. They are only told which hoop is their target after they have made their choice. The detection task is similar in structure, except participants make a choice about where to look to detect a probe that can appear in one of two boxes. In both tasks the distance between the possible target locations (hoops/boxes) is varied, and the logic is the same: stand/look in a central location, equidistant between the two potential target locations when they are close together, and stand/look close to one potential target location when they are too far apart to throw to/see reliably from a central position. The results demonstrate the optimal strategy can be easily and effectively implemented when it is explicitly known, as a basis for comparison with Experiments 1 and 2. </w:t>
+        <w:t xml:space="preserve">Non-naive participants completed replications of both the throwing and detection versions of the experiments reported in Clarke and Hunt (2016). In the throwing task, participants made a choice about </w:t>
+      </w:r>
+      <w:r>
+        <w:rPr>
+          <w:sz w:val="20"/>
+          <w:szCs w:val="20"/>
+        </w:rPr>
+        <w:lastRenderedPageBreak/>
+        <w:t xml:space="preserve">where to stand to throw a beanbag into one of two possible hoops. They are only told which hoop is their target after they have made their choice. The detection task is similar in structure, except participants make a choice about where to look to detect a probe that can appear in one of two boxes. In both tasks the distance between the possible target locations (hoops/boxes) is varied, and the logic is the same: stand/look in a central location, equidistant between the two potential target locations when they are close together, and stand/look close to one potential target location when they are too far apart to throw to/see reliably from a central position. The results demonstrate the optimal strategy can be easily and effectively implemented when it is explicitly known, as a basis for comparison with Experiments 1 and 2. </w:t>
       </w:r>
     </w:p>
     <w:p>
@@ -8396,7 +9221,23 @@
           <w:sz w:val="20"/>
           <w:szCs w:val="20"/>
         </w:rPr>
-        <w:t>. Four participants completed the throwing task. Three are authors on this paper (AH, WJ, JR)  and the final participant was a member of the lab, familiar with the paradigm. All participants were familiar with the optimal strategy but had not completed the experiment previously.</w:t>
+        <w:t xml:space="preserve">. Four participants completed the throwing task. Three are authors on this paper (AH, WJ, </w:t>
+      </w:r>
+      <w:proofErr w:type="gramStart"/>
+      <w:r>
+        <w:rPr>
+          <w:sz w:val="20"/>
+          <w:szCs w:val="20"/>
+        </w:rPr>
+        <w:t>JR)  and</w:t>
+      </w:r>
+      <w:proofErr w:type="gramEnd"/>
+      <w:r>
+        <w:rPr>
+          <w:sz w:val="20"/>
+          <w:szCs w:val="20"/>
+        </w:rPr>
+        <w:t xml:space="preserve"> the final participant was a member of the lab, familiar with the paradigm. All participants were familiar with the optimal strategy but had not completed the experiment previously.</w:t>
       </w:r>
     </w:p>
     <w:p>
@@ -8420,15 +9261,7 @@
           <w:sz w:val="20"/>
           <w:szCs w:val="20"/>
         </w:rPr>
-        <w:t xml:space="preserve">. The procedure was similar to that used in Clarke and Hunt (2016, Experiment 2), and the throwing task in Experiment 1, with the following modifications. A first phase was conducted, in which flat hoops with a diameter of 0.40m were placed at a range of distances away (1.38m, 3.22m, </w:t>
-      </w:r>
-      <w:r>
-        <w:rPr>
-          <w:sz w:val="20"/>
-          <w:szCs w:val="20"/>
-        </w:rPr>
-        <w:lastRenderedPageBreak/>
-        <w:t xml:space="preserve">4.14m, 5.06m, 6.9m &amp; 9.2m). Participants threw 12 bean bags into a hoop at each distance in each of two directions and throwing performance (out of a maximum of 24) was used to determine the point at which each participant’s accuracy dropped below 50%. </w:t>
+        <w:t xml:space="preserve">. The procedure was similar to that used in Clarke and Hunt (2016, Experiment 2), and the throwing task in Experiment 1, with the following modifications. A first phase was conducted, in which flat hoops with a diameter of 0.40m were placed at a range of distances away (1.38m, 3.22m, 4.14m, 5.06m, 6.9m &amp; 9.2m). Participants threw 12 bean bags into a hoop at each distance in each of two directions and throwing performance (out of a maximum of 24) was used to determine the point at which each participant’s accuracy dropped below 50%. </w:t>
       </w:r>
     </w:p>
     <w:p>
@@ -8445,7 +9278,23 @@
           <w:sz w:val="20"/>
           <w:szCs w:val="20"/>
         </w:rPr>
-        <w:t xml:space="preserve">In the second phase, participants were again asked to throw bean-bags into hoops, but this time there were two potential targets for each throw and participants needed to choose where to stand before finding out which of the hoops was the actual target. In the original experiment (Clarke and Hunt, 2016), the distance between the hoops in the second phase was based around the participants’ performance in the first phase. In the current version, six distances were randomly selected from a range of distances based on the performance of participants in previous experiments (0.46m to 11.5m). The random selection of distances within this range ensured that participants would be unable to rely on their prior knowledge of the structure of previous experiments in deciding whether they should stand in the middle or next to one hoop. Instead they had to base their decision on knowledge about their own ability. To begin the session, three pairs of hoops matched in color were placed at each of three separations (red was the closest separation, yellow the middle, blue the farthest). After 45 choice trials, the hoops were shifted to three new separations for a further 45 trials. The </w:t>
+        <w:t xml:space="preserve">In the second phase, participants were again asked to throw bean-bags into hoops, but this time there were two potential targets for each throw and participants needed to choose where to stand before finding out which of the hoops was the actual target. In the original experiment (Clarke and Hunt, 2016), the distance between the hoops in the second phase was based around the participants’ performance in the first phase. In the current version, six distances were randomly selected from a range of distances based on the performance of participants in previous experiments (0.46m to 11.5m). The random selection of distances within this range ensured that participants would be unable to rely on their prior knowledge of the structure of previous experiments in deciding whether they should stand in the middle or next to one hoop. </w:t>
+      </w:r>
+      <w:proofErr w:type="gramStart"/>
+      <w:r>
+        <w:rPr>
+          <w:sz w:val="20"/>
+          <w:szCs w:val="20"/>
+        </w:rPr>
+        <w:t>Instead</w:t>
+      </w:r>
+      <w:proofErr w:type="gramEnd"/>
+      <w:r>
+        <w:rPr>
+          <w:sz w:val="20"/>
+          <w:szCs w:val="20"/>
+        </w:rPr>
+        <w:t xml:space="preserve"> they had to base their decision on knowledge about their own ability. To begin the session, three pairs of hoops matched in color were placed at each of three separations (red was the closest separation, yellow the middle, blue the farthest). After 45 choice trials, the hoops were shifted to three new separations for a further 45 trials. The </w:t>
       </w:r>
       <w:proofErr w:type="spellStart"/>
       <w:r>
@@ -8461,7 +9310,15 @@
           <w:sz w:val="20"/>
           <w:szCs w:val="20"/>
         </w:rPr>
-        <w:t xml:space="preserve"> of the bean-bag that the participant drew at random from a bag before each throw determined which pair of hoops were potential targets on that trial (e.g., if a red beanbag was drawn, one of the two red hoops would be the target on that trial). Participants then took the beanbag and chose a place to stand. After they chose their standing position, they were told which hoop was the target, and they then attempted to get the beanbag into that target hoop. The bean bags would only be placed back into the bag once all nine had been thrown, to ensure that participants made an equal number of decisions for each distance. There were 15 trials for each distance (90 in total). Which of the two hoops would be designated as the target on each trial was determined by a pre-generated random sequence. On each trial, the experimenter recorded the color of the beanbag, the standing position (based on numbers chalked on the wall over each row of paving slabs), and throwing accuracy (0 or 1).</w:t>
+        <w:t xml:space="preserve"> of the bean-bag that the participant drew at random from a bag before each throw determined which pair of hoops were potential targets on that trial (e.g., if a red beanbag was drawn, one of the two red hoops would be the target on that trial). Participants then took the beanbag and chose a place to stand. After they chose their standing position, they were told which </w:t>
+      </w:r>
+      <w:r>
+        <w:rPr>
+          <w:sz w:val="20"/>
+          <w:szCs w:val="20"/>
+        </w:rPr>
+        <w:lastRenderedPageBreak/>
+        <w:t>hoop was the target, and they then attempted to get the beanbag into that target hoop. The bean bags would only be placed back into the bag once all nine had been thrown, to ensure that participants made an equal number of decisions for each distance. There were 15 trials for each distance (90 in total). Which of the two hoops would be designated as the target on each trial was determined by a pre-generated random sequence. On each trial, the experimenter recorded the color of the beanbag, the standing position (based on numbers chalked on the wall over each row of paving slabs), and throwing accuracy (0 or 1).</w:t>
       </w:r>
     </w:p>
     <w:p>
@@ -8503,7 +9360,23 @@
           <w:sz w:val="20"/>
           <w:szCs w:val="20"/>
         </w:rPr>
-        <w:t>. Five participants (4 female, all right-handed) completed the detection task. Four are authors on this paper (AH, WJ, EM, JR) and the fifth participant was a lab member, familiar with the paradigm.  All participants were aware of the optimal strategy,  had normal or corrected to normal vision, and like in the throwing task (Experiment 1a), were unaware of their personal switch-point. All participants provided informed consent.</w:t>
+        <w:t xml:space="preserve">. Five participants (4 female, all right-handed) completed the detection task. Four are authors on this paper (AH, WJ, EM, JR) and the fifth participant was a lab member, familiar with the paradigm.  All participants were aware of the optimal </w:t>
+      </w:r>
+      <w:proofErr w:type="gramStart"/>
+      <w:r>
+        <w:rPr>
+          <w:sz w:val="20"/>
+          <w:szCs w:val="20"/>
+        </w:rPr>
+        <w:t>strategy,  had</w:t>
+      </w:r>
+      <w:proofErr w:type="gramEnd"/>
+      <w:r>
+        <w:rPr>
+          <w:sz w:val="20"/>
+          <w:szCs w:val="20"/>
+        </w:rPr>
+        <w:t xml:space="preserve"> normal or corrected to normal vision, and like in the throwing task (Experiment 1a), were unaware of their personal switch-point. All participants provided informed consent.</w:t>
       </w:r>
     </w:p>
     <w:p>
@@ -8527,15 +9400,7 @@
           <w:sz w:val="20"/>
           <w:szCs w:val="20"/>
         </w:rPr>
-        <w:t xml:space="preserve">The participants completed a procedure that matched Session 1 of the control group as described in Experiment 2 above. In other words, they completed the Acuity Mapping Phase (384 trials) followed by the Decision Phase (360 trials). The distances between boxes, like in the throwing experiment, were randomly selected from the range of distances used in previous experiments to ensure </w:t>
-      </w:r>
-      <w:r>
-        <w:rPr>
-          <w:sz w:val="20"/>
-          <w:szCs w:val="20"/>
-        </w:rPr>
-        <w:lastRenderedPageBreak/>
-        <w:t>the non-</w:t>
+        <w:t>The participants completed a procedure that matched Session 1 of the control group as described in Experiment 2 above. In other words, they completed the Acuity Mapping Phase (384 trials) followed by the Decision Phase (360 trials). The distances between boxes, like in the throwing experiment, were randomly selected from the range of distances used in previous experiments to ensure the non-</w:t>
       </w:r>
       <w:proofErr w:type="spellStart"/>
       <w:r>
@@ -8626,7 +9491,31 @@
           <w:sz w:val="20"/>
           <w:szCs w:val="20"/>
         </w:rPr>
-        <w:t>Similarly, for the detection experiment, the participant should choose to look at the center box when the separation between boxes is small enough that expected accuracy from the center is &gt;75%. For expected accuracy from the center of less than 75%, participants should instead choose the left or right box, because if the target appears here they will be 100% correct and if it appears in the other box they will be 50% correct, giving an expected overall accuracy of 75%. This is shown as the blue line in Figure A1. Again, it is clear that expert participants’ choices of where to fixate in this task (the black dots) were close to optimal.</w:t>
+        <w:t xml:space="preserve">Similarly, for the detection experiment, the participant should choose to look at the center box when the separation between boxes is small enough that expected accuracy from the center is &gt;75%. For expected accuracy from the center of less than 75%, participants should instead choose the left or right box, because if the target appears </w:t>
+      </w:r>
+      <w:proofErr w:type="gramStart"/>
+      <w:r>
+        <w:rPr>
+          <w:sz w:val="20"/>
+          <w:szCs w:val="20"/>
+        </w:rPr>
+        <w:t>here</w:t>
+      </w:r>
+      <w:proofErr w:type="gramEnd"/>
+      <w:r>
+        <w:rPr>
+          <w:sz w:val="20"/>
+          <w:szCs w:val="20"/>
+        </w:rPr>
+        <w:t xml:space="preserve"> they will be 100% correct and if it appears in the other box they will be 50% correct, giving an expected overall accuracy of 75%. This is shown as the blue line in Figure A1. </w:t>
+      </w:r>
+      <w:r>
+        <w:rPr>
+          <w:sz w:val="20"/>
+          <w:szCs w:val="20"/>
+        </w:rPr>
+        <w:lastRenderedPageBreak/>
+        <w:t>Again, it is clear that expert participants’ choices of where to fixate in this task (the black dots) were close to optimal.</w:t>
       </w:r>
     </w:p>
     <w:p>
@@ -8705,7 +9594,6 @@
           <w:sz w:val="20"/>
           <w:szCs w:val="20"/>
         </w:rPr>
-        <w:lastRenderedPageBreak/>
         <w:drawing>
           <wp:inline distT="114300" distB="114300" distL="114300" distR="114300" wp14:anchorId="35FE4776" wp14:editId="770851FB">
             <wp:extent cx="5943600" cy="1854200"/>
@@ -8793,7 +9681,23 @@
           <w:sz w:val="20"/>
           <w:szCs w:val="20"/>
         </w:rPr>
-        <w:t>For each participant in each experiment, we calculated the accuracy they would have achieved under an optimal strategy (i.e., had their choices perfectly followed the blue lines in Figure A1). The size of the difference between actual proportion correct and each participant’s optimal performance ranges from underperforming by 0.089 to out-performing by 0.081. Overall, the mean difference from optimal was -0.017 for the throwing task, and 0.036 for the detection task, suggesting participants overall were close to optimal in their performance.</w:t>
+        <w:t xml:space="preserve">For each participant in each experiment, we calculated the accuracy they would have achieved under an optimal strategy (i.e., had their choices perfectly followed the blue lines in Figure A1). The size of the difference between actual proportion </w:t>
+      </w:r>
+      <w:proofErr w:type="gramStart"/>
+      <w:r>
+        <w:rPr>
+          <w:sz w:val="20"/>
+          <w:szCs w:val="20"/>
+        </w:rPr>
+        <w:t>correct</w:t>
+      </w:r>
+      <w:proofErr w:type="gramEnd"/>
+      <w:r>
+        <w:rPr>
+          <w:sz w:val="20"/>
+          <w:szCs w:val="20"/>
+        </w:rPr>
+        <w:t xml:space="preserve"> and each participant’s optimal performance ranges from underperforming by 0.089 to out-performing by 0.081. Overall, the mean difference from optimal was -0.017 for the throwing task, and 0.036 for the detection task, suggesting participants overall were close to optimal in their performance.</w:t>
       </w:r>
     </w:p>
     <w:p>
@@ -8883,7 +9787,25 @@
           <w:sz w:val="20"/>
           <w:szCs w:val="20"/>
         </w:rPr>
-        <w:t>Figure A2. Comparison of actual proportion correct to optimal (an estimate of the proportion correct the participant would have achieved given optimal choices) for the throwing and detection experiments. Each line represents an expert participant. Performance is close to optimal.</w:t>
+        <w:t xml:space="preserve">Figure A2. Comparison of actual proportion correct to optimal (an estimate of the proportion </w:t>
+      </w:r>
+      <w:proofErr w:type="gramStart"/>
+      <w:r>
+        <w:rPr>
+          <w:rFonts w:ascii="Nunito" w:eastAsia="Nunito" w:hAnsi="Nunito" w:cs="Nunito"/>
+          <w:sz w:val="20"/>
+          <w:szCs w:val="20"/>
+        </w:rPr>
+        <w:t>correct</w:t>
+      </w:r>
+      <w:proofErr w:type="gramEnd"/>
+      <w:r>
+        <w:rPr>
+          <w:rFonts w:ascii="Nunito" w:eastAsia="Nunito" w:hAnsi="Nunito" w:cs="Nunito"/>
+          <w:sz w:val="20"/>
+          <w:szCs w:val="20"/>
+        </w:rPr>
+        <w:t xml:space="preserve"> the participant would have achieved given optimal choices) for the throwing and detection experiments. Each line represents an expert participant. Performance is close to optimal.</w:t>
       </w:r>
     </w:p>
     <w:p>

</xml_diff>

<commit_message>
Update Transferring optimal decision.docx
</commit_message>
<xml_diff>
--- a/revisions/Transferring optimal decision.docx
+++ b/revisions/Transferring optimal decision.docx
@@ -974,15 +974,13 @@
         </w:rPr>
         <w:t xml:space="preserve">Recognizing that a problem has a tractable solution is a necessary first step for solving it, and this recognition could be considered an “insight”. Insight is associated with </w:t>
       </w:r>
-      <w:proofErr w:type="gramStart"/>
-      <w:r>
-        <w:rPr>
-          <w:sz w:val="20"/>
-          <w:szCs w:val="20"/>
-        </w:rPr>
-        <w:t>the  “</w:t>
-      </w:r>
-      <w:proofErr w:type="gramEnd"/>
+      <w:r>
+        <w:rPr>
+          <w:sz w:val="20"/>
+          <w:szCs w:val="20"/>
+        </w:rPr>
+        <w:t>the “</w:t>
+      </w:r>
       <w:r>
         <w:rPr>
           <w:sz w:val="20"/>
@@ -1302,6 +1300,33 @@
           <w:szCs w:val="20"/>
         </w:rPr>
         <w:t>, Cockburn &amp; Pauli, 2017).</w:t>
+      </w:r>
+    </w:p>
+    <w:p>
+      <w:pPr>
+        <w:spacing w:line="360" w:lineRule="auto"/>
+        <w:rPr>
+          <w:sz w:val="20"/>
+          <w:szCs w:val="20"/>
+        </w:rPr>
+      </w:pPr>
+    </w:p>
+    <w:p>
+      <w:pPr>
+        <w:spacing w:line="360" w:lineRule="auto"/>
+        <w:rPr>
+          <w:color w:val="FF0000"/>
+          <w:sz w:val="20"/>
+          <w:szCs w:val="20"/>
+        </w:rPr>
+      </w:pPr>
+      <w:r>
+        <w:rPr>
+          <w:color w:val="FF0000"/>
+          <w:sz w:val="20"/>
+          <w:szCs w:val="20"/>
+        </w:rPr>
+        <w:t>&lt;insert overview of transfer lit here&gt;</w:t>
       </w:r>
     </w:p>
     <w:p>
@@ -1404,6 +1429,7 @@
           <w:sz w:val="20"/>
           <w:szCs w:val="20"/>
         </w:rPr>
+        <w:lastRenderedPageBreak/>
         <w:t xml:space="preserve">Clarke and Hunt (2016) demonstrated that participants fail to modify their focus-divide choices </w:t>
       </w:r>
       <w:r>
@@ -1464,15 +1490,7 @@
           <w:sz w:val="20"/>
           <w:szCs w:val="20"/>
         </w:rPr>
-        <w:t xml:space="preserve">across three </w:t>
-      </w:r>
-      <w:r>
-        <w:rPr>
-          <w:sz w:val="20"/>
-          <w:szCs w:val="20"/>
-        </w:rPr>
-        <w:lastRenderedPageBreak/>
-        <w:t xml:space="preserve">diverse tasks: visual detection, throwing, and memorizing strings of digits. </w:t>
+        <w:t xml:space="preserve">across three diverse tasks: visual detection, throwing, and memorizing strings of digits. </w:t>
       </w:r>
       <w:r>
         <w:rPr>
@@ -1866,16 +1884,8 @@
           <w:sz w:val="20"/>
           <w:szCs w:val="20"/>
         </w:rPr>
-        <w:t xml:space="preserve">This experiment is designed to test whether experience with the reaching task will lead participants to perform optimally in the throwing task. From our previous work, we know that when participants perform optimally (i.e., when completing the reaching task) we see zero variance: all participants behave in an </w:t>
-      </w:r>
-      <w:r>
-        <w:rPr>
-          <w:color w:val="E36C0A" w:themeColor="accent6" w:themeShade="BF"/>
-          <w:sz w:val="20"/>
-          <w:szCs w:val="20"/>
-        </w:rPr>
         <w:lastRenderedPageBreak/>
-        <w:t xml:space="preserve">identical manner consistently following the optimal decision rule from trial to trial. In other versions of the focus-divide dilemma, we see large deviations from this optimal </w:t>
+        <w:t xml:space="preserve">This experiment is designed to test whether experience with the reaching task will lead participants to perform optimally in the throwing task. From our previous work, we know that when participants perform optimally (i.e., when completing the reaching task) we see zero variance: all participants behave in an identical manner consistently following the optimal decision rule from trial to trial. In other versions of the focus-divide dilemma, we see large deviations from this optimal </w:t>
       </w:r>
       <w:proofErr w:type="spellStart"/>
       <w:r>
@@ -2356,7 +2366,16 @@
           <w:sz w:val="20"/>
           <w:szCs w:val="20"/>
         </w:rPr>
-        <w:t xml:space="preserve"> on a long table. </w:t>
+        <w:t xml:space="preserve"> on </w:t>
+      </w:r>
+      <w:r>
+        <w:rPr>
+          <w:rFonts w:ascii="Nunito" w:eastAsia="Nunito" w:hAnsi="Nunito" w:cs="Nunito"/>
+          <w:sz w:val="20"/>
+          <w:szCs w:val="20"/>
+        </w:rPr>
+        <w:lastRenderedPageBreak/>
+        <w:t xml:space="preserve">a long table. </w:t>
       </w:r>
       <w:r>
         <w:rPr>
@@ -2912,6 +2931,7 @@
           <w:sz w:val="20"/>
           <w:szCs w:val="20"/>
         </w:rPr>
+        <w:lastRenderedPageBreak/>
         <w:t xml:space="preserve">Standing position choices in the throwing task are shown in Figure 2. </w:t>
       </w:r>
       <w:r>
@@ -2946,16 +2966,7 @@
           <w:sz w:val="20"/>
           <w:szCs w:val="20"/>
         </w:rPr>
-        <w:t xml:space="preserve"> between the hoops irrespective of the </w:t>
-      </w:r>
-      <w:r>
-        <w:rPr>
-          <w:color w:val="F79646" w:themeColor="accent6"/>
-          <w:sz w:val="20"/>
-          <w:szCs w:val="20"/>
-        </w:rPr>
-        <w:lastRenderedPageBreak/>
-        <w:t>distance between them. The rest of the participants vary their behavior from trial to trial.</w:t>
+        <w:t xml:space="preserve"> between the hoops irrespective of the distance between them. The rest of the participants vary their behavior from trial to trial.</w:t>
       </w:r>
       <w:r>
         <w:rPr>
@@ -3268,7 +3279,16 @@
           <w:sz w:val="20"/>
           <w:szCs w:val="20"/>
         </w:rPr>
-        <w:t xml:space="preserve"> We can see that the control group are equally likely stand in the central position irrespective of hoop separation distance (95% HPDI of [0.4, 0.79] for the near hoops and [0.25, 0.72] for the far hoops). The primed group, while not following the optimal strategy, do appear to be more likely stand in the </w:t>
+        <w:t xml:space="preserve"> We can see that the control group are equally likely </w:t>
+      </w:r>
+      <w:r>
+        <w:rPr>
+          <w:color w:val="F79646" w:themeColor="accent6"/>
+          <w:sz w:val="20"/>
+          <w:szCs w:val="20"/>
+        </w:rPr>
+        <w:lastRenderedPageBreak/>
+        <w:t xml:space="preserve">stand in the central position irrespective of hoop separation distance (95% HPDI of [0.4, 0.79] for the near hoops and [0.25, 0.72] for the far hoops). The primed group, while not following the optimal strategy, do appear to be more likely stand in the </w:t>
       </w:r>
       <w:proofErr w:type="spellStart"/>
       <w:r>
@@ -3286,16 +3306,7 @@
           <w:sz w:val="20"/>
           <w:szCs w:val="20"/>
         </w:rPr>
-        <w:t xml:space="preserve"> when the hoops are close to one another compared to when </w:t>
-      </w:r>
-      <w:r>
-        <w:rPr>
-          <w:color w:val="F79646" w:themeColor="accent6"/>
-          <w:sz w:val="20"/>
-          <w:szCs w:val="20"/>
-        </w:rPr>
-        <w:lastRenderedPageBreak/>
-        <w:t xml:space="preserve">they are far (95% HPDI of [0.64, 0.95] and [0.07, 0.47] respectively). </w:t>
+        <w:t xml:space="preserve"> when the hoops are close to one another compared to when they are far (95% HPDI of [0.64, 0.95] and [0.07, 0.47] respectively). </w:t>
       </w:r>
       <w:r>
         <w:rPr>
@@ -3694,6 +3705,7 @@
           <w:sz w:val="28"/>
           <w:szCs w:val="28"/>
         </w:rPr>
+        <w:lastRenderedPageBreak/>
         <w:t>Experiment 1B &amp; 1C: Replications</w:t>
       </w:r>
     </w:p>
@@ -3712,7 +3724,6 @@
           <w:sz w:val="20"/>
           <w:szCs w:val="20"/>
         </w:rPr>
-        <w:lastRenderedPageBreak/>
         <w:t xml:space="preserve">The results of experiment 1A suggest that experience in optimally completing one version of the focus-divide dilemma does not lead to insight and optimal behavior in other versions. </w:t>
       </w:r>
       <w:r>
@@ -4682,15 +4693,7 @@
           <w:sz w:val="20"/>
           <w:szCs w:val="20"/>
         </w:rPr>
-        <w:t>, and a tenth of the time in experiment 1C (</w:t>
-      </w:r>
-      <w:r>
-        <w:rPr>
-          <w:color w:val="E36C0A" w:themeColor="accent6" w:themeShade="BF"/>
-          <w:sz w:val="20"/>
-          <w:szCs w:val="20"/>
-        </w:rPr>
-        <w:t>95% HPDIs of [</w:t>
+        <w:t>, and a tenth of the time in experiment 1C (95% HPDIs of [</w:t>
       </w:r>
       <w:r>
         <w:rPr>
@@ -4706,6 +4709,296 @@
           <w:sz w:val="20"/>
           <w:szCs w:val="20"/>
         </w:rPr>
+        <w:t>] for the control (sudoku) group and [</w:t>
+      </w:r>
+      <w:r>
+        <w:rPr>
+          <w:color w:val="E36C0A" w:themeColor="accent6" w:themeShade="BF"/>
+          <w:sz w:val="20"/>
+          <w:szCs w:val="20"/>
+        </w:rPr>
+        <w:t>0.05, 0.16</w:t>
+      </w:r>
+      <w:r>
+        <w:rPr>
+          <w:color w:val="E36C0A" w:themeColor="accent6" w:themeShade="BF"/>
+          <w:sz w:val="20"/>
+          <w:szCs w:val="20"/>
+        </w:rPr>
+        <w:t>] for intervention (reaching) group)</w:t>
+      </w:r>
+      <w:r>
+        <w:rPr>
+          <w:color w:val="E36C0A" w:themeColor="accent6" w:themeShade="BF"/>
+          <w:sz w:val="20"/>
+          <w:szCs w:val="20"/>
+        </w:rPr>
+        <w:t xml:space="preserve">. </w:t>
+      </w:r>
+      <w:r>
+        <w:rPr>
+          <w:color w:val="E36C0A" w:themeColor="accent6" w:themeShade="BF"/>
+          <w:sz w:val="20"/>
+          <w:szCs w:val="20"/>
+        </w:rPr>
+        <w:t xml:space="preserve">In trials in which participants chose a non-central position, they move around 0.25 to 0.75 units away from the central midpoint towards one of the hoops in the far condition. </w:t>
+      </w:r>
+    </w:p>
+    <w:p>
+      <w:pPr>
+        <w:pStyle w:val="Heading1"/>
+        <w:rPr>
+          <w:color w:val="E36C0A" w:themeColor="accent6" w:themeShade="BF"/>
+          <w:sz w:val="20"/>
+          <w:szCs w:val="20"/>
+        </w:rPr>
+      </w:pPr>
+      <w:r>
+        <w:rPr>
+          <w:color w:val="E36C0A" w:themeColor="accent6" w:themeShade="BF"/>
+          <w:sz w:val="20"/>
+          <w:szCs w:val="20"/>
+        </w:rPr>
+        <w:t>The</w:t>
+      </w:r>
+      <w:r>
+        <w:rPr>
+          <w:color w:val="E36C0A" w:themeColor="accent6" w:themeShade="BF"/>
+          <w:sz w:val="20"/>
+          <w:szCs w:val="20"/>
+        </w:rPr>
+        <w:t xml:space="preserve"> preference to stand in the midpoint of between the two hoops in the near condition is stronger than have observed before</w:t>
+      </w:r>
+      <w:r>
+        <w:rPr>
+          <w:color w:val="E36C0A" w:themeColor="accent6" w:themeShade="BF"/>
+          <w:sz w:val="20"/>
+          <w:szCs w:val="20"/>
+        </w:rPr>
+        <w:t xml:space="preserve"> both experiment 1B and 1C. As such, we are prevented of observing an effect of our intervention here due to ceiling effects. When the hoops are far from one another, participants are less likely to stand in the </w:t>
+      </w:r>
+      <w:proofErr w:type="spellStart"/>
+      <w:r>
+        <w:rPr>
+          <w:color w:val="E36C0A" w:themeColor="accent6" w:themeShade="BF"/>
+          <w:sz w:val="20"/>
+          <w:szCs w:val="20"/>
+        </w:rPr>
+        <w:t>centre</w:t>
+      </w:r>
+      <w:proofErr w:type="spellEnd"/>
+      <w:r>
+        <w:rPr>
+          <w:color w:val="E36C0A" w:themeColor="accent6" w:themeShade="BF"/>
+          <w:sz w:val="20"/>
+          <w:szCs w:val="20"/>
+        </w:rPr>
+        <w:t xml:space="preserve"> in all conditions. However, in experiment 1b there is no clear difference between control (</w:t>
+      </w:r>
+      <w:proofErr w:type="spellStart"/>
+      <w:r>
+        <w:rPr>
+          <w:color w:val="E36C0A" w:themeColor="accent6" w:themeShade="BF"/>
+          <w:sz w:val="20"/>
+          <w:szCs w:val="20"/>
+        </w:rPr>
+        <w:t>maths</w:t>
+      </w:r>
+      <w:proofErr w:type="spellEnd"/>
+      <w:r>
+        <w:rPr>
+          <w:color w:val="E36C0A" w:themeColor="accent6" w:themeShade="BF"/>
+          <w:sz w:val="20"/>
+          <w:szCs w:val="20"/>
+        </w:rPr>
+        <w:t>) condition and either the reaching (95% HPDI = [</w:t>
+      </w:r>
+      <w:r>
+        <w:rPr>
+          <w:color w:val="E36C0A" w:themeColor="accent6" w:themeShade="BF"/>
+          <w:sz w:val="20"/>
+          <w:szCs w:val="20"/>
+        </w:rPr>
+        <w:t>-0.</w:t>
+      </w:r>
+      <w:r>
+        <w:rPr>
+          <w:color w:val="E36C0A" w:themeColor="accent6" w:themeShade="BF"/>
+          <w:sz w:val="20"/>
+          <w:szCs w:val="20"/>
+        </w:rPr>
+        <w:t>07</w:t>
+      </w:r>
+      <w:r>
+        <w:rPr>
+          <w:color w:val="E36C0A" w:themeColor="accent6" w:themeShade="BF"/>
+          <w:sz w:val="20"/>
+          <w:szCs w:val="20"/>
+        </w:rPr>
+        <w:t>, 0.</w:t>
+      </w:r>
+      <w:r>
+        <w:rPr>
+          <w:color w:val="E36C0A" w:themeColor="accent6" w:themeShade="BF"/>
+          <w:sz w:val="20"/>
+          <w:szCs w:val="20"/>
+        </w:rPr>
+        <w:t>46</w:t>
+      </w:r>
+      <w:r>
+        <w:rPr>
+          <w:color w:val="E36C0A" w:themeColor="accent6" w:themeShade="BF"/>
+          <w:sz w:val="20"/>
+          <w:szCs w:val="20"/>
+        </w:rPr>
+        <w:t>]) or logic conditions ([</w:t>
+      </w:r>
+      <w:r>
+        <w:rPr>
+          <w:color w:val="E36C0A" w:themeColor="accent6" w:themeShade="BF"/>
+          <w:sz w:val="20"/>
+          <w:szCs w:val="20"/>
+        </w:rPr>
+        <w:t>-0.</w:t>
+      </w:r>
+      <w:r>
+        <w:rPr>
+          <w:color w:val="E36C0A" w:themeColor="accent6" w:themeShade="BF"/>
+          <w:sz w:val="20"/>
+          <w:szCs w:val="20"/>
+        </w:rPr>
+        <w:t>233</w:t>
+      </w:r>
+      <w:r>
+        <w:rPr>
+          <w:color w:val="E36C0A" w:themeColor="accent6" w:themeShade="BF"/>
+          <w:sz w:val="20"/>
+          <w:szCs w:val="20"/>
+        </w:rPr>
+        <w:t>, 0.3</w:t>
+      </w:r>
+      <w:r>
+        <w:rPr>
+          <w:color w:val="E36C0A" w:themeColor="accent6" w:themeShade="BF"/>
+          <w:sz w:val="20"/>
+          <w:szCs w:val="20"/>
+        </w:rPr>
+        <w:t>7</w:t>
+      </w:r>
+      <w:r>
+        <w:rPr>
+          <w:color w:val="E36C0A" w:themeColor="accent6" w:themeShade="BF"/>
+          <w:sz w:val="20"/>
+          <w:szCs w:val="20"/>
+        </w:rPr>
+        <w:t xml:space="preserve">]). This </w:t>
+      </w:r>
+      <w:proofErr w:type="spellStart"/>
+      <w:r>
+        <w:rPr>
+          <w:color w:val="E36C0A" w:themeColor="accent6" w:themeShade="BF"/>
+          <w:sz w:val="20"/>
+          <w:szCs w:val="20"/>
+        </w:rPr>
+        <w:t>behaviour</w:t>
+      </w:r>
+      <w:proofErr w:type="spellEnd"/>
+      <w:r>
+        <w:rPr>
+          <w:color w:val="E36C0A" w:themeColor="accent6" w:themeShade="BF"/>
+          <w:sz w:val="20"/>
+          <w:szCs w:val="20"/>
+        </w:rPr>
+        <w:t xml:space="preserve"> is more pronounced in experiment 1c, although again, there is no difference between our conditions ([</w:t>
+      </w:r>
+      <w:r>
+        <w:rPr>
+          <w:color w:val="E36C0A" w:themeColor="accent6" w:themeShade="BF"/>
+          <w:sz w:val="20"/>
+          <w:szCs w:val="20"/>
+        </w:rPr>
+        <w:t>-0.4, 0.20</w:t>
+      </w:r>
+      <w:r>
+        <w:rPr>
+          <w:color w:val="E36C0A" w:themeColor="accent6" w:themeShade="BF"/>
+          <w:sz w:val="20"/>
+          <w:szCs w:val="20"/>
+        </w:rPr>
+        <w:t>]).</w:t>
+      </w:r>
+      <w:r>
+        <w:rPr>
+          <w:color w:val="E36C0A" w:themeColor="accent6" w:themeShade="BF"/>
+          <w:sz w:val="20"/>
+          <w:szCs w:val="20"/>
+        </w:rPr>
+        <w:t xml:space="preserve"> Furthermore, we see no difference between condition in terms of the non-central positions that are chosen in the far condition: In experiment 1b we see differences of [</w:t>
+      </w:r>
+      <w:r>
+        <w:rPr>
+          <w:color w:val="E36C0A" w:themeColor="accent6" w:themeShade="BF"/>
+          <w:sz w:val="20"/>
+          <w:szCs w:val="20"/>
+        </w:rPr>
+        <w:t>-0.34, 0.17</w:t>
+      </w:r>
+      <w:r>
+        <w:rPr>
+          <w:color w:val="E36C0A" w:themeColor="accent6" w:themeShade="BF"/>
+          <w:sz w:val="20"/>
+          <w:szCs w:val="20"/>
+        </w:rPr>
+        <w:t>] and [</w:t>
+      </w:r>
+      <w:r>
+        <w:rPr>
+          <w:color w:val="E36C0A" w:themeColor="accent6" w:themeShade="BF"/>
+          <w:sz w:val="20"/>
+          <w:szCs w:val="20"/>
+        </w:rPr>
+        <w:t>-17, 0.35</w:t>
+      </w:r>
+      <w:r>
+        <w:rPr>
+          <w:color w:val="E36C0A" w:themeColor="accent6" w:themeShade="BF"/>
+          <w:sz w:val="20"/>
+          <w:szCs w:val="20"/>
+        </w:rPr>
+        <w:t>] between the control (</w:t>
+      </w:r>
+      <w:proofErr w:type="spellStart"/>
+      <w:r>
+        <w:rPr>
+          <w:color w:val="E36C0A" w:themeColor="accent6" w:themeShade="BF"/>
+          <w:sz w:val="20"/>
+          <w:szCs w:val="20"/>
+        </w:rPr>
+        <w:t>maths</w:t>
+      </w:r>
+      <w:proofErr w:type="spellEnd"/>
+      <w:r>
+        <w:rPr>
+          <w:color w:val="E36C0A" w:themeColor="accent6" w:themeShade="BF"/>
+          <w:sz w:val="20"/>
+          <w:szCs w:val="20"/>
+        </w:rPr>
+        <w:t>) and either the reaching or logic puzzle condition. In Experiment 1c, we observe a difference of [</w:t>
+      </w:r>
+      <w:r>
+        <w:rPr>
+          <w:color w:val="E36C0A" w:themeColor="accent6" w:themeShade="BF"/>
+          <w:sz w:val="20"/>
+          <w:szCs w:val="20"/>
+        </w:rPr>
+        <w:t>-0.25, 0.30</w:t>
+      </w:r>
+      <w:r>
+        <w:rPr>
+          <w:color w:val="E36C0A" w:themeColor="accent6" w:themeShade="BF"/>
+          <w:sz w:val="20"/>
+          <w:szCs w:val="20"/>
+        </w:rPr>
         <w:t>]</w:t>
       </w:r>
       <w:r>
@@ -4714,205 +5007,7 @@
           <w:sz w:val="20"/>
           <w:szCs w:val="20"/>
         </w:rPr>
-        <w:t xml:space="preserve"> for the control (sudoku) group and [</w:t>
-      </w:r>
-      <w:r>
-        <w:rPr>
-          <w:color w:val="E36C0A" w:themeColor="accent6" w:themeShade="BF"/>
-          <w:sz w:val="20"/>
-          <w:szCs w:val="20"/>
-        </w:rPr>
-        <w:t>0.05, 0.16</w:t>
-      </w:r>
-      <w:r>
-        <w:rPr>
-          <w:color w:val="E36C0A" w:themeColor="accent6" w:themeShade="BF"/>
-          <w:sz w:val="20"/>
-          <w:szCs w:val="20"/>
-        </w:rPr>
-        <w:t>]</w:t>
-      </w:r>
-      <w:r>
-        <w:rPr>
-          <w:color w:val="E36C0A" w:themeColor="accent6" w:themeShade="BF"/>
-          <w:sz w:val="20"/>
-          <w:szCs w:val="20"/>
-        </w:rPr>
-        <w:t xml:space="preserve"> for </w:t>
-      </w:r>
-      <w:r>
-        <w:rPr>
-          <w:color w:val="E36C0A" w:themeColor="accent6" w:themeShade="BF"/>
-          <w:sz w:val="20"/>
-          <w:szCs w:val="20"/>
-        </w:rPr>
-        <w:t>intervention (reaching) group)</w:t>
-      </w:r>
-      <w:r>
-        <w:rPr>
-          <w:color w:val="E36C0A" w:themeColor="accent6" w:themeShade="BF"/>
-          <w:sz w:val="20"/>
-          <w:szCs w:val="20"/>
-        </w:rPr>
-        <w:t xml:space="preserve">. </w:t>
-      </w:r>
-      <w:r>
-        <w:rPr>
-          <w:color w:val="E36C0A" w:themeColor="accent6" w:themeShade="BF"/>
-          <w:sz w:val="20"/>
-          <w:szCs w:val="20"/>
-        </w:rPr>
-        <w:t xml:space="preserve">In trials in which participants chose a non-central position, they move around 0.25 to 0.75 units away from the central midpoint towards one of the hoops in the far condition. </w:t>
-      </w:r>
-    </w:p>
-    <w:p>
-      <w:pPr>
-        <w:pStyle w:val="Heading1"/>
-        <w:rPr>
-          <w:color w:val="E36C0A" w:themeColor="accent6" w:themeShade="BF"/>
-          <w:sz w:val="20"/>
-          <w:szCs w:val="20"/>
-        </w:rPr>
-      </w:pPr>
-      <w:r>
-        <w:rPr>
-          <w:color w:val="E36C0A" w:themeColor="accent6" w:themeShade="BF"/>
-          <w:sz w:val="20"/>
-          <w:szCs w:val="20"/>
-        </w:rPr>
-        <w:t>The</w:t>
-      </w:r>
-      <w:r>
-        <w:rPr>
-          <w:color w:val="E36C0A" w:themeColor="accent6" w:themeShade="BF"/>
-          <w:sz w:val="20"/>
-          <w:szCs w:val="20"/>
-        </w:rPr>
-        <w:t xml:space="preserve"> preference to stand in the midpoint of between the two hoops in the near condition is stronger than have observed before</w:t>
-      </w:r>
-      <w:r>
-        <w:rPr>
-          <w:color w:val="E36C0A" w:themeColor="accent6" w:themeShade="BF"/>
-          <w:sz w:val="20"/>
-          <w:szCs w:val="20"/>
-        </w:rPr>
-        <w:t xml:space="preserve"> both experiment 1B and 1C. As such, we are prevented of observing an effect of our intervention here due to ceiling effects. When the hoops are far from one another, participants are less likely to stand in the </w:t>
-      </w:r>
-      <w:proofErr w:type="spellStart"/>
-      <w:r>
-        <w:rPr>
-          <w:color w:val="E36C0A" w:themeColor="accent6" w:themeShade="BF"/>
-          <w:sz w:val="20"/>
-          <w:szCs w:val="20"/>
-        </w:rPr>
-        <w:t>centre</w:t>
-      </w:r>
-      <w:proofErr w:type="spellEnd"/>
-      <w:r>
-        <w:rPr>
-          <w:color w:val="E36C0A" w:themeColor="accent6" w:themeShade="BF"/>
-          <w:sz w:val="20"/>
-          <w:szCs w:val="20"/>
-        </w:rPr>
-        <w:t xml:space="preserve"> in all conditions. However, in experiment 1b there is no clear difference between control (</w:t>
-      </w:r>
-      <w:proofErr w:type="spellStart"/>
-      <w:r>
-        <w:rPr>
-          <w:color w:val="E36C0A" w:themeColor="accent6" w:themeShade="BF"/>
-          <w:sz w:val="20"/>
-          <w:szCs w:val="20"/>
-        </w:rPr>
-        <w:t>maths</w:t>
-      </w:r>
-      <w:proofErr w:type="spellEnd"/>
-      <w:r>
-        <w:rPr>
-          <w:color w:val="E36C0A" w:themeColor="accent6" w:themeShade="BF"/>
-          <w:sz w:val="20"/>
-          <w:szCs w:val="20"/>
-        </w:rPr>
-        <w:t>) condition and either the reaching (95% HPDI = [</w:t>
-      </w:r>
-      <w:r>
-        <w:rPr>
-          <w:color w:val="E36C0A" w:themeColor="accent6" w:themeShade="BF"/>
-          <w:sz w:val="20"/>
-          <w:szCs w:val="20"/>
-        </w:rPr>
-        <w:t>-0.</w:t>
-      </w:r>
-      <w:r>
-        <w:rPr>
-          <w:color w:val="E36C0A" w:themeColor="accent6" w:themeShade="BF"/>
-          <w:sz w:val="20"/>
-          <w:szCs w:val="20"/>
-        </w:rPr>
-        <w:t>07</w:t>
-      </w:r>
-      <w:r>
-        <w:rPr>
-          <w:color w:val="E36C0A" w:themeColor="accent6" w:themeShade="BF"/>
-          <w:sz w:val="20"/>
-          <w:szCs w:val="20"/>
-        </w:rPr>
-        <w:t>, 0.</w:t>
-      </w:r>
-      <w:r>
-        <w:rPr>
-          <w:color w:val="E36C0A" w:themeColor="accent6" w:themeShade="BF"/>
-          <w:sz w:val="20"/>
-          <w:szCs w:val="20"/>
-        </w:rPr>
-        <w:t>46</w:t>
-      </w:r>
-      <w:r>
-        <w:rPr>
-          <w:color w:val="E36C0A" w:themeColor="accent6" w:themeShade="BF"/>
-          <w:sz w:val="20"/>
-          <w:szCs w:val="20"/>
-        </w:rPr>
-        <w:t>]) or logic conditions ([</w:t>
-      </w:r>
-      <w:r>
-        <w:rPr>
-          <w:color w:val="E36C0A" w:themeColor="accent6" w:themeShade="BF"/>
-          <w:sz w:val="20"/>
-          <w:szCs w:val="20"/>
-        </w:rPr>
-        <w:t>-0.</w:t>
-      </w:r>
-      <w:r>
-        <w:rPr>
-          <w:color w:val="E36C0A" w:themeColor="accent6" w:themeShade="BF"/>
-          <w:sz w:val="20"/>
-          <w:szCs w:val="20"/>
-        </w:rPr>
-        <w:t>233</w:t>
-      </w:r>
-      <w:r>
-        <w:rPr>
-          <w:color w:val="E36C0A" w:themeColor="accent6" w:themeShade="BF"/>
-          <w:sz w:val="20"/>
-          <w:szCs w:val="20"/>
-        </w:rPr>
-        <w:t>, 0.3</w:t>
-      </w:r>
-      <w:r>
-        <w:rPr>
-          <w:color w:val="E36C0A" w:themeColor="accent6" w:themeShade="BF"/>
-          <w:sz w:val="20"/>
-          <w:szCs w:val="20"/>
-        </w:rPr>
-        <w:t>7</w:t>
-      </w:r>
-      <w:r>
-        <w:rPr>
-          <w:color w:val="E36C0A" w:themeColor="accent6" w:themeShade="BF"/>
-          <w:sz w:val="20"/>
-          <w:szCs w:val="20"/>
-        </w:rPr>
-        <w:t xml:space="preserve">]). This </w:t>
+        <w:t xml:space="preserve">. In summary, as all 95% HPDI intervals contain, there is little evidence that our intervention causes a robust change in </w:t>
       </w:r>
       <w:proofErr w:type="spellStart"/>
       <w:r>
@@ -4930,127 +5025,9 @@
           <w:sz w:val="20"/>
           <w:szCs w:val="20"/>
         </w:rPr>
-        <w:t xml:space="preserve"> is more pronounced in experiment 1c, although again, there is no difference between our conditions ([</w:t>
-      </w:r>
-      <w:r>
-        <w:rPr>
-          <w:color w:val="E36C0A" w:themeColor="accent6" w:themeShade="BF"/>
-          <w:sz w:val="20"/>
-          <w:szCs w:val="20"/>
-        </w:rPr>
-        <w:t>-0.4, 0.20</w:t>
-      </w:r>
-      <w:r>
-        <w:rPr>
-          <w:color w:val="E36C0A" w:themeColor="accent6" w:themeShade="BF"/>
-          <w:sz w:val="20"/>
-          <w:szCs w:val="20"/>
-        </w:rPr>
-        <w:t>]).</w:t>
-      </w:r>
-      <w:r>
-        <w:rPr>
-          <w:color w:val="E36C0A" w:themeColor="accent6" w:themeShade="BF"/>
-          <w:sz w:val="20"/>
-          <w:szCs w:val="20"/>
-        </w:rPr>
-        <w:t xml:space="preserve"> Furthermore, we see no difference between condition in terms of the non-central positions that are chosen in the far condition: In experiment 1b we see differences of [</w:t>
-      </w:r>
-      <w:r>
-        <w:rPr>
-          <w:color w:val="E36C0A" w:themeColor="accent6" w:themeShade="BF"/>
-          <w:sz w:val="20"/>
-          <w:szCs w:val="20"/>
-        </w:rPr>
-        <w:t>-0.34, 0.17</w:t>
-      </w:r>
-      <w:r>
-        <w:rPr>
-          <w:color w:val="E36C0A" w:themeColor="accent6" w:themeShade="BF"/>
-          <w:sz w:val="20"/>
-          <w:szCs w:val="20"/>
-        </w:rPr>
-        <w:t>] and [</w:t>
-      </w:r>
-      <w:r>
-        <w:rPr>
-          <w:color w:val="E36C0A" w:themeColor="accent6" w:themeShade="BF"/>
-          <w:sz w:val="20"/>
-          <w:szCs w:val="20"/>
-        </w:rPr>
-        <w:t>-17, 0.35</w:t>
-      </w:r>
-      <w:r>
-        <w:rPr>
-          <w:color w:val="E36C0A" w:themeColor="accent6" w:themeShade="BF"/>
-          <w:sz w:val="20"/>
-          <w:szCs w:val="20"/>
-        </w:rPr>
-        <w:t>] between the control (</w:t>
-      </w:r>
-      <w:proofErr w:type="spellStart"/>
-      <w:r>
-        <w:rPr>
-          <w:color w:val="E36C0A" w:themeColor="accent6" w:themeShade="BF"/>
-          <w:sz w:val="20"/>
-          <w:szCs w:val="20"/>
-        </w:rPr>
-        <w:t>maths</w:t>
-      </w:r>
-      <w:proofErr w:type="spellEnd"/>
-      <w:r>
-        <w:rPr>
-          <w:color w:val="E36C0A" w:themeColor="accent6" w:themeShade="BF"/>
-          <w:sz w:val="20"/>
-          <w:szCs w:val="20"/>
-        </w:rPr>
-        <w:t>) and either the reaching or logic puzzle condition. In Experiment 1c, we observe a difference of [</w:t>
-      </w:r>
-      <w:r>
-        <w:rPr>
-          <w:color w:val="E36C0A" w:themeColor="accent6" w:themeShade="BF"/>
-          <w:sz w:val="20"/>
-          <w:szCs w:val="20"/>
-        </w:rPr>
-        <w:t>-0.25, 0.30</w:t>
-      </w:r>
-      <w:r>
-        <w:rPr>
-          <w:color w:val="E36C0A" w:themeColor="accent6" w:themeShade="BF"/>
-          <w:sz w:val="20"/>
-          <w:szCs w:val="20"/>
-        </w:rPr>
-        <w:t>]</w:t>
-      </w:r>
-      <w:r>
-        <w:rPr>
-          <w:color w:val="E36C0A" w:themeColor="accent6" w:themeShade="BF"/>
-          <w:sz w:val="20"/>
-          <w:szCs w:val="20"/>
-        </w:rPr>
-        <w:t xml:space="preserve">. In summary, as all 95% HPDI intervals contain, there is little evidence that our intervention causes a robust change in </w:t>
-      </w:r>
-      <w:proofErr w:type="spellStart"/>
-      <w:r>
-        <w:rPr>
-          <w:color w:val="E36C0A" w:themeColor="accent6" w:themeShade="BF"/>
-          <w:sz w:val="20"/>
-          <w:szCs w:val="20"/>
-        </w:rPr>
-        <w:t>behaviour</w:t>
-      </w:r>
-      <w:proofErr w:type="spellEnd"/>
-      <w:r>
-        <w:rPr>
-          <w:color w:val="E36C0A" w:themeColor="accent6" w:themeShade="BF"/>
-          <w:sz w:val="20"/>
-          <w:szCs w:val="20"/>
-        </w:rPr>
         <w:t xml:space="preserve"> in the focus-divide dilemma. </w:t>
       </w:r>
     </w:p>
-    <w:p/>
-    <w:p/>
     <w:p>
       <w:pPr>
         <w:pStyle w:val="Heading1"/>
@@ -5145,7 +5122,29 @@
           <w:sz w:val="20"/>
           <w:szCs w:val="20"/>
         </w:rPr>
-        <w:t xml:space="preserve">Figure 3. Summary of the fixed effects from the Bayesian hurdle-lognormal model. The </w:t>
+        <w:t xml:space="preserve">Figure </w:t>
+      </w:r>
+      <w:r>
+        <w:rPr>
+          <w:rFonts w:ascii="Nunito" w:eastAsia="Nunito" w:hAnsi="Nunito" w:cs="Nunito"/>
+          <w:i/>
+          <w:iCs/>
+          <w:color w:val="F79646" w:themeColor="accent6"/>
+          <w:sz w:val="20"/>
+          <w:szCs w:val="20"/>
+        </w:rPr>
+        <w:t>4</w:t>
+      </w:r>
+      <w:r>
+        <w:rPr>
+          <w:rFonts w:ascii="Nunito" w:eastAsia="Nunito" w:hAnsi="Nunito" w:cs="Nunito"/>
+          <w:i/>
+          <w:iCs/>
+          <w:color w:val="F79646" w:themeColor="accent6"/>
+          <w:sz w:val="20"/>
+          <w:szCs w:val="20"/>
+        </w:rPr>
+        <w:t xml:space="preserve">. Summary of the fixed effects from the Bayesian hurdle-lognormal model. The </w:t>
       </w:r>
       <w:proofErr w:type="spellStart"/>
       <w:r>
@@ -5338,16 +5337,126 @@
       <w:pPr>
         <w:spacing w:after="160" w:line="360" w:lineRule="auto"/>
         <w:rPr>
-          <w:sz w:val="20"/>
-          <w:szCs w:val="20"/>
-        </w:rPr>
-      </w:pPr>
-      <w:r>
-        <w:rPr>
-          <w:sz w:val="20"/>
-          <w:szCs w:val="20"/>
-        </w:rPr>
-        <w:t xml:space="preserve">In the next experiment, we therefore tested transfer of decision strategies without a change in the task. Specifically, we provided guidance that led to the execution of optimal decisions during the first session. We then removed that guidance in the second session, and let participants freely choose. Our question is whether consistently executing optimal responses in the first session will lead to improvements in performance in the same choice task once the guidance has been removed.  To test this, participants completed a training block where they were cued to fixate a particular box. The target would only appear after they had fixated that box. The cue directed the participants’ fixations to the location that would optimize their detection accuracy, given their own visual acuity as measured in the preceding sensitivity mapping phase. After completing this session, they completed a session where they freely choose which box to fixate, just as in the original experiment. The key question is whether guidance in the form of the cues directing the eyes to the optimal location will result in more subsequent optimal decisions in the free-choice task relative to a control group who was given an equivalent amount of practice, but no guidance.  </w:t>
+          <w:color w:val="E36C0A" w:themeColor="accent6" w:themeShade="BF"/>
+          <w:sz w:val="20"/>
+          <w:szCs w:val="20"/>
+        </w:rPr>
+      </w:pPr>
+      <w:r>
+        <w:rPr>
+          <w:sz w:val="20"/>
+          <w:szCs w:val="20"/>
+        </w:rPr>
+        <w:t>In the next experiment, we therefore tested transfer of decision strategies without a change in the task</w:t>
+      </w:r>
+      <w:r>
+        <w:rPr>
+          <w:sz w:val="20"/>
+          <w:szCs w:val="20"/>
+        </w:rPr>
+        <w:t xml:space="preserve">. </w:t>
+      </w:r>
+      <w:commentRangeStart w:id="11"/>
+      <w:r>
+        <w:rPr>
+          <w:color w:val="E36C0A" w:themeColor="accent6" w:themeShade="BF"/>
+          <w:sz w:val="20"/>
+          <w:szCs w:val="20"/>
+        </w:rPr>
+        <w:t xml:space="preserve">In Experiment 1, we used the throwing task version of the focus-divide dilemma. This was selected as we felt it shared several features with the reaching task (i.e., the version of the dilemma in which participants “solve” the problem). For Experiment 2, we will use the detection task version of the focus-divide dilemma. This is the original version of the paradigm as presented by </w:t>
+      </w:r>
+      <w:proofErr w:type="spellStart"/>
+      <w:r>
+        <w:rPr>
+          <w:color w:val="E36C0A" w:themeColor="accent6" w:themeShade="BF"/>
+          <w:sz w:val="20"/>
+          <w:szCs w:val="20"/>
+        </w:rPr>
+        <w:t>Morvan</w:t>
+      </w:r>
+      <w:proofErr w:type="spellEnd"/>
+      <w:r>
+        <w:rPr>
+          <w:color w:val="E36C0A" w:themeColor="accent6" w:themeShade="BF"/>
+          <w:sz w:val="20"/>
+          <w:szCs w:val="20"/>
+        </w:rPr>
+        <w:t xml:space="preserve"> &amp; Maloney (2012)</w:t>
+      </w:r>
+      <w:r>
+        <w:rPr>
+          <w:color w:val="E36C0A" w:themeColor="accent6" w:themeShade="BF"/>
+          <w:sz w:val="20"/>
+          <w:szCs w:val="20"/>
+        </w:rPr>
+        <w:t xml:space="preserve">. As this variant of the dilemma is a </w:t>
+      </w:r>
+      <w:proofErr w:type="gramStart"/>
+      <w:r>
+        <w:rPr>
+          <w:color w:val="E36C0A" w:themeColor="accent6" w:themeShade="BF"/>
+          <w:sz w:val="20"/>
+          <w:szCs w:val="20"/>
+        </w:rPr>
+        <w:t>computer based</w:t>
+      </w:r>
+      <w:proofErr w:type="gramEnd"/>
+      <w:r>
+        <w:rPr>
+          <w:color w:val="E36C0A" w:themeColor="accent6" w:themeShade="BF"/>
+          <w:sz w:val="20"/>
+          <w:szCs w:val="20"/>
+        </w:rPr>
+        <w:t xml:space="preserve"> task, each participant can easily complete hundreds of trials. It is also easier to cue the optimal </w:t>
+      </w:r>
+      <w:proofErr w:type="spellStart"/>
+      <w:r>
+        <w:rPr>
+          <w:color w:val="E36C0A" w:themeColor="accent6" w:themeShade="BF"/>
+          <w:sz w:val="20"/>
+          <w:szCs w:val="20"/>
+        </w:rPr>
+        <w:t>behaviour</w:t>
+      </w:r>
+      <w:proofErr w:type="spellEnd"/>
+      <w:r>
+        <w:rPr>
+          <w:color w:val="E36C0A" w:themeColor="accent6" w:themeShade="BF"/>
+          <w:sz w:val="20"/>
+          <w:szCs w:val="20"/>
+        </w:rPr>
+        <w:t xml:space="preserve"> on each trial in a consistent manner and minimizes the possibility of experimenter-driver effects.  </w:t>
+      </w:r>
+      <w:commentRangeEnd w:id="11"/>
+      <w:r>
+        <w:rPr>
+          <w:rStyle w:val="CommentReference"/>
+        </w:rPr>
+        <w:commentReference w:id="11"/>
+      </w:r>
+      <w:r>
+        <w:rPr>
+          <w:color w:val="000000" w:themeColor="text1"/>
+          <w:sz w:val="20"/>
+          <w:szCs w:val="20"/>
+        </w:rPr>
+        <w:t>Specifically, we provided guidance that led to the execution of optimal decisions during the first session. We then removed that guidance in the second session, and let participants freely choose. Our question is whether consistently executing optimal responses in the first session will lead to improvements in performance in the same choice task once the guidance has been removed.</w:t>
+      </w:r>
+    </w:p>
+    <w:p>
+      <w:pPr>
+        <w:spacing w:after="160" w:line="360" w:lineRule="auto"/>
+        <w:rPr>
+          <w:sz w:val="20"/>
+          <w:szCs w:val="20"/>
+        </w:rPr>
+      </w:pPr>
+      <w:r>
+        <w:rPr>
+          <w:sz w:val="20"/>
+          <w:szCs w:val="20"/>
+        </w:rPr>
+        <w:t xml:space="preserve">To test this, participants completed a training block where they were cued to fixate a particular box. The target would only appear after they had fixated that box. The cue directed the participants’ fixations to the location that would optimize their detection accuracy, given their own visual acuity as measured in the preceding sensitivity mapping phase. After completing this session, they completed a session where they freely choose which box to fixate, just as in the original experiment. The key question is whether guidance in the form of the cues directing the eyes to the optimal location will result in more subsequent optimal decisions in the free-choice task relative to a control group who was given an equivalent amount of practice, but no guidance.  </w:t>
       </w:r>
     </w:p>
     <w:p>
@@ -5411,7 +5520,15 @@
           <w:sz w:val="20"/>
           <w:szCs w:val="20"/>
         </w:rPr>
-        <w:t xml:space="preserve">. On the other hand, our results from Experiment 1 suggest people do not readily recognize and apply an optimal solution to this decision problem. Consistent with this, Weisberg, DiCamillo and Phillips (1978) attempted to prime participants to the correct solution for an insight problem, and found that participants could only use priming to benefit problem solving when they had been explicitly told the prime was relevant. Without instruction to use the primes, there was no benefit associated with them. In our experiment, being required to repeatedly perform optimal eye movements could cause participants to persist in these eye movements when given the opportunity to freely choose. If so, this trained optimal </w:t>
+        <w:t xml:space="preserve">. On the other hand, our results from Experiment 1 suggest people do not readily recognize and apply an optimal solution to this decision problem. Consistent with this, Weisberg, DiCamillo and Phillips (1978) attempted to prime participants to the correct solution for an insight problem, and found that participants could only use priming to benefit problem solving when they had </w:t>
+      </w:r>
+      <w:r>
+        <w:rPr>
+          <w:sz w:val="20"/>
+          <w:szCs w:val="20"/>
+        </w:rPr>
+        <w:lastRenderedPageBreak/>
+        <w:t xml:space="preserve">been explicitly told the prime was relevant. Without instruction to use the primes, there was no benefit associated with them. In our experiment, being required to repeatedly perform optimal eye movements could cause participants to persist in these eye movements when given the opportunity to freely choose. If so, this trained optimal </w:t>
       </w:r>
       <w:proofErr w:type="spellStart"/>
       <w:r>
@@ -5489,15 +5606,207 @@
           <w:sz w:val="20"/>
           <w:szCs w:val="20"/>
         </w:rPr>
+        <w:t xml:space="preserve">Participants. </w:t>
+      </w:r>
+      <w:r>
+        <w:rPr>
+          <w:sz w:val="20"/>
+          <w:szCs w:val="20"/>
+        </w:rPr>
+        <w:t>Twenty-four participants (mean age 21, range 18-26, 19 female, 23 right-handed) were recruited from the University of Aberdeen community. All participants were unaware of the purpose of the experiment and had normal or corrected to-normal vision. Participants were offered either course credits (for undergraduate psychology students) or a £15 reimbursement for their participation. This study was reviewed and approved by the School of Psychology ethics committee. All participants provided informed consent.</w:t>
+      </w:r>
+    </w:p>
+    <w:p>
+      <w:pPr>
+        <w:spacing w:after="160" w:line="360" w:lineRule="auto"/>
+        <w:rPr>
+          <w:sz w:val="20"/>
+          <w:szCs w:val="20"/>
+        </w:rPr>
+      </w:pPr>
+      <w:r>
+        <w:rPr>
+          <w:i/>
+          <w:sz w:val="20"/>
+          <w:szCs w:val="20"/>
+        </w:rPr>
+        <w:t xml:space="preserve">Setup. </w:t>
+      </w:r>
+      <w:r>
+        <w:rPr>
+          <w:sz w:val="20"/>
+          <w:szCs w:val="20"/>
+        </w:rPr>
+        <w:t>The stimuli and equipment were similar to those used by Clarke and Hunt (2016, Experiment 1). All stimuli were presented against a uniform grey background (50% white). The square boxes had an edge length of 1.0˚ visual angle and were lighter than the background (75% white). The target was a small, light grey dot (80% white) that appeared for 500ms either in the top (dot-up configuration) or the bottom (dot-down configuration) of one of the boxes. The “page-up” and “page-down” keys of a standard keyboard were used as response keys, matching dot-up to the page-up key, and dot-down to the page-down key. If the participant blinked or if the eyes moved more than 1° while the target was on, the trial was terminated.</w:t>
+      </w:r>
+    </w:p>
+    <w:p>
+      <w:pPr>
+        <w:spacing w:line="360" w:lineRule="auto"/>
+        <w:rPr>
+          <w:sz w:val="20"/>
+          <w:szCs w:val="20"/>
+        </w:rPr>
+      </w:pPr>
+      <w:r>
+        <w:rPr>
+          <w:sz w:val="20"/>
+          <w:szCs w:val="20"/>
+        </w:rPr>
+        <w:t xml:space="preserve">The experiment was executed in </w:t>
+      </w:r>
+      <w:proofErr w:type="spellStart"/>
+      <w:r>
+        <w:rPr>
+          <w:sz w:val="20"/>
+          <w:szCs w:val="20"/>
+        </w:rPr>
+        <w:t>Matlab</w:t>
+      </w:r>
+      <w:proofErr w:type="spellEnd"/>
+      <w:r>
+        <w:rPr>
+          <w:sz w:val="20"/>
+          <w:szCs w:val="20"/>
+        </w:rPr>
+        <w:t xml:space="preserve"> R2009b on a PowerMac running Apple Macintosh Pro OS X (version 10.6.4) software using </w:t>
+      </w:r>
+      <w:proofErr w:type="spellStart"/>
+      <w:r>
+        <w:rPr>
+          <w:sz w:val="20"/>
+          <w:szCs w:val="20"/>
+        </w:rPr>
+        <w:t>Psychtoolbox</w:t>
+      </w:r>
+      <w:proofErr w:type="spellEnd"/>
+      <w:r>
+        <w:rPr>
+          <w:sz w:val="20"/>
+          <w:szCs w:val="20"/>
+        </w:rPr>
+        <w:t xml:space="preserve"> (Brainard, 1997; </w:t>
+      </w:r>
+      <w:proofErr w:type="spellStart"/>
+      <w:r>
+        <w:rPr>
+          <w:sz w:val="20"/>
+          <w:szCs w:val="20"/>
+        </w:rPr>
+        <w:t>Pelli</w:t>
+      </w:r>
+      <w:proofErr w:type="spellEnd"/>
+      <w:r>
+        <w:rPr>
+          <w:sz w:val="20"/>
+          <w:szCs w:val="20"/>
+        </w:rPr>
+        <w:t xml:space="preserve">, 1997; Kleiner et al, 2007) and </w:t>
+      </w:r>
+      <w:proofErr w:type="spellStart"/>
+      <w:r>
+        <w:rPr>
+          <w:sz w:val="20"/>
+          <w:szCs w:val="20"/>
+        </w:rPr>
+        <w:t>EyelinkToolbox</w:t>
+      </w:r>
+      <w:proofErr w:type="spellEnd"/>
+      <w:r>
+        <w:rPr>
+          <w:sz w:val="20"/>
+          <w:szCs w:val="20"/>
+        </w:rPr>
+        <w:t xml:space="preserve"> functions (Cornelissen, Peters &amp; Palmer, 2002). Stimuli were presented on a 24–inch Sony </w:t>
+      </w:r>
+      <w:proofErr w:type="spellStart"/>
+      <w:r>
+        <w:rPr>
+          <w:sz w:val="20"/>
+          <w:szCs w:val="20"/>
+        </w:rPr>
+        <w:t>Trimaster</w:t>
+      </w:r>
+      <w:proofErr w:type="spellEnd"/>
+      <w:r>
+        <w:rPr>
+          <w:sz w:val="20"/>
+          <w:szCs w:val="20"/>
+        </w:rPr>
+        <w:t xml:space="preserve"> EL OLED monitor with a resolution of 1080p and a refresh rate of 60 Hz. A chin rest, with forehead bar, assured a viewing distance of 54cm. The right eye was tracked using a desktop-mounted </w:t>
+      </w:r>
+      <w:proofErr w:type="spellStart"/>
+      <w:r>
+        <w:rPr>
+          <w:sz w:val="20"/>
+          <w:szCs w:val="20"/>
+        </w:rPr>
+        <w:t>EyeLink</w:t>
+      </w:r>
+      <w:proofErr w:type="spellEnd"/>
+      <w:r>
+        <w:rPr>
+          <w:sz w:val="20"/>
+          <w:szCs w:val="20"/>
+        </w:rPr>
+        <w:t xml:space="preserve"> 1000 (version 4.594) (SR Research ltd, Mississauga, Ontario, Canada) to record eye position at 1000 Hz. A 9-point calibration sequence was used. The calibration and validation process </w:t>
+      </w:r>
+      <w:proofErr w:type="gramStart"/>
+      <w:r>
+        <w:rPr>
+          <w:sz w:val="20"/>
+          <w:szCs w:val="20"/>
+        </w:rPr>
+        <w:t>was</w:t>
+      </w:r>
+      <w:proofErr w:type="gramEnd"/>
+      <w:r>
+        <w:rPr>
+          <w:sz w:val="20"/>
+          <w:szCs w:val="20"/>
+        </w:rPr>
+        <w:t xml:space="preserve"> repeated every time the participant moved away from the chinrest. The process was also triggered if the participant broke fixation during the stimulus presentation five times in a row, or ten times cumulatively for each block of trials. The experiment took place in a dimly-lit, quiet room. </w:t>
+      </w:r>
+    </w:p>
+    <w:p>
+      <w:pPr>
+        <w:spacing w:line="360" w:lineRule="auto"/>
+        <w:rPr>
+          <w:sz w:val="20"/>
+          <w:szCs w:val="20"/>
+        </w:rPr>
+      </w:pPr>
+    </w:p>
+    <w:p>
+      <w:pPr>
+        <w:spacing w:after="160" w:line="360" w:lineRule="auto"/>
+        <w:rPr>
+          <w:sz w:val="20"/>
+          <w:szCs w:val="20"/>
+        </w:rPr>
+      </w:pPr>
+      <w:r>
+        <w:rPr>
+          <w:i/>
+          <w:sz w:val="20"/>
+          <w:szCs w:val="20"/>
+        </w:rPr>
+        <w:t xml:space="preserve">Experimental Design and Procedure. </w:t>
+      </w:r>
+      <w:r>
+        <w:rPr>
+          <w:sz w:val="20"/>
+          <w:szCs w:val="20"/>
+        </w:rPr>
+        <w:t xml:space="preserve">The experiment took place over two sessions. Session 1 lasted approximately 1 hour 30 minutes, and Session 2 lasted approximately 1 hour. There were three phases (see Figure 4): an Acuity Mapping Phase’, a ‘Directed Eye Movement Phase’ and a ‘Decision Phase’. </w:t>
+      </w:r>
+      <w:r>
+        <w:rPr>
+          <w:sz w:val="20"/>
+          <w:szCs w:val="20"/>
+        </w:rPr>
         <w:lastRenderedPageBreak/>
-        <w:t xml:space="preserve">Participants. </w:t>
-      </w:r>
-      <w:r>
-        <w:rPr>
-          <w:sz w:val="20"/>
-          <w:szCs w:val="20"/>
-        </w:rPr>
-        <w:t>Twenty-four participants (mean age 21, range 18-26, 19 female, 23 right-handed) were recruited from the University of Aberdeen community. All participants were unaware of the purpose of the experiment and had normal or corrected to-normal vision. Participants were offered either course credits (for undergraduate psychology students) or a £15 reimbursement for their participation. This study was reviewed and approved by the School of Psychology ethics committee. All participants provided informed consent.</w:t>
+        <w:t>Participants were randomly assigned to one of two groups: the control group completed the ‘Acuity Mapping Phase’ and the ‘Decision Phase’ in Session 1, and the primed group completed the ‘Acuity Mapping Phase’ and the ‘Directed Eye Movement Phase’ in Session 1.  In Session 2, both groups completed the same ‘Decision Phase’. All participants were instructed to respond to the target as accurately as possible. No feedback was provided. To ensure that participants understood the task and that a psychometric curve could be fitted to the performance data successfully, participants needed to score 80% or above in the closest distance in the acuity mapping phase to take part in both sessions of the experiment and to be included in data analysis. Two participants were excluded on this basis and replaced (to retain a total of 12 in each group). The three phases are described below.</w:t>
       </w:r>
     </w:p>
     <w:p>
@@ -5514,126 +5823,78 @@
           <w:sz w:val="20"/>
           <w:szCs w:val="20"/>
         </w:rPr>
-        <w:t xml:space="preserve">Setup. </w:t>
-      </w:r>
-      <w:r>
-        <w:rPr>
-          <w:sz w:val="20"/>
-          <w:szCs w:val="20"/>
-        </w:rPr>
-        <w:t>The stimuli and equipment were similar to those used by Clarke and Hunt (2016, Experiment 1). All stimuli were presented against a uniform grey background (50% white). The square boxes had an edge length of 1.0˚ visual angle and were lighter than the background (75% white). The target was a small, light grey dot (80% white) that appeared for 500ms either in the top (dot-up configuration) or the bottom (dot-down configuration) of one of the boxes. The “page-up” and “page-down” keys of a standard keyboard were used as response keys, matching dot-up to the page-up key, and dot-down to the page-down key. If the participant blinked or if the eyes moved more than 1° while the target was on, the trial was terminated.</w:t>
-      </w:r>
-    </w:p>
-    <w:p>
-      <w:pPr>
-        <w:spacing w:line="360" w:lineRule="auto"/>
-        <w:rPr>
-          <w:sz w:val="20"/>
-          <w:szCs w:val="20"/>
-        </w:rPr>
-      </w:pPr>
-      <w:r>
-        <w:rPr>
-          <w:sz w:val="20"/>
-          <w:szCs w:val="20"/>
-        </w:rPr>
-        <w:t xml:space="preserve">The experiment was executed in </w:t>
-      </w:r>
-      <w:proofErr w:type="spellStart"/>
-      <w:r>
-        <w:rPr>
-          <w:sz w:val="20"/>
-          <w:szCs w:val="20"/>
-        </w:rPr>
-        <w:t>Matlab</w:t>
-      </w:r>
-      <w:proofErr w:type="spellEnd"/>
-      <w:r>
-        <w:rPr>
-          <w:sz w:val="20"/>
-          <w:szCs w:val="20"/>
-        </w:rPr>
-        <w:t xml:space="preserve"> R2009b on a PowerMac running Apple Macintosh Pro OS X (version 10.6.4) software using </w:t>
-      </w:r>
-      <w:proofErr w:type="spellStart"/>
-      <w:r>
-        <w:rPr>
-          <w:sz w:val="20"/>
-          <w:szCs w:val="20"/>
-        </w:rPr>
-        <w:t>Psychtoolbox</w:t>
-      </w:r>
-      <w:proofErr w:type="spellEnd"/>
-      <w:r>
-        <w:rPr>
-          <w:sz w:val="20"/>
-          <w:szCs w:val="20"/>
-        </w:rPr>
-        <w:t xml:space="preserve"> (Brainard, 1997; </w:t>
-      </w:r>
-      <w:proofErr w:type="spellStart"/>
-      <w:r>
-        <w:rPr>
-          <w:sz w:val="20"/>
-          <w:szCs w:val="20"/>
-        </w:rPr>
-        <w:t>Pelli</w:t>
-      </w:r>
-      <w:proofErr w:type="spellEnd"/>
-      <w:r>
-        <w:rPr>
-          <w:sz w:val="20"/>
-          <w:szCs w:val="20"/>
-        </w:rPr>
-        <w:t xml:space="preserve">, 1997; Kleiner et al, 2007) and </w:t>
-      </w:r>
-      <w:proofErr w:type="spellStart"/>
-      <w:r>
-        <w:rPr>
-          <w:sz w:val="20"/>
-          <w:szCs w:val="20"/>
-        </w:rPr>
-        <w:t>EyelinkToolbox</w:t>
-      </w:r>
-      <w:proofErr w:type="spellEnd"/>
-      <w:r>
-        <w:rPr>
-          <w:sz w:val="20"/>
-          <w:szCs w:val="20"/>
-        </w:rPr>
-        <w:t xml:space="preserve"> functions (Cornelissen, Peters &amp; Palmer, 2002). Stimuli were presented on a 24–inch Sony </w:t>
-      </w:r>
-      <w:proofErr w:type="spellStart"/>
-      <w:r>
-        <w:rPr>
-          <w:sz w:val="20"/>
-          <w:szCs w:val="20"/>
-        </w:rPr>
-        <w:t>Trimaster</w:t>
-      </w:r>
-      <w:proofErr w:type="spellEnd"/>
-      <w:r>
-        <w:rPr>
-          <w:sz w:val="20"/>
-          <w:szCs w:val="20"/>
-        </w:rPr>
-        <w:t xml:space="preserve"> EL OLED monitor with a resolution of 1080p and a refresh rate of 60 Hz. A chin rest, with forehead bar, assured a viewing distance of 54cm. The right eye was tracked using a desktop-mounted </w:t>
-      </w:r>
-      <w:proofErr w:type="spellStart"/>
-      <w:r>
-        <w:rPr>
-          <w:sz w:val="20"/>
-          <w:szCs w:val="20"/>
-        </w:rPr>
-        <w:t>EyeLink</w:t>
-      </w:r>
-      <w:proofErr w:type="spellEnd"/>
-      <w:r>
-        <w:rPr>
-          <w:sz w:val="20"/>
-          <w:szCs w:val="20"/>
-        </w:rPr>
-        <w:t xml:space="preserve"> 1000 (version 4.594) (SR Research ltd, Mississauga, Ontario, Canada) to record eye position at 1000 Hz. A 9-point calibration sequence was used. The calibration and validation process </w:t>
+        <w:t xml:space="preserve">Acuity mapping phase.  </w:t>
+      </w:r>
+      <w:r>
+        <w:rPr>
+          <w:sz w:val="20"/>
+          <w:szCs w:val="20"/>
+        </w:rPr>
+        <w:t xml:space="preserve">During four blocks of 96 trials each (384 trials total), boxes were presented in 8 different distances: 2.7°, 3.9°, 5.2°, 6.8°, 8.4°, 10.1°, 11.4° or 12.5° between the centrally presented fixation mark and the </w:t>
+      </w:r>
+      <w:proofErr w:type="spellStart"/>
+      <w:r>
+        <w:rPr>
+          <w:sz w:val="20"/>
+          <w:szCs w:val="20"/>
+        </w:rPr>
+        <w:t>centre</w:t>
+      </w:r>
+      <w:proofErr w:type="spellEnd"/>
+      <w:r>
+        <w:rPr>
+          <w:sz w:val="20"/>
+          <w:szCs w:val="20"/>
+        </w:rPr>
+        <w:t xml:space="preserve"> of each box. Each distance was presented 12 times per block. The order of distances was randomized. All trials per distance were presented in succession. Each trial started with the presentation of a black fixation cross in the </w:t>
+      </w:r>
+      <w:proofErr w:type="spellStart"/>
+      <w:r>
+        <w:rPr>
+          <w:sz w:val="20"/>
+          <w:szCs w:val="20"/>
+        </w:rPr>
+        <w:t>centre</w:t>
+      </w:r>
+      <w:proofErr w:type="spellEnd"/>
+      <w:r>
+        <w:rPr>
+          <w:sz w:val="20"/>
+          <w:szCs w:val="20"/>
+        </w:rPr>
+        <w:t xml:space="preserve"> of the screen. Participants were asked to initiate the trial sequence by key press while fixating the cross intersection (drift check). After a stable fixation of 700 </w:t>
+      </w:r>
+      <w:proofErr w:type="spellStart"/>
+      <w:r>
+        <w:rPr>
+          <w:sz w:val="20"/>
+          <w:szCs w:val="20"/>
+        </w:rPr>
+        <w:t>ms</w:t>
+      </w:r>
+      <w:proofErr w:type="spellEnd"/>
+      <w:r>
+        <w:rPr>
+          <w:sz w:val="20"/>
+          <w:szCs w:val="20"/>
+        </w:rPr>
+        <w:t xml:space="preserve"> (within a 1˚ radius circle around the cross) two equidistant, grey boxes were presented, one on the left and one on the right of the fixation cross, with the target present in one of them. After 500 </w:t>
+      </w:r>
+      <w:proofErr w:type="spellStart"/>
+      <w:r>
+        <w:rPr>
+          <w:sz w:val="20"/>
+          <w:szCs w:val="20"/>
+        </w:rPr>
+        <w:t>ms</w:t>
+      </w:r>
+      <w:proofErr w:type="spellEnd"/>
+      <w:r>
+        <w:rPr>
+          <w:sz w:val="20"/>
+          <w:szCs w:val="20"/>
+        </w:rPr>
+        <w:t xml:space="preserve"> of stimulus presentation a blank (grey) screen appeared, indicating that a response was expected. A red screen was </w:t>
       </w:r>
       <w:proofErr w:type="gramStart"/>
       <w:r>
@@ -5641,7 +5902,7 @@
           <w:sz w:val="20"/>
           <w:szCs w:val="20"/>
         </w:rPr>
-        <w:t>was</w:t>
+        <w:t>displayed</w:t>
       </w:r>
       <w:proofErr w:type="gramEnd"/>
       <w:r>
@@ -5649,17 +5910,8 @@
           <w:sz w:val="20"/>
           <w:szCs w:val="20"/>
         </w:rPr>
-        <w:t xml:space="preserve"> repeated every time the participant moved away from the chinrest. The process was also triggered if the participant broke fixation during the stimulus presentation five times in a row, or ten times cumulatively for each block of trials. The experiment took place in a dimly-lit, quiet room. </w:t>
-      </w:r>
-    </w:p>
-    <w:p>
-      <w:pPr>
-        <w:spacing w:line="360" w:lineRule="auto"/>
-        <w:rPr>
-          <w:sz w:val="20"/>
-          <w:szCs w:val="20"/>
-        </w:rPr>
-      </w:pPr>
+        <w:t xml:space="preserve"> and the trial terminated whenever participants looked more than 1˚ from fixation during the trial interval (i.e. starting from the key press at the start of the trial, ending with the onset of the response screen).</w:t>
+      </w:r>
     </w:p>
     <w:p>
       <w:pPr>
@@ -5675,14 +5927,172 @@
           <w:sz w:val="20"/>
           <w:szCs w:val="20"/>
         </w:rPr>
-        <w:t xml:space="preserve">Experimental Design and Procedure. </w:t>
-      </w:r>
-      <w:r>
-        <w:rPr>
-          <w:sz w:val="20"/>
-          <w:szCs w:val="20"/>
-        </w:rPr>
-        <w:t xml:space="preserve">The experiment took place over two sessions. Session 1 lasted approximately 1 hour 30 minutes, and Session 2 lasted approximately 1 hour. There were three phases (see Figure 4): an Acuity Mapping Phase’, a ‘Directed Eye Movement Phase’ and a ‘Decision Phase’. Participants were randomly assigned to one of two groups: the control group completed the ‘Acuity Mapping Phase’ and the ‘Decision Phase’ in Session 1, and the primed group completed the ‘Acuity Mapping Phase’ and the ‘Directed Eye Movement Phase’ in Session 1.  In Session 2, both groups completed the same ‘Decision Phase’. All participants were instructed to respond to the target as accurately as possible. No feedback was provided. To ensure that participants understood the task and that a psychometric curve could be fitted to the performance data successfully, participants needed to score 80% or above in the closest distance in the acuity mapping phase to take part in both sessions of </w:t>
+        <w:t xml:space="preserve">Decision phase. </w:t>
+      </w:r>
+      <w:r>
+        <w:rPr>
+          <w:sz w:val="20"/>
+          <w:szCs w:val="20"/>
+        </w:rPr>
+        <w:t xml:space="preserve">The Decision phase consisted of 4 blocks. During each block, boxes were presented in 9 different distances (measured from the </w:t>
+      </w:r>
+      <w:proofErr w:type="spellStart"/>
+      <w:r>
+        <w:rPr>
+          <w:sz w:val="20"/>
+          <w:szCs w:val="20"/>
+        </w:rPr>
+        <w:t>centre</w:t>
+      </w:r>
+      <w:proofErr w:type="spellEnd"/>
+      <w:r>
+        <w:rPr>
+          <w:sz w:val="20"/>
+          <w:szCs w:val="20"/>
+        </w:rPr>
+        <w:t xml:space="preserve"> of the screen to </w:t>
+      </w:r>
+      <w:proofErr w:type="spellStart"/>
+      <w:r>
+        <w:rPr>
+          <w:sz w:val="20"/>
+          <w:szCs w:val="20"/>
+        </w:rPr>
+        <w:t>centre</w:t>
+      </w:r>
+      <w:proofErr w:type="spellEnd"/>
+      <w:r>
+        <w:rPr>
+          <w:sz w:val="20"/>
+          <w:szCs w:val="20"/>
+        </w:rPr>
+        <w:t xml:space="preserve"> of the box). Two of the distances were constant among participants (8°, 18°). The participants’ individual switch-point (E</w:t>
+      </w:r>
+      <w:r>
+        <w:rPr>
+          <w:sz w:val="20"/>
+          <w:szCs w:val="20"/>
+          <w:vertAlign w:val="subscript"/>
+        </w:rPr>
+        <w:t>0</w:t>
+      </w:r>
+      <w:r>
+        <w:rPr>
+          <w:sz w:val="20"/>
+          <w:szCs w:val="20"/>
+        </w:rPr>
+        <w:t>) was the basis for the remaining 7 distances (E</w:t>
+      </w:r>
+      <w:r>
+        <w:rPr>
+          <w:sz w:val="20"/>
+          <w:szCs w:val="20"/>
+          <w:vertAlign w:val="subscript"/>
+        </w:rPr>
+        <w:t>0</w:t>
+      </w:r>
+      <w:r>
+        <w:rPr>
+          <w:sz w:val="20"/>
+          <w:szCs w:val="20"/>
+        </w:rPr>
+        <w:t xml:space="preserve"> [-3°, -2°, -1°, ±0°, +1°, +2°, +3°]). The switch-point was estimated from the acuity mapping data as described by </w:t>
+      </w:r>
+      <w:proofErr w:type="spellStart"/>
+      <w:r>
+        <w:rPr>
+          <w:sz w:val="20"/>
+          <w:szCs w:val="20"/>
+        </w:rPr>
+        <w:t>Morvan</w:t>
+      </w:r>
+      <w:proofErr w:type="spellEnd"/>
+      <w:r>
+        <w:rPr>
+          <w:sz w:val="20"/>
+          <w:szCs w:val="20"/>
+        </w:rPr>
+        <w:t xml:space="preserve"> and Maloney (2012). Each distance was presented 10 times per block (90 trials per block, total 360 trials). Trial order was randomized.  Participants initiated each trial with a key press while fixating a black fixation cross to initiate a drift check. The cross was positioned 4° above the horizontal meridian with an offset of half the (to-be-presented) box distance either to the left or to the right. After 700 </w:t>
+      </w:r>
+      <w:proofErr w:type="spellStart"/>
+      <w:r>
+        <w:rPr>
+          <w:sz w:val="20"/>
+          <w:szCs w:val="20"/>
+        </w:rPr>
+        <w:t>ms</w:t>
+      </w:r>
+      <w:proofErr w:type="spellEnd"/>
+      <w:r>
+        <w:rPr>
+          <w:sz w:val="20"/>
+          <w:szCs w:val="20"/>
+        </w:rPr>
+        <w:t xml:space="preserve"> of stable fixation, three boxes were presented along the horizontal meridian. The middle box always remained </w:t>
+      </w:r>
+      <w:proofErr w:type="spellStart"/>
+      <w:r>
+        <w:rPr>
+          <w:sz w:val="20"/>
+          <w:szCs w:val="20"/>
+        </w:rPr>
+        <w:t>centred</w:t>
+      </w:r>
+      <w:proofErr w:type="spellEnd"/>
+      <w:r>
+        <w:rPr>
+          <w:sz w:val="20"/>
+          <w:szCs w:val="20"/>
+        </w:rPr>
+        <w:t xml:space="preserve"> horizontally, and the left and right boxes were equidistant from the central box on either side. The fixation cross was positioned equally often between either the </w:t>
+      </w:r>
+      <w:proofErr w:type="spellStart"/>
+      <w:r>
+        <w:rPr>
+          <w:sz w:val="20"/>
+          <w:szCs w:val="20"/>
+        </w:rPr>
+        <w:t>centre</w:t>
+      </w:r>
+      <w:proofErr w:type="spellEnd"/>
+      <w:r>
+        <w:rPr>
+          <w:sz w:val="20"/>
+          <w:szCs w:val="20"/>
+        </w:rPr>
+        <w:t xml:space="preserve"> and left box or the </w:t>
+      </w:r>
+      <w:proofErr w:type="spellStart"/>
+      <w:r>
+        <w:rPr>
+          <w:sz w:val="20"/>
+          <w:szCs w:val="20"/>
+        </w:rPr>
+        <w:t>centre</w:t>
+      </w:r>
+      <w:proofErr w:type="spellEnd"/>
+      <w:r>
+        <w:rPr>
+          <w:sz w:val="20"/>
+          <w:szCs w:val="20"/>
+        </w:rPr>
+        <w:t xml:space="preserve"> and right box. As we were not interested in the choice between the right and the left box, but between the </w:t>
+      </w:r>
+      <w:proofErr w:type="spellStart"/>
+      <w:r>
+        <w:rPr>
+          <w:sz w:val="20"/>
+          <w:szCs w:val="20"/>
+        </w:rPr>
+        <w:t>centre</w:t>
+      </w:r>
+      <w:proofErr w:type="spellEnd"/>
+      <w:r>
+        <w:rPr>
+          <w:sz w:val="20"/>
+          <w:szCs w:val="20"/>
+        </w:rPr>
+        <w:t xml:space="preserve"> and side-boxes, this equates the distance from the fixation to each of these two locations. Participants were instructed to make a saccade towards the box of their choice. Once fixation was stable inside one of the boxes for 50ms, the target configuration was presented for </w:t>
       </w:r>
       <w:r>
         <w:rPr>
@@ -5690,7 +6100,39 @@
           <w:szCs w:val="20"/>
         </w:rPr>
         <w:lastRenderedPageBreak/>
-        <w:t>the experiment and to be included in data analysis. Two participants were excluded on this basis and replaced (to retain a total of 12 in each group). The three phases are described below.</w:t>
+        <w:t xml:space="preserve">500ms in either the left or the right box (never the </w:t>
+      </w:r>
+      <w:proofErr w:type="spellStart"/>
+      <w:r>
+        <w:rPr>
+          <w:sz w:val="20"/>
+          <w:szCs w:val="20"/>
+        </w:rPr>
+        <w:t>centre</w:t>
+      </w:r>
+      <w:proofErr w:type="spellEnd"/>
+      <w:r>
+        <w:rPr>
+          <w:sz w:val="20"/>
+          <w:szCs w:val="20"/>
+        </w:rPr>
+        <w:t xml:space="preserve">). Figure </w:t>
+      </w:r>
+      <w:proofErr w:type="gramStart"/>
+      <w:r>
+        <w:rPr>
+          <w:sz w:val="20"/>
+          <w:szCs w:val="20"/>
+        </w:rPr>
+        <w:t>4  illustrates</w:t>
+      </w:r>
+      <w:proofErr w:type="gramEnd"/>
+      <w:r>
+        <w:rPr>
+          <w:sz w:val="20"/>
+          <w:szCs w:val="20"/>
+        </w:rPr>
+        <w:t xml:space="preserve"> the target presentation of a typical trial of the decision phase.</w:t>
       </w:r>
     </w:p>
     <w:p>
@@ -5701,101 +6143,6 @@
           <w:szCs w:val="20"/>
         </w:rPr>
       </w:pPr>
-      <w:r>
-        <w:rPr>
-          <w:i/>
-          <w:sz w:val="20"/>
-          <w:szCs w:val="20"/>
-        </w:rPr>
-        <w:t xml:space="preserve">Acuity mapping phase.  </w:t>
-      </w:r>
-      <w:r>
-        <w:rPr>
-          <w:sz w:val="20"/>
-          <w:szCs w:val="20"/>
-        </w:rPr>
-        <w:t xml:space="preserve">During four blocks of 96 trials each (384 trials total), boxes were presented in 8 different distances: 2.7°, 3.9°, 5.2°, 6.8°, 8.4°, 10.1°, 11.4° or 12.5° between the centrally presented fixation mark and the </w:t>
-      </w:r>
-      <w:proofErr w:type="spellStart"/>
-      <w:r>
-        <w:rPr>
-          <w:sz w:val="20"/>
-          <w:szCs w:val="20"/>
-        </w:rPr>
-        <w:t>centre</w:t>
-      </w:r>
-      <w:proofErr w:type="spellEnd"/>
-      <w:r>
-        <w:rPr>
-          <w:sz w:val="20"/>
-          <w:szCs w:val="20"/>
-        </w:rPr>
-        <w:t xml:space="preserve"> of each box. Each distance was presented 12 times per block. The order of distances was randomized. All trials per distance were presented in succession. Each trial started with the presentation of a black fixation cross in the </w:t>
-      </w:r>
-      <w:proofErr w:type="spellStart"/>
-      <w:r>
-        <w:rPr>
-          <w:sz w:val="20"/>
-          <w:szCs w:val="20"/>
-        </w:rPr>
-        <w:t>centre</w:t>
-      </w:r>
-      <w:proofErr w:type="spellEnd"/>
-      <w:r>
-        <w:rPr>
-          <w:sz w:val="20"/>
-          <w:szCs w:val="20"/>
-        </w:rPr>
-        <w:t xml:space="preserve"> of the screen. Participants were asked to initiate the trial sequence by key press while fixating the cross intersection (drift check). After a stable fixation of 700 </w:t>
-      </w:r>
-      <w:proofErr w:type="spellStart"/>
-      <w:r>
-        <w:rPr>
-          <w:sz w:val="20"/>
-          <w:szCs w:val="20"/>
-        </w:rPr>
-        <w:t>ms</w:t>
-      </w:r>
-      <w:proofErr w:type="spellEnd"/>
-      <w:r>
-        <w:rPr>
-          <w:sz w:val="20"/>
-          <w:szCs w:val="20"/>
-        </w:rPr>
-        <w:t xml:space="preserve"> (within a 1˚ radius circle around the cross) two equidistant, grey boxes were presented, one on the left and one on the right of the fixation cross, with the target present in one of them. After 500 </w:t>
-      </w:r>
-      <w:proofErr w:type="spellStart"/>
-      <w:r>
-        <w:rPr>
-          <w:sz w:val="20"/>
-          <w:szCs w:val="20"/>
-        </w:rPr>
-        <w:t>ms</w:t>
-      </w:r>
-      <w:proofErr w:type="spellEnd"/>
-      <w:r>
-        <w:rPr>
-          <w:sz w:val="20"/>
-          <w:szCs w:val="20"/>
-        </w:rPr>
-        <w:t xml:space="preserve"> of stimulus presentation a blank (grey) screen appeared, indicating that a response was expected. A red screen was displayed and the trial terminated whenever participants looked more than 1˚ from fixation during the trial interval (</w:t>
-      </w:r>
-      <w:proofErr w:type="gramStart"/>
-      <w:r>
-        <w:rPr>
-          <w:sz w:val="20"/>
-          <w:szCs w:val="20"/>
-        </w:rPr>
-        <w:t>i.e.</w:t>
-      </w:r>
-      <w:proofErr w:type="gramEnd"/>
-      <w:r>
-        <w:rPr>
-          <w:sz w:val="20"/>
-          <w:szCs w:val="20"/>
-        </w:rPr>
-        <w:t xml:space="preserve"> starting from the key press at the start of the trial, ending with the onset of the response screen).</w:t>
-      </w:r>
     </w:p>
     <w:p>
       <w:pPr>
@@ -5807,234 +6154,10 @@
       </w:pPr>
       <w:r>
         <w:rPr>
-          <w:i/>
-          <w:sz w:val="20"/>
-          <w:szCs w:val="20"/>
-        </w:rPr>
-        <w:t xml:space="preserve">Decision phase. </w:t>
-      </w:r>
-      <w:r>
-        <w:rPr>
-          <w:sz w:val="20"/>
-          <w:szCs w:val="20"/>
-        </w:rPr>
-        <w:t xml:space="preserve">The Decision phase consisted of 4 blocks. During each block, boxes were presented in 9 different distances (measured from the </w:t>
-      </w:r>
-      <w:proofErr w:type="spellStart"/>
-      <w:r>
-        <w:rPr>
-          <w:sz w:val="20"/>
-          <w:szCs w:val="20"/>
-        </w:rPr>
-        <w:t>centre</w:t>
-      </w:r>
-      <w:proofErr w:type="spellEnd"/>
-      <w:r>
-        <w:rPr>
-          <w:sz w:val="20"/>
-          <w:szCs w:val="20"/>
-        </w:rPr>
-        <w:t xml:space="preserve"> of the screen to </w:t>
-      </w:r>
-      <w:proofErr w:type="spellStart"/>
-      <w:r>
-        <w:rPr>
-          <w:sz w:val="20"/>
-          <w:szCs w:val="20"/>
-        </w:rPr>
-        <w:t>centre</w:t>
-      </w:r>
-      <w:proofErr w:type="spellEnd"/>
-      <w:r>
-        <w:rPr>
-          <w:sz w:val="20"/>
-          <w:szCs w:val="20"/>
-        </w:rPr>
-        <w:t xml:space="preserve"> of the box). Two of the distances were constant among participants (8°, 18°). The participants’ individual switch-point (E</w:t>
-      </w:r>
-      <w:r>
-        <w:rPr>
-          <w:sz w:val="20"/>
-          <w:szCs w:val="20"/>
-          <w:vertAlign w:val="subscript"/>
-        </w:rPr>
-        <w:t>0</w:t>
-      </w:r>
-      <w:r>
-        <w:rPr>
-          <w:sz w:val="20"/>
-          <w:szCs w:val="20"/>
-        </w:rPr>
-        <w:t>) was the basis for the remaining 7 distances (E</w:t>
-      </w:r>
-      <w:r>
-        <w:rPr>
-          <w:sz w:val="20"/>
-          <w:szCs w:val="20"/>
-          <w:vertAlign w:val="subscript"/>
-        </w:rPr>
-        <w:t>0</w:t>
-      </w:r>
-      <w:r>
-        <w:rPr>
-          <w:sz w:val="20"/>
-          <w:szCs w:val="20"/>
-        </w:rPr>
-        <w:t xml:space="preserve"> [-3°, -2°, -1°, ±0°, +1°, +2°, +3°]). The switch-point was estimated from the acuity mapping data as described by </w:t>
-      </w:r>
-      <w:proofErr w:type="spellStart"/>
-      <w:r>
-        <w:rPr>
-          <w:sz w:val="20"/>
-          <w:szCs w:val="20"/>
-        </w:rPr>
-        <w:t>Morvan</w:t>
-      </w:r>
-      <w:proofErr w:type="spellEnd"/>
-      <w:r>
-        <w:rPr>
-          <w:sz w:val="20"/>
-          <w:szCs w:val="20"/>
-        </w:rPr>
-        <w:t xml:space="preserve"> and Maloney (2012). Each distance was presented 10 times per block (90 trials per block, total 360 trials). Trial order was randomized.  Participants initiated each trial with a key press while fixating a black fixation cross to initiate a drift check. The cross was positioned 4° above the horizontal meridian with an offset of half the (to-be-presented) box distance either to the left or to the right. After 700 </w:t>
-      </w:r>
-      <w:proofErr w:type="spellStart"/>
-      <w:r>
-        <w:rPr>
-          <w:sz w:val="20"/>
-          <w:szCs w:val="20"/>
-        </w:rPr>
-        <w:t>ms</w:t>
-      </w:r>
-      <w:proofErr w:type="spellEnd"/>
-      <w:r>
-        <w:rPr>
-          <w:sz w:val="20"/>
-          <w:szCs w:val="20"/>
-        </w:rPr>
-        <w:t xml:space="preserve"> of stable fixation, three boxes were presented along the horizontal meridian. The middle box always remained </w:t>
-      </w:r>
-      <w:proofErr w:type="spellStart"/>
-      <w:r>
-        <w:rPr>
-          <w:sz w:val="20"/>
-          <w:szCs w:val="20"/>
-        </w:rPr>
-        <w:t>centred</w:t>
-      </w:r>
-      <w:proofErr w:type="spellEnd"/>
-      <w:r>
-        <w:rPr>
-          <w:sz w:val="20"/>
-          <w:szCs w:val="20"/>
-        </w:rPr>
-        <w:t xml:space="preserve"> horizontally, and the left and right boxes were equidistant from the central box on either side. The fixation cross was positioned equally often between either the </w:t>
-      </w:r>
-      <w:proofErr w:type="spellStart"/>
-      <w:r>
-        <w:rPr>
-          <w:sz w:val="20"/>
-          <w:szCs w:val="20"/>
-        </w:rPr>
-        <w:t>centre</w:t>
-      </w:r>
-      <w:proofErr w:type="spellEnd"/>
-      <w:r>
-        <w:rPr>
-          <w:sz w:val="20"/>
-          <w:szCs w:val="20"/>
-        </w:rPr>
-        <w:t xml:space="preserve"> and left box or the </w:t>
-      </w:r>
-      <w:proofErr w:type="spellStart"/>
-      <w:r>
-        <w:rPr>
-          <w:sz w:val="20"/>
-          <w:szCs w:val="20"/>
-        </w:rPr>
-        <w:t>centre</w:t>
-      </w:r>
-      <w:proofErr w:type="spellEnd"/>
-      <w:r>
-        <w:rPr>
-          <w:sz w:val="20"/>
-          <w:szCs w:val="20"/>
-        </w:rPr>
-        <w:t xml:space="preserve"> and right box. As we were not interested in the choice between the right and the left box, but between the </w:t>
-      </w:r>
-      <w:proofErr w:type="spellStart"/>
-      <w:r>
-        <w:rPr>
-          <w:sz w:val="20"/>
-          <w:szCs w:val="20"/>
-        </w:rPr>
-        <w:t>centre</w:t>
-      </w:r>
-      <w:proofErr w:type="spellEnd"/>
-      <w:r>
-        <w:rPr>
-          <w:sz w:val="20"/>
-          <w:szCs w:val="20"/>
-        </w:rPr>
-        <w:t xml:space="preserve"> and side-boxes, this equates the distance from the fixation to each of these two locations. Participants were instructed to make a saccade towards the box of their choice. Once fixation was stable inside one of the boxes for 50ms, the target configuration was presented for 500ms in either the left or the right box (never the </w:t>
-      </w:r>
-      <w:proofErr w:type="spellStart"/>
-      <w:r>
-        <w:rPr>
-          <w:sz w:val="20"/>
-          <w:szCs w:val="20"/>
-        </w:rPr>
-        <w:t>centre</w:t>
-      </w:r>
-      <w:proofErr w:type="spellEnd"/>
-      <w:r>
-        <w:rPr>
-          <w:sz w:val="20"/>
-          <w:szCs w:val="20"/>
-        </w:rPr>
-        <w:t xml:space="preserve">). Figure </w:t>
-      </w:r>
-      <w:proofErr w:type="gramStart"/>
-      <w:r>
-        <w:rPr>
-          <w:sz w:val="20"/>
-          <w:szCs w:val="20"/>
-        </w:rPr>
-        <w:t>4  illustrates</w:t>
-      </w:r>
-      <w:proofErr w:type="gramEnd"/>
-      <w:r>
-        <w:rPr>
-          <w:sz w:val="20"/>
-          <w:szCs w:val="20"/>
-        </w:rPr>
-        <w:t xml:space="preserve"> the target presentation of a typical trial of the decision phase.</w:t>
-      </w:r>
-    </w:p>
-    <w:p>
-      <w:pPr>
-        <w:spacing w:after="160" w:line="360" w:lineRule="auto"/>
-        <w:rPr>
-          <w:sz w:val="20"/>
-          <w:szCs w:val="20"/>
-        </w:rPr>
-      </w:pPr>
-    </w:p>
-    <w:p>
-      <w:pPr>
-        <w:spacing w:after="160" w:line="360" w:lineRule="auto"/>
-        <w:rPr>
-          <w:sz w:val="20"/>
-          <w:szCs w:val="20"/>
-        </w:rPr>
-      </w:pPr>
-      <w:r>
-        <w:rPr>
           <w:noProof/>
           <w:sz w:val="20"/>
           <w:szCs w:val="20"/>
         </w:rPr>
-        <w:lastRenderedPageBreak/>
         <w:drawing>
           <wp:inline distT="114300" distB="114300" distL="114300" distR="114300" wp14:anchorId="2BC46015" wp14:editId="27A6C386">
             <wp:extent cx="1728788" cy="1728788"/>
@@ -6180,7 +6303,7 @@
           <w:szCs w:val="24"/>
         </w:rPr>
       </w:pPr>
-      <w:bookmarkStart w:id="11" w:name="_Hlk140589975"/>
+      <w:bookmarkStart w:id="12" w:name="_Hlk140589975"/>
       <w:r>
         <w:rPr>
           <w:b/>
@@ -6190,7 +6313,7 @@
         <w:t>Results</w:t>
       </w:r>
     </w:p>
-    <w:bookmarkEnd w:id="11"/>
+    <w:bookmarkEnd w:id="12"/>
     <w:p>
       <w:pPr>
         <w:spacing w:after="160" w:line="360" w:lineRule="auto"/>
@@ -6253,7 +6376,15 @@
           <w:sz w:val="20"/>
           <w:szCs w:val="20"/>
         </w:rPr>
-        <w:t xml:space="preserve"> and Maloney, 2012, for similar evidence that optimal fixations significantly improve detection performance). For the control group, accuracy is nominally closer to optimal accuracy in Session 2 compared to Session 1, presumably due to practice, but this is not significant (</w:t>
+        <w:t xml:space="preserve"> and Maloney, 2012, for similar evidence that optimal fixations significantly improve </w:t>
+      </w:r>
+      <w:r>
+        <w:rPr>
+          <w:sz w:val="20"/>
+          <w:szCs w:val="20"/>
+        </w:rPr>
+        <w:lastRenderedPageBreak/>
+        <w:t>detection performance). For the control group, accuracy is nominally closer to optimal accuracy in Session 2 compared to Session 1, presumably due to practice, but this is not significant (</w:t>
       </w:r>
       <m:oMath>
         <m:r>
@@ -6286,7 +6417,6 @@
           <w:sz w:val="20"/>
           <w:szCs w:val="20"/>
         </w:rPr>
-        <w:lastRenderedPageBreak/>
         <w:t xml:space="preserve">To address the main question of whether training improves performance, we can look at Session 2 performance. The hypothesis was that participants who initially were guided to make eye movements that maximize their chance of correct target discrimination would continue to perform optimally when freely choosing where to fixate in Session 2, and should therefore differ from optimal less than the control group. However, a t-test comparing how much the two groups differed from optimal in Session 2 was not significant </w:t>
       </w:r>
       <m:oMath>
@@ -6420,7 +6550,16 @@
           <w:sz w:val="20"/>
           <w:szCs w:val="20"/>
         </w:rPr>
-        <w:t xml:space="preserve">Figure 5. Actual and optimal accuracy for each participant in the first and second session of Experiment 3. The primed group were guided to make optimal fixations in the first session, and both groups made free decisions about where to fixate in the second session. Actual accuracy slightly out-performs optimal accuracy, likely because discrimination performance improved from the initial visual sensitivity phase on (on which optimal estimates are based) to the decision </w:t>
+        <w:t xml:space="preserve">Figure 5. Actual and optimal accuracy for each participant in the first and second session of Experiment 3. The primed group were guided to make optimal fixations in the first session, and both groups made free decisions about where to fixate in the second session. Actual accuracy slightly out-performs optimal accuracy, likely because discrimination performance improved from the initial visual sensitivity phase on </w:t>
+      </w:r>
+      <w:r>
+        <w:rPr>
+          <w:rFonts w:ascii="Nunito" w:eastAsia="Nunito" w:hAnsi="Nunito" w:cs="Nunito"/>
+          <w:sz w:val="20"/>
+          <w:szCs w:val="20"/>
+        </w:rPr>
+        <w:lastRenderedPageBreak/>
+        <w:t xml:space="preserve">(on which optimal estimates are based) to the decision </w:t>
       </w:r>
       <w:proofErr w:type="gramStart"/>
       <w:r>
@@ -6475,7 +6614,6 @@
           <w:sz w:val="20"/>
           <w:szCs w:val="20"/>
         </w:rPr>
-        <w:lastRenderedPageBreak/>
         <w:drawing>
           <wp:inline distT="114300" distB="114300" distL="114300" distR="114300" wp14:anchorId="7D857B24" wp14:editId="04D22119">
             <wp:extent cx="2900363" cy="2183299"/>
@@ -6623,7 +6761,15 @@
           <w:sz w:val="20"/>
           <w:szCs w:val="20"/>
         </w:rPr>
-        <w:t xml:space="preserve">The experiments were designed to reveal how readily participants recognize and adopt rational decision rules. Based on the results, we conclude a variable trial-and-error approach to making choices is a stable default. While the majority of participants had some degree of bias towards one choice option or another, there was also a large amount of variability from trial to trial under the same conditions. A small minority of participants responded the same way on nearly every trial; 4/32 participants in Experiment 1 always stood in the center to throw, and 2 out of 24 participants in Experiment 2 always chose to fixate the center box. This could reflect a fixed decision rule, but not one which </w:t>
+        <w:t xml:space="preserve">The experiments were designed to reveal how readily participants recognize and adopt rational decision rules. Based on the results, we conclude a variable trial-and-error approach to making choices is a stable default. While the majority of participants had some degree of bias towards one choice option or another, there was also a large amount of variability from trial to trial under the same conditions. A small minority </w:t>
+      </w:r>
+      <w:r>
+        <w:rPr>
+          <w:sz w:val="20"/>
+          <w:szCs w:val="20"/>
+        </w:rPr>
+        <w:lastRenderedPageBreak/>
+        <w:t xml:space="preserve">of participants responded the same way on nearly every trial; 4/32 participants in Experiment 1 always stood in the center to throw, and 2 out of 24 participants in Experiment 2 always chose to fixate the center box. This could reflect a fixed decision rule, but not one which </w:t>
       </w:r>
       <w:proofErr w:type="spellStart"/>
       <w:r>
@@ -6711,7 +6857,237 @@
           <w:sz w:val="20"/>
           <w:szCs w:val="20"/>
         </w:rPr>
+        <w:t>behaviour</w:t>
+      </w:r>
+      <w:proofErr w:type="spellEnd"/>
+      <w:r>
+        <w:rPr>
+          <w:sz w:val="20"/>
+          <w:szCs w:val="20"/>
+        </w:rPr>
+        <w:t xml:space="preserve"> of a minority of participants in our sample is also consistent with the concept of </w:t>
+      </w:r>
+      <w:r>
+        <w:rPr>
+          <w:i/>
+          <w:sz w:val="20"/>
+          <w:szCs w:val="20"/>
+        </w:rPr>
+        <w:t>habits</w:t>
+      </w:r>
+      <w:r>
+        <w:rPr>
+          <w:sz w:val="20"/>
+          <w:szCs w:val="20"/>
+        </w:rPr>
+        <w:t xml:space="preserve"> as defined by Dickinson (1985): In rats, a response that has been consistently rewarded can, over time, lead to perseverative responses after the </w:t>
+      </w:r>
+      <w:proofErr w:type="spellStart"/>
+      <w:r>
+        <w:rPr>
+          <w:sz w:val="20"/>
+          <w:szCs w:val="20"/>
+        </w:rPr>
+        <w:t>behaviour</w:t>
+      </w:r>
+      <w:proofErr w:type="spellEnd"/>
+      <w:r>
+        <w:rPr>
+          <w:sz w:val="20"/>
+          <w:szCs w:val="20"/>
+        </w:rPr>
+        <w:t xml:space="preserve"> ceases to be reinforced. An intriguing study by </w:t>
+      </w:r>
+      <w:proofErr w:type="spellStart"/>
+      <w:r>
+        <w:rPr>
+          <w:sz w:val="20"/>
+          <w:szCs w:val="20"/>
+        </w:rPr>
+        <w:t>DeWit</w:t>
+      </w:r>
+      <w:proofErr w:type="spellEnd"/>
+      <w:r>
+        <w:rPr>
+          <w:sz w:val="20"/>
+          <w:szCs w:val="20"/>
+        </w:rPr>
+        <w:t xml:space="preserve">, </w:t>
+      </w:r>
+      <w:proofErr w:type="spellStart"/>
+      <w:r>
+        <w:rPr>
+          <w:sz w:val="20"/>
+          <w:szCs w:val="20"/>
+        </w:rPr>
+        <w:t>Kindt</w:t>
+      </w:r>
+      <w:proofErr w:type="spellEnd"/>
+      <w:r>
+        <w:rPr>
+          <w:sz w:val="20"/>
+          <w:szCs w:val="20"/>
+        </w:rPr>
+        <w:t xml:space="preserve">, Knot et al (2018), however, failed to induce habits in humans under similar protocols to those used previously in rats. In other words, people were highly sensitive to changes in the contingencies between responses and their reward or punishment, even after over-training with the original contingencies. This finding, together with the far more common tendency towards variability observed in most of our participants, suggests intriguing relationships between variability in </w:t>
+      </w:r>
+      <w:proofErr w:type="spellStart"/>
+      <w:r>
+        <w:rPr>
+          <w:sz w:val="20"/>
+          <w:szCs w:val="20"/>
+        </w:rPr>
+        <w:t>behaviour</w:t>
+      </w:r>
+      <w:proofErr w:type="spellEnd"/>
+      <w:r>
+        <w:rPr>
+          <w:sz w:val="20"/>
+          <w:szCs w:val="20"/>
+        </w:rPr>
+        <w:t xml:space="preserve"> and flexibility in responding to environmental change that remain to be explored in humans. </w:t>
+      </w:r>
+    </w:p>
+    <w:p>
+      <w:pPr>
+        <w:spacing w:after="160" w:line="360" w:lineRule="auto"/>
+        <w:rPr>
+          <w:sz w:val="20"/>
+          <w:szCs w:val="20"/>
+        </w:rPr>
+      </w:pPr>
+      <w:r>
+        <w:rPr>
+          <w:sz w:val="20"/>
+          <w:szCs w:val="20"/>
+        </w:rPr>
+        <w:t xml:space="preserve">The results of Experiment 2 may initially seem to be at odds with previous research finding that eye guidance can guide thought (Grant and Spivey, 2003; Thomas and </w:t>
+      </w:r>
+      <w:proofErr w:type="spellStart"/>
+      <w:r>
+        <w:rPr>
+          <w:sz w:val="20"/>
+          <w:szCs w:val="20"/>
+        </w:rPr>
+        <w:t>Lleras</w:t>
+      </w:r>
+      <w:proofErr w:type="spellEnd"/>
+      <w:r>
+        <w:rPr>
+          <w:sz w:val="20"/>
+          <w:szCs w:val="20"/>
+        </w:rPr>
+        <w:t>, 2009). Similar conclusions have been drawn from studies showing that gesturing can influence strategies in problem-solving (</w:t>
+      </w:r>
+      <w:proofErr w:type="gramStart"/>
+      <w:r>
+        <w:rPr>
+          <w:sz w:val="20"/>
+          <w:szCs w:val="20"/>
+        </w:rPr>
+        <w:t>e.g.</w:t>
+      </w:r>
+      <w:proofErr w:type="gramEnd"/>
+      <w:r>
+        <w:rPr>
+          <w:sz w:val="20"/>
+          <w:szCs w:val="20"/>
+        </w:rPr>
+        <w:t xml:space="preserve"> </w:t>
+      </w:r>
+      <w:proofErr w:type="spellStart"/>
+      <w:r>
+        <w:rPr>
+          <w:sz w:val="20"/>
+          <w:szCs w:val="20"/>
+        </w:rPr>
+        <w:t>Alibali</w:t>
+      </w:r>
+      <w:proofErr w:type="spellEnd"/>
+      <w:r>
+        <w:rPr>
+          <w:sz w:val="20"/>
+          <w:szCs w:val="20"/>
+        </w:rPr>
+        <w:t xml:space="preserve">, Spencer, Knox and Kita, 2011). These results all suggest that motor </w:t>
+      </w:r>
+      <w:proofErr w:type="spellStart"/>
+      <w:r>
+        <w:rPr>
+          <w:sz w:val="20"/>
+          <w:szCs w:val="20"/>
+        </w:rPr>
+        <w:t>behaviour</w:t>
+      </w:r>
+      <w:proofErr w:type="spellEnd"/>
+      <w:r>
+        <w:rPr>
+          <w:sz w:val="20"/>
+          <w:szCs w:val="20"/>
+        </w:rPr>
+        <w:t xml:space="preserve"> can translate to abstract thought to promote solution-finding in difficult problems. Based on these results, one might have expected that performing responses consistent with the optimal solution would have prompted at least some of our participants to recognize the solution and apply it in future situations, but this did not occur. As noted in the introduction, contemporary research on problem-solving has tended to focus on relatively complex, abstract problems with a single correct solution that is easily recognized when achieved. These kinds of problems usually require reason to be solved; trial-and-error learning of the solution is generally not an efficient approach. Our results do not contradict the notion that action can guide people towards solving these more complex and abstract kinds of problems, because the problem we have presented in these experiments, like most of the problems we encounter in our daily lives, does not lead to an impasse if it is not “solved”, but instead leads to less efficient </w:t>
+      </w:r>
+      <w:proofErr w:type="spellStart"/>
+      <w:r>
+        <w:rPr>
+          <w:sz w:val="20"/>
+          <w:szCs w:val="20"/>
+        </w:rPr>
+        <w:t>behaviour</w:t>
+      </w:r>
+      <w:proofErr w:type="spellEnd"/>
+      <w:r>
+        <w:rPr>
+          <w:sz w:val="20"/>
+          <w:szCs w:val="20"/>
+        </w:rPr>
+        <w:t xml:space="preserve"> if it is not solved optimally. Indeed, the solutions to the routine dilemmas of a typical day (what to eat, what to wear, what to say) are highly context-dependent and difficult to predict, and most people would agree it is best not to “over-think” these.  For example, we move our eyes around three times each second, and each of these movements can be thought of as a choice -- a resolution to a mini-problem of where the most useful and interesting visual information is coming from at the moment. Solving this problem optimally, although possible, requires complex computations even in a highly simplified and predictable environment (</w:t>
+      </w:r>
+      <w:proofErr w:type="spellStart"/>
+      <w:r>
+        <w:rPr>
+          <w:sz w:val="20"/>
+          <w:szCs w:val="20"/>
+        </w:rPr>
+        <w:t>Najemnik</w:t>
+      </w:r>
+      <w:proofErr w:type="spellEnd"/>
+      <w:r>
+        <w:rPr>
+          <w:sz w:val="20"/>
+          <w:szCs w:val="20"/>
+        </w:rPr>
+        <w:t xml:space="preserve"> and Geisler, 2008). In a complex and unpredictable environment, a more efficient approach to these kinds of “small” problems may be to solve them with variability (</w:t>
+      </w:r>
+      <w:proofErr w:type="spellStart"/>
+      <w:r>
+        <w:rPr>
+          <w:sz w:val="20"/>
+          <w:szCs w:val="20"/>
+        </w:rPr>
+        <w:t>Krechevsky</w:t>
+      </w:r>
+      <w:proofErr w:type="spellEnd"/>
+      <w:r>
+        <w:rPr>
+          <w:sz w:val="20"/>
+          <w:szCs w:val="20"/>
+        </w:rPr>
+        <w:t xml:space="preserve">, 1937), allowing the constraints of the immediate environment to shape the set of viable choices and randomly varying within that set to allow </w:t>
+      </w:r>
+      <w:r>
+        <w:rPr>
+          <w:sz w:val="20"/>
+          <w:szCs w:val="20"/>
+        </w:rPr>
         <w:lastRenderedPageBreak/>
+        <w:t xml:space="preserve">for flexibility and learning to occur. Consistent with this notion, a stochastic model of fixation selection during visual search, which selects fixations at random from a population of common saccade vectors, describes human search </w:t>
+      </w:r>
+      <w:proofErr w:type="spellStart"/>
+      <w:r>
+        <w:rPr>
+          <w:sz w:val="20"/>
+          <w:szCs w:val="20"/>
+        </w:rPr>
         <w:t>behaviour</w:t>
       </w:r>
       <w:proofErr w:type="spellEnd"/>
@@ -6720,22 +7096,23 @@
           <w:sz w:val="20"/>
           <w:szCs w:val="20"/>
         </w:rPr>
-        <w:t xml:space="preserve"> of a minority of participants in our sample is also consistent with the concept of </w:t>
-      </w:r>
-      <w:r>
-        <w:rPr>
-          <w:i/>
-          <w:sz w:val="20"/>
-          <w:szCs w:val="20"/>
-        </w:rPr>
-        <w:t>habits</w:t>
-      </w:r>
-      <w:r>
-        <w:rPr>
-          <w:sz w:val="20"/>
-          <w:szCs w:val="20"/>
-        </w:rPr>
-        <w:t xml:space="preserve"> as defined by Dickinson (1985): In rats, a response that has been consistently rewarded can, over time, lead to perseverative responses after the </w:t>
+        <w:t xml:space="preserve"> reasonably well (Clarke, Green, </w:t>
+      </w:r>
+      <w:proofErr w:type="spellStart"/>
+      <w:r>
+        <w:rPr>
+          <w:sz w:val="20"/>
+          <w:szCs w:val="20"/>
+        </w:rPr>
+        <w:t>Chantler</w:t>
+      </w:r>
+      <w:proofErr w:type="spellEnd"/>
+      <w:r>
+        <w:rPr>
+          <w:sz w:val="20"/>
+          <w:szCs w:val="20"/>
+        </w:rPr>
+        <w:t xml:space="preserve"> &amp; Hunt, 2016; Clarke, Stainer, Tatler &amp; Hunt, 2017). A similar process of random selecting from a population of possible responses may guide other forms of decision, preventing stereotyped </w:t>
       </w:r>
       <w:proofErr w:type="spellStart"/>
       <w:r>
@@ -6751,39 +7128,23 @@
           <w:sz w:val="20"/>
           <w:szCs w:val="20"/>
         </w:rPr>
-        <w:t xml:space="preserve"> ceases to be reinforced. An intriguing study by </w:t>
-      </w:r>
-      <w:proofErr w:type="spellStart"/>
-      <w:r>
-        <w:rPr>
-          <w:sz w:val="20"/>
-          <w:szCs w:val="20"/>
-        </w:rPr>
-        <w:t>DeWit</w:t>
-      </w:r>
-      <w:proofErr w:type="spellEnd"/>
-      <w:r>
-        <w:rPr>
-          <w:sz w:val="20"/>
-          <w:szCs w:val="20"/>
-        </w:rPr>
-        <w:t xml:space="preserve">, </w:t>
-      </w:r>
-      <w:proofErr w:type="spellStart"/>
-      <w:r>
-        <w:rPr>
-          <w:sz w:val="20"/>
-          <w:szCs w:val="20"/>
-        </w:rPr>
-        <w:t>Kindt</w:t>
-      </w:r>
-      <w:proofErr w:type="spellEnd"/>
-      <w:r>
-        <w:rPr>
-          <w:sz w:val="20"/>
-          <w:szCs w:val="20"/>
-        </w:rPr>
-        <w:t xml:space="preserve">, Knot et al (2018), however, failed to induce habits in humans under similar protocols to those used previously in rats. In other words, people were highly sensitive to changes in the contingencies between responses and their reward or punishment, even after over-training with the original contingencies. This finding, together with the far more common tendency towards variability observed in most of our participants, suggests intriguing relationships between variability in </w:t>
+        <w:t xml:space="preserve"> while avoiding over-thinking of minor choices.</w:t>
+      </w:r>
+    </w:p>
+    <w:p>
+      <w:pPr>
+        <w:spacing w:line="360" w:lineRule="auto"/>
+        <w:rPr>
+          <w:sz w:val="20"/>
+          <w:szCs w:val="20"/>
+        </w:rPr>
+      </w:pPr>
+      <w:r>
+        <w:rPr>
+          <w:sz w:val="20"/>
+          <w:szCs w:val="20"/>
+        </w:rPr>
+        <w:t xml:space="preserve">Applying a consistent decision rule based on knowledge will restrict choice variability. Restricting this variability may stunt the potential for learning to shape </w:t>
       </w:r>
       <w:proofErr w:type="spellStart"/>
       <w:r>
@@ -6799,39 +7160,7 @@
           <w:sz w:val="20"/>
           <w:szCs w:val="20"/>
         </w:rPr>
-        <w:t xml:space="preserve"> and flexibility in responding to environmental change that remain to be explored in humans. </w:t>
-      </w:r>
-    </w:p>
-    <w:p>
-      <w:pPr>
-        <w:spacing w:after="160" w:line="360" w:lineRule="auto"/>
-        <w:rPr>
-          <w:sz w:val="20"/>
-          <w:szCs w:val="20"/>
-        </w:rPr>
-      </w:pPr>
-      <w:r>
-        <w:rPr>
-          <w:sz w:val="20"/>
-          <w:szCs w:val="20"/>
-        </w:rPr>
-        <w:t xml:space="preserve">The results of Experiment 2 may initially seem to be at odds with previous research finding that eye guidance can guide thought (Grant and Spivey, 2003; Thomas and </w:t>
-      </w:r>
-      <w:proofErr w:type="spellStart"/>
-      <w:r>
-        <w:rPr>
-          <w:sz w:val="20"/>
-          <w:szCs w:val="20"/>
-        </w:rPr>
-        <w:t>Lleras</w:t>
-      </w:r>
-      <w:proofErr w:type="spellEnd"/>
-      <w:r>
-        <w:rPr>
-          <w:sz w:val="20"/>
-          <w:szCs w:val="20"/>
-        </w:rPr>
-        <w:t>, 2009). Similar conclusions have been drawn from studies showing that gesturing can influence strategies in problem-solving (</w:t>
+        <w:t xml:space="preserve"> in a way that flexibly adapts to dynamic and unpredictable environments. If applying reason comes at a cost to potential learning, a conservative use of reason might be warranted, especially in solving the simple, repeated problems of daily life. We are using Maier’s (1940) definitions of both variability and learning in this context, where variability is an approach to solving a problem (such as a rat choosing a direction in a maze) that allows the animal to define and refine the array of choice options and their consequences, and learning is the tendency to repeat choices that lead to positive outcomes. In our experiments, the variable but sub-optimal choices of our participants over the series of trials is consistent with a trial-and-error approach, and the failure to spontaneously transfer or maintain an optimal strategy suggests this trial-and-error approach is a strong and persistent default mode. Although this explanation for our results is speculative, a similar tradeoff between learning and logic has been previously proposed in the context of probability matching. When asked to repeatedly guess which of two events will occur on each trial, participants tend to be sensitive to the probability of these events. That is, an event that occurs with a probability of .8 will be guessed more often than one with a probability of .2, In fact, participants tend to match the ratio of their guesses to the probability of the events. Of course, this is a sub-optimal strategy for maximizing guessing accuracy, resulting in an overall success rate (in this example) of .68, compared to the .8 participants could attain if they guessed the event with the higher probability on every trial. This tendency towards probability matching has been interpreted as a cognitive limitation (</w:t>
       </w:r>
       <w:proofErr w:type="gramStart"/>
       <w:r>
@@ -6847,23 +7176,81 @@
           <w:sz w:val="20"/>
           <w:szCs w:val="20"/>
         </w:rPr>
-        <w:t xml:space="preserve"> </w:t>
-      </w:r>
-      <w:proofErr w:type="spellStart"/>
-      <w:r>
-        <w:rPr>
-          <w:sz w:val="20"/>
-          <w:szCs w:val="20"/>
-        </w:rPr>
-        <w:t>Alibali</w:t>
-      </w:r>
-      <w:proofErr w:type="spellEnd"/>
-      <w:r>
-        <w:rPr>
-          <w:sz w:val="20"/>
-          <w:szCs w:val="20"/>
-        </w:rPr>
-        <w:t xml:space="preserve">, Spencer, Knox and Kita, 2011). These results all suggest that motor </w:t>
+        <w:t xml:space="preserve"> West and Stanovich, 2003). However, </w:t>
+      </w:r>
+      <w:proofErr w:type="spellStart"/>
+      <w:r>
+        <w:rPr>
+          <w:sz w:val="20"/>
+          <w:szCs w:val="20"/>
+        </w:rPr>
+        <w:t>Gaissmaier</w:t>
+      </w:r>
+      <w:proofErr w:type="spellEnd"/>
+      <w:r>
+        <w:rPr>
+          <w:sz w:val="20"/>
+          <w:szCs w:val="20"/>
+        </w:rPr>
+        <w:t xml:space="preserve"> and Schooler (2008) noted that maximizing by only ever guessing the more likely event can become sub-optimal if the sequence is not actually random, that is, if there are patterns in the sequence that can be discovered and exploited. Indeed, participants who probability-matched (in a random sequence block) were more likely to detect and exploit a pattern in the sequence when it was introduced in a separate block. This is consistent with the notion that applying a constant rule (e.g., always guessing the more likely event) can optimize accuracy as long as the critical conditions persist (</w:t>
+      </w:r>
+      <w:proofErr w:type="gramStart"/>
+      <w:r>
+        <w:rPr>
+          <w:sz w:val="20"/>
+          <w:szCs w:val="20"/>
+        </w:rPr>
+        <w:t>i.e.</w:t>
+      </w:r>
+      <w:proofErr w:type="gramEnd"/>
+      <w:r>
+        <w:rPr>
+          <w:sz w:val="20"/>
+          <w:szCs w:val="20"/>
+        </w:rPr>
+        <w:t xml:space="preserve"> that the sequence stays random, and the likely event continues to be more likely). In a dynamic natural environment, random sequences are rare, and patterns can emerge and change. The cost of applying a consistent response rule is that the </w:t>
+      </w:r>
+      <w:proofErr w:type="spellStart"/>
+      <w:r>
+        <w:rPr>
+          <w:sz w:val="20"/>
+          <w:szCs w:val="20"/>
+        </w:rPr>
+        <w:t>behaviours</w:t>
+      </w:r>
+      <w:proofErr w:type="spellEnd"/>
+      <w:r>
+        <w:rPr>
+          <w:sz w:val="20"/>
+          <w:szCs w:val="20"/>
+        </w:rPr>
+        <w:t xml:space="preserve"> that could be reinforced by the current conditions will not be executed, and thus will never be reinforced and repeated. </w:t>
+      </w:r>
+    </w:p>
+    <w:p>
+      <w:pPr>
+        <w:spacing w:line="360" w:lineRule="auto"/>
+        <w:rPr>
+          <w:sz w:val="20"/>
+          <w:szCs w:val="20"/>
+        </w:rPr>
+      </w:pPr>
+    </w:p>
+    <w:p>
+      <w:pPr>
+        <w:spacing w:line="360" w:lineRule="auto"/>
+        <w:rPr>
+          <w:sz w:val="20"/>
+          <w:szCs w:val="20"/>
+        </w:rPr>
+      </w:pPr>
+      <w:r>
+        <w:rPr>
+          <w:sz w:val="20"/>
+          <w:szCs w:val="20"/>
+        </w:rPr>
+        <w:lastRenderedPageBreak/>
+        <w:t xml:space="preserve">The variable responses we observed in the choice </w:t>
       </w:r>
       <w:proofErr w:type="spellStart"/>
       <w:r>
@@ -6879,247 +7266,6 @@
           <w:sz w:val="20"/>
           <w:szCs w:val="20"/>
         </w:rPr>
-        <w:t xml:space="preserve"> can translate to abstract thought to promote solution-finding in difficult problems. Based on these results, one might have expected that performing responses consistent with the optimal solution would have prompted at least some of our participants to recognize the solution and apply it in future situations, but this did not occur. As noted in the introduction, contemporary research on problem-solving has tended to focus on relatively complex, abstract problems with a single correct solution that is easily recognized when achieved. These kinds of problems usually require reason to be solved; trial-and-error learning of the solution is generally not an efficient approach. Our results do not contradict the notion that action can guide people towards solving these more complex and abstract kinds of problems, because the problem we have presented in these experiments, like most of the problems we encounter in our daily lives, does not lead to an impasse if it is not “solved”, but instead leads to less efficient </w:t>
-      </w:r>
-      <w:proofErr w:type="spellStart"/>
-      <w:r>
-        <w:rPr>
-          <w:sz w:val="20"/>
-          <w:szCs w:val="20"/>
-        </w:rPr>
-        <w:t>behaviour</w:t>
-      </w:r>
-      <w:proofErr w:type="spellEnd"/>
-      <w:r>
-        <w:rPr>
-          <w:sz w:val="20"/>
-          <w:szCs w:val="20"/>
-        </w:rPr>
-        <w:t xml:space="preserve"> if it is not solved optimally. Indeed, the solutions to the routine dilemmas of a typical day (what to eat, what to wear, what to say) are highly context-dependent and difficult to predict, and most people would agree it is best not to “over-think” these.  For example, we move our eyes around three times each second, and each of these movements can be thought of as a choice -- a resolution to a mini-problem of where the most useful and interesting visual information is coming from at the moment. Solving this problem optimally, although possible, requires complex computations even in a highly simplified and predictable environment (</w:t>
-      </w:r>
-      <w:proofErr w:type="spellStart"/>
-      <w:r>
-        <w:rPr>
-          <w:sz w:val="20"/>
-          <w:szCs w:val="20"/>
-        </w:rPr>
-        <w:t>Najemnik</w:t>
-      </w:r>
-      <w:proofErr w:type="spellEnd"/>
-      <w:r>
-        <w:rPr>
-          <w:sz w:val="20"/>
-          <w:szCs w:val="20"/>
-        </w:rPr>
-        <w:t xml:space="preserve"> and Geisler, 2008). In a complex and unpredictable environment, a more efficient approach to these kinds of “small” problems may be to solve them with variability (</w:t>
-      </w:r>
-      <w:proofErr w:type="spellStart"/>
-      <w:r>
-        <w:rPr>
-          <w:sz w:val="20"/>
-          <w:szCs w:val="20"/>
-        </w:rPr>
-        <w:t>Krechevsky</w:t>
-      </w:r>
-      <w:proofErr w:type="spellEnd"/>
-      <w:r>
-        <w:rPr>
-          <w:sz w:val="20"/>
-          <w:szCs w:val="20"/>
-        </w:rPr>
-        <w:t xml:space="preserve">, 1937), allowing the constraints of the immediate environment to shape the set of viable choices and randomly varying within that set to allow for flexibility and learning to occur. Consistent with this notion, a stochastic model of fixation selection during visual search, which selects fixations at random from a population of common saccade vectors, describes human search </w:t>
-      </w:r>
-      <w:proofErr w:type="spellStart"/>
-      <w:r>
-        <w:rPr>
-          <w:sz w:val="20"/>
-          <w:szCs w:val="20"/>
-        </w:rPr>
-        <w:t>behaviour</w:t>
-      </w:r>
-      <w:proofErr w:type="spellEnd"/>
-      <w:r>
-        <w:rPr>
-          <w:sz w:val="20"/>
-          <w:szCs w:val="20"/>
-        </w:rPr>
-        <w:t xml:space="preserve"> reasonably well (Clarke, Green, </w:t>
-      </w:r>
-      <w:proofErr w:type="spellStart"/>
-      <w:r>
-        <w:rPr>
-          <w:sz w:val="20"/>
-          <w:szCs w:val="20"/>
-        </w:rPr>
-        <w:t>Chantler</w:t>
-      </w:r>
-      <w:proofErr w:type="spellEnd"/>
-      <w:r>
-        <w:rPr>
-          <w:sz w:val="20"/>
-          <w:szCs w:val="20"/>
-        </w:rPr>
-        <w:t xml:space="preserve"> &amp; Hunt, 2016; Clarke, Stainer, Tatler &amp; Hunt, 2017). A similar process of random selecting from a population of possible </w:t>
-      </w:r>
-      <w:r>
-        <w:rPr>
-          <w:sz w:val="20"/>
-          <w:szCs w:val="20"/>
-        </w:rPr>
-        <w:lastRenderedPageBreak/>
-        <w:t xml:space="preserve">responses may guide other forms of decision, preventing stereotyped </w:t>
-      </w:r>
-      <w:proofErr w:type="spellStart"/>
-      <w:r>
-        <w:rPr>
-          <w:sz w:val="20"/>
-          <w:szCs w:val="20"/>
-        </w:rPr>
-        <w:t>behaviour</w:t>
-      </w:r>
-      <w:proofErr w:type="spellEnd"/>
-      <w:r>
-        <w:rPr>
-          <w:sz w:val="20"/>
-          <w:szCs w:val="20"/>
-        </w:rPr>
-        <w:t xml:space="preserve"> while avoiding over-thinking of minor choices.</w:t>
-      </w:r>
-    </w:p>
-    <w:p>
-      <w:pPr>
-        <w:spacing w:line="360" w:lineRule="auto"/>
-        <w:rPr>
-          <w:sz w:val="20"/>
-          <w:szCs w:val="20"/>
-        </w:rPr>
-      </w:pPr>
-      <w:r>
-        <w:rPr>
-          <w:sz w:val="20"/>
-          <w:szCs w:val="20"/>
-        </w:rPr>
-        <w:t xml:space="preserve">Applying a consistent decision rule based on knowledge will restrict choice variability. Restricting this variability may stunt the potential for learning to shape </w:t>
-      </w:r>
-      <w:proofErr w:type="spellStart"/>
-      <w:r>
-        <w:rPr>
-          <w:sz w:val="20"/>
-          <w:szCs w:val="20"/>
-        </w:rPr>
-        <w:t>behaviour</w:t>
-      </w:r>
-      <w:proofErr w:type="spellEnd"/>
-      <w:r>
-        <w:rPr>
-          <w:sz w:val="20"/>
-          <w:szCs w:val="20"/>
-        </w:rPr>
-        <w:t xml:space="preserve"> in a way that flexibly adapts to dynamic and unpredictable environments. If applying reason comes at a cost to potential learning, a conservative use of reason might be warranted, especially in solving the simple, repeated problems of daily life. We are using Maier’s (1940) definitions of both variability and learning in this context, where variability is an approach to solving a problem (such as a rat choosing a direction in a maze) that allows the animal to define and refine the array of choice options and their consequences, and learning is the tendency to repeat choices that lead to positive outcomes. In our experiments, the variable but sub-optimal choices of our participants over the series of trials is consistent with a trial-and-error approach, and the failure to spontaneously transfer or maintain an optimal strategy suggests this trial-and-error approach is a strong and persistent default mode. Although this explanation for our results is speculative, a similar tradeoff between learning and logic has been previously proposed in the context of probability matching. When asked to repeatedly guess which of two events will occur on each trial, participants tend to be sensitive to the probability of these events. That is, an event that occurs with a probability of .8 will be guessed more often than one with a probability of .2, In fact, participants tend to match the ratio of their guesses to the probability of the events. Of course, this is a sub-optimal strategy for maximizing guessing accuracy, resulting in an overall success rate (in this example) of .68, compared to the .8 participants could attain if they guessed the event with the higher probability on every trial. This tendency towards probability matching has been interpreted as a cognitive limitation (</w:t>
-      </w:r>
-      <w:proofErr w:type="gramStart"/>
-      <w:r>
-        <w:rPr>
-          <w:sz w:val="20"/>
-          <w:szCs w:val="20"/>
-        </w:rPr>
-        <w:t>e.g.</w:t>
-      </w:r>
-      <w:proofErr w:type="gramEnd"/>
-      <w:r>
-        <w:rPr>
-          <w:sz w:val="20"/>
-          <w:szCs w:val="20"/>
-        </w:rPr>
-        <w:t xml:space="preserve"> West and Stanovich, 2003). However, </w:t>
-      </w:r>
-      <w:proofErr w:type="spellStart"/>
-      <w:r>
-        <w:rPr>
-          <w:sz w:val="20"/>
-          <w:szCs w:val="20"/>
-        </w:rPr>
-        <w:t>Gaissmaier</w:t>
-      </w:r>
-      <w:proofErr w:type="spellEnd"/>
-      <w:r>
-        <w:rPr>
-          <w:sz w:val="20"/>
-          <w:szCs w:val="20"/>
-        </w:rPr>
-        <w:t xml:space="preserve"> and Schooler (2008) noted that maximizing by only ever guessing the more likely event can become sub-optimal if the sequence is not actually random, that is, if there are patterns in the sequence that can be discovered and exploited. Indeed, participants who probability-matched (in a random sequence block) were more likely to detect and exploit a pattern in the sequence when it was introduced in a separate block. This is consistent with the notion that applying a constant rule (e.g., always guessing the more likely event) can optimize accuracy as long as the critical conditions persist (</w:t>
-      </w:r>
-      <w:proofErr w:type="gramStart"/>
-      <w:r>
-        <w:rPr>
-          <w:sz w:val="20"/>
-          <w:szCs w:val="20"/>
-        </w:rPr>
-        <w:t>i.e.</w:t>
-      </w:r>
-      <w:proofErr w:type="gramEnd"/>
-      <w:r>
-        <w:rPr>
-          <w:sz w:val="20"/>
-          <w:szCs w:val="20"/>
-        </w:rPr>
-        <w:t xml:space="preserve"> that the sequence stays random, and the likely event continues to be more likely). In a dynamic natural environment, random sequences are rare, and patterns can emerge and change. The cost of applying a consistent response rule is that the </w:t>
-      </w:r>
-      <w:proofErr w:type="spellStart"/>
-      <w:r>
-        <w:rPr>
-          <w:sz w:val="20"/>
-          <w:szCs w:val="20"/>
-        </w:rPr>
-        <w:t>behaviours</w:t>
-      </w:r>
-      <w:proofErr w:type="spellEnd"/>
-      <w:r>
-        <w:rPr>
-          <w:sz w:val="20"/>
-          <w:szCs w:val="20"/>
-        </w:rPr>
-        <w:t xml:space="preserve"> that could be reinforced by the current conditions will not be executed, and thus will never be reinforced and repeated. </w:t>
-      </w:r>
-    </w:p>
-    <w:p>
-      <w:pPr>
-        <w:spacing w:line="360" w:lineRule="auto"/>
-        <w:rPr>
-          <w:sz w:val="20"/>
-          <w:szCs w:val="20"/>
-        </w:rPr>
-      </w:pPr>
-    </w:p>
-    <w:p>
-      <w:pPr>
-        <w:spacing w:line="360" w:lineRule="auto"/>
-        <w:rPr>
-          <w:sz w:val="20"/>
-          <w:szCs w:val="20"/>
-        </w:rPr>
-      </w:pPr>
-      <w:r>
-        <w:rPr>
-          <w:sz w:val="20"/>
-          <w:szCs w:val="20"/>
-        </w:rPr>
-        <w:t xml:space="preserve">The variable responses we observed in the choice </w:t>
-      </w:r>
-      <w:proofErr w:type="spellStart"/>
-      <w:r>
-        <w:rPr>
-          <w:sz w:val="20"/>
-          <w:szCs w:val="20"/>
-        </w:rPr>
-        <w:t>behaviour</w:t>
-      </w:r>
-      <w:proofErr w:type="spellEnd"/>
-      <w:r>
-        <w:rPr>
-          <w:sz w:val="20"/>
-          <w:szCs w:val="20"/>
-        </w:rPr>
         <w:t xml:space="preserve"> of the participants in our experiments could in part be inherent to the participant; under conditions of choice uncertainty, there may be an element of random selection between options to avoid becoming fixed in a particular stimulus-response pattern and missing opportunities for learning, as described above. Some variability may also come from trial-to-trial variations in the immediate context. Summerfield and </w:t>
       </w:r>
       <w:proofErr w:type="spellStart"/>
@@ -7136,15 +7282,7 @@
           <w:sz w:val="20"/>
           <w:szCs w:val="20"/>
         </w:rPr>
-        <w:t xml:space="preserve"> (2015) argue that inefficient economic </w:t>
-      </w:r>
-      <w:r>
-        <w:rPr>
-          <w:sz w:val="20"/>
-          <w:szCs w:val="20"/>
-        </w:rPr>
-        <w:lastRenderedPageBreak/>
-        <w:t xml:space="preserve">decisions can be accounted for in the context of </w:t>
+        <w:t xml:space="preserve"> (2015) argue that inefficient economic decisions can be accounted for in the context of </w:t>
       </w:r>
       <w:r>
         <w:rPr>
@@ -7358,6 +7496,7 @@
           <w:szCs w:val="20"/>
           <w:highlight w:val="white"/>
         </w:rPr>
+        <w:lastRenderedPageBreak/>
         <w:t xml:space="preserve">Carpenter, B., Gelman, A., Hoffman, M. D., Lee, D., Goodrich, B., Betancourt, M., Brubaker, M., Guo, </w:t>
       </w:r>
       <w:proofErr w:type="gramStart"/>
@@ -7481,7 +7620,6 @@
           <w:sz w:val="20"/>
           <w:szCs w:val="20"/>
         </w:rPr>
-        <w:lastRenderedPageBreak/>
         <w:t xml:space="preserve">Clarke, A.D.F., Stainer, M., Tatler, B. &amp; Hunt, A.R. (2017). The saccadic flow baseline: Accounting for image-independent biases in saccadic </w:t>
       </w:r>
       <w:proofErr w:type="spellStart"/>
@@ -8266,6 +8404,7 @@
           <w:sz w:val="20"/>
           <w:szCs w:val="20"/>
         </w:rPr>
+        <w:lastRenderedPageBreak/>
         <w:t xml:space="preserve">Maier, N.R.F. (1940). The behavior mechanisms concerned with problem solving. </w:t>
       </w:r>
       <w:r>
@@ -8414,7 +8553,6 @@
           <w:sz w:val="20"/>
           <w:szCs w:val="20"/>
         </w:rPr>
-        <w:lastRenderedPageBreak/>
         <w:t>Najemnik</w:t>
       </w:r>
       <w:proofErr w:type="spellEnd"/>
@@ -9089,7 +9227,15 @@
           <w:sz w:val="20"/>
           <w:szCs w:val="20"/>
         </w:rPr>
-        <w:t>their contributions</w:t>
+        <w:t xml:space="preserve">their </w:t>
+      </w:r>
+      <w:r>
+        <w:rPr>
+          <w:sz w:val="20"/>
+          <w:szCs w:val="20"/>
+        </w:rPr>
+        <w:lastRenderedPageBreak/>
+        <w:t>contributions</w:t>
       </w:r>
       <w:r>
         <w:rPr>
@@ -9148,15 +9294,7 @@
           <w:sz w:val="20"/>
           <w:szCs w:val="20"/>
         </w:rPr>
-        <w:t xml:space="preserve">Non-naive participants completed replications of both the throwing and detection versions of the experiments reported in Clarke and Hunt (2016). In the throwing task, participants made a choice about </w:t>
-      </w:r>
-      <w:r>
-        <w:rPr>
-          <w:sz w:val="20"/>
-          <w:szCs w:val="20"/>
-        </w:rPr>
-        <w:lastRenderedPageBreak/>
-        <w:t xml:space="preserve">where to stand to throw a beanbag into one of two possible hoops. They are only told which hoop is their target after they have made their choice. The detection task is similar in structure, except participants make a choice about where to look to detect a probe that can appear in one of two boxes. In both tasks the distance between the possible target locations (hoops/boxes) is varied, and the logic is the same: stand/look in a central location, equidistant between the two potential target locations when they are close together, and stand/look close to one potential target location when they are too far apart to throw to/see reliably from a central position. The results demonstrate the optimal strategy can be easily and effectively implemented when it is explicitly known, as a basis for comparison with Experiments 1 and 2. </w:t>
+        <w:t xml:space="preserve">Non-naive participants completed replications of both the throwing and detection versions of the experiments reported in Clarke and Hunt (2016). In the throwing task, participants made a choice about where to stand to throw a beanbag into one of two possible hoops. They are only told which hoop is their target after they have made their choice. The detection task is similar in structure, except participants make a choice about where to look to detect a probe that can appear in one of two boxes. In both tasks the distance between the possible target locations (hoops/boxes) is varied, and the logic is the same: stand/look in a central location, equidistant between the two potential target locations when they are close together, and stand/look close to one potential target location when they are too far apart to throw to/see reliably from a central position. The results demonstrate the optimal strategy can be easily and effectively implemented when it is explicitly known, as a basis for comparison with Experiments 1 and 2. </w:t>
       </w:r>
     </w:p>
     <w:p>
@@ -9278,7 +9416,15 @@
           <w:sz w:val="20"/>
           <w:szCs w:val="20"/>
         </w:rPr>
-        <w:t xml:space="preserve">In the second phase, participants were again asked to throw bean-bags into hoops, but this time there were two potential targets for each throw and participants needed to choose where to stand before finding out which of the hoops was the actual target. In the original experiment (Clarke and Hunt, 2016), the distance between the hoops in the second phase was based around the participants’ performance in the first phase. In the current version, six distances were randomly selected from a range of distances based on the performance of participants in previous experiments (0.46m to 11.5m). The random selection of distances within this range ensured that participants would be unable to rely on their prior knowledge of the structure of previous experiments in deciding whether they should stand in the middle or next to one hoop. </w:t>
+        <w:t xml:space="preserve">In the second phase, participants were again asked to throw bean-bags into hoops, but this time there were two potential targets for each throw and participants needed to choose where to stand before finding out which of the hoops was the actual target. In the original experiment (Clarke and Hunt, 2016), the distance between the hoops in the second phase was based around the participants’ performance in the first phase. In the current version, six distances were randomly selected from a range of distances based on the performance of participants in previous experiments (0.46m to 11.5m). The random selection of distances within this range ensured that participants would be unable to rely on their prior knowledge of the structure of previous experiments in deciding whether they should stand in the middle or next to one </w:t>
+      </w:r>
+      <w:r>
+        <w:rPr>
+          <w:sz w:val="20"/>
+          <w:szCs w:val="20"/>
+        </w:rPr>
+        <w:lastRenderedPageBreak/>
+        <w:t xml:space="preserve">hoop. </w:t>
       </w:r>
       <w:proofErr w:type="gramStart"/>
       <w:r>
@@ -9310,15 +9456,7 @@
           <w:sz w:val="20"/>
           <w:szCs w:val="20"/>
         </w:rPr>
-        <w:t xml:space="preserve"> of the bean-bag that the participant drew at random from a bag before each throw determined which pair of hoops were potential targets on that trial (e.g., if a red beanbag was drawn, one of the two red hoops would be the target on that trial). Participants then took the beanbag and chose a place to stand. After they chose their standing position, they were told which </w:t>
-      </w:r>
-      <w:r>
-        <w:rPr>
-          <w:sz w:val="20"/>
-          <w:szCs w:val="20"/>
-        </w:rPr>
-        <w:lastRenderedPageBreak/>
-        <w:t>hoop was the target, and they then attempted to get the beanbag into that target hoop. The bean bags would only be placed back into the bag once all nine had been thrown, to ensure that participants made an equal number of decisions for each distance. There were 15 trials for each distance (90 in total). Which of the two hoops would be designated as the target on each trial was determined by a pre-generated random sequence. On each trial, the experimenter recorded the color of the beanbag, the standing position (based on numbers chalked on the wall over each row of paving slabs), and throwing accuracy (0 or 1).</w:t>
+        <w:t xml:space="preserve"> of the bean-bag that the participant drew at random from a bag before each throw determined which pair of hoops were potential targets on that trial (e.g., if a red beanbag was drawn, one of the two red hoops would be the target on that trial). Participants then took the beanbag and chose a place to stand. After they chose their standing position, they were told which hoop was the target, and they then attempted to get the beanbag into that target hoop. The bean bags would only be placed back into the bag once all nine had been thrown, to ensure that participants made an equal number of decisions for each distance. There were 15 trials for each distance (90 in total). Which of the two hoops would be designated as the target on each trial was determined by a pre-generated random sequence. On each trial, the experimenter recorded the color of the beanbag, the standing position (based on numbers chalked on the wall over each row of paving slabs), and throwing accuracy (0 or 1).</w:t>
       </w:r>
     </w:p>
     <w:p>
@@ -9475,7 +9613,15 @@
           <w:sz w:val="20"/>
           <w:szCs w:val="20"/>
         </w:rPr>
-        <w:t xml:space="preserve"> to an individualized estimate of their optimal strategy (that is, choices that would have achieved optimal performance). The optimal choices for each participant in each experiment are determined based on performance in the first phase of the experiments (see supplementary information for performance curves). For the throwing experiment, the participant should choose to stand in the center for distances where accuracy from a central position is expected to be greater than 50%, and should stand near one hoop or the other for distances where accuracy from center is less than 50%. This is shown in Figure A1, with a dark blue line showing optimal performance and black circles showing actual standing position. It is clear from this figure that these expert participants made standing position choices that were close to optimal. </w:t>
+        <w:t xml:space="preserve"> to an individualized estimate of their optimal strategy (that is, choices that would have achieved optimal performance). The optimal choices for each participant in each experiment are determined based on performance in the first phase of the experiments (see supplementary information for performance curves). For the throwing experiment, the participant should choose to stand in the center for distances where accuracy from a central position is expected to be greater than 50%, and should stand near one hoop or the other for distances where accuracy from center is less than 50%. This is shown in Figure A1, with a dark blue line showing optimal </w:t>
+      </w:r>
+      <w:r>
+        <w:rPr>
+          <w:sz w:val="20"/>
+          <w:szCs w:val="20"/>
+        </w:rPr>
+        <w:lastRenderedPageBreak/>
+        <w:t xml:space="preserve">performance and black circles showing actual standing position. It is clear from this figure that these expert participants made standing position choices that were close to optimal. </w:t>
       </w:r>
     </w:p>
     <w:p>
@@ -9507,15 +9653,7 @@
           <w:sz w:val="20"/>
           <w:szCs w:val="20"/>
         </w:rPr>
-        <w:t xml:space="preserve"> they will be 100% correct and if it appears in the other box they will be 50% correct, giving an expected overall accuracy of 75%. This is shown as the blue line in Figure A1. </w:t>
-      </w:r>
-      <w:r>
-        <w:rPr>
-          <w:sz w:val="20"/>
-          <w:szCs w:val="20"/>
-        </w:rPr>
-        <w:lastRenderedPageBreak/>
-        <w:t>Again, it is clear that expert participants’ choices of where to fixate in this task (the black dots) were close to optimal.</w:t>
+        <w:t xml:space="preserve"> they will be 100% correct and if it appears in the other box they will be 50% correct, giving an expected overall accuracy of 75%. This is shown as the blue line in Figure A1. Again, it is clear that expert participants’ choices of where to fixate in this task (the black dots) were close to optimal.</w:t>
       </w:r>
     </w:p>
     <w:p>
@@ -9646,7 +9784,16 @@
           <w:sz w:val="20"/>
           <w:szCs w:val="20"/>
         </w:rPr>
-        <w:t xml:space="preserve">Figure A1. Results for each expert participant in the throwing experiment (1a) on the top row. Each dot is light grey and represents standing position on a single trial; the darker dots represent up to 15 overlaid trials. The dark blue line shows the optimal standing position for each participant. The standing position has been normalized to the distance from the center to the hoop. This means deviations from the line for small values of delta represent relatively small changes in standing position. The second row shows the results for each expert participant in the detection experiment (1b). Each dot represents the proportion of fixations made towards one of the side boxes at each value of delta. The dark blue line represents the optimal fixation strategy for each participant. </w:t>
+        <w:t xml:space="preserve">Figure A1. Results for each expert participant in the throwing experiment (1a) on the top row. Each dot is light grey and represents standing position on a single trial; the darker dots represent up to 15 overlaid trials. The dark blue line shows the optimal standing position for each participant. The standing position has been normalized to the distance from the center to the hoop. This means deviations from the line for small values of delta represent relatively small changes in standing position. The second row shows the results for each expert participant in the detection experiment (1b). Each dot represents the </w:t>
+      </w:r>
+      <w:r>
+        <w:rPr>
+          <w:rFonts w:ascii="Nunito" w:eastAsia="Nunito" w:hAnsi="Nunito" w:cs="Nunito"/>
+          <w:sz w:val="20"/>
+          <w:szCs w:val="20"/>
+        </w:rPr>
+        <w:lastRenderedPageBreak/>
+        <w:t xml:space="preserve">proportion of fixations made towards one of the side boxes at each value of delta. The dark blue line represents the optimal fixation strategy for each participant. </w:t>
       </w:r>
     </w:p>
     <w:p>
@@ -9941,6 +10088,22 @@
       </w:r>
     </w:p>
   </w:comment>
+  <w:comment w:id="11" w:author="Clarke, Alasdair D F" w:date="2023-08-21T09:43:00Z" w:initials="CADF">
+    <w:p>
+      <w:pPr>
+        <w:pStyle w:val="CommentText"/>
+      </w:pPr>
+      <w:r>
+        <w:rPr>
+          <w:rStyle w:val="CommentReference"/>
+        </w:rPr>
+        <w:annotationRef/>
+      </w:r>
+      <w:r>
+        <w:t>Added in case one of the reviewers wants more explanation about why we changed paradigm.</w:t>
+      </w:r>
+    </w:p>
+  </w:comment>
 </w:comments>
 </file>
 
@@ -9951,6 +10114,7 @@
   <w15:commentEx w15:paraId="33591030" w15:done="0"/>
   <w15:commentEx w15:paraId="71E5CAA4" w15:done="0"/>
   <w15:commentEx w15:paraId="13ABBC5E" w15:done="0"/>
+  <w15:commentEx w15:paraId="6E67BD95" w15:done="0"/>
 </w15:commentsEx>
 </file>
 
@@ -9961,6 +10125,7 @@
   <w16cex:commentExtensible w16cex:durableId="28626D33" w16cex:dateUtc="2023-07-19T13:09:00Z"/>
   <w16cex:commentExtensible w16cex:durableId="28638D39" w16cex:dateUtc="2023-07-20T09:38:00Z"/>
   <w16cex:commentExtensible w16cex:durableId="2864DEDB" w16cex:dateUtc="2023-07-21T09:39:00Z"/>
+  <w16cex:commentExtensible w16cex:durableId="288DB037" w16cex:dateUtc="2023-08-21T08:43:00Z"/>
 </w16cex:commentsExtensible>
 </file>
 
@@ -9971,6 +10136,7 @@
   <w16cid:commentId w16cid:paraId="33591030" w16cid:durableId="28626D33"/>
   <w16cid:commentId w16cid:paraId="71E5CAA4" w16cid:durableId="28638D39"/>
   <w16cid:commentId w16cid:paraId="13ABBC5E" w16cid:durableId="2864DEDB"/>
+  <w16cid:commentId w16cid:paraId="6E67BD95" w16cid:durableId="288DB037"/>
 </w16cid:commentsIds>
 </file>
 

</xml_diff>

<commit_message>
a few more edits
</commit_message>
<xml_diff>
--- a/revisions/Transferring optimal decision.docx
+++ b/revisions/Transferring optimal decision.docx
@@ -6114,8 +6114,52 @@
           <w:sz w:val="20"/>
           <w:szCs w:val="20"/>
         </w:rPr>
-        <w:t xml:space="preserve"> Participants carried out this experiment over two sessions, approximately one week apart. The first session had two parts, described below: accuracy measurement, and decision trials. In the second session, participants were randomly assigned to two groups. Half the participants carried out the table task, while the other (control) half were given a Sudoku to complete. Both groups then completed the decision trials again, and then a session of accuracy measurement, so that improvements in throwing ability over the course of the experiment could be accounted for in calculating optimal standing position in </w:t>
-      </w:r>
+        <w:t xml:space="preserve"> Participants carried out this experiment over two sessions, approximately one week apart. The first session had two parts: accuracy measurement, and decision trials. </w:t>
+      </w:r>
+    </w:p>
+    <w:p>
+      <w:pPr>
+        <w:spacing w:after="160" w:line="360" w:lineRule="auto"/>
+        <w:rPr>
+          <w:color w:val="E36C0A" w:themeColor="accent6" w:themeShade="BF"/>
+          <w:sz w:val="20"/>
+          <w:szCs w:val="20"/>
+        </w:rPr>
+      </w:pPr>
+      <w:r>
+        <w:rPr>
+          <w:color w:val="E36C0A" w:themeColor="accent6" w:themeShade="BF"/>
+          <w:sz w:val="20"/>
+          <w:szCs w:val="20"/>
+        </w:rPr>
+        <w:t xml:space="preserve">Accuracy measurement. </w:t>
+      </w:r>
+      <w:r>
+        <w:rPr>
+          <w:color w:val="E36C0A" w:themeColor="accent6" w:themeShade="BF"/>
+          <w:sz w:val="20"/>
+          <w:szCs w:val="20"/>
+        </w:rPr>
+        <w:t>P</w:t>
+      </w:r>
+      <w:r>
+        <w:rPr>
+          <w:color w:val="E36C0A" w:themeColor="accent6" w:themeShade="BF"/>
+          <w:sz w:val="20"/>
+          <w:szCs w:val="20"/>
+        </w:rPr>
+        <w:t xml:space="preserve">articipants stood in the middle of the area and threw 12 beanbags for each of four different hoop distances {1.38, 3.22, 5.06, 6.90m} in increasing order. The beanbags were cleared out of the way after each trial. They then threw to four new distances {2.30, 4.12, 5.98, 8.74} in the opposite direction, for a total of 96 trials. </w:t>
+      </w:r>
+    </w:p>
+    <w:p>
+      <w:pPr>
+        <w:spacing w:after="160" w:line="360" w:lineRule="auto"/>
+        <w:rPr>
+          <w:color w:val="E36C0A" w:themeColor="accent6" w:themeShade="BF"/>
+          <w:sz w:val="20"/>
+          <w:szCs w:val="20"/>
+        </w:rPr>
+      </w:pPr>
       <w:r>
         <w:rPr>
           <w:color w:val="E36C0A" w:themeColor="accent6" w:themeShade="BF"/>
@@ -6123,7 +6167,113 @@
           <w:szCs w:val="20"/>
         </w:rPr>
         <w:lastRenderedPageBreak/>
-        <w:t>the second session. Finally, participants in the Sudoku group completed the table task at the end of the experiment, to confirm that they were indeed able to successfully execute the optimal strategy</w:t>
+        <w:t xml:space="preserve">Decision trials. Participants then carried out a block of the throwing task, as detailed in experiment one, but this time with four, rather than three separations {4.6, 8.28, 11.96, 15.64}. Participants carried out six trials for each distance, in a random order. </w:t>
+      </w:r>
+    </w:p>
+    <w:p>
+      <w:pPr>
+        <w:spacing w:after="160" w:line="360" w:lineRule="auto"/>
+        <w:rPr>
+          <w:color w:val="E36C0A" w:themeColor="accent6" w:themeShade="BF"/>
+          <w:sz w:val="20"/>
+          <w:szCs w:val="20"/>
+        </w:rPr>
+      </w:pPr>
+      <w:r>
+        <w:rPr>
+          <w:color w:val="E36C0A" w:themeColor="accent6" w:themeShade="BF"/>
+          <w:sz w:val="20"/>
+          <w:szCs w:val="20"/>
+        </w:rPr>
+        <w:t xml:space="preserve">In the second session, participants were randomly assigned to two groups. Half the participants carried out the table task, </w:t>
+      </w:r>
+      <w:r>
+        <w:rPr>
+          <w:color w:val="E36C0A" w:themeColor="accent6" w:themeShade="BF"/>
+          <w:sz w:val="20"/>
+          <w:szCs w:val="20"/>
+        </w:rPr>
+        <w:t xml:space="preserve">which was </w:t>
+      </w:r>
+      <w:r>
+        <w:rPr>
+          <w:color w:val="E36C0A" w:themeColor="accent6" w:themeShade="BF"/>
+          <w:sz w:val="20"/>
+          <w:szCs w:val="20"/>
+        </w:rPr>
+        <w:t>the same as that used in Experiment 1</w:t>
+      </w:r>
+      <w:r>
+        <w:rPr>
+          <w:color w:val="E36C0A" w:themeColor="accent6" w:themeShade="BF"/>
+          <w:sz w:val="20"/>
+          <w:szCs w:val="20"/>
+        </w:rPr>
+        <w:t>A</w:t>
+      </w:r>
+      <w:r>
+        <w:rPr>
+          <w:color w:val="E36C0A" w:themeColor="accent6" w:themeShade="BF"/>
+          <w:sz w:val="20"/>
+          <w:szCs w:val="20"/>
+        </w:rPr>
+        <w:t xml:space="preserve">. </w:t>
+      </w:r>
+      <w:r>
+        <w:rPr>
+          <w:color w:val="E36C0A" w:themeColor="accent6" w:themeShade="BF"/>
+          <w:sz w:val="20"/>
+          <w:szCs w:val="20"/>
+        </w:rPr>
+        <w:t>T</w:t>
+      </w:r>
+      <w:r>
+        <w:rPr>
+          <w:color w:val="E36C0A" w:themeColor="accent6" w:themeShade="BF"/>
+          <w:sz w:val="20"/>
+          <w:szCs w:val="20"/>
+        </w:rPr>
+        <w:t>he other (control) half were given a Sudoku to complete</w:t>
+      </w:r>
+      <w:r>
+        <w:rPr>
+          <w:color w:val="E36C0A" w:themeColor="accent6" w:themeShade="BF"/>
+          <w:sz w:val="20"/>
+          <w:szCs w:val="20"/>
+        </w:rPr>
+        <w:t xml:space="preserve">, </w:t>
+      </w:r>
+      <w:r>
+        <w:rPr>
+          <w:color w:val="E36C0A" w:themeColor="accent6" w:themeShade="BF"/>
+          <w:sz w:val="20"/>
+          <w:szCs w:val="20"/>
+        </w:rPr>
+        <w:t>which participants worked on for 5 minutes.</w:t>
+      </w:r>
+      <w:r>
+        <w:rPr>
+          <w:color w:val="E36C0A" w:themeColor="accent6" w:themeShade="BF"/>
+          <w:sz w:val="20"/>
+          <w:szCs w:val="20"/>
+        </w:rPr>
+        <w:t xml:space="preserve"> </w:t>
+      </w:r>
+      <w:r>
+        <w:rPr>
+          <w:color w:val="E36C0A" w:themeColor="accent6" w:themeShade="BF"/>
+          <w:sz w:val="20"/>
+          <w:szCs w:val="20"/>
+        </w:rPr>
+        <w:t>B</w:t>
+      </w:r>
+      <w:r>
+        <w:rPr>
+          <w:color w:val="E36C0A" w:themeColor="accent6" w:themeShade="BF"/>
+          <w:sz w:val="20"/>
+          <w:szCs w:val="20"/>
+        </w:rPr>
+        <w:t>oth groups then completed the decision trials again, and then a session of accuracy measurement, so that improvements in throwing ability over the course of the experiment could be accounted for in calculating optimal standing position in the second session. Finally, participants in the Sudoku group completed the table task at the end of the experiment, to confirm that they were indeed able to successfully execute the optimal strategy</w:t>
       </w:r>
       <w:r>
         <w:rPr>
@@ -6140,78 +6290,6 @@
           <w:szCs w:val="20"/>
         </w:rPr>
         <w:t>.</w:t>
-      </w:r>
-    </w:p>
-    <w:p>
-      <w:pPr>
-        <w:spacing w:after="160" w:line="360" w:lineRule="auto"/>
-        <w:rPr>
-          <w:color w:val="E36C0A" w:themeColor="accent6" w:themeShade="BF"/>
-          <w:sz w:val="20"/>
-          <w:szCs w:val="20"/>
-        </w:rPr>
-      </w:pPr>
-      <w:r>
-        <w:rPr>
-          <w:color w:val="E36C0A" w:themeColor="accent6" w:themeShade="BF"/>
-          <w:sz w:val="20"/>
-          <w:szCs w:val="20"/>
-        </w:rPr>
-        <w:t xml:space="preserve">Accuracy measurement. In the first session, participants stood in the middle of the area and threw 12 beanbags for each of four different hoop distances {1.38, 3.22, 5.06, 6.90m} in increasing order. The beanbags were cleared out of the way after each trial. They then threw to four new distances {2.30, 4.12, 5.98, 8.74} in the opposite direction, for a total of 96 trials. </w:t>
-      </w:r>
-    </w:p>
-    <w:p>
-      <w:pPr>
-        <w:spacing w:after="160" w:line="360" w:lineRule="auto"/>
-        <w:rPr>
-          <w:color w:val="E36C0A" w:themeColor="accent6" w:themeShade="BF"/>
-          <w:sz w:val="20"/>
-          <w:szCs w:val="20"/>
-        </w:rPr>
-      </w:pPr>
-      <w:r>
-        <w:rPr>
-          <w:color w:val="E36C0A" w:themeColor="accent6" w:themeShade="BF"/>
-          <w:sz w:val="20"/>
-          <w:szCs w:val="20"/>
-        </w:rPr>
-        <w:t xml:space="preserve">Decision trials. Participants then carried out a block of the throwing task, as detailed in experiment one, but this time with four, rather than three separations {4.6, 8.28, 11.96, 15.64}. Participants carried out six trials for each distance, in a random order. </w:t>
-      </w:r>
-    </w:p>
-    <w:p>
-      <w:pPr>
-        <w:spacing w:after="160" w:line="360" w:lineRule="auto"/>
-        <w:rPr>
-          <w:color w:val="E36C0A" w:themeColor="accent6" w:themeShade="BF"/>
-          <w:sz w:val="20"/>
-          <w:szCs w:val="20"/>
-        </w:rPr>
-      </w:pPr>
-      <w:r>
-        <w:rPr>
-          <w:color w:val="E36C0A" w:themeColor="accent6" w:themeShade="BF"/>
-          <w:sz w:val="20"/>
-          <w:szCs w:val="20"/>
-        </w:rPr>
-        <w:t xml:space="preserve">Table and control tasks. The table task was the same as that used in Experiment 1. The control task was a </w:t>
-      </w:r>
-      <w:proofErr w:type="spellStart"/>
-      <w:r>
-        <w:rPr>
-          <w:color w:val="E36C0A" w:themeColor="accent6" w:themeShade="BF"/>
-          <w:sz w:val="20"/>
-          <w:szCs w:val="20"/>
-        </w:rPr>
-        <w:t>Sodoku</w:t>
-      </w:r>
-      <w:proofErr w:type="spellEnd"/>
-      <w:r>
-        <w:rPr>
-          <w:color w:val="E36C0A" w:themeColor="accent6" w:themeShade="BF"/>
-          <w:sz w:val="20"/>
-          <w:szCs w:val="20"/>
-        </w:rPr>
-        <w:t xml:space="preserve"> puzzle, which participants worked on for 5 minutes.</w:t>
       </w:r>
     </w:p>
     <w:p>
@@ -6320,6 +6398,7 @@
           <w:szCs w:val="24"/>
         </w:rPr>
       </w:pPr>
+      <w:commentRangeStart w:id="12"/>
       <w:r>
         <w:rPr>
           <w:b/>
@@ -6328,16 +6407,447 @@
         </w:rPr>
         <w:t>Results</w:t>
       </w:r>
-    </w:p>
-    <w:p>
-      <w:pPr>
-        <w:pStyle w:val="Heading1"/>
-        <w:rPr>
-          <w:color w:val="E36C0A" w:themeColor="accent6" w:themeShade="BF"/>
-          <w:sz w:val="20"/>
-          <w:szCs w:val="20"/>
-        </w:rPr>
-      </w:pPr>
+      <w:commentRangeEnd w:id="12"/>
+      <w:r>
+        <w:rPr>
+          <w:rStyle w:val="CommentReference"/>
+        </w:rPr>
+        <w:commentReference w:id="12"/>
+      </w:r>
+    </w:p>
+    <w:p>
+      <w:pPr>
+        <w:spacing w:after="160" w:line="360" w:lineRule="auto"/>
+        <w:rPr>
+          <w:color w:val="E36C0A" w:themeColor="accent6" w:themeShade="BF"/>
+          <w:sz w:val="20"/>
+          <w:szCs w:val="20"/>
+        </w:rPr>
+      </w:pPr>
+      <w:r>
+        <w:rPr>
+          <w:color w:val="E36C0A" w:themeColor="accent6" w:themeShade="BF"/>
+          <w:sz w:val="20"/>
+          <w:szCs w:val="20"/>
+        </w:rPr>
+        <w:t>These experiments were analyzed using the same Bayesian hurdle-lognormal model as before</w:t>
+      </w:r>
+      <w:r>
+        <w:rPr>
+          <w:color w:val="E36C0A" w:themeColor="accent6" w:themeShade="BF"/>
+          <w:sz w:val="20"/>
+          <w:szCs w:val="20"/>
+        </w:rPr>
+        <w:t>.</w:t>
+      </w:r>
+      <w:r>
+        <w:rPr>
+          <w:color w:val="E36C0A" w:themeColor="accent6" w:themeShade="BF"/>
+          <w:sz w:val="20"/>
+          <w:szCs w:val="20"/>
+        </w:rPr>
+        <w:t xml:space="preserve"> The model fit is summarized in Figure </w:t>
+      </w:r>
+      <w:r>
+        <w:rPr>
+          <w:color w:val="E36C0A" w:themeColor="accent6" w:themeShade="BF"/>
+          <w:sz w:val="20"/>
+          <w:szCs w:val="20"/>
+        </w:rPr>
+        <w:t>X. We can see that there is a strong, consistent tendency to stand at the central position when the hoops are close to one another</w:t>
+      </w:r>
+      <w:r>
+        <w:rPr>
+          <w:color w:val="E36C0A" w:themeColor="accent6" w:themeShade="BF"/>
+          <w:sz w:val="20"/>
+          <w:szCs w:val="20"/>
+        </w:rPr>
+        <w:t xml:space="preserve">, particularly in </w:t>
+      </w:r>
+      <w:r>
+        <w:rPr>
+          <w:color w:val="E36C0A" w:themeColor="accent6" w:themeShade="BF"/>
+          <w:sz w:val="20"/>
+          <w:szCs w:val="20"/>
+        </w:rPr>
+        <w:t>E</w:t>
+      </w:r>
+      <w:r>
+        <w:rPr>
+          <w:color w:val="E36C0A" w:themeColor="accent6" w:themeShade="BF"/>
+          <w:sz w:val="20"/>
+          <w:szCs w:val="20"/>
+        </w:rPr>
+        <w:t>xperiment 1C</w:t>
+      </w:r>
+      <w:r>
+        <w:rPr>
+          <w:color w:val="E36C0A" w:themeColor="accent6" w:themeShade="BF"/>
+          <w:sz w:val="20"/>
+          <w:szCs w:val="20"/>
+        </w:rPr>
+        <w:t xml:space="preserve">. As such, the estimates for the non-central standing positions </w:t>
+      </w:r>
+      <w:r>
+        <w:rPr>
+          <w:color w:val="E36C0A" w:themeColor="accent6" w:themeShade="BF"/>
+          <w:sz w:val="20"/>
+          <w:szCs w:val="20"/>
+        </w:rPr>
+        <w:t>have high uncertainty</w:t>
+      </w:r>
+      <w:r>
+        <w:rPr>
+          <w:color w:val="E36C0A" w:themeColor="accent6" w:themeShade="BF"/>
+          <w:sz w:val="20"/>
+          <w:szCs w:val="20"/>
+        </w:rPr>
+        <w:t xml:space="preserve">, as there are very </w:t>
+      </w:r>
+      <w:r>
+        <w:rPr>
+          <w:color w:val="E36C0A" w:themeColor="accent6" w:themeShade="BF"/>
+          <w:sz w:val="20"/>
+          <w:szCs w:val="20"/>
+        </w:rPr>
+        <w:t xml:space="preserve">few </w:t>
+      </w:r>
+      <w:r>
+        <w:rPr>
+          <w:color w:val="E36C0A" w:themeColor="accent6" w:themeShade="BF"/>
+          <w:sz w:val="20"/>
+          <w:szCs w:val="20"/>
+        </w:rPr>
+        <w:t xml:space="preserve">examples of this behavior. When the hoops are far apart, people still stand in the central position around </w:t>
+      </w:r>
+      <w:r>
+        <w:rPr>
+          <w:color w:val="E36C0A" w:themeColor="accent6" w:themeShade="BF"/>
+          <w:sz w:val="20"/>
+          <w:szCs w:val="20"/>
+        </w:rPr>
+        <w:t>a third of the time in experiment 1B</w:t>
+      </w:r>
+      <w:r>
+        <w:rPr>
+          <w:color w:val="E36C0A" w:themeColor="accent6" w:themeShade="BF"/>
+          <w:sz w:val="20"/>
+          <w:szCs w:val="20"/>
+        </w:rPr>
+        <w:t xml:space="preserve"> (95% HPDIs of [</w:t>
+      </w:r>
+      <w:r>
+        <w:rPr>
+          <w:color w:val="E36C0A" w:themeColor="accent6" w:themeShade="BF"/>
+          <w:sz w:val="20"/>
+          <w:szCs w:val="20"/>
+        </w:rPr>
+        <w:t>0.13, 0.48</w:t>
+      </w:r>
+      <w:r>
+        <w:rPr>
+          <w:color w:val="E36C0A" w:themeColor="accent6" w:themeShade="BF"/>
+          <w:sz w:val="20"/>
+          <w:szCs w:val="20"/>
+        </w:rPr>
+        <w:t>], [</w:t>
+      </w:r>
+      <w:r>
+        <w:rPr>
+          <w:color w:val="E36C0A" w:themeColor="accent6" w:themeShade="BF"/>
+          <w:sz w:val="20"/>
+          <w:szCs w:val="20"/>
+        </w:rPr>
+        <w:t>0.23, 0.65</w:t>
+      </w:r>
+      <w:r>
+        <w:rPr>
+          <w:color w:val="E36C0A" w:themeColor="accent6" w:themeShade="BF"/>
+          <w:sz w:val="20"/>
+          <w:szCs w:val="20"/>
+        </w:rPr>
+        <w:t>] and [</w:t>
+      </w:r>
+      <w:r>
+        <w:rPr>
+          <w:color w:val="E36C0A" w:themeColor="accent6" w:themeShade="BF"/>
+          <w:sz w:val="20"/>
+          <w:szCs w:val="20"/>
+        </w:rPr>
+        <w:t>0.29, 0.71</w:t>
+      </w:r>
+      <w:r>
+        <w:rPr>
+          <w:color w:val="E36C0A" w:themeColor="accent6" w:themeShade="BF"/>
+          <w:sz w:val="20"/>
+          <w:szCs w:val="20"/>
+        </w:rPr>
+        <w:t>] for the three groups respectively)</w:t>
+      </w:r>
+      <w:r>
+        <w:rPr>
+          <w:color w:val="E36C0A" w:themeColor="accent6" w:themeShade="BF"/>
+          <w:sz w:val="20"/>
+          <w:szCs w:val="20"/>
+        </w:rPr>
+        <w:t>, and a tenth of the time in experiment 1C (95% HPDIs of [</w:t>
+      </w:r>
+      <w:r>
+        <w:rPr>
+          <w:color w:val="E36C0A" w:themeColor="accent6" w:themeShade="BF"/>
+          <w:sz w:val="20"/>
+          <w:szCs w:val="20"/>
+        </w:rPr>
+        <w:t>0.08, 0.28</w:t>
+      </w:r>
+      <w:r>
+        <w:rPr>
+          <w:color w:val="E36C0A" w:themeColor="accent6" w:themeShade="BF"/>
+          <w:sz w:val="20"/>
+          <w:szCs w:val="20"/>
+        </w:rPr>
+        <w:t>] for the control (sudoku) group and [</w:t>
+      </w:r>
+      <w:r>
+        <w:rPr>
+          <w:color w:val="E36C0A" w:themeColor="accent6" w:themeShade="BF"/>
+          <w:sz w:val="20"/>
+          <w:szCs w:val="20"/>
+        </w:rPr>
+        <w:t>0.05, 0.16</w:t>
+      </w:r>
+      <w:r>
+        <w:rPr>
+          <w:color w:val="E36C0A" w:themeColor="accent6" w:themeShade="BF"/>
+          <w:sz w:val="20"/>
+          <w:szCs w:val="20"/>
+        </w:rPr>
+        <w:t>] for intervention (reaching) group)</w:t>
+      </w:r>
+      <w:r>
+        <w:rPr>
+          <w:color w:val="E36C0A" w:themeColor="accent6" w:themeShade="BF"/>
+          <w:sz w:val="20"/>
+          <w:szCs w:val="20"/>
+        </w:rPr>
+        <w:t xml:space="preserve">. </w:t>
+      </w:r>
+      <w:r>
+        <w:rPr>
+          <w:color w:val="E36C0A" w:themeColor="accent6" w:themeShade="BF"/>
+          <w:sz w:val="20"/>
+          <w:szCs w:val="20"/>
+        </w:rPr>
+        <w:t xml:space="preserve">In trials in which participants chose a non-central position, they move around 0.25 to 0.75 units away from the central midpoint towards one of the hoops in the far condition. </w:t>
+      </w:r>
+    </w:p>
+    <w:p>
+      <w:pPr>
+        <w:spacing w:after="160" w:line="360" w:lineRule="auto"/>
+        <w:rPr>
+          <w:b/>
+          <w:sz w:val="24"/>
+          <w:szCs w:val="24"/>
+        </w:rPr>
+      </w:pPr>
+      <w:r>
+        <w:rPr>
+          <w:color w:val="E36C0A" w:themeColor="accent6" w:themeShade="BF"/>
+          <w:sz w:val="20"/>
+          <w:szCs w:val="20"/>
+        </w:rPr>
+        <w:t>The</w:t>
+      </w:r>
+      <w:r>
+        <w:rPr>
+          <w:color w:val="E36C0A" w:themeColor="accent6" w:themeShade="BF"/>
+          <w:sz w:val="20"/>
+          <w:szCs w:val="20"/>
+        </w:rPr>
+        <w:t xml:space="preserve"> preference to stand in the midpoint of between the two hoops in the near condition is stronger than have observed before</w:t>
+      </w:r>
+      <w:r>
+        <w:rPr>
+          <w:color w:val="E36C0A" w:themeColor="accent6" w:themeShade="BF"/>
+          <w:sz w:val="20"/>
+          <w:szCs w:val="20"/>
+        </w:rPr>
+        <w:t xml:space="preserve"> both experiment 1B and 1C. As such, we are prevented </w:t>
+      </w:r>
+      <w:r>
+        <w:rPr>
+          <w:color w:val="E36C0A" w:themeColor="accent6" w:themeShade="BF"/>
+          <w:sz w:val="20"/>
+          <w:szCs w:val="20"/>
+        </w:rPr>
+        <w:t>from</w:t>
+      </w:r>
+      <w:r>
+        <w:rPr>
+          <w:color w:val="E36C0A" w:themeColor="accent6" w:themeShade="BF"/>
+          <w:sz w:val="20"/>
+          <w:szCs w:val="20"/>
+        </w:rPr>
+        <w:t xml:space="preserve"> observing an effect of our intervention here due to ceiling effects. When the hoops are far from one another, participants are less likely to stand in the </w:t>
+      </w:r>
+      <w:proofErr w:type="spellStart"/>
+      <w:r>
+        <w:rPr>
+          <w:color w:val="E36C0A" w:themeColor="accent6" w:themeShade="BF"/>
+          <w:sz w:val="20"/>
+          <w:szCs w:val="20"/>
+        </w:rPr>
+        <w:t>centre</w:t>
+      </w:r>
+      <w:proofErr w:type="spellEnd"/>
+      <w:r>
+        <w:rPr>
+          <w:color w:val="E36C0A" w:themeColor="accent6" w:themeShade="BF"/>
+          <w:sz w:val="20"/>
+          <w:szCs w:val="20"/>
+        </w:rPr>
+        <w:t xml:space="preserve"> in all conditions. However, in experiment 1b there is no clear difference between control (</w:t>
+      </w:r>
+      <w:proofErr w:type="spellStart"/>
+      <w:r>
+        <w:rPr>
+          <w:color w:val="E36C0A" w:themeColor="accent6" w:themeShade="BF"/>
+          <w:sz w:val="20"/>
+          <w:szCs w:val="20"/>
+        </w:rPr>
+        <w:t>maths</w:t>
+      </w:r>
+      <w:proofErr w:type="spellEnd"/>
+      <w:r>
+        <w:rPr>
+          <w:color w:val="E36C0A" w:themeColor="accent6" w:themeShade="BF"/>
+          <w:sz w:val="20"/>
+          <w:szCs w:val="20"/>
+        </w:rPr>
+        <w:t>) condition and either the reaching (95% HPDI = [</w:t>
+      </w:r>
+      <w:r>
+        <w:rPr>
+          <w:color w:val="E36C0A" w:themeColor="accent6" w:themeShade="BF"/>
+          <w:sz w:val="20"/>
+          <w:szCs w:val="20"/>
+        </w:rPr>
+        <w:t>-0.</w:t>
+      </w:r>
+      <w:r>
+        <w:rPr>
+          <w:color w:val="E36C0A" w:themeColor="accent6" w:themeShade="BF"/>
+          <w:sz w:val="20"/>
+          <w:szCs w:val="20"/>
+        </w:rPr>
+        <w:t>07</w:t>
+      </w:r>
+      <w:r>
+        <w:rPr>
+          <w:color w:val="E36C0A" w:themeColor="accent6" w:themeShade="BF"/>
+          <w:sz w:val="20"/>
+          <w:szCs w:val="20"/>
+        </w:rPr>
+        <w:t>, 0.</w:t>
+      </w:r>
+      <w:r>
+        <w:rPr>
+          <w:color w:val="E36C0A" w:themeColor="accent6" w:themeShade="BF"/>
+          <w:sz w:val="20"/>
+          <w:szCs w:val="20"/>
+        </w:rPr>
+        <w:t>46</w:t>
+      </w:r>
+      <w:r>
+        <w:rPr>
+          <w:color w:val="E36C0A" w:themeColor="accent6" w:themeShade="BF"/>
+          <w:sz w:val="20"/>
+          <w:szCs w:val="20"/>
+        </w:rPr>
+        <w:t>]) or logic conditions ([</w:t>
+      </w:r>
+      <w:r>
+        <w:rPr>
+          <w:color w:val="E36C0A" w:themeColor="accent6" w:themeShade="BF"/>
+          <w:sz w:val="20"/>
+          <w:szCs w:val="20"/>
+        </w:rPr>
+        <w:t>-0.</w:t>
+      </w:r>
+      <w:r>
+        <w:rPr>
+          <w:color w:val="E36C0A" w:themeColor="accent6" w:themeShade="BF"/>
+          <w:sz w:val="20"/>
+          <w:szCs w:val="20"/>
+        </w:rPr>
+        <w:t>233</w:t>
+      </w:r>
+      <w:r>
+        <w:rPr>
+          <w:color w:val="E36C0A" w:themeColor="accent6" w:themeShade="BF"/>
+          <w:sz w:val="20"/>
+          <w:szCs w:val="20"/>
+        </w:rPr>
+        <w:t>, 0.3</w:t>
+      </w:r>
+      <w:r>
+        <w:rPr>
+          <w:color w:val="E36C0A" w:themeColor="accent6" w:themeShade="BF"/>
+          <w:sz w:val="20"/>
+          <w:szCs w:val="20"/>
+        </w:rPr>
+        <w:t>7</w:t>
+      </w:r>
+      <w:r>
+        <w:rPr>
+          <w:color w:val="E36C0A" w:themeColor="accent6" w:themeShade="BF"/>
+          <w:sz w:val="20"/>
+          <w:szCs w:val="20"/>
+        </w:rPr>
+        <w:t xml:space="preserve">]). This </w:t>
+      </w:r>
+      <w:proofErr w:type="spellStart"/>
+      <w:r>
+        <w:rPr>
+          <w:color w:val="E36C0A" w:themeColor="accent6" w:themeShade="BF"/>
+          <w:sz w:val="20"/>
+          <w:szCs w:val="20"/>
+        </w:rPr>
+        <w:t>behaviour</w:t>
+      </w:r>
+      <w:proofErr w:type="spellEnd"/>
+      <w:r>
+        <w:rPr>
+          <w:color w:val="E36C0A" w:themeColor="accent6" w:themeShade="BF"/>
+          <w:sz w:val="20"/>
+          <w:szCs w:val="20"/>
+        </w:rPr>
+        <w:t xml:space="preserve"> is more pronounced in experiment 1c, although again, there is no difference between our conditions ([</w:t>
+      </w:r>
+      <w:r>
+        <w:rPr>
+          <w:color w:val="E36C0A" w:themeColor="accent6" w:themeShade="BF"/>
+          <w:sz w:val="20"/>
+          <w:szCs w:val="20"/>
+        </w:rPr>
+        <w:t>-0.4, 0.20</w:t>
+      </w:r>
+      <w:r>
+        <w:rPr>
+          <w:color w:val="E36C0A" w:themeColor="accent6" w:themeShade="BF"/>
+          <w:sz w:val="20"/>
+          <w:szCs w:val="20"/>
+        </w:rPr>
+        <w:t>]).</w:t>
+      </w:r>
+      <w:r>
+        <w:rPr>
+          <w:color w:val="E36C0A" w:themeColor="accent6" w:themeShade="BF"/>
+          <w:sz w:val="20"/>
+          <w:szCs w:val="20"/>
+        </w:rPr>
+        <w:t xml:space="preserve"> Furthermore, we see no difference between condition in terms of the non-central positions that are chosen in the far condition: In experiment 1b we see </w:t>
+      </w:r>
       <w:r>
         <w:rPr>
           <w:color w:val="E36C0A" w:themeColor="accent6" w:themeShade="BF"/>
@@ -6345,375 +6855,7 @@
           <w:szCs w:val="20"/>
         </w:rPr>
         <w:lastRenderedPageBreak/>
-        <w:t>These experiments were analyzed using the same Bayesian hurdle-lognormal model as before</w:t>
-      </w:r>
-      <w:r>
-        <w:rPr>
-          <w:color w:val="E36C0A" w:themeColor="accent6" w:themeShade="BF"/>
-          <w:sz w:val="20"/>
-          <w:szCs w:val="20"/>
-        </w:rPr>
-        <w:t>.</w:t>
-      </w:r>
-      <w:r>
-        <w:rPr>
-          <w:color w:val="E36C0A" w:themeColor="accent6" w:themeShade="BF"/>
-          <w:sz w:val="20"/>
-          <w:szCs w:val="20"/>
-        </w:rPr>
-        <w:t xml:space="preserve"> The model fit is summarized in Figure </w:t>
-      </w:r>
-      <w:r>
-        <w:rPr>
-          <w:color w:val="E36C0A" w:themeColor="accent6" w:themeShade="BF"/>
-          <w:sz w:val="20"/>
-          <w:szCs w:val="20"/>
-        </w:rPr>
-        <w:t>X. We can see that there is a strong, consistent tendency to stand at the central position when the hoops are close to one another</w:t>
-      </w:r>
-      <w:r>
-        <w:rPr>
-          <w:color w:val="E36C0A" w:themeColor="accent6" w:themeShade="BF"/>
-          <w:sz w:val="20"/>
-          <w:szCs w:val="20"/>
-        </w:rPr>
-        <w:t>, particularly in experiment 1C</w:t>
-      </w:r>
-      <w:r>
-        <w:rPr>
-          <w:color w:val="E36C0A" w:themeColor="accent6" w:themeShade="BF"/>
-          <w:sz w:val="20"/>
-          <w:szCs w:val="20"/>
-        </w:rPr>
-        <w:t xml:space="preserve">. As such, the estimates for the non-central standing positions </w:t>
-      </w:r>
-      <w:r>
-        <w:rPr>
-          <w:color w:val="E36C0A" w:themeColor="accent6" w:themeShade="BF"/>
-          <w:sz w:val="20"/>
-          <w:szCs w:val="20"/>
-        </w:rPr>
-        <w:t>have high uncertainty</w:t>
-      </w:r>
-      <w:r>
-        <w:rPr>
-          <w:color w:val="E36C0A" w:themeColor="accent6" w:themeShade="BF"/>
-          <w:sz w:val="20"/>
-          <w:szCs w:val="20"/>
-        </w:rPr>
-        <w:t xml:space="preserve">, as there are very examples of this behavior. When the hoops are far apart, people still stand in the central position around </w:t>
-      </w:r>
-      <w:r>
-        <w:rPr>
-          <w:color w:val="E36C0A" w:themeColor="accent6" w:themeShade="BF"/>
-          <w:sz w:val="20"/>
-          <w:szCs w:val="20"/>
-        </w:rPr>
-        <w:t>a third of the time in experiment 1B</w:t>
-      </w:r>
-      <w:r>
-        <w:rPr>
-          <w:color w:val="E36C0A" w:themeColor="accent6" w:themeShade="BF"/>
-          <w:sz w:val="20"/>
-          <w:szCs w:val="20"/>
-        </w:rPr>
-        <w:t xml:space="preserve"> (95% HPDIs of [</w:t>
-      </w:r>
-      <w:r>
-        <w:rPr>
-          <w:color w:val="E36C0A" w:themeColor="accent6" w:themeShade="BF"/>
-          <w:sz w:val="20"/>
-          <w:szCs w:val="20"/>
-        </w:rPr>
-        <w:t>0.13, 0.48</w:t>
-      </w:r>
-      <w:r>
-        <w:rPr>
-          <w:color w:val="E36C0A" w:themeColor="accent6" w:themeShade="BF"/>
-          <w:sz w:val="20"/>
-          <w:szCs w:val="20"/>
-        </w:rPr>
-        <w:t>], [</w:t>
-      </w:r>
-      <w:r>
-        <w:rPr>
-          <w:color w:val="E36C0A" w:themeColor="accent6" w:themeShade="BF"/>
-          <w:sz w:val="20"/>
-          <w:szCs w:val="20"/>
-        </w:rPr>
-        <w:t>0.23, 0.65</w:t>
-      </w:r>
-      <w:r>
-        <w:rPr>
-          <w:color w:val="E36C0A" w:themeColor="accent6" w:themeShade="BF"/>
-          <w:sz w:val="20"/>
-          <w:szCs w:val="20"/>
-        </w:rPr>
-        <w:t>] and [</w:t>
-      </w:r>
-      <w:r>
-        <w:rPr>
-          <w:color w:val="E36C0A" w:themeColor="accent6" w:themeShade="BF"/>
-          <w:sz w:val="20"/>
-          <w:szCs w:val="20"/>
-        </w:rPr>
-        <w:t>0.29, 0.71</w:t>
-      </w:r>
-      <w:r>
-        <w:rPr>
-          <w:color w:val="E36C0A" w:themeColor="accent6" w:themeShade="BF"/>
-          <w:sz w:val="20"/>
-          <w:szCs w:val="20"/>
-        </w:rPr>
-        <w:t>] for the three groups respectively)</w:t>
-      </w:r>
-      <w:r>
-        <w:rPr>
-          <w:color w:val="E36C0A" w:themeColor="accent6" w:themeShade="BF"/>
-          <w:sz w:val="20"/>
-          <w:szCs w:val="20"/>
-        </w:rPr>
-        <w:t>, and a tenth of the time in experiment 1C (95% HPDIs of [</w:t>
-      </w:r>
-      <w:r>
-        <w:rPr>
-          <w:color w:val="E36C0A" w:themeColor="accent6" w:themeShade="BF"/>
-          <w:sz w:val="20"/>
-          <w:szCs w:val="20"/>
-        </w:rPr>
-        <w:t>0.08, 0.28</w:t>
-      </w:r>
-      <w:r>
-        <w:rPr>
-          <w:color w:val="E36C0A" w:themeColor="accent6" w:themeShade="BF"/>
-          <w:sz w:val="20"/>
-          <w:szCs w:val="20"/>
-        </w:rPr>
-        <w:t>] for the control (sudoku) group and [</w:t>
-      </w:r>
-      <w:r>
-        <w:rPr>
-          <w:color w:val="E36C0A" w:themeColor="accent6" w:themeShade="BF"/>
-          <w:sz w:val="20"/>
-          <w:szCs w:val="20"/>
-        </w:rPr>
-        <w:t>0.05, 0.16</w:t>
-      </w:r>
-      <w:r>
-        <w:rPr>
-          <w:color w:val="E36C0A" w:themeColor="accent6" w:themeShade="BF"/>
-          <w:sz w:val="20"/>
-          <w:szCs w:val="20"/>
-        </w:rPr>
-        <w:t>] for intervention (reaching) group)</w:t>
-      </w:r>
-      <w:r>
-        <w:rPr>
-          <w:color w:val="E36C0A" w:themeColor="accent6" w:themeShade="BF"/>
-          <w:sz w:val="20"/>
-          <w:szCs w:val="20"/>
-        </w:rPr>
-        <w:t xml:space="preserve">. </w:t>
-      </w:r>
-      <w:r>
-        <w:rPr>
-          <w:color w:val="E36C0A" w:themeColor="accent6" w:themeShade="BF"/>
-          <w:sz w:val="20"/>
-          <w:szCs w:val="20"/>
-        </w:rPr>
-        <w:t xml:space="preserve">In trials in which participants chose a non-central position, they move around 0.25 to 0.75 units away from the central midpoint towards one of the hoops in the far condition. </w:t>
-      </w:r>
-    </w:p>
-    <w:p>
-      <w:pPr>
-        <w:pStyle w:val="Heading1"/>
-        <w:rPr>
-          <w:color w:val="E36C0A" w:themeColor="accent6" w:themeShade="BF"/>
-          <w:sz w:val="20"/>
-          <w:szCs w:val="20"/>
-        </w:rPr>
-      </w:pPr>
-      <w:r>
-        <w:rPr>
-          <w:color w:val="E36C0A" w:themeColor="accent6" w:themeShade="BF"/>
-          <w:sz w:val="20"/>
-          <w:szCs w:val="20"/>
-        </w:rPr>
-        <w:t>The</w:t>
-      </w:r>
-      <w:r>
-        <w:rPr>
-          <w:color w:val="E36C0A" w:themeColor="accent6" w:themeShade="BF"/>
-          <w:sz w:val="20"/>
-          <w:szCs w:val="20"/>
-        </w:rPr>
-        <w:t xml:space="preserve"> preference to stand in the midpoint of between the two hoops in the near condition is stronger than have observed before</w:t>
-      </w:r>
-      <w:r>
-        <w:rPr>
-          <w:color w:val="E36C0A" w:themeColor="accent6" w:themeShade="BF"/>
-          <w:sz w:val="20"/>
-          <w:szCs w:val="20"/>
-        </w:rPr>
-        <w:t xml:space="preserve"> both experiment 1B and 1C. As such, we are prevented of observing an effect of our intervention here due to ceiling effects. When the hoops are far from one another, participants are less likely to stand in the </w:t>
-      </w:r>
-      <w:proofErr w:type="spellStart"/>
-      <w:r>
-        <w:rPr>
-          <w:color w:val="E36C0A" w:themeColor="accent6" w:themeShade="BF"/>
-          <w:sz w:val="20"/>
-          <w:szCs w:val="20"/>
-        </w:rPr>
-        <w:t>centre</w:t>
-      </w:r>
-      <w:proofErr w:type="spellEnd"/>
-      <w:r>
-        <w:rPr>
-          <w:color w:val="E36C0A" w:themeColor="accent6" w:themeShade="BF"/>
-          <w:sz w:val="20"/>
-          <w:szCs w:val="20"/>
-        </w:rPr>
-        <w:t xml:space="preserve"> in all conditions. However, in experiment 1b there is no clear difference between control (</w:t>
-      </w:r>
-      <w:proofErr w:type="spellStart"/>
-      <w:r>
-        <w:rPr>
-          <w:color w:val="E36C0A" w:themeColor="accent6" w:themeShade="BF"/>
-          <w:sz w:val="20"/>
-          <w:szCs w:val="20"/>
-        </w:rPr>
-        <w:t>maths</w:t>
-      </w:r>
-      <w:proofErr w:type="spellEnd"/>
-      <w:r>
-        <w:rPr>
-          <w:color w:val="E36C0A" w:themeColor="accent6" w:themeShade="BF"/>
-          <w:sz w:val="20"/>
-          <w:szCs w:val="20"/>
-        </w:rPr>
-        <w:t>) condition and either the reaching (95% HPDI = [</w:t>
-      </w:r>
-      <w:r>
-        <w:rPr>
-          <w:color w:val="E36C0A" w:themeColor="accent6" w:themeShade="BF"/>
-          <w:sz w:val="20"/>
-          <w:szCs w:val="20"/>
-        </w:rPr>
-        <w:t>-0.</w:t>
-      </w:r>
-      <w:r>
-        <w:rPr>
-          <w:color w:val="E36C0A" w:themeColor="accent6" w:themeShade="BF"/>
-          <w:sz w:val="20"/>
-          <w:szCs w:val="20"/>
-        </w:rPr>
-        <w:t>07</w:t>
-      </w:r>
-      <w:r>
-        <w:rPr>
-          <w:color w:val="E36C0A" w:themeColor="accent6" w:themeShade="BF"/>
-          <w:sz w:val="20"/>
-          <w:szCs w:val="20"/>
-        </w:rPr>
-        <w:t>, 0.</w:t>
-      </w:r>
-      <w:r>
-        <w:rPr>
-          <w:color w:val="E36C0A" w:themeColor="accent6" w:themeShade="BF"/>
-          <w:sz w:val="20"/>
-          <w:szCs w:val="20"/>
-        </w:rPr>
-        <w:t>46</w:t>
-      </w:r>
-      <w:r>
-        <w:rPr>
-          <w:color w:val="E36C0A" w:themeColor="accent6" w:themeShade="BF"/>
-          <w:sz w:val="20"/>
-          <w:szCs w:val="20"/>
-        </w:rPr>
-        <w:t>]) or logic conditions ([</w:t>
-      </w:r>
-      <w:r>
-        <w:rPr>
-          <w:color w:val="E36C0A" w:themeColor="accent6" w:themeShade="BF"/>
-          <w:sz w:val="20"/>
-          <w:szCs w:val="20"/>
-        </w:rPr>
-        <w:t>-0.</w:t>
-      </w:r>
-      <w:r>
-        <w:rPr>
-          <w:color w:val="E36C0A" w:themeColor="accent6" w:themeShade="BF"/>
-          <w:sz w:val="20"/>
-          <w:szCs w:val="20"/>
-        </w:rPr>
-        <w:t>233</w:t>
-      </w:r>
-      <w:r>
-        <w:rPr>
-          <w:color w:val="E36C0A" w:themeColor="accent6" w:themeShade="BF"/>
-          <w:sz w:val="20"/>
-          <w:szCs w:val="20"/>
-        </w:rPr>
-        <w:t>, 0.3</w:t>
-      </w:r>
-      <w:r>
-        <w:rPr>
-          <w:color w:val="E36C0A" w:themeColor="accent6" w:themeShade="BF"/>
-          <w:sz w:val="20"/>
-          <w:szCs w:val="20"/>
-        </w:rPr>
-        <w:t>7</w:t>
-      </w:r>
-      <w:r>
-        <w:rPr>
-          <w:color w:val="E36C0A" w:themeColor="accent6" w:themeShade="BF"/>
-          <w:sz w:val="20"/>
-          <w:szCs w:val="20"/>
-        </w:rPr>
-        <w:t xml:space="preserve">]). This </w:t>
-      </w:r>
-      <w:proofErr w:type="spellStart"/>
-      <w:r>
-        <w:rPr>
-          <w:color w:val="E36C0A" w:themeColor="accent6" w:themeShade="BF"/>
-          <w:sz w:val="20"/>
-          <w:szCs w:val="20"/>
-        </w:rPr>
-        <w:t>behaviour</w:t>
-      </w:r>
-      <w:proofErr w:type="spellEnd"/>
-      <w:r>
-        <w:rPr>
-          <w:color w:val="E36C0A" w:themeColor="accent6" w:themeShade="BF"/>
-          <w:sz w:val="20"/>
-          <w:szCs w:val="20"/>
-        </w:rPr>
-        <w:t xml:space="preserve"> is more pronounced in experiment 1c, although again, there is no difference between our conditions ([</w:t>
-      </w:r>
-      <w:r>
-        <w:rPr>
-          <w:color w:val="E36C0A" w:themeColor="accent6" w:themeShade="BF"/>
-          <w:sz w:val="20"/>
-          <w:szCs w:val="20"/>
-        </w:rPr>
-        <w:t>-0.4, 0.20</w:t>
-      </w:r>
-      <w:r>
-        <w:rPr>
-          <w:color w:val="E36C0A" w:themeColor="accent6" w:themeShade="BF"/>
-          <w:sz w:val="20"/>
-          <w:szCs w:val="20"/>
-        </w:rPr>
-        <w:t>]).</w:t>
-      </w:r>
-      <w:r>
-        <w:rPr>
-          <w:color w:val="E36C0A" w:themeColor="accent6" w:themeShade="BF"/>
-          <w:sz w:val="20"/>
-          <w:szCs w:val="20"/>
-        </w:rPr>
-        <w:t xml:space="preserve"> Furthermore, we see no difference between condition in terms of the non-central positions that are chosen in the far condition: In experiment 1b we see differences of [</w:t>
+        <w:t>differences of [</w:t>
       </w:r>
       <w:r>
         <w:rPr>
@@ -6892,7 +7034,7 @@
           <w:szCs w:val="20"/>
         </w:rPr>
       </w:pPr>
-      <w:commentRangeStart w:id="12"/>
+      <w:commentRangeStart w:id="13"/>
       <w:r>
         <w:rPr>
           <w:rFonts w:ascii="Nunito" w:eastAsia="Nunito" w:hAnsi="Nunito" w:cs="Nunito"/>
@@ -6998,12 +7140,12 @@
         </w:rPr>
         <w:t xml:space="preserve">. </w:t>
       </w:r>
-      <w:commentRangeEnd w:id="12"/>
+      <w:commentRangeEnd w:id="13"/>
       <w:r>
         <w:rPr>
           <w:rStyle w:val="CommentReference"/>
         </w:rPr>
-        <w:commentReference w:id="12"/>
+        <w:commentReference w:id="13"/>
       </w:r>
     </w:p>
     <w:p>
@@ -7069,7 +7211,23 @@
           <w:sz w:val="20"/>
           <w:szCs w:val="20"/>
         </w:rPr>
-        <w:t xml:space="preserve">line with the </w:t>
+        <w:t xml:space="preserve">line with </w:t>
+      </w:r>
+      <w:r>
+        <w:rPr>
+          <w:color w:val="E36C0A" w:themeColor="accent6" w:themeShade="BF"/>
+          <w:sz w:val="20"/>
+          <w:szCs w:val="20"/>
+        </w:rPr>
+        <w:t>our general</w:t>
+      </w:r>
+      <w:r>
+        <w:rPr>
+          <w:color w:val="E36C0A" w:themeColor="accent6" w:themeShade="BF"/>
+          <w:sz w:val="20"/>
+          <w:szCs w:val="20"/>
+        </w:rPr>
+        <w:t xml:space="preserve"> </w:t>
       </w:r>
       <w:r>
         <w:rPr>
@@ -7109,25 +7267,16 @@
           <w:sz w:val="20"/>
           <w:szCs w:val="20"/>
         </w:rPr>
-        <w:t xml:space="preserve"> that the small shift away from center in the intervention group was due largely to chance (rather than reflecting a small but robust effect). </w:t>
-      </w:r>
-      <w:r>
-        <w:rPr>
-          <w:color w:val="E36C0A" w:themeColor="accent6" w:themeShade="BF"/>
-          <w:sz w:val="20"/>
-          <w:szCs w:val="20"/>
-        </w:rPr>
         <w:t xml:space="preserve"> </w:t>
       </w:r>
-    </w:p>
-    <w:p>
-      <w:pPr>
-        <w:spacing w:after="160" w:line="240" w:lineRule="auto"/>
-        <w:rPr>
-          <w:sz w:val="24"/>
-          <w:szCs w:val="24"/>
-        </w:rPr>
-      </w:pPr>
+      <w:r>
+        <w:rPr>
+          <w:color w:val="E36C0A" w:themeColor="accent6" w:themeShade="BF"/>
+          <w:sz w:val="20"/>
+          <w:szCs w:val="20"/>
+        </w:rPr>
+        <w:t>(that is, that making optimal decisions in an extreme version of the task does not lead to systematic improvements in the subsequent throwing task).</w:t>
+      </w:r>
     </w:p>
     <w:p>
       <w:pPr>
@@ -7258,6 +7407,7 @@
           <w:sz w:val="20"/>
           <w:szCs w:val="20"/>
         </w:rPr>
+        <w:lastRenderedPageBreak/>
         <w:t>In the next experiment, we therefore tested transfer of decision strategies without a change in the task</w:t>
       </w:r>
       <w:r>
@@ -7267,7 +7417,7 @@
         </w:rPr>
         <w:t xml:space="preserve">. </w:t>
       </w:r>
-      <w:commentRangeStart w:id="13"/>
+      <w:commentRangeStart w:id="14"/>
       <w:r>
         <w:rPr>
           <w:color w:val="E36C0A" w:themeColor="accent6" w:themeShade="BF"/>
@@ -7320,12 +7470,12 @@
         </w:rPr>
         <w:t xml:space="preserve"> on each trial in a consistent manner and minimizes the possibility of experimenter-driver effects.  </w:t>
       </w:r>
-      <w:commentRangeEnd w:id="13"/>
+      <w:commentRangeEnd w:id="14"/>
       <w:r>
         <w:rPr>
           <w:rStyle w:val="CommentReference"/>
         </w:rPr>
-        <w:commentReference w:id="13"/>
+        <w:commentReference w:id="14"/>
       </w:r>
       <w:r>
         <w:rPr>
@@ -7365,15 +7515,7 @@
           <w:sz w:val="20"/>
           <w:szCs w:val="20"/>
         </w:rPr>
-        <w:t xml:space="preserve">Previous research leads to mixed predictions about whether this outcome is likely. On the one hand, there is evidence that solutions to insight problems can be provoked by guiding the eyes to relevant </w:t>
-      </w:r>
-      <w:r>
-        <w:rPr>
-          <w:sz w:val="20"/>
-          <w:szCs w:val="20"/>
-        </w:rPr>
-        <w:lastRenderedPageBreak/>
-        <w:t xml:space="preserve">locations (Grant and Spivey, 2003) or in a pattern that is consistent with the solution (Thomas and </w:t>
+        <w:t xml:space="preserve">Previous research leads to mixed predictions about whether this outcome is likely. On the one hand, there is evidence that solutions to insight problems can be provoked by guiding the eyes to relevant locations (Grant and Spivey, 2003) or in a pattern that is consistent with the solution (Thomas and </w:t>
       </w:r>
       <w:proofErr w:type="spellStart"/>
       <w:r>
@@ -7499,6 +7641,7 @@
           <w:sz w:val="20"/>
           <w:szCs w:val="20"/>
         </w:rPr>
+        <w:lastRenderedPageBreak/>
         <w:t xml:space="preserve">Participants. </w:t>
       </w:r>
       <w:r>
@@ -7642,7 +7785,40 @@
           <w:sz w:val="20"/>
           <w:szCs w:val="20"/>
         </w:rPr>
-        <w:t xml:space="preserve"> 1000 (version 4.594) (SR Research ltd, Mississauga, Ontario, Canada) to record eye position at 1000 Hz. A 9-point calibration sequence was used. The calibration and validation process was repeated every time the participant moved away from the chinrest. The process was also triggered if the participant </w:t>
+        <w:t xml:space="preserve"> 1000 (version 4.594) (SR Research ltd, Mississauga, Ontario, Canada) to record eye position at 1000 Hz. A 9-point calibration sequence was used. The calibration and validation process was repeated every time the participant moved away from the chinrest. The process was also triggered if the participant broke fixation during the stimulus presentation five times in a row, or ten times cumulatively for each block of trials. The experiment took place in a dimly-lit, quiet room. </w:t>
+      </w:r>
+    </w:p>
+    <w:p>
+      <w:pPr>
+        <w:spacing w:line="360" w:lineRule="auto"/>
+        <w:rPr>
+          <w:sz w:val="20"/>
+          <w:szCs w:val="20"/>
+        </w:rPr>
+      </w:pPr>
+    </w:p>
+    <w:p>
+      <w:pPr>
+        <w:spacing w:after="160" w:line="360" w:lineRule="auto"/>
+        <w:rPr>
+          <w:sz w:val="20"/>
+          <w:szCs w:val="20"/>
+        </w:rPr>
+      </w:pPr>
+      <w:r>
+        <w:rPr>
+          <w:i/>
+          <w:sz w:val="20"/>
+          <w:szCs w:val="20"/>
+        </w:rPr>
+        <w:t xml:space="preserve">Experimental Design and Procedure. </w:t>
+      </w:r>
+      <w:r>
+        <w:rPr>
+          <w:sz w:val="20"/>
+          <w:szCs w:val="20"/>
+        </w:rPr>
+        <w:t xml:space="preserve">The experiment took place over two sessions. Session 1 lasted approximately 1 hour 30 minutes, and Session 2 lasted approximately 1 hour. There were three phases (see Figure 4): an Acuity Mapping Phase’, a ‘Directed Eye Movement Phase’ and a ‘Decision Phase’. Participants were randomly assigned to one of two groups: the control group completed the ‘Acuity Mapping Phase’ and the ‘Decision Phase’ in Session 1, and the primed group completed the ‘Acuity Mapping Phase’ and the ‘Directed Eye Movement Phase’ in Session 1.  In Session 2, both groups completed the same ‘Decision Phase’. All participants were instructed to respond to the target as accurately as possible. No feedback was provided. To ensure that participants understood the task and that a psychometric curve could be fitted to the performance data successfully, participants needed to score 80% or above in the closest distance in the acuity mapping phase to take part in both sessions of </w:t>
       </w:r>
       <w:r>
         <w:rPr>
@@ -7650,17 +7826,8 @@
           <w:szCs w:val="20"/>
         </w:rPr>
         <w:lastRenderedPageBreak/>
-        <w:t xml:space="preserve">broke fixation during the stimulus presentation five times in a row, or ten times cumulatively for each block of trials. The experiment took place in a dimly-lit, quiet room. </w:t>
-      </w:r>
-    </w:p>
-    <w:p>
-      <w:pPr>
-        <w:spacing w:line="360" w:lineRule="auto"/>
-        <w:rPr>
-          <w:sz w:val="20"/>
-          <w:szCs w:val="20"/>
-        </w:rPr>
-      </w:pPr>
+        <w:t>the experiment and to be included in data analysis. Two participants were excluded on this basis and replaced (to retain a total of 12 in each group). The three phases are described below.</w:t>
+      </w:r>
     </w:p>
     <w:p>
       <w:pPr>
@@ -7676,14 +7843,78 @@
           <w:sz w:val="20"/>
           <w:szCs w:val="20"/>
         </w:rPr>
-        <w:t xml:space="preserve">Experimental Design and Procedure. </w:t>
-      </w:r>
-      <w:r>
-        <w:rPr>
-          <w:sz w:val="20"/>
-          <w:szCs w:val="20"/>
-        </w:rPr>
-        <w:t>The experiment took place over two sessions. Session 1 lasted approximately 1 hour 30 minutes, and Session 2 lasted approximately 1 hour. There were three phases (see Figure 4): an Acuity Mapping Phase’, a ‘Directed Eye Movement Phase’ and a ‘Decision Phase’. Participants were randomly assigned to one of two groups: the control group completed the ‘Acuity Mapping Phase’ and the ‘Decision Phase’ in Session 1, and the primed group completed the ‘Acuity Mapping Phase’ and the ‘Directed Eye Movement Phase’ in Session 1.  In Session 2, both groups completed the same ‘Decision Phase’. All participants were instructed to respond to the target as accurately as possible. No feedback was provided. To ensure that participants understood the task and that a psychometric curve could be fitted to the performance data successfully, participants needed to score 80% or above in the closest distance in the acuity mapping phase to take part in both sessions of the experiment and to be included in data analysis. Two participants were excluded on this basis and replaced (to retain a total of 12 in each group). The three phases are described below.</w:t>
+        <w:t xml:space="preserve">Acuity mapping phase.  </w:t>
+      </w:r>
+      <w:r>
+        <w:rPr>
+          <w:sz w:val="20"/>
+          <w:szCs w:val="20"/>
+        </w:rPr>
+        <w:t xml:space="preserve">During four blocks of 96 trials each (384 trials total), boxes were presented in 8 different distances: 2.7°, 3.9°, 5.2°, 6.8°, 8.4°, 10.1°, 11.4° or 12.5° between the centrally presented fixation mark and the </w:t>
+      </w:r>
+      <w:proofErr w:type="spellStart"/>
+      <w:r>
+        <w:rPr>
+          <w:sz w:val="20"/>
+          <w:szCs w:val="20"/>
+        </w:rPr>
+        <w:t>centre</w:t>
+      </w:r>
+      <w:proofErr w:type="spellEnd"/>
+      <w:r>
+        <w:rPr>
+          <w:sz w:val="20"/>
+          <w:szCs w:val="20"/>
+        </w:rPr>
+        <w:t xml:space="preserve"> of each box. Each distance was presented 12 times per block. The order of distances was randomized. All trials per distance were presented in succession. Each trial started with the presentation of a black fixation cross in the </w:t>
+      </w:r>
+      <w:proofErr w:type="spellStart"/>
+      <w:r>
+        <w:rPr>
+          <w:sz w:val="20"/>
+          <w:szCs w:val="20"/>
+        </w:rPr>
+        <w:t>centre</w:t>
+      </w:r>
+      <w:proofErr w:type="spellEnd"/>
+      <w:r>
+        <w:rPr>
+          <w:sz w:val="20"/>
+          <w:szCs w:val="20"/>
+        </w:rPr>
+        <w:t xml:space="preserve"> of the screen. Participants were asked to initiate the trial sequence by key press while fixating the cross intersection (drift check). After a stable fixation of 700 </w:t>
+      </w:r>
+      <w:proofErr w:type="spellStart"/>
+      <w:r>
+        <w:rPr>
+          <w:sz w:val="20"/>
+          <w:szCs w:val="20"/>
+        </w:rPr>
+        <w:t>ms</w:t>
+      </w:r>
+      <w:proofErr w:type="spellEnd"/>
+      <w:r>
+        <w:rPr>
+          <w:sz w:val="20"/>
+          <w:szCs w:val="20"/>
+        </w:rPr>
+        <w:t xml:space="preserve"> (within a 1˚ radius circle around the cross) two equidistant, grey boxes were presented, one on the left and one on the right of the fixation cross, with the target present in one of them. After 500 </w:t>
+      </w:r>
+      <w:proofErr w:type="spellStart"/>
+      <w:r>
+        <w:rPr>
+          <w:sz w:val="20"/>
+          <w:szCs w:val="20"/>
+        </w:rPr>
+        <w:t>ms</w:t>
+      </w:r>
+      <w:proofErr w:type="spellEnd"/>
+      <w:r>
+        <w:rPr>
+          <w:sz w:val="20"/>
+          <w:szCs w:val="20"/>
+        </w:rPr>
+        <w:t xml:space="preserve"> of stimulus presentation a blank (grey) screen appeared, indicating that a response was expected. A red screen was displayed and the trial terminated whenever participants looked more than 1˚ from fixation during the trial interval (i.e. starting from the key press at the start of the trial, ending with the onset of the response screen).</w:t>
       </w:r>
     </w:p>
     <w:p>
@@ -7700,14 +7931,14 @@
           <w:sz w:val="20"/>
           <w:szCs w:val="20"/>
         </w:rPr>
-        <w:t xml:space="preserve">Acuity mapping phase.  </w:t>
-      </w:r>
-      <w:r>
-        <w:rPr>
-          <w:sz w:val="20"/>
-          <w:szCs w:val="20"/>
-        </w:rPr>
-        <w:t xml:space="preserve">During four blocks of 96 trials each (384 trials total), boxes were presented in 8 different distances: 2.7°, 3.9°, 5.2°, 6.8°, 8.4°, 10.1°, 11.4° or 12.5° between the centrally presented fixation mark and the </w:t>
+        <w:t xml:space="preserve">Decision phase. </w:t>
+      </w:r>
+      <w:r>
+        <w:rPr>
+          <w:sz w:val="20"/>
+          <w:szCs w:val="20"/>
+        </w:rPr>
+        <w:t xml:space="preserve">The Decision phase consisted of 4 blocks. During each block, boxes were presented in 9 different distances (measured from the </w:t>
       </w:r>
       <w:proofErr w:type="spellStart"/>
       <w:r>
@@ -7723,7 +7954,7 @@
           <w:sz w:val="20"/>
           <w:szCs w:val="20"/>
         </w:rPr>
-        <w:t xml:space="preserve"> of each box. Each distance was presented 12 times per block. The order of distances was randomized. All trials per distance were presented in succession. Each trial started with the presentation of a black fixation cross in the </w:t>
+        <w:t xml:space="preserve"> of the screen to </w:t>
       </w:r>
       <w:proofErr w:type="spellStart"/>
       <w:r>
@@ -7739,7 +7970,53 @@
           <w:sz w:val="20"/>
           <w:szCs w:val="20"/>
         </w:rPr>
-        <w:t xml:space="preserve"> of the screen. Participants were asked to initiate the trial sequence by key press while fixating the cross intersection (drift check). After a stable fixation of 700 </w:t>
+        <w:t xml:space="preserve"> of the box). Two of the distances were constant among participants (8°, 18°). The participants’ individual switch-point (E</w:t>
+      </w:r>
+      <w:r>
+        <w:rPr>
+          <w:sz w:val="20"/>
+          <w:szCs w:val="20"/>
+          <w:vertAlign w:val="subscript"/>
+        </w:rPr>
+        <w:t>0</w:t>
+      </w:r>
+      <w:r>
+        <w:rPr>
+          <w:sz w:val="20"/>
+          <w:szCs w:val="20"/>
+        </w:rPr>
+        <w:t>) was the basis for the remaining 7 distances (E</w:t>
+      </w:r>
+      <w:r>
+        <w:rPr>
+          <w:sz w:val="20"/>
+          <w:szCs w:val="20"/>
+          <w:vertAlign w:val="subscript"/>
+        </w:rPr>
+        <w:t>0</w:t>
+      </w:r>
+      <w:r>
+        <w:rPr>
+          <w:sz w:val="20"/>
+          <w:szCs w:val="20"/>
+        </w:rPr>
+        <w:t xml:space="preserve"> [-3°, -2°, -1°, ±0°, +1°, +2°, +3°]). The switch-point was estimated from the acuity mapping data as described by </w:t>
+      </w:r>
+      <w:proofErr w:type="spellStart"/>
+      <w:r>
+        <w:rPr>
+          <w:sz w:val="20"/>
+          <w:szCs w:val="20"/>
+        </w:rPr>
+        <w:t>Morvan</w:t>
+      </w:r>
+      <w:proofErr w:type="spellEnd"/>
+      <w:r>
+        <w:rPr>
+          <w:sz w:val="20"/>
+          <w:szCs w:val="20"/>
+        </w:rPr>
+        <w:t xml:space="preserve"> and Maloney (2012). Each distance was presented 10 times per block (90 trials per block, total 360 trials). Trial order was randomized.  Participants initiated each trial with a key press while fixating a black fixation cross to initiate a drift check. The cross was positioned 4° above the horizontal meridian with an offset of half the (to-be-presented) box distance either to the left or to the right. After 700 </w:t>
       </w:r>
       <w:proofErr w:type="spellStart"/>
       <w:r>
@@ -7755,23 +8032,87 @@
           <w:sz w:val="20"/>
           <w:szCs w:val="20"/>
         </w:rPr>
-        <w:t xml:space="preserve"> (within a 1˚ radius circle around the cross) two equidistant, grey boxes were presented, one on the left and one on the right of the fixation cross, with the target present in one of them. After 500 </w:t>
-      </w:r>
-      <w:proofErr w:type="spellStart"/>
-      <w:r>
-        <w:rPr>
-          <w:sz w:val="20"/>
-          <w:szCs w:val="20"/>
-        </w:rPr>
-        <w:t>ms</w:t>
-      </w:r>
-      <w:proofErr w:type="spellEnd"/>
-      <w:r>
-        <w:rPr>
-          <w:sz w:val="20"/>
-          <w:szCs w:val="20"/>
-        </w:rPr>
-        <w:t xml:space="preserve"> of stimulus presentation a blank (grey) screen appeared, indicating that a response was expected. A red screen was displayed and the trial terminated whenever participants looked more than 1˚ from fixation during the trial interval (i.e. starting from the key press at the start of the trial, ending with the onset of the response screen).</w:t>
+        <w:t xml:space="preserve"> of stable fixation, three boxes were presented along the horizontal meridian. The middle box always remained </w:t>
+      </w:r>
+      <w:proofErr w:type="spellStart"/>
+      <w:r>
+        <w:rPr>
+          <w:sz w:val="20"/>
+          <w:szCs w:val="20"/>
+        </w:rPr>
+        <w:t>centred</w:t>
+      </w:r>
+      <w:proofErr w:type="spellEnd"/>
+      <w:r>
+        <w:rPr>
+          <w:sz w:val="20"/>
+          <w:szCs w:val="20"/>
+        </w:rPr>
+        <w:t xml:space="preserve"> horizontally, and the left and right boxes were equidistant from the central box on either side. The fixation cross was positioned equally often between either the </w:t>
+      </w:r>
+      <w:proofErr w:type="spellStart"/>
+      <w:r>
+        <w:rPr>
+          <w:sz w:val="20"/>
+          <w:szCs w:val="20"/>
+        </w:rPr>
+        <w:t>centre</w:t>
+      </w:r>
+      <w:proofErr w:type="spellEnd"/>
+      <w:r>
+        <w:rPr>
+          <w:sz w:val="20"/>
+          <w:szCs w:val="20"/>
+        </w:rPr>
+        <w:t xml:space="preserve"> and left box or the </w:t>
+      </w:r>
+      <w:proofErr w:type="spellStart"/>
+      <w:r>
+        <w:rPr>
+          <w:sz w:val="20"/>
+          <w:szCs w:val="20"/>
+        </w:rPr>
+        <w:t>centre</w:t>
+      </w:r>
+      <w:proofErr w:type="spellEnd"/>
+      <w:r>
+        <w:rPr>
+          <w:sz w:val="20"/>
+          <w:szCs w:val="20"/>
+        </w:rPr>
+        <w:t xml:space="preserve"> and right box. As we were not interested in the choice between the right and the left box, but between the </w:t>
+      </w:r>
+      <w:proofErr w:type="spellStart"/>
+      <w:r>
+        <w:rPr>
+          <w:sz w:val="20"/>
+          <w:szCs w:val="20"/>
+        </w:rPr>
+        <w:t>centre</w:t>
+      </w:r>
+      <w:proofErr w:type="spellEnd"/>
+      <w:r>
+        <w:rPr>
+          <w:sz w:val="20"/>
+          <w:szCs w:val="20"/>
+        </w:rPr>
+        <w:t xml:space="preserve"> and side-boxes, this equates the distance from the fixation to each of these two locations. Participants were instructed to make a saccade towards the box of their choice. Once fixation was stable inside one of the boxes for 50ms, the target configuration was presented for 500ms in either the left or the right box (never the </w:t>
+      </w:r>
+      <w:proofErr w:type="spellStart"/>
+      <w:r>
+        <w:rPr>
+          <w:sz w:val="20"/>
+          <w:szCs w:val="20"/>
+        </w:rPr>
+        <w:t>centre</w:t>
+      </w:r>
+      <w:proofErr w:type="spellEnd"/>
+      <w:r>
+        <w:rPr>
+          <w:sz w:val="20"/>
+          <w:szCs w:val="20"/>
+        </w:rPr>
+        <w:t>). Figure 4  illustrates the target presentation of a typical trial of the decision phase.</w:t>
       </w:r>
     </w:p>
     <w:p>
@@ -7782,227 +8123,22 @@
           <w:szCs w:val="20"/>
         </w:rPr>
       </w:pPr>
-      <w:r>
-        <w:rPr>
-          <w:i/>
-          <w:sz w:val="20"/>
-          <w:szCs w:val="20"/>
-        </w:rPr>
-        <w:t xml:space="preserve">Decision phase. </w:t>
-      </w:r>
-      <w:r>
-        <w:rPr>
-          <w:sz w:val="20"/>
-          <w:szCs w:val="20"/>
-        </w:rPr>
-        <w:t xml:space="preserve">The Decision phase consisted of 4 blocks. During each block, boxes were presented in 9 different distances (measured from the </w:t>
-      </w:r>
-      <w:proofErr w:type="spellStart"/>
-      <w:r>
-        <w:rPr>
-          <w:sz w:val="20"/>
-          <w:szCs w:val="20"/>
-        </w:rPr>
-        <w:t>centre</w:t>
-      </w:r>
-      <w:proofErr w:type="spellEnd"/>
-      <w:r>
-        <w:rPr>
-          <w:sz w:val="20"/>
-          <w:szCs w:val="20"/>
-        </w:rPr>
-        <w:t xml:space="preserve"> of the screen to </w:t>
-      </w:r>
-      <w:proofErr w:type="spellStart"/>
-      <w:r>
-        <w:rPr>
-          <w:sz w:val="20"/>
-          <w:szCs w:val="20"/>
-        </w:rPr>
-        <w:t>centre</w:t>
-      </w:r>
-      <w:proofErr w:type="spellEnd"/>
-      <w:r>
-        <w:rPr>
-          <w:sz w:val="20"/>
-          <w:szCs w:val="20"/>
-        </w:rPr>
-        <w:t xml:space="preserve"> of the box). Two of the distances were constant among participants (8°, 18°). The participants’ individual switch-point (E</w:t>
-      </w:r>
-      <w:r>
-        <w:rPr>
-          <w:sz w:val="20"/>
-          <w:szCs w:val="20"/>
-          <w:vertAlign w:val="subscript"/>
-        </w:rPr>
-        <w:t>0</w:t>
-      </w:r>
-      <w:r>
-        <w:rPr>
-          <w:sz w:val="20"/>
-          <w:szCs w:val="20"/>
-        </w:rPr>
-        <w:t>) was the basis for the remaining 7 distances (E</w:t>
-      </w:r>
-      <w:r>
-        <w:rPr>
-          <w:sz w:val="20"/>
-          <w:szCs w:val="20"/>
-          <w:vertAlign w:val="subscript"/>
-        </w:rPr>
-        <w:t>0</w:t>
-      </w:r>
-      <w:r>
-        <w:rPr>
-          <w:sz w:val="20"/>
-          <w:szCs w:val="20"/>
-        </w:rPr>
-        <w:t xml:space="preserve"> [-3°, -2°, -1°, ±0°, +1°, +2°, +3°]). The switch-point was estimated from the acuity mapping data as described by </w:t>
-      </w:r>
-      <w:proofErr w:type="spellStart"/>
-      <w:r>
-        <w:rPr>
-          <w:sz w:val="20"/>
-          <w:szCs w:val="20"/>
-        </w:rPr>
-        <w:t>Morvan</w:t>
-      </w:r>
-      <w:proofErr w:type="spellEnd"/>
-      <w:r>
-        <w:rPr>
-          <w:sz w:val="20"/>
-          <w:szCs w:val="20"/>
-        </w:rPr>
-        <w:t xml:space="preserve"> and Maloney (2012). Each distance was presented 10 times per block (90 trials per block, total 360 trials). Trial order was randomized.  Participants initiated each trial with a key press while fixating a black fixation cross to initiate a drift check. The cross was positioned 4° above the horizontal meridian with an offset of half the (to-be-presented) box distance either to the left or to the right. After 700 </w:t>
-      </w:r>
-      <w:proofErr w:type="spellStart"/>
-      <w:r>
-        <w:rPr>
-          <w:sz w:val="20"/>
-          <w:szCs w:val="20"/>
-        </w:rPr>
-        <w:t>ms</w:t>
-      </w:r>
-      <w:proofErr w:type="spellEnd"/>
-      <w:r>
-        <w:rPr>
-          <w:sz w:val="20"/>
-          <w:szCs w:val="20"/>
-        </w:rPr>
-        <w:t xml:space="preserve"> of stable fixation, three boxes were presented along the horizontal meridian. </w:t>
-      </w:r>
-      <w:r>
-        <w:rPr>
+    </w:p>
+    <w:p>
+      <w:pPr>
+        <w:spacing w:after="160" w:line="360" w:lineRule="auto"/>
+        <w:rPr>
+          <w:sz w:val="20"/>
+          <w:szCs w:val="20"/>
+        </w:rPr>
+      </w:pPr>
+      <w:r>
+        <w:rPr>
+          <w:noProof/>
           <w:sz w:val="20"/>
           <w:szCs w:val="20"/>
         </w:rPr>
         <w:lastRenderedPageBreak/>
-        <w:t xml:space="preserve">The middle box always remained </w:t>
-      </w:r>
-      <w:proofErr w:type="spellStart"/>
-      <w:r>
-        <w:rPr>
-          <w:sz w:val="20"/>
-          <w:szCs w:val="20"/>
-        </w:rPr>
-        <w:t>centred</w:t>
-      </w:r>
-      <w:proofErr w:type="spellEnd"/>
-      <w:r>
-        <w:rPr>
-          <w:sz w:val="20"/>
-          <w:szCs w:val="20"/>
-        </w:rPr>
-        <w:t xml:space="preserve"> horizontally, and the left and right boxes were equidistant from the central box on either side. The fixation cross was positioned equally often between either the </w:t>
-      </w:r>
-      <w:proofErr w:type="spellStart"/>
-      <w:r>
-        <w:rPr>
-          <w:sz w:val="20"/>
-          <w:szCs w:val="20"/>
-        </w:rPr>
-        <w:t>centre</w:t>
-      </w:r>
-      <w:proofErr w:type="spellEnd"/>
-      <w:r>
-        <w:rPr>
-          <w:sz w:val="20"/>
-          <w:szCs w:val="20"/>
-        </w:rPr>
-        <w:t xml:space="preserve"> and left box or the </w:t>
-      </w:r>
-      <w:proofErr w:type="spellStart"/>
-      <w:r>
-        <w:rPr>
-          <w:sz w:val="20"/>
-          <w:szCs w:val="20"/>
-        </w:rPr>
-        <w:t>centre</w:t>
-      </w:r>
-      <w:proofErr w:type="spellEnd"/>
-      <w:r>
-        <w:rPr>
-          <w:sz w:val="20"/>
-          <w:szCs w:val="20"/>
-        </w:rPr>
-        <w:t xml:space="preserve"> and right box. As we were not interested in the choice between the right and the left box, but between the </w:t>
-      </w:r>
-      <w:proofErr w:type="spellStart"/>
-      <w:r>
-        <w:rPr>
-          <w:sz w:val="20"/>
-          <w:szCs w:val="20"/>
-        </w:rPr>
-        <w:t>centre</w:t>
-      </w:r>
-      <w:proofErr w:type="spellEnd"/>
-      <w:r>
-        <w:rPr>
-          <w:sz w:val="20"/>
-          <w:szCs w:val="20"/>
-        </w:rPr>
-        <w:t xml:space="preserve"> and side-boxes, this equates the distance from the fixation to each of these two locations. Participants were instructed to make a saccade towards the box of their choice. Once fixation was stable inside one of the boxes for 50ms, the target configuration was presented for 500ms in either the left or the right box (never the </w:t>
-      </w:r>
-      <w:proofErr w:type="spellStart"/>
-      <w:r>
-        <w:rPr>
-          <w:sz w:val="20"/>
-          <w:szCs w:val="20"/>
-        </w:rPr>
-        <w:t>centre</w:t>
-      </w:r>
-      <w:proofErr w:type="spellEnd"/>
-      <w:r>
-        <w:rPr>
-          <w:sz w:val="20"/>
-          <w:szCs w:val="20"/>
-        </w:rPr>
-        <w:t>). Figure 4  illustrates the target presentation of a typical trial of the decision phase.</w:t>
-      </w:r>
-    </w:p>
-    <w:p>
-      <w:pPr>
-        <w:spacing w:after="160" w:line="360" w:lineRule="auto"/>
-        <w:rPr>
-          <w:sz w:val="20"/>
-          <w:szCs w:val="20"/>
-        </w:rPr>
-      </w:pPr>
-    </w:p>
-    <w:p>
-      <w:pPr>
-        <w:spacing w:after="160" w:line="360" w:lineRule="auto"/>
-        <w:rPr>
-          <w:sz w:val="20"/>
-          <w:szCs w:val="20"/>
-        </w:rPr>
-      </w:pPr>
-      <w:r>
-        <w:rPr>
-          <w:noProof/>
-          <w:sz w:val="20"/>
-          <w:szCs w:val="20"/>
-        </w:rPr>
         <w:drawing>
           <wp:inline distT="114300" distB="114300" distL="114300" distR="114300" wp14:anchorId="2BC46015" wp14:editId="27A6C386">
             <wp:extent cx="1728788" cy="1728788"/>
@@ -8148,7 +8284,7 @@
           <w:szCs w:val="24"/>
         </w:rPr>
       </w:pPr>
-      <w:bookmarkStart w:id="14" w:name="_Hlk140589975"/>
+      <w:bookmarkStart w:id="15" w:name="_Hlk140589975"/>
       <w:r>
         <w:rPr>
           <w:b/>
@@ -8158,7 +8294,7 @@
         <w:t>Results</w:t>
       </w:r>
     </w:p>
-    <w:bookmarkEnd w:id="14"/>
+    <w:bookmarkEnd w:id="15"/>
     <w:p>
       <w:pPr>
         <w:spacing w:after="160" w:line="360" w:lineRule="auto"/>
@@ -8172,15 +8308,7 @@
           <w:sz w:val="20"/>
           <w:szCs w:val="20"/>
         </w:rPr>
-        <w:t xml:space="preserve">The main research question in Experiment 2 was whether optimal eye movement choices can be trained. To address this question, we calculated a difference score between each participant’s expected target discrimination accuracy (under an optimal model) and their actual observed accuracy, and compared the difference scores for the decision phase. This gives a measure of how close to optimal each participant </w:t>
-      </w:r>
-      <w:r>
-        <w:rPr>
-          <w:sz w:val="20"/>
-          <w:szCs w:val="20"/>
-        </w:rPr>
-        <w:lastRenderedPageBreak/>
-        <w:t>is. During the first session, participants who were guided to make optimal choices were, of course, optimal (i.e. had a difference score around 0). This value was lower for the instructed participants in Session 1 than for the controls who received no guidance (</w:t>
+        <w:t>The main research question in Experiment 2 was whether optimal eye movement choices can be trained. To address this question, we calculated a difference score between each participant’s expected target discrimination accuracy (under an optimal model) and their actual observed accuracy, and compared the difference scores for the decision phase. This gives a measure of how close to optimal each participant is. During the first session, participants who were guided to make optimal choices were, of course, optimal (i.e. had a difference score around 0). This value was lower for the instructed participants in Session 1 than for the controls who received no guidance (</w:t>
       </w:r>
       <m:oMath>
         <m:r>
@@ -8246,6 +8374,7 @@
           <w:sz w:val="20"/>
           <w:szCs w:val="20"/>
         </w:rPr>
+        <w:lastRenderedPageBreak/>
         <w:t xml:space="preserve">To address the main question of whether training improves performance, we can look at Session 2 performance. The hypothesis was that participants who initially were guided to make eye movements that maximize their chance of correct target discrimination would continue to perform optimally when freely choosing where to fixate in Session 2, and should therefore differ from optimal less than the control group. However, a t-test comparing how much the two groups differed from optimal in Session 2 was not significant </w:t>
       </w:r>
       <m:oMath>
@@ -8327,7 +8456,6 @@
           <w:sz w:val="20"/>
           <w:szCs w:val="20"/>
         </w:rPr>
-        <w:lastRenderedPageBreak/>
         <w:drawing>
           <wp:inline distT="114300" distB="114300" distL="114300" distR="114300" wp14:anchorId="7CBC7D4F" wp14:editId="66203B07">
             <wp:extent cx="4367213" cy="2183606"/>
@@ -8417,6 +8545,7 @@
           <w:sz w:val="20"/>
           <w:szCs w:val="20"/>
         </w:rPr>
+        <w:lastRenderedPageBreak/>
         <w:drawing>
           <wp:inline distT="114300" distB="114300" distL="114300" distR="114300" wp14:anchorId="7D857B24" wp14:editId="04D22119">
             <wp:extent cx="2900363" cy="2183299"/>
@@ -8636,6 +8765,7 @@
           <w:sz w:val="20"/>
           <w:szCs w:val="20"/>
         </w:rPr>
+        <w:lastRenderedPageBreak/>
         <w:t>behaviour</w:t>
       </w:r>
       <w:proofErr w:type="spellEnd"/>
@@ -8787,7 +8917,87 @@
           <w:sz w:val="20"/>
           <w:szCs w:val="20"/>
         </w:rPr>
-        <w:t xml:space="preserve"> can translate to abstract thought to promote solution-finding in difficult problems. Based on these results, one might have expected that performing responses consistent with the optimal solution would have prompted at least some of our participants to recognize the solution and apply it in future situations, but this did not occur. As noted in the introduction, contemporary research on problem-solving has tended to focus on relatively complex, abstract problems with a single correct solution that is easily recognized when achieved. These </w:t>
+        <w:t xml:space="preserve"> can translate to abstract thought to promote solution-finding in difficult problems. Based on these results, one might have expected that performing responses consistent with the optimal solution would have prompted at least some of our participants to recognize the solution and apply it in future situations, but this did not occur. As noted in the introduction, contemporary research on problem-solving has tended to focus on relatively complex, abstract problems with a single correct solution that is easily recognized when achieved. These kinds of problems usually require reason to be solved; trial-and-error learning of the solution is generally not an efficient approach. Our results do not contradict the notion that action can guide people towards solving these more complex and abstract kinds of problems, because the problem we have presented in these experiments, like most of the problems we encounter in our daily lives, does not lead to an impasse if it is not “solved”, but instead leads to less efficient </w:t>
+      </w:r>
+      <w:proofErr w:type="spellStart"/>
+      <w:r>
+        <w:rPr>
+          <w:sz w:val="20"/>
+          <w:szCs w:val="20"/>
+        </w:rPr>
+        <w:t>behaviour</w:t>
+      </w:r>
+      <w:proofErr w:type="spellEnd"/>
+      <w:r>
+        <w:rPr>
+          <w:sz w:val="20"/>
+          <w:szCs w:val="20"/>
+        </w:rPr>
+        <w:t xml:space="preserve"> if it is not solved optimally. Indeed, the solutions to the routine dilemmas of a typical day (what to eat, what to wear, what to say) are highly context-dependent and difficult to predict, and most people would agree it is best not to “over-think” these.  For example, we move our eyes around three times each second, and each of these movements can be thought of as a choice -- a resolution to a mini-problem of where the most useful and interesting visual information is coming from at the moment. Solving this problem optimally, although possible, requires complex computations even in a highly simplified and predictable environment (</w:t>
+      </w:r>
+      <w:proofErr w:type="spellStart"/>
+      <w:r>
+        <w:rPr>
+          <w:sz w:val="20"/>
+          <w:szCs w:val="20"/>
+        </w:rPr>
+        <w:t>Najemnik</w:t>
+      </w:r>
+      <w:proofErr w:type="spellEnd"/>
+      <w:r>
+        <w:rPr>
+          <w:sz w:val="20"/>
+          <w:szCs w:val="20"/>
+        </w:rPr>
+        <w:t xml:space="preserve"> and Geisler, 2008). In a complex and unpredictable environment, a more efficient approach to these kinds of “small” problems may be to solve them with variability (</w:t>
+      </w:r>
+      <w:proofErr w:type="spellStart"/>
+      <w:r>
+        <w:rPr>
+          <w:sz w:val="20"/>
+          <w:szCs w:val="20"/>
+        </w:rPr>
+        <w:t>Krechevsky</w:t>
+      </w:r>
+      <w:proofErr w:type="spellEnd"/>
+      <w:r>
+        <w:rPr>
+          <w:sz w:val="20"/>
+          <w:szCs w:val="20"/>
+        </w:rPr>
+        <w:t xml:space="preserve">, 1937), allowing the constraints of the immediate environment to shape the set of viable choices and randomly varying within that set to allow for flexibility and learning to occur. Consistent with this notion, a stochastic model of fixation selection during visual search, which selects fixations at random from a population of common saccade vectors, describes human search </w:t>
+      </w:r>
+      <w:proofErr w:type="spellStart"/>
+      <w:r>
+        <w:rPr>
+          <w:sz w:val="20"/>
+          <w:szCs w:val="20"/>
+        </w:rPr>
+        <w:t>behaviour</w:t>
+      </w:r>
+      <w:proofErr w:type="spellEnd"/>
+      <w:r>
+        <w:rPr>
+          <w:sz w:val="20"/>
+          <w:szCs w:val="20"/>
+        </w:rPr>
+        <w:t xml:space="preserve"> reasonably well (Clarke, Green, </w:t>
+      </w:r>
+      <w:proofErr w:type="spellStart"/>
+      <w:r>
+        <w:rPr>
+          <w:sz w:val="20"/>
+          <w:szCs w:val="20"/>
+        </w:rPr>
+        <w:t>Chantler</w:t>
+      </w:r>
+      <w:proofErr w:type="spellEnd"/>
+      <w:r>
+        <w:rPr>
+          <w:sz w:val="20"/>
+          <w:szCs w:val="20"/>
+        </w:rPr>
+        <w:t xml:space="preserve"> &amp; Hunt, 2016; Clarke, Stainer, Tatler &amp; Hunt, 2017). A similar process of random selecting from a population of possible </w:t>
       </w:r>
       <w:r>
         <w:rPr>
@@ -8795,7 +9005,7 @@
           <w:szCs w:val="20"/>
         </w:rPr>
         <w:lastRenderedPageBreak/>
-        <w:t xml:space="preserve">kinds of problems usually require reason to be solved; trial-and-error learning of the solution is generally not an efficient approach. Our results do not contradict the notion that action can guide people towards solving these more complex and abstract kinds of problems, because the problem we have presented in these experiments, like most of the problems we encounter in our daily lives, does not lead to an impasse if it is not “solved”, but instead leads to less efficient </w:t>
+        <w:t xml:space="preserve">responses may guide other forms of decision, preventing stereotyped </w:t>
       </w:r>
       <w:proofErr w:type="spellStart"/>
       <w:r>
@@ -8811,39 +9021,23 @@
           <w:sz w:val="20"/>
           <w:szCs w:val="20"/>
         </w:rPr>
-        <w:t xml:space="preserve"> if it is not solved optimally. Indeed, the solutions to the routine dilemmas of a typical day (what to eat, what to wear, what to say) are highly context-dependent and difficult to predict, and most people would agree it is best not to “over-think” these.  For example, we move our eyes around three times each second, and each of these movements can be thought of as a choice -- a resolution to a mini-problem of where the most useful and interesting visual information is coming from at the moment. Solving this problem optimally, although possible, requires complex computations even in a highly simplified and predictable environment (</w:t>
-      </w:r>
-      <w:proofErr w:type="spellStart"/>
-      <w:r>
-        <w:rPr>
-          <w:sz w:val="20"/>
-          <w:szCs w:val="20"/>
-        </w:rPr>
-        <w:t>Najemnik</w:t>
-      </w:r>
-      <w:proofErr w:type="spellEnd"/>
-      <w:r>
-        <w:rPr>
-          <w:sz w:val="20"/>
-          <w:szCs w:val="20"/>
-        </w:rPr>
-        <w:t xml:space="preserve"> and Geisler, 2008). In a complex and unpredictable environment, a more efficient approach to these kinds of “small” problems may be to solve them with variability (</w:t>
-      </w:r>
-      <w:proofErr w:type="spellStart"/>
-      <w:r>
-        <w:rPr>
-          <w:sz w:val="20"/>
-          <w:szCs w:val="20"/>
-        </w:rPr>
-        <w:t>Krechevsky</w:t>
-      </w:r>
-      <w:proofErr w:type="spellEnd"/>
-      <w:r>
-        <w:rPr>
-          <w:sz w:val="20"/>
-          <w:szCs w:val="20"/>
-        </w:rPr>
-        <w:t xml:space="preserve">, 1937), allowing the constraints of the immediate environment to shape the set of viable choices and randomly varying within that set to allow for flexibility and learning to occur. Consistent with this notion, a stochastic model of fixation selection during visual search, which selects fixations at random from a population of common saccade vectors, describes human search </w:t>
+        <w:t xml:space="preserve"> while avoiding over-thinking of minor choices.</w:t>
+      </w:r>
+    </w:p>
+    <w:p>
+      <w:pPr>
+        <w:spacing w:line="360" w:lineRule="auto"/>
+        <w:rPr>
+          <w:sz w:val="20"/>
+          <w:szCs w:val="20"/>
+        </w:rPr>
+      </w:pPr>
+      <w:r>
+        <w:rPr>
+          <w:sz w:val="20"/>
+          <w:szCs w:val="20"/>
+        </w:rPr>
+        <w:t xml:space="preserve">Applying a consistent decision rule based on knowledge will restrict choice variability. Restricting this variability may stunt the potential for learning to shape </w:t>
       </w:r>
       <w:proofErr w:type="spellStart"/>
       <w:r>
@@ -8859,23 +9053,64 @@
           <w:sz w:val="20"/>
           <w:szCs w:val="20"/>
         </w:rPr>
-        <w:t xml:space="preserve"> reasonably well (Clarke, Green, </w:t>
-      </w:r>
-      <w:proofErr w:type="spellStart"/>
-      <w:r>
-        <w:rPr>
-          <w:sz w:val="20"/>
-          <w:szCs w:val="20"/>
-        </w:rPr>
-        <w:t>Chantler</w:t>
-      </w:r>
-      <w:proofErr w:type="spellEnd"/>
-      <w:r>
-        <w:rPr>
-          <w:sz w:val="20"/>
-          <w:szCs w:val="20"/>
-        </w:rPr>
-        <w:t xml:space="preserve"> &amp; Hunt, 2016; Clarke, Stainer, Tatler &amp; Hunt, 2017). A similar process of random selecting from a population of possible responses may guide other forms of decision, preventing stereotyped </w:t>
+        <w:t xml:space="preserve"> in a way that flexibly adapts to dynamic and unpredictable environments. If applying reason comes at a cost to potential learning, a conservative use of reason might be warranted, especially in solving the simple, repeated problems of daily life. We are using Maier’s (1940) definitions of both variability and learning in this context, where variability is an approach to solving a problem (such as a rat choosing a direction in a maze) that allows the animal to define and refine the array of choice options and their consequences, and learning is the tendency to repeat choices that lead to positive outcomes. In our experiments, the variable but sub-optimal choices of our participants over the series of trials is consistent with a trial-and-error approach, and the failure to spontaneously transfer or maintain an optimal strategy suggests this trial-and-error approach is a strong and persistent default mode. Although this explanation for our results is speculative, a similar tradeoff between learning and logic has been previously proposed in the context of probability matching. When asked to repeatedly guess which of two events will occur on each trial, participants tend to be sensitive to the probability of these events. That is, an event that occurs with a probability of .8 will be guessed more often than one with a probability of .2, In fact, participants tend to match the ratio of their guesses to the probability of the events. Of course, this is a sub-optimal strategy for maximizing guessing accuracy, resulting in an overall success rate (in this example) of .68, compared to the .8 participants could attain if they guessed the event with the higher probability on every trial. This tendency towards probability matching has been interpreted as a cognitive limitation (e.g. West and Stanovich, 2003). However, </w:t>
+      </w:r>
+      <w:proofErr w:type="spellStart"/>
+      <w:r>
+        <w:rPr>
+          <w:sz w:val="20"/>
+          <w:szCs w:val="20"/>
+        </w:rPr>
+        <w:t>Gaissmaier</w:t>
+      </w:r>
+      <w:proofErr w:type="spellEnd"/>
+      <w:r>
+        <w:rPr>
+          <w:sz w:val="20"/>
+          <w:szCs w:val="20"/>
+        </w:rPr>
+        <w:t xml:space="preserve"> and Schooler (2008) noted that maximizing by only ever guessing the more likely event can become sub-optimal if the sequence is not actually random, that is, if there are patterns in the sequence that can be discovered and exploited. Indeed, participants who probability-matched (in a random sequence block) were more likely to detect and exploit a pattern in the sequence when it was introduced in a separate block. This is consistent with the notion that applying a constant rule (e.g., always guessing the more likely event) can optimize accuracy as long as the critical conditions persist (i.e. that the sequence stays random, and the likely event continues to be more likely). In a dynamic natural environment, random sequences are rare, and patterns can emerge and change. The cost of applying a consistent response rule is that the </w:t>
+      </w:r>
+      <w:proofErr w:type="spellStart"/>
+      <w:r>
+        <w:rPr>
+          <w:sz w:val="20"/>
+          <w:szCs w:val="20"/>
+        </w:rPr>
+        <w:t>behaviours</w:t>
+      </w:r>
+      <w:proofErr w:type="spellEnd"/>
+      <w:r>
+        <w:rPr>
+          <w:sz w:val="20"/>
+          <w:szCs w:val="20"/>
+        </w:rPr>
+        <w:t xml:space="preserve"> that could be reinforced by the current conditions will not be executed, and thus will never be reinforced and repeated. </w:t>
+      </w:r>
+    </w:p>
+    <w:p>
+      <w:pPr>
+        <w:spacing w:line="360" w:lineRule="auto"/>
+        <w:rPr>
+          <w:sz w:val="20"/>
+          <w:szCs w:val="20"/>
+        </w:rPr>
+      </w:pPr>
+    </w:p>
+    <w:p>
+      <w:pPr>
+        <w:spacing w:line="360" w:lineRule="auto"/>
+        <w:rPr>
+          <w:sz w:val="20"/>
+          <w:szCs w:val="20"/>
+        </w:rPr>
+      </w:pPr>
+      <w:r>
+        <w:rPr>
+          <w:sz w:val="20"/>
+          <w:szCs w:val="20"/>
+        </w:rPr>
+        <w:t xml:space="preserve">The variable responses we observed in the choice </w:t>
       </w:r>
       <w:proofErr w:type="spellStart"/>
       <w:r>
@@ -8891,7 +9126,94 @@
           <w:sz w:val="20"/>
           <w:szCs w:val="20"/>
         </w:rPr>
-        <w:t xml:space="preserve"> while avoiding over-thinking of minor choices.</w:t>
+        <w:t xml:space="preserve"> of the participants in our experiments could in part be inherent to the participant; under conditions of choice uncertainty, there may be an element of random selection between options to avoid becoming fixed in a particular stimulus-response pattern and missing opportunities for learning, as described above. Some variability may also come from trial-to-trial variations in the immediate context. Summerfield and </w:t>
+      </w:r>
+      <w:proofErr w:type="spellStart"/>
+      <w:r>
+        <w:rPr>
+          <w:sz w:val="20"/>
+          <w:szCs w:val="20"/>
+        </w:rPr>
+        <w:t>Tsetsos</w:t>
+      </w:r>
+      <w:proofErr w:type="spellEnd"/>
+      <w:r>
+        <w:rPr>
+          <w:sz w:val="20"/>
+          <w:szCs w:val="20"/>
+        </w:rPr>
+        <w:t xml:space="preserve"> (2015) argue that inefficient economic </w:t>
+      </w:r>
+      <w:r>
+        <w:rPr>
+          <w:sz w:val="20"/>
+          <w:szCs w:val="20"/>
+        </w:rPr>
+        <w:lastRenderedPageBreak/>
+        <w:t xml:space="preserve">decisions can be accounted for in the context of </w:t>
+      </w:r>
+      <w:r>
+        <w:rPr>
+          <w:i/>
+          <w:sz w:val="20"/>
+          <w:szCs w:val="20"/>
+        </w:rPr>
+        <w:t>efficient coding:</w:t>
+      </w:r>
+      <w:r>
+        <w:rPr>
+          <w:sz w:val="20"/>
+          <w:szCs w:val="20"/>
+        </w:rPr>
+        <w:t xml:space="preserve"> neural representations of different choice options emphasize the features that are most diagnostic in the immediate context. In other words, the relative appeal of different choices will vary according to the local context, as a result of a mechanism that facilitates their differentiation across a wide range of potential circumstances. Being sensitive to idiosyncratic changes in the environment can lead to </w:t>
+      </w:r>
+      <w:proofErr w:type="spellStart"/>
+      <w:r>
+        <w:rPr>
+          <w:sz w:val="20"/>
+          <w:szCs w:val="20"/>
+        </w:rPr>
+        <w:t>behaviour</w:t>
+      </w:r>
+      <w:proofErr w:type="spellEnd"/>
+      <w:r>
+        <w:rPr>
+          <w:sz w:val="20"/>
+          <w:szCs w:val="20"/>
+        </w:rPr>
+        <w:t xml:space="preserve"> that is sub-optimal in terms of maximizing potential gains and minimizing risk and energy expenditure in an environment that, over the long term, is stable. Many so-called “sub-optimal” choices, like probability matching, could result from over-sensitivity to short-term, idiosyncratic variations in local context. Similarly, opting for larger reward later over a smaller one now is only optimal if the environment is stable. However, environments are rarely stable, and incorrectly assuming they are could lead to disastrous outcomes, such as giving up a short-term sure reward in </w:t>
+      </w:r>
+      <w:proofErr w:type="spellStart"/>
+      <w:r>
+        <w:rPr>
+          <w:sz w:val="20"/>
+          <w:szCs w:val="20"/>
+        </w:rPr>
+        <w:t>favour</w:t>
+      </w:r>
+      <w:proofErr w:type="spellEnd"/>
+      <w:r>
+        <w:rPr>
+          <w:sz w:val="20"/>
+          <w:szCs w:val="20"/>
+        </w:rPr>
+        <w:t xml:space="preserve"> of a longer-term uncertain reward that never comes to fruition. </w:t>
+      </w:r>
+      <w:proofErr w:type="spellStart"/>
+      <w:r>
+        <w:rPr>
+          <w:sz w:val="20"/>
+          <w:szCs w:val="20"/>
+        </w:rPr>
+        <w:t>Kolling</w:t>
+      </w:r>
+      <w:proofErr w:type="spellEnd"/>
+      <w:r>
+        <w:rPr>
+          <w:sz w:val="20"/>
+          <w:szCs w:val="20"/>
+        </w:rPr>
+        <w:t xml:space="preserve">, Wittman and Rushworth (2014), for example, showed that participants can strategically shift from being risk-averse to risk-prone depending on how large the payoffs are and how many chances they have remaining to achieve a goal. In this case, as in probability matching, being sensitive to changes in the local context yields better outcomes than a consistently applied principle that incorrectly assumes a stable world. </w:t>
       </w:r>
     </w:p>
     <w:p>
@@ -8902,198 +9224,6 @@
           <w:szCs w:val="20"/>
         </w:rPr>
       </w:pPr>
-      <w:r>
-        <w:rPr>
-          <w:sz w:val="20"/>
-          <w:szCs w:val="20"/>
-        </w:rPr>
-        <w:t xml:space="preserve">Applying a consistent decision rule based on knowledge will restrict choice variability. Restricting this variability may stunt the potential for learning to shape </w:t>
-      </w:r>
-      <w:proofErr w:type="spellStart"/>
-      <w:r>
-        <w:rPr>
-          <w:sz w:val="20"/>
-          <w:szCs w:val="20"/>
-        </w:rPr>
-        <w:t>behaviour</w:t>
-      </w:r>
-      <w:proofErr w:type="spellEnd"/>
-      <w:r>
-        <w:rPr>
-          <w:sz w:val="20"/>
-          <w:szCs w:val="20"/>
-        </w:rPr>
-        <w:t xml:space="preserve"> in a way that flexibly adapts to dynamic and unpredictable environments. If applying reason comes at a cost to potential learning, a conservative use of reason might be warranted, especially in solving the simple, repeated problems of daily life. We are using Maier’s (1940) definitions of both variability and learning in this context, where variability is an approach to solving a problem (such as a rat choosing a direction in a maze) that allows the animal to define and refine the array of choice options and their consequences, and learning is the tendency to repeat choices that lead to positive outcomes. In our experiments, the variable but sub-optimal choices of our participants over the series of trials is consistent with a trial-and-error approach, and the failure to spontaneously transfer or maintain an optimal strategy suggests this trial-and-error approach is a strong and persistent default mode. Although this explanation for our results is speculative, a similar tradeoff between learning and logic has been previously proposed in the context of probability matching. When asked to repeatedly guess which of two events will occur on each trial, participants tend to be sensitive to the probability of these events. That is, an event that occurs with a probability of .8 will be guessed more often than one with a probability of .2, In fact, participants tend to match the ratio of their guesses to the probability of the events. Of course, this is a sub-optimal strategy for maximizing guessing accuracy, resulting in an overall success rate (in this example) of .68, compared to the .8 participants could attain if </w:t>
-      </w:r>
-      <w:r>
-        <w:rPr>
-          <w:sz w:val="20"/>
-          <w:szCs w:val="20"/>
-        </w:rPr>
-        <w:lastRenderedPageBreak/>
-        <w:t xml:space="preserve">they guessed the event with the higher probability on every trial. This tendency towards probability matching has been interpreted as a cognitive limitation (e.g. West and Stanovich, 2003). However, </w:t>
-      </w:r>
-      <w:proofErr w:type="spellStart"/>
-      <w:r>
-        <w:rPr>
-          <w:sz w:val="20"/>
-          <w:szCs w:val="20"/>
-        </w:rPr>
-        <w:t>Gaissmaier</w:t>
-      </w:r>
-      <w:proofErr w:type="spellEnd"/>
-      <w:r>
-        <w:rPr>
-          <w:sz w:val="20"/>
-          <w:szCs w:val="20"/>
-        </w:rPr>
-        <w:t xml:space="preserve"> and Schooler (2008) noted that maximizing by only ever guessing the more likely event can become sub-optimal if the sequence is not actually random, that is, if there are patterns in the sequence that can be discovered and exploited. Indeed, participants who probability-matched (in a random sequence block) were more likely to detect and exploit a pattern in the sequence when it was introduced in a separate block. This is consistent with the notion that applying a constant rule (e.g., always guessing the more likely event) can optimize accuracy as long as the critical conditions persist (i.e. that the sequence stays random, and the likely event continues to be more likely). In a dynamic natural environment, random sequences are rare, and patterns can emerge and change. The cost of applying a consistent response rule is that the </w:t>
-      </w:r>
-      <w:proofErr w:type="spellStart"/>
-      <w:r>
-        <w:rPr>
-          <w:sz w:val="20"/>
-          <w:szCs w:val="20"/>
-        </w:rPr>
-        <w:t>behaviours</w:t>
-      </w:r>
-      <w:proofErr w:type="spellEnd"/>
-      <w:r>
-        <w:rPr>
-          <w:sz w:val="20"/>
-          <w:szCs w:val="20"/>
-        </w:rPr>
-        <w:t xml:space="preserve"> that could be reinforced by the current conditions will not be executed, and thus will never be reinforced and repeated. </w:t>
-      </w:r>
-    </w:p>
-    <w:p>
-      <w:pPr>
-        <w:spacing w:line="360" w:lineRule="auto"/>
-        <w:rPr>
-          <w:sz w:val="20"/>
-          <w:szCs w:val="20"/>
-        </w:rPr>
-      </w:pPr>
-    </w:p>
-    <w:p>
-      <w:pPr>
-        <w:spacing w:line="360" w:lineRule="auto"/>
-        <w:rPr>
-          <w:sz w:val="20"/>
-          <w:szCs w:val="20"/>
-        </w:rPr>
-      </w:pPr>
-      <w:r>
-        <w:rPr>
-          <w:sz w:val="20"/>
-          <w:szCs w:val="20"/>
-        </w:rPr>
-        <w:t xml:space="preserve">The variable responses we observed in the choice </w:t>
-      </w:r>
-      <w:proofErr w:type="spellStart"/>
-      <w:r>
-        <w:rPr>
-          <w:sz w:val="20"/>
-          <w:szCs w:val="20"/>
-        </w:rPr>
-        <w:t>behaviour</w:t>
-      </w:r>
-      <w:proofErr w:type="spellEnd"/>
-      <w:r>
-        <w:rPr>
-          <w:sz w:val="20"/>
-          <w:szCs w:val="20"/>
-        </w:rPr>
-        <w:t xml:space="preserve"> of the participants in our experiments could in part be inherent to the participant; under conditions of choice uncertainty, there may be an element of random selection between options to avoid becoming fixed in a particular stimulus-response pattern and missing opportunities for learning, as described above. Some variability may also come from trial-to-trial variations in the immediate context. Summerfield and </w:t>
-      </w:r>
-      <w:proofErr w:type="spellStart"/>
-      <w:r>
-        <w:rPr>
-          <w:sz w:val="20"/>
-          <w:szCs w:val="20"/>
-        </w:rPr>
-        <w:t>Tsetsos</w:t>
-      </w:r>
-      <w:proofErr w:type="spellEnd"/>
-      <w:r>
-        <w:rPr>
-          <w:sz w:val="20"/>
-          <w:szCs w:val="20"/>
-        </w:rPr>
-        <w:t xml:space="preserve"> (2015) argue that inefficient economic decisions can be accounted for in the context of </w:t>
-      </w:r>
-      <w:r>
-        <w:rPr>
-          <w:i/>
-          <w:sz w:val="20"/>
-          <w:szCs w:val="20"/>
-        </w:rPr>
-        <w:t>efficient coding:</w:t>
-      </w:r>
-      <w:r>
-        <w:rPr>
-          <w:sz w:val="20"/>
-          <w:szCs w:val="20"/>
-        </w:rPr>
-        <w:t xml:space="preserve"> neural representations of different choice options emphasize the features that are most diagnostic in the immediate context. In other words, the relative appeal of different choices will vary according to the local context, as a result of a mechanism that facilitates their differentiation across a wide range of potential circumstances. Being sensitive to idiosyncratic changes in the environment can lead to </w:t>
-      </w:r>
-      <w:proofErr w:type="spellStart"/>
-      <w:r>
-        <w:rPr>
-          <w:sz w:val="20"/>
-          <w:szCs w:val="20"/>
-        </w:rPr>
-        <w:t>behaviour</w:t>
-      </w:r>
-      <w:proofErr w:type="spellEnd"/>
-      <w:r>
-        <w:rPr>
-          <w:sz w:val="20"/>
-          <w:szCs w:val="20"/>
-        </w:rPr>
-        <w:t xml:space="preserve"> that is sub-optimal in terms of maximizing potential gains and minimizing risk and energy expenditure in an environment that, over the long term, is stable. Many so-called “sub-optimal” choices, like probability matching, could result from over-sensitivity to short-term, idiosyncratic variations in local context. Similarly, opting for larger reward later over a smaller one now is only optimal if the environment is stable. However, environments are rarely stable, and incorrectly assuming they are could lead to disastrous outcomes, such as giving up a short-term sure reward in </w:t>
-      </w:r>
-      <w:proofErr w:type="spellStart"/>
-      <w:r>
-        <w:rPr>
-          <w:sz w:val="20"/>
-          <w:szCs w:val="20"/>
-        </w:rPr>
-        <w:t>favour</w:t>
-      </w:r>
-      <w:proofErr w:type="spellEnd"/>
-      <w:r>
-        <w:rPr>
-          <w:sz w:val="20"/>
-          <w:szCs w:val="20"/>
-        </w:rPr>
-        <w:t xml:space="preserve"> of a longer-term uncertain reward that never comes to fruition. </w:t>
-      </w:r>
-      <w:proofErr w:type="spellStart"/>
-      <w:r>
-        <w:rPr>
-          <w:sz w:val="20"/>
-          <w:szCs w:val="20"/>
-        </w:rPr>
-        <w:t>Kolling</w:t>
-      </w:r>
-      <w:proofErr w:type="spellEnd"/>
-      <w:r>
-        <w:rPr>
-          <w:sz w:val="20"/>
-          <w:szCs w:val="20"/>
-        </w:rPr>
-        <w:t xml:space="preserve">, Wittman and Rushworth (2014), for example, showed that participants can strategically shift from being risk-averse to risk-prone depending on how large the payoffs are and how many chances they have remaining to achieve a goal. In this case, as in probability matching, being sensitive to changes in the local context yields better outcomes than a consistently applied principle that incorrectly assumes a stable world. </w:t>
-      </w:r>
-    </w:p>
-    <w:p>
-      <w:pPr>
-        <w:spacing w:line="360" w:lineRule="auto"/>
-        <w:rPr>
-          <w:sz w:val="20"/>
-          <w:szCs w:val="20"/>
-        </w:rPr>
-      </w:pPr>
     </w:p>
     <w:p>
       <w:pPr>
@@ -9108,15 +9238,7 @@
           <w:sz w:val="20"/>
           <w:szCs w:val="20"/>
         </w:rPr>
-        <w:t xml:space="preserve">In conclusion, we have found a simple and intuitive decision rule is not recognized or adopted by most participants. Choices are governed by a complex set of individual and contextual factors and their interaction, even for seemingly simple decisions such as a rat deciding which way to turn at a junction </w:t>
-      </w:r>
-      <w:r>
-        <w:rPr>
-          <w:sz w:val="20"/>
-          <w:szCs w:val="20"/>
-        </w:rPr>
-        <w:lastRenderedPageBreak/>
-        <w:t xml:space="preserve">point in a maze (e.g. Tolman, 1938). Nonetheless, based on the overall pattern of </w:t>
+        <w:t xml:space="preserve">In conclusion, we have found a simple and intuitive decision rule is not recognized or adopted by most participants. Choices are governed by a complex set of individual and contextual factors and their interaction, even for seemingly simple decisions such as a rat deciding which way to turn at a junction point in a maze (e.g. Tolman, 1938). Nonetheless, based on the overall pattern of </w:t>
       </w:r>
       <w:proofErr w:type="spellStart"/>
       <w:r>
@@ -9329,6 +9451,7 @@
           <w:sz w:val="20"/>
           <w:szCs w:val="20"/>
         </w:rPr>
+        <w:lastRenderedPageBreak/>
         <w:t xml:space="preserve">Clarke, A.D.F., Stainer, M., Tatler, B. &amp; Hunt, A.R. (2017). The saccadic flow baseline: Accounting for image-independent biases in saccadic </w:t>
       </w:r>
       <w:proofErr w:type="spellStart"/>
@@ -9825,7 +9948,6 @@
           <w:sz w:val="20"/>
           <w:szCs w:val="20"/>
         </w:rPr>
-        <w:lastRenderedPageBreak/>
         <w:t xml:space="preserve">James, W., Clarke, A.D.F. &amp; Hunt, AR. (2017). Failure to use probability of success when deciding whether to pursue one goal or two. in </w:t>
       </w:r>
       <w:r>
@@ -10314,6 +10436,7 @@
           <w:sz w:val="20"/>
           <w:szCs w:val="20"/>
         </w:rPr>
+        <w:lastRenderedPageBreak/>
         <w:t>Najemnik</w:t>
       </w:r>
       <w:proofErr w:type="spellEnd"/>
@@ -10757,7 +10880,6 @@
           <w:sz w:val="20"/>
           <w:szCs w:val="20"/>
         </w:rPr>
-        <w:lastRenderedPageBreak/>
         <w:t xml:space="preserve">Weisberg, R.W. (2006). </w:t>
       </w:r>
       <w:r>
@@ -11078,7 +11200,15 @@
           <w:sz w:val="20"/>
           <w:szCs w:val="20"/>
         </w:rPr>
-        <w:t xml:space="preserve">Non-naive participants completed replications of both the throwing and detection versions of the experiments reported in Clarke and Hunt (2016). In the throwing task, participants made a choice about where to stand to throw a beanbag into one of two possible hoops. They are only told which hoop is their target after they have made their choice. The detection task is similar in structure, except participants make a choice about where to look to detect a probe that can appear in one of two boxes. In both tasks the distance between the possible target locations (hoops/boxes) is varied, and the logic is the same: stand/look in a central location, equidistant between the two potential target locations when they are close together, and stand/look close to one potential target location when they are too far apart to throw to/see reliably from a central position. The results demonstrate the optimal strategy can be easily and effectively implemented when it is explicitly known, as a basis for comparison with Experiments 1 and 2. </w:t>
+        <w:t xml:space="preserve">Non-naive participants completed replications of both the throwing and detection versions of the experiments reported in Clarke and Hunt (2016). In the throwing task, participants made a choice about </w:t>
+      </w:r>
+      <w:r>
+        <w:rPr>
+          <w:sz w:val="20"/>
+          <w:szCs w:val="20"/>
+        </w:rPr>
+        <w:lastRenderedPageBreak/>
+        <w:t xml:space="preserve">where to stand to throw a beanbag into one of two possible hoops. They are only told which hoop is their target after they have made their choice. The detection task is similar in structure, except participants make a choice about where to look to detect a probe that can appear in one of two boxes. In both tasks the distance between the possible target locations (hoops/boxes) is varied, and the logic is the same: stand/look in a central location, equidistant between the two potential target locations when they are close together, and stand/look close to one potential target location when they are too far apart to throw to/see reliably from a central position. The results demonstrate the optimal strategy can be easily and effectively implemented when it is explicitly known, as a basis for comparison with Experiments 1 and 2. </w:t>
       </w:r>
     </w:p>
     <w:p>
@@ -11167,15 +11297,7 @@
           <w:sz w:val="20"/>
           <w:szCs w:val="20"/>
         </w:rPr>
-        <w:t xml:space="preserve">. The procedure was similar to that used in Clarke and Hunt (2016, Experiment 2), and the throwing task in Experiment 1, with the following modifications. A first phase was conducted, in which flat hoops with a diameter of 0.40m were placed at a range of distances away (1.38m, 3.22m, </w:t>
-      </w:r>
-      <w:r>
-        <w:rPr>
-          <w:sz w:val="20"/>
-          <w:szCs w:val="20"/>
-        </w:rPr>
-        <w:lastRenderedPageBreak/>
-        <w:t xml:space="preserve">4.14m, 5.06m, 6.9m &amp; 9.2m). Participants threw 12 bean bags into a hoop at each distance in each of two directions and throwing performance (out of a maximum of 24) was used to determine the point at which each participant’s accuracy dropped below 50%. </w:t>
+        <w:t xml:space="preserve">. The procedure was similar to that used in Clarke and Hunt (2016, Experiment 2), and the throwing task in Experiment 1, with the following modifications. A first phase was conducted, in which flat hoops with a diameter of 0.40m were placed at a range of distances away (1.38m, 3.22m, 4.14m, 5.06m, 6.9m &amp; 9.2m). Participants threw 12 bean bags into a hoop at each distance in each of two directions and throwing performance (out of a maximum of 24) was used to determine the point at which each participant’s accuracy dropped below 50%. </w:t>
       </w:r>
     </w:p>
     <w:p>
@@ -11208,7 +11330,15 @@
           <w:sz w:val="20"/>
           <w:szCs w:val="20"/>
         </w:rPr>
-        <w:t xml:space="preserve"> of the bean-bag that the participant drew at random from a bag before each throw determined which pair of hoops were potential targets on that trial (e.g., if a red beanbag was drawn, one of the two red hoops would be the target on that trial). Participants then took the beanbag and chose a place to stand. After they chose their standing position, they were told which hoop was the target, and they then attempted to get the beanbag into that target hoop. The bean bags would only be placed back into the bag once all nine had been thrown, to ensure that participants made an equal number of decisions for each distance. There were 15 trials for each distance (90 in total). Which of the two hoops would be designated as the target on each trial was determined by a pre-generated random sequence. On each trial, the experimenter recorded the color of the beanbag, the standing position (based on numbers chalked on the wall over each row of paving slabs), and throwing accuracy (0 or 1).</w:t>
+        <w:t xml:space="preserve"> of the bean-bag that the participant drew at random from a bag before each throw determined which pair of hoops were potential targets on that trial (e.g., if a red beanbag was drawn, one of the two red hoops would be the target on that trial). Participants then took the beanbag and chose a place to stand. After they chose their standing position, they were told which </w:t>
+      </w:r>
+      <w:r>
+        <w:rPr>
+          <w:sz w:val="20"/>
+          <w:szCs w:val="20"/>
+        </w:rPr>
+        <w:lastRenderedPageBreak/>
+        <w:t>hoop was the target, and they then attempted to get the beanbag into that target hoop. The bean bags would only be placed back into the bag once all nine had been thrown, to ensure that participants made an equal number of decisions for each distance. There were 15 trials for each distance (90 in total). Which of the two hoops would be designated as the target on each trial was determined by a pre-generated random sequence. On each trial, the experimenter recorded the color of the beanbag, the standing position (based on numbers chalked on the wall over each row of paving slabs), and throwing accuracy (0 or 1).</w:t>
       </w:r>
     </w:p>
     <w:p>
@@ -11274,15 +11404,7 @@
           <w:sz w:val="20"/>
           <w:szCs w:val="20"/>
         </w:rPr>
-        <w:t xml:space="preserve">The participants completed a procedure that matched Session 1 of the control group as described in Experiment 2 above. In other words, they completed the Acuity Mapping Phase (384 trials) followed by the Decision Phase (360 trials). The distances between boxes, like in the throwing experiment, were randomly selected from the range of distances used in previous experiments to ensure </w:t>
-      </w:r>
-      <w:r>
-        <w:rPr>
-          <w:sz w:val="20"/>
-          <w:szCs w:val="20"/>
-        </w:rPr>
-        <w:lastRenderedPageBreak/>
-        <w:t>the non-</w:t>
+        <w:t>The participants completed a procedure that matched Session 1 of the control group as described in Experiment 2 above. In other words, they completed the Acuity Mapping Phase (384 trials) followed by the Decision Phase (360 trials). The distances between boxes, like in the throwing experiment, were randomly selected from the range of distances used in previous experiments to ensure the non-</w:t>
       </w:r>
       <w:proofErr w:type="spellStart"/>
       <w:r>
@@ -11373,7 +11495,15 @@
           <w:sz w:val="20"/>
           <w:szCs w:val="20"/>
         </w:rPr>
-        <w:t>Similarly, for the detection experiment, the participant should choose to look at the center box when the separation between boxes is small enough that expected accuracy from the center is &gt;75%. For expected accuracy from the center of less than 75%, participants should instead choose the left or right box, because if the target appears here they will be 100% correct and if it appears in the other box they will be 50% correct, giving an expected overall accuracy of 75%. This is shown as the blue line in Figure A1. Again, it is clear that expert participants’ choices of where to fixate in this task (the black dots) were close to optimal.</w:t>
+        <w:t xml:space="preserve">Similarly, for the detection experiment, the participant should choose to look at the center box when the separation between boxes is small enough that expected accuracy from the center is &gt;75%. For expected accuracy from the center of less than 75%, participants should instead choose the left or right box, because if the target appears here they will be 100% correct and if it appears in the other box they will be 50% correct, giving an expected overall accuracy of 75%. This is shown as the blue line in Figure A1. </w:t>
+      </w:r>
+      <w:r>
+        <w:rPr>
+          <w:sz w:val="20"/>
+          <w:szCs w:val="20"/>
+        </w:rPr>
+        <w:lastRenderedPageBreak/>
+        <w:t>Again, it is clear that expert participants’ choices of where to fixate in this task (the black dots) were close to optimal.</w:t>
       </w:r>
     </w:p>
     <w:p>
@@ -11452,7 +11582,6 @@
           <w:sz w:val="20"/>
           <w:szCs w:val="20"/>
         </w:rPr>
-        <w:lastRenderedPageBreak/>
         <w:drawing>
           <wp:inline distT="114300" distB="114300" distL="114300" distR="114300" wp14:anchorId="35FE4776" wp14:editId="770851FB">
             <wp:extent cx="5943600" cy="1854200"/>
@@ -11803,7 +11932,24 @@
       </w:r>
     </w:p>
   </w:comment>
-  <w:comment w:id="12" w:author="Clarke, Alasdair D F" w:date="2023-07-21T10:39:00Z" w:initials="CADF">
+  <w:comment w:id="12" w:author="Hunt, Amelia" w:date="2024-10-31T16:44:00Z" w:initials="HA">
+    <w:p>
+      <w:r>
+        <w:rPr>
+          <w:rStyle w:val="CommentReference"/>
+        </w:rPr>
+        <w:annotationRef/>
+      </w:r>
+      <w:r>
+        <w:rPr>
+          <w:sz w:val="20"/>
+          <w:szCs w:val="20"/>
+        </w:rPr>
+        <w:t xml:space="preserve">We should report accuracy results too. For E1C at least, we went to extra effort to measure it better than in E1A, so it seems like a big gap not to see it. Unfortunately participants are (inexplicably) closer to optimal even in the control condition in this experiment, so maybe there isn’t room for them to improve much. But it sill seems like it should be here. </w:t>
+      </w:r>
+    </w:p>
+  </w:comment>
+  <w:comment w:id="13" w:author="Clarke, Alasdair D F" w:date="2023-07-21T10:39:00Z" w:initials="CADF">
     <w:p>
       <w:pPr>
         <w:pStyle w:val="CommentText"/>
@@ -11819,7 +11965,7 @@
       </w:r>
     </w:p>
   </w:comment>
-  <w:comment w:id="13" w:author="Clarke, Alasdair D F" w:date="2023-08-21T09:43:00Z" w:initials="CADF">
+  <w:comment w:id="14" w:author="Clarke, Alasdair D F" w:date="2023-08-21T09:43:00Z" w:initials="CADF">
     <w:p>
       <w:pPr>
         <w:pStyle w:val="CommentText"/>
@@ -11847,6 +11993,7 @@
   <w15:commentEx w15:paraId="415CABE8" w15:paraIdParent="71E5CAA4" w15:done="0"/>
   <w15:commentEx w15:paraId="14AF1B60" w15:done="0"/>
   <w15:commentEx w15:paraId="0483BC11" w15:done="0"/>
+  <w15:commentEx w15:paraId="4E446C0D" w15:done="0"/>
   <w15:commentEx w15:paraId="13ABBC5E" w15:done="0"/>
   <w15:commentEx w15:paraId="6E67BD95" w15:done="0"/>
 </w15:commentsEx>
@@ -11861,6 +12008,7 @@
   <w16cex:commentExtensible w16cex:durableId="2ACB759B" w16cex:dateUtc="2024-10-29T14:54:00Z"/>
   <w16cex:commentExtensible w16cex:durableId="2ACC9D9D" w16cex:dateUtc="2024-10-30T11:57:00Z"/>
   <w16cex:commentExtensible w16cex:durableId="2ACCE2B8" w16cex:dateUtc="2024-10-30T16:52:00Z"/>
+  <w16cex:commentExtensible w16cex:durableId="2ACE3254" w16cex:dateUtc="2024-10-31T16:44:00Z"/>
   <w16cex:commentExtensible w16cex:durableId="2864DEDB" w16cex:dateUtc="2023-07-21T09:39:00Z"/>
   <w16cex:commentExtensible w16cex:durableId="288DB037" w16cex:dateUtc="2023-08-21T08:43:00Z"/>
 </w16cex:commentsExtensible>
@@ -11875,6 +12023,7 @@
   <w16cid:commentId w16cid:paraId="415CABE8" w16cid:durableId="2ACB759B"/>
   <w16cid:commentId w16cid:paraId="14AF1B60" w16cid:durableId="2ACC9D9D"/>
   <w16cid:commentId w16cid:paraId="0483BC11" w16cid:durableId="2ACCE2B8"/>
+  <w16cid:commentId w16cid:paraId="4E446C0D" w16cid:durableId="2ACE3254"/>
   <w16cid:commentId w16cid:paraId="13ABBC5E" w16cid:durableId="2864DEDB"/>
   <w16cid:commentId w16cid:paraId="6E67BD95" w16cid:durableId="288DB037"/>
 </w16cid:commentsIds>

</xml_diff>

<commit_message>
new results for Exp2
</commit_message>
<xml_diff>
--- a/revisions/Transferring optimal decision.docx
+++ b/revisions/Transferring optimal decision.docx
@@ -8629,16 +8629,14 @@
         </w:rPr>
         <w:t xml:space="preserve">Another difference between experiments is that in the </w:t>
       </w:r>
-      <w:proofErr w:type="spellStart"/>
-      <w:r>
-        <w:rPr>
-          <w:color w:val="E36C0A" w:themeColor="accent6" w:themeShade="BF"/>
-          <w:sz w:val="20"/>
-          <w:szCs w:val="20"/>
-        </w:rPr>
-        <w:t>prevous</w:t>
-      </w:r>
-      <w:proofErr w:type="spellEnd"/>
+      <w:r>
+        <w:rPr>
+          <w:color w:val="E36C0A" w:themeColor="accent6" w:themeShade="BF"/>
+          <w:sz w:val="20"/>
+          <w:szCs w:val="20"/>
+        </w:rPr>
+        <w:t>previous</w:t>
+      </w:r>
       <w:r>
         <w:rPr>
           <w:color w:val="E36C0A" w:themeColor="accent6" w:themeShade="BF"/>
@@ -8880,7 +8878,25 @@
           <w:sz w:val="20"/>
           <w:szCs w:val="20"/>
         </w:rPr>
-        <w:t xml:space="preserve">). The 95% HPDIs for instructed group is [-0.04, 0.10], while the no instruction group gives [-0.12, 0.03], and the posterior difference is [-0.03, 0.18]. So while there may be a small difference in participants’ sensitivity to the increasing separation, there is not enough… unsure how we want to phrase here. We can </w:t>
+        <w:t xml:space="preserve">). The 95% HPDIs for instructed group is [-0.04, 0.10], while the no instruction group gives [-0.12, 0.03], and the posterior difference is [-0.03, 0.18]. </w:t>
+      </w:r>
+      <w:proofErr w:type="gramStart"/>
+      <w:r>
+        <w:rPr>
+          <w:color w:val="F79646" w:themeColor="accent6"/>
+          <w:sz w:val="20"/>
+          <w:szCs w:val="20"/>
+        </w:rPr>
+        <w:t>So</w:t>
+      </w:r>
+      <w:proofErr w:type="gramEnd"/>
+      <w:r>
+        <w:rPr>
+          <w:color w:val="F79646" w:themeColor="accent6"/>
+          <w:sz w:val="20"/>
+          <w:szCs w:val="20"/>
+        </w:rPr>
+        <w:t xml:space="preserve"> while there may be a small difference in participants’ sensitivity to the increasing separation, there is not enough… unsure how we want to phrase here. We can </w:t>
       </w:r>
       <w:proofErr w:type="spellStart"/>
       <w:r>
@@ -8900,14 +8916,21 @@
         </w:rPr>
         <w:t xml:space="preserve"> these distributions in an alternative way and say that the probability that the instruction group had greater sensitivity is 0.93. Important, whether there is a difference or not is moot as we can firmly conclude that participants </w:t>
       </w:r>
-      <w:proofErr w:type="spellStart"/>
-      <w:r>
-        <w:rPr>
-          <w:color w:val="F79646" w:themeColor="accent6"/>
-          <w:sz w:val="20"/>
-          <w:szCs w:val="20"/>
-        </w:rPr>
-        <w:t xml:space="preserve">who </w:t>
+      <w:r>
+        <w:rPr>
+          <w:color w:val="F79646" w:themeColor="accent6"/>
+          <w:sz w:val="20"/>
+          <w:szCs w:val="20"/>
+        </w:rPr>
+        <w:t>who were</w:t>
+      </w:r>
+      <w:r>
+        <w:rPr>
+          <w:color w:val="F79646" w:themeColor="accent6"/>
+          <w:sz w:val="20"/>
+          <w:szCs w:val="20"/>
+        </w:rPr>
+        <w:t xml:space="preserve"> instructed in block one </w:t>
       </w:r>
       <w:proofErr w:type="gramStart"/>
       <w:r>
@@ -8916,9 +8939,8 @@
           <w:sz w:val="20"/>
           <w:szCs w:val="20"/>
         </w:rPr>
-        <w:t>where</w:t>
-      </w:r>
-      <w:proofErr w:type="spellEnd"/>
+        <w:t>are</w:t>
+      </w:r>
       <w:proofErr w:type="gramEnd"/>
       <w:r>
         <w:rPr>
@@ -8926,7 +8948,7 @@
           <w:sz w:val="20"/>
           <w:szCs w:val="20"/>
         </w:rPr>
-        <w:t xml:space="preserve"> instructed in block one are unable to implement this strategy in block 2. </w:t>
+        <w:t xml:space="preserve"> unable to implement this strategy in block 2. </w:t>
       </w:r>
     </w:p>
     <w:p>
@@ -9132,8 +9154,8 @@
           <w:szCs w:val="20"/>
         </w:rPr>
         <w:drawing>
-          <wp:inline distT="114300" distB="114300" distL="114300" distR="114300" wp14:anchorId="7CBC7D4F" wp14:editId="01BEEFB9">
-            <wp:extent cx="5939790" cy="1857983"/>
+          <wp:inline distT="114300" distB="114300" distL="114300" distR="114300" wp14:anchorId="7CBC7D4F" wp14:editId="11CC19FB">
+            <wp:extent cx="5948437" cy="1784531"/>
             <wp:effectExtent l="0" t="0" r="0" b="0"/>
             <wp:docPr id="15" name="image3.png"/>
             <wp:cNvGraphicFramePr/>
@@ -9159,7 +9181,7 @@
                   <pic:spPr>
                     <a:xfrm>
                       <a:off x="0" y="0"/>
-                      <a:ext cx="5948437" cy="1860688"/>
+                      <a:ext cx="5948437" cy="1784531"/>
                     </a:xfrm>
                     <a:prstGeom prst="rect">
                       <a:avLst/>

</xml_diff>

<commit_message>
current version of paper
</commit_message>
<xml_diff>
--- a/revisions/Transferring optimal decision.docx
+++ b/revisions/Transferring optimal decision.docx
@@ -3170,6 +3170,7 @@
       </w:pPr>
       <w:r>
         <w:rPr>
+          <w:noProof/>
           <w:sz w:val="20"/>
           <w:szCs w:val="20"/>
         </w:rPr>
@@ -4265,21 +4266,7 @@
           <w:sz w:val="20"/>
           <w:szCs w:val="20"/>
         </w:rPr>
-        <w:t xml:space="preserve"> Th</w:t>
-      </w:r>
-      <w:r>
-        <w:rPr>
-          <w:sz w:val="20"/>
-          <w:szCs w:val="20"/>
-        </w:rPr>
-        <w:t>is benchmark</w:t>
-      </w:r>
-      <w:r>
-        <w:rPr>
-          <w:sz w:val="20"/>
-          <w:szCs w:val="20"/>
-        </w:rPr>
-        <w:t xml:space="preserve"> is shown as the crosses in Figure 2. We were interested in whether participants would be able to learn from their optimal performance in the </w:t>
+        <w:t xml:space="preserve"> This benchmark is shown as the crosses in Figure 2. We were interested in whether participants would be able to learn from their optimal performance in the </w:t>
       </w:r>
       <w:r>
         <w:rPr>
@@ -4294,21 +4281,7 @@
           <w:sz w:val="20"/>
           <w:szCs w:val="20"/>
         </w:rPr>
-        <w:t xml:space="preserve">task, to adopt a more optimal strategy in the throwing task, but it is clear from the results from the primed group </w:t>
-      </w:r>
-      <w:r>
-        <w:rPr>
-          <w:sz w:val="20"/>
-          <w:szCs w:val="20"/>
-        </w:rPr>
-        <w:t xml:space="preserve">(shown in blue) </w:t>
-      </w:r>
-      <w:r>
-        <w:rPr>
-          <w:sz w:val="20"/>
-          <w:szCs w:val="20"/>
-        </w:rPr>
-        <w:t xml:space="preserve">that participants fail to do so. </w:t>
+        <w:t xml:space="preserve">task, to adopt a more optimal strategy in the throwing task, but it is clear from the results from the primed group (shown in blue) that participants fail to do so. </w:t>
       </w:r>
       <w:r>
         <w:rPr>
@@ -4546,25 +4519,7 @@
           <w:sz w:val="20"/>
           <w:szCs w:val="20"/>
         </w:rPr>
-        <w:t xml:space="preserve">, </w:t>
-      </w:r>
-      <w:proofErr w:type="spellStart"/>
-      <w:r>
-        <w:rPr>
-          <w:color w:val="F79646" w:themeColor="accent6"/>
-          <w:sz w:val="20"/>
-          <w:szCs w:val="20"/>
-        </w:rPr>
-        <w:t>and</w:t>
-      </w:r>
-      <w:proofErr w:type="spellEnd"/>
-      <w:r>
-        <w:rPr>
-          <w:color w:val="F79646" w:themeColor="accent6"/>
-          <w:sz w:val="20"/>
-          <w:szCs w:val="20"/>
-        </w:rPr>
-        <w:t xml:space="preserve"> because affects the y axis of the plots (which would otherwise be 0 to 1</w:t>
+        <w:t>, and because affects the y axis of the plots (which would otherwise be 0 to 1</w:t>
       </w:r>
       <w:r>
         <w:rPr>
@@ -8142,23 +8097,7 @@
           <w:sz w:val="20"/>
           <w:szCs w:val="20"/>
         </w:rPr>
-        <w:t xml:space="preserve">closer to </w:t>
-      </w:r>
-      <w:r>
-        <w:rPr>
-          <w:color w:val="E36C0A" w:themeColor="accent6" w:themeShade="BF"/>
-          <w:sz w:val="20"/>
-          <w:szCs w:val="20"/>
-        </w:rPr>
-        <w:t xml:space="preserve">optimal than all the other participant groups reported in this paper, or in previous versions of the throwing experiment (Hunt &amp; Clarke, 2016; James et al., 2017; James at al., 2023). </w:t>
-      </w:r>
-      <w:r>
-        <w:rPr>
-          <w:color w:val="E36C0A" w:themeColor="accent6" w:themeShade="BF"/>
-          <w:sz w:val="20"/>
-          <w:szCs w:val="20"/>
-        </w:rPr>
-        <w:t xml:space="preserve">These participants were </w:t>
+        <w:t xml:space="preserve">closer to optimal than all the other participant groups reported in this paper, or in previous versions of the throwing experiment (Hunt &amp; Clarke, 2016; James et al., 2017; James at al., 2023). These participants were </w:t>
       </w:r>
       <w:r>
         <w:rPr>
@@ -8286,7 +8225,39 @@
           <w:sz w:val="20"/>
           <w:szCs w:val="20"/>
         </w:rPr>
-        <w:t xml:space="preserve">in the context of the typical experiments (computer-based tasks, questionnaires), throwing beanbags into hoops outdoors is an unusual experimental procedure which may have generated discussion </w:t>
+        <w:t xml:space="preserve">in the context of the typical </w:t>
+      </w:r>
+      <w:r>
+        <w:rPr>
+          <w:color w:val="E36C0A" w:themeColor="accent6" w:themeShade="BF"/>
+          <w:sz w:val="20"/>
+          <w:szCs w:val="20"/>
+        </w:rPr>
+        <w:t xml:space="preserve">psychology </w:t>
+      </w:r>
+      <w:r>
+        <w:rPr>
+          <w:color w:val="E36C0A" w:themeColor="accent6" w:themeShade="BF"/>
+          <w:sz w:val="20"/>
+          <w:szCs w:val="20"/>
+        </w:rPr>
+        <w:t>experiment (computer-based tasks</w:t>
+      </w:r>
+      <w:r>
+        <w:rPr>
+          <w:color w:val="E36C0A" w:themeColor="accent6" w:themeShade="BF"/>
+          <w:sz w:val="20"/>
+          <w:szCs w:val="20"/>
+        </w:rPr>
+        <w:t xml:space="preserve"> and/or</w:t>
+      </w:r>
+      <w:r>
+        <w:rPr>
+          <w:color w:val="E36C0A" w:themeColor="accent6" w:themeShade="BF"/>
+          <w:sz w:val="20"/>
+          <w:szCs w:val="20"/>
+        </w:rPr>
+        <w:t xml:space="preserve"> questionnaires), throwing beanbags into hoops outdoors is an unusual experimental procedure which may have generated discussion </w:t>
       </w:r>
       <w:r>
         <w:rPr>
@@ -8334,15 +8305,7 @@
           <w:sz w:val="20"/>
           <w:szCs w:val="20"/>
         </w:rPr>
-        <w:t xml:space="preserve"> E1A may have disclosed their understanding of the optimal strategy to other students in the </w:t>
-      </w:r>
-      <w:r>
-        <w:rPr>
-          <w:color w:val="E36C0A" w:themeColor="accent6" w:themeShade="BF"/>
-          <w:sz w:val="20"/>
-          <w:szCs w:val="20"/>
-        </w:rPr>
-        <w:t>cohort</w:t>
+        <w:t xml:space="preserve"> E1A may have disclosed their understanding of the optimal strategy to other students in the cohort</w:t>
       </w:r>
       <w:r>
         <w:rPr>

</xml_diff>

<commit_message>
added paragraph to discussion
</commit_message>
<xml_diff>
--- a/revisions/Transferring optimal decision.docx
+++ b/revisions/Transferring optimal decision.docx
@@ -543,25 +543,7 @@
           <w:sz w:val="20"/>
           <w:szCs w:val="20"/>
         </w:rPr>
-        <w:t xml:space="preserve">, making variable and idiosyncratic responses </w:t>
-      </w:r>
-      <w:proofErr w:type="gramStart"/>
-      <w:r>
-        <w:rPr>
-          <w:color w:val="000000"/>
-          <w:sz w:val="20"/>
-          <w:szCs w:val="20"/>
-        </w:rPr>
-        <w:t>to choice</w:t>
-      </w:r>
-      <w:proofErr w:type="gramEnd"/>
-      <w:r>
-        <w:rPr>
-          <w:color w:val="000000"/>
-          <w:sz w:val="20"/>
-          <w:szCs w:val="20"/>
-        </w:rPr>
-        <w:t xml:space="preserve"> problems is a strong and persistent default mode. Borrowing concepts from classic animal learning studies, we </w:t>
+        <w:t xml:space="preserve">, making variable and idiosyncratic responses to choice problems is a strong and persistent default mode. Borrowing concepts from classic animal learning studies, we </w:t>
       </w:r>
       <w:r>
         <w:rPr>
@@ -1339,25 +1321,7 @@
           <w:szCs w:val="20"/>
         </w:rPr>
         <w:lastRenderedPageBreak/>
-        <w:t>performance in this task cannot be easily described or explained as one particular bias or error (</w:t>
-      </w:r>
-      <w:proofErr w:type="gramStart"/>
-      <w:r>
-        <w:rPr>
-          <w:color w:val="E36C0A" w:themeColor="accent6" w:themeShade="BF"/>
-          <w:sz w:val="20"/>
-          <w:szCs w:val="20"/>
-        </w:rPr>
-        <w:t>e.g.</w:t>
-      </w:r>
-      <w:proofErr w:type="gramEnd"/>
-      <w:r>
-        <w:rPr>
-          <w:color w:val="E36C0A" w:themeColor="accent6" w:themeShade="BF"/>
-          <w:sz w:val="20"/>
-          <w:szCs w:val="20"/>
-        </w:rPr>
-        <w:t xml:space="preserve"> to always divide).</w:t>
+        <w:t>performance in this task cannot be easily described or explained as one particular bias or error (e.g. to always divide).</w:t>
       </w:r>
       <w:r>
         <w:rPr>
@@ -1514,55 +1478,7 @@
           <w:sz w:val="20"/>
           <w:szCs w:val="20"/>
         </w:rPr>
-        <w:t>The well-</w:t>
-      </w:r>
-      <w:proofErr w:type="gramStart"/>
-      <w:r>
-        <w:rPr>
-          <w:sz w:val="20"/>
-          <w:szCs w:val="20"/>
-        </w:rPr>
-        <w:t>known  “</w:t>
-      </w:r>
-      <w:proofErr w:type="gramEnd"/>
-      <w:r>
-        <w:rPr>
-          <w:sz w:val="20"/>
-          <w:szCs w:val="20"/>
-        </w:rPr>
-        <w:t xml:space="preserve">dual-systems” models (e.g. Stanovich &amp; West, 2000) suggest cognition can take a rapid, automatic route as well as a more deliberative, logic-based route. These systems represent a very broad categorical distinction in cognitive reasoning and are normally applied to judgment and </w:t>
-      </w:r>
-      <w:proofErr w:type="gramStart"/>
-      <w:r>
-        <w:rPr>
-          <w:sz w:val="20"/>
-          <w:szCs w:val="20"/>
-        </w:rPr>
-        <w:t>problem solving</w:t>
-      </w:r>
-      <w:proofErr w:type="gramEnd"/>
-      <w:r>
-        <w:rPr>
-          <w:sz w:val="20"/>
-          <w:szCs w:val="20"/>
-        </w:rPr>
-        <w:t xml:space="preserve"> contexts. A more germane theoretical framework for the simple, repeated choices participants </w:t>
-      </w:r>
-      <w:proofErr w:type="gramStart"/>
-      <w:r>
-        <w:rPr>
-          <w:sz w:val="20"/>
-          <w:szCs w:val="20"/>
-        </w:rPr>
-        <w:t>make</w:t>
-      </w:r>
-      <w:proofErr w:type="gramEnd"/>
-      <w:r>
-        <w:rPr>
-          <w:sz w:val="20"/>
-          <w:szCs w:val="20"/>
-        </w:rPr>
-        <w:t xml:space="preserve"> in our tasks may come from classic animal learning studies, which provide a similar distinction between choices made with and without insight</w:t>
+        <w:t>The well-known  “dual-systems” models (e.g. Stanovich &amp; West, 2000) suggest cognition can take a rapid, automatic route as well as a more deliberative, logic-based route. These systems represent a very broad categorical distinction in cognitive reasoning and are normally applied to judgment and problem solving contexts. A more germane theoretical framework for the simple, repeated choices participants make in our tasks may come from classic animal learning studies, which provide a similar distinction between choices made with and without insight</w:t>
       </w:r>
       <w:r>
         <w:rPr>
@@ -1723,17 +1639,24 @@
           <w:sz w:val="20"/>
           <w:szCs w:val="20"/>
         </w:rPr>
-        <w:t>, which are controlled by the animal’s knowledge about consequences. Habits will always follow from the same conditions, but actions allow an organism to change the choices it makes given what the organism knows. This dichotomy has held up well in the literature, with accruing evidence that actions and habits are subserved by distinct neural systems (</w:t>
-      </w:r>
-      <w:proofErr w:type="gramStart"/>
-      <w:r>
-        <w:rPr>
-          <w:sz w:val="20"/>
-          <w:szCs w:val="20"/>
-        </w:rPr>
-        <w:t>e.g.</w:t>
-      </w:r>
-      <w:proofErr w:type="gramEnd"/>
+        <w:t xml:space="preserve">, which are controlled by the animal’s knowledge about consequences. Habits will always follow from the same conditions, but actions allow an organism to change the choices it makes given what the organism knows. This dichotomy has held up well in the literature, with accruing evidence that actions and habits are subserved by distinct neural systems (e.g. </w:t>
+      </w:r>
+      <w:proofErr w:type="spellStart"/>
+      <w:r>
+        <w:rPr>
+          <w:sz w:val="20"/>
+          <w:szCs w:val="20"/>
+        </w:rPr>
+        <w:t>O’Doherty</w:t>
+      </w:r>
+      <w:proofErr w:type="spellEnd"/>
+      <w:r>
+        <w:rPr>
+          <w:sz w:val="20"/>
+          <w:szCs w:val="20"/>
+        </w:rPr>
+        <w:t>, Cockburn &amp; Pauli, 2017).</w:t>
+      </w:r>
       <w:r>
         <w:rPr>
           <w:sz w:val="20"/>
@@ -1741,13 +1664,73 @@
         </w:rPr>
         <w:t xml:space="preserve"> </w:t>
       </w:r>
+    </w:p>
+    <w:p>
+      <w:pPr>
+        <w:spacing w:line="360" w:lineRule="auto"/>
+        <w:rPr>
+          <w:sz w:val="20"/>
+          <w:szCs w:val="20"/>
+        </w:rPr>
+      </w:pPr>
+    </w:p>
+    <w:p>
+      <w:pPr>
+        <w:spacing w:line="360" w:lineRule="auto"/>
+        <w:rPr>
+          <w:sz w:val="20"/>
+          <w:szCs w:val="20"/>
+        </w:rPr>
+      </w:pPr>
+      <w:r>
+        <w:rPr>
+          <w:sz w:val="20"/>
+          <w:szCs w:val="20"/>
+        </w:rPr>
+        <w:t xml:space="preserve">Viewing the series of choices in a focus-divide experiment from </w:t>
+      </w:r>
+      <w:r>
+        <w:rPr>
+          <w:sz w:val="20"/>
+          <w:szCs w:val="20"/>
+        </w:rPr>
+        <w:t>an animal</w:t>
+      </w:r>
+      <w:r>
+        <w:rPr>
+          <w:sz w:val="20"/>
+          <w:szCs w:val="20"/>
+        </w:rPr>
+        <w:t xml:space="preserve"> </w:t>
+      </w:r>
+      <w:r>
+        <w:rPr>
+          <w:sz w:val="20"/>
+          <w:szCs w:val="20"/>
+        </w:rPr>
+        <w:t xml:space="preserve">learning perspective, </w:t>
+      </w:r>
+      <w:r>
+        <w:rPr>
+          <w:sz w:val="20"/>
+          <w:szCs w:val="20"/>
+        </w:rPr>
+        <w:t xml:space="preserve">the high degree of </w:t>
+      </w:r>
+      <w:r>
+        <w:rPr>
+          <w:sz w:val="20"/>
+          <w:szCs w:val="20"/>
+        </w:rPr>
+        <w:t xml:space="preserve">variability in choice observed in this task appears to be the default </w:t>
+      </w:r>
       <w:proofErr w:type="spellStart"/>
       <w:r>
         <w:rPr>
           <w:sz w:val="20"/>
           <w:szCs w:val="20"/>
         </w:rPr>
-        <w:t>O’Doherty</w:t>
+        <w:t>behaviour</w:t>
       </w:r>
       <w:proofErr w:type="spellEnd"/>
       <w:r>
@@ -1755,49 +1738,122 @@
           <w:sz w:val="20"/>
           <w:szCs w:val="20"/>
         </w:rPr>
-        <w:t>, Cockburn &amp; Pauli, 2017).</w:t>
-      </w:r>
-      <w:r>
-        <w:rPr>
+        <w:t xml:space="preserve"> most participants engage in when they are not engaging in reasoning</w:t>
+      </w:r>
+      <w:r>
+        <w:rPr>
+          <w:sz w:val="20"/>
+          <w:szCs w:val="20"/>
+        </w:rPr>
+        <w:t>,</w:t>
+      </w:r>
+      <w:r>
+        <w:rPr>
+          <w:sz w:val="20"/>
+          <w:szCs w:val="20"/>
+        </w:rPr>
+        <w:t xml:space="preserve"> consistent with a trial-and-error strategy. In contrast, the responses of informed participants (see </w:t>
+      </w:r>
+      <w:r>
+        <w:rPr>
+          <w:sz w:val="20"/>
+          <w:szCs w:val="20"/>
+        </w:rPr>
+        <w:t xml:space="preserve">the </w:t>
+      </w:r>
+      <w:r>
+        <w:rPr>
+          <w:sz w:val="20"/>
+          <w:szCs w:val="20"/>
+        </w:rPr>
+        <w:t xml:space="preserve">Appendix) are based on reasoning. Compared with the choices of naive participants, implementing the optimal strategy leads to choices that are more successful overall, but also less variable. With these two extremes as points of comparison, our question in this study is about whether and how we can transition people from variability to reasoning. One possibility is that equivalence reactions could provide a transition into spontaneous integration; that is, applying the correct solution in one circumstance could lead to its application in circumstances with similar properties. This generalization may prompt participants to restructure the successful choices as an abstract decision rule. On the other hand, applying a decision rule carries some risks. If applied to the wrong circumstances, the rule would not only lead to suboptimal outcomes, it would also restrict the variability of responses that is the basis for learning. Given these risks, taking a conservative approach to avoid over-generalization may be adaptive in the long run, leading to a high threshold of similarity needed for a hypothesis, or a strategy, to transfer across contexts. </w:t>
+      </w:r>
+    </w:p>
+    <w:p>
+      <w:pPr>
+        <w:spacing w:line="360" w:lineRule="auto"/>
+        <w:rPr>
+          <w:sz w:val="20"/>
+          <w:szCs w:val="20"/>
+        </w:rPr>
+      </w:pPr>
+    </w:p>
+    <w:p>
+      <w:pPr>
+        <w:spacing w:line="360" w:lineRule="auto"/>
+        <w:rPr>
+          <w:color w:val="E36C0A" w:themeColor="accent6" w:themeShade="BF"/>
+          <w:sz w:val="20"/>
+          <w:szCs w:val="20"/>
+        </w:rPr>
+      </w:pPr>
+      <w:r>
+        <w:rPr>
+          <w:color w:val="E36C0A" w:themeColor="accent6" w:themeShade="BF"/>
+          <w:sz w:val="20"/>
+          <w:szCs w:val="20"/>
+        </w:rPr>
+        <w:t xml:space="preserve">Transfer of learning across contexts in humans has been examined in a wide range of subfields. In humans </w:t>
+      </w:r>
+      <w:r>
+        <w:rPr>
+          <w:color w:val="E36C0A" w:themeColor="accent6" w:themeShade="BF"/>
+          <w:sz w:val="20"/>
+          <w:szCs w:val="20"/>
+        </w:rPr>
+        <w:t>(</w:t>
+      </w:r>
+      <w:r>
+        <w:rPr>
+          <w:color w:val="E36C0A" w:themeColor="accent6" w:themeShade="BF"/>
+          <w:sz w:val="20"/>
+          <w:szCs w:val="20"/>
+        </w:rPr>
+        <w:t>as in other species</w:t>
+      </w:r>
+      <w:r>
+        <w:rPr>
+          <w:color w:val="E36C0A" w:themeColor="accent6" w:themeShade="BF"/>
+          <w:sz w:val="20"/>
+          <w:szCs w:val="20"/>
+        </w:rPr>
+        <w:t>)</w:t>
+      </w:r>
+      <w:r>
+        <w:rPr>
+          <w:color w:val="E36C0A" w:themeColor="accent6" w:themeShade="BF"/>
+          <w:sz w:val="20"/>
+          <w:szCs w:val="20"/>
+        </w:rPr>
+        <w:t xml:space="preserve">, </w:t>
+      </w:r>
+      <w:r>
+        <w:rPr>
+          <w:color w:val="E36C0A" w:themeColor="accent6" w:themeShade="BF"/>
+          <w:sz w:val="20"/>
+          <w:szCs w:val="20"/>
+        </w:rPr>
+        <w:t>a</w:t>
+      </w:r>
+      <w:r>
+        <w:rPr>
+          <w:color w:val="E36C0A" w:themeColor="accent6" w:themeShade="BF"/>
           <w:sz w:val="20"/>
           <w:szCs w:val="20"/>
         </w:rPr>
         <w:t xml:space="preserve"> </w:t>
       </w:r>
-    </w:p>
-    <w:p>
-      <w:pPr>
-        <w:spacing w:line="360" w:lineRule="auto"/>
-        <w:rPr>
-          <w:sz w:val="20"/>
-          <w:szCs w:val="20"/>
-        </w:rPr>
-      </w:pPr>
-    </w:p>
-    <w:p>
-      <w:pPr>
-        <w:spacing w:line="360" w:lineRule="auto"/>
-        <w:rPr>
-          <w:sz w:val="20"/>
-          <w:szCs w:val="20"/>
-        </w:rPr>
-      </w:pPr>
-      <w:r>
-        <w:rPr>
-          <w:sz w:val="20"/>
-          <w:szCs w:val="20"/>
-        </w:rPr>
-        <w:t xml:space="preserve">Viewing the series of choices in a focus-divide experiment from </w:t>
-      </w:r>
-      <w:r>
-        <w:rPr>
-          <w:sz w:val="20"/>
-          <w:szCs w:val="20"/>
-        </w:rPr>
-        <w:t>an animal</w:t>
-      </w:r>
-      <w:r>
-        <w:rPr>
+      <w:r>
+        <w:rPr>
+          <w:color w:val="E36C0A" w:themeColor="accent6" w:themeShade="BF"/>
+          <w:sz w:val="20"/>
+          <w:szCs w:val="20"/>
+        </w:rPr>
+        <w:t>common</w:t>
+      </w:r>
+      <w:r>
+        <w:rPr>
+          <w:color w:val="E36C0A" w:themeColor="accent6" w:themeShade="BF"/>
           <w:sz w:val="20"/>
           <w:szCs w:val="20"/>
         </w:rPr>
@@ -1805,135 +1861,27 @@
       </w:r>
       <w:r>
         <w:rPr>
-          <w:sz w:val="20"/>
-          <w:szCs w:val="20"/>
-        </w:rPr>
-        <w:t xml:space="preserve">learning perspective, </w:t>
-      </w:r>
-      <w:r>
-        <w:rPr>
-          <w:sz w:val="20"/>
-          <w:szCs w:val="20"/>
-        </w:rPr>
-        <w:t xml:space="preserve">the high degree of </w:t>
-      </w:r>
-      <w:r>
-        <w:rPr>
-          <w:sz w:val="20"/>
-          <w:szCs w:val="20"/>
-        </w:rPr>
-        <w:t xml:space="preserve">variability in choice observed in this task appears to be the default </w:t>
-      </w:r>
-      <w:proofErr w:type="spellStart"/>
-      <w:r>
-        <w:rPr>
-          <w:sz w:val="20"/>
-          <w:szCs w:val="20"/>
-        </w:rPr>
-        <w:t>behaviour</w:t>
-      </w:r>
-      <w:proofErr w:type="spellEnd"/>
-      <w:r>
-        <w:rPr>
-          <w:sz w:val="20"/>
-          <w:szCs w:val="20"/>
-        </w:rPr>
-        <w:t xml:space="preserve"> most participants engage in when they are not engaging in reasoning</w:t>
-      </w:r>
-      <w:r>
-        <w:rPr>
-          <w:sz w:val="20"/>
-          <w:szCs w:val="20"/>
-        </w:rPr>
-        <w:t>,</w:t>
-      </w:r>
-      <w:r>
-        <w:rPr>
-          <w:sz w:val="20"/>
-          <w:szCs w:val="20"/>
-        </w:rPr>
-        <w:t xml:space="preserve"> consistent with a trial-and-error strategy. In contrast, the responses of informed participants (see </w:t>
-      </w:r>
-      <w:r>
-        <w:rPr>
-          <w:sz w:val="20"/>
-          <w:szCs w:val="20"/>
-        </w:rPr>
-        <w:t xml:space="preserve">the </w:t>
-      </w:r>
-      <w:r>
-        <w:rPr>
-          <w:sz w:val="20"/>
-          <w:szCs w:val="20"/>
-        </w:rPr>
-        <w:t xml:space="preserve">Appendix) are based on reasoning. Compared with the choices of naive participants, implementing the optimal strategy leads to choices that are more successful overall, but also less variable. With these two extremes as points of comparison, our question in this study is about whether and how we can transition people from variability to reasoning. One possibility is that equivalence reactions could provide a transition into spontaneous integration; that is, applying the correct solution in one circumstance could lead to its application in circumstances with similar properties. This generalization may prompt participants to restructure the successful choices as an abstract decision rule. On the other hand, applying a decision rule carries some risks. If applied to the wrong circumstances, the rule would not only lead to suboptimal outcomes, it would also restrict the variability of responses that is the basis for learning. Given these risks, taking a conservative approach to avoid over-generalization may be adaptive in the long run, leading to a high threshold of similarity needed for a hypothesis, or a strategy, to transfer across contexts. </w:t>
-      </w:r>
-    </w:p>
-    <w:p>
-      <w:pPr>
-        <w:spacing w:line="360" w:lineRule="auto"/>
-        <w:rPr>
-          <w:sz w:val="20"/>
-          <w:szCs w:val="20"/>
-        </w:rPr>
-      </w:pPr>
-    </w:p>
-    <w:p>
-      <w:pPr>
-        <w:spacing w:line="360" w:lineRule="auto"/>
-        <w:rPr>
-          <w:color w:val="E36C0A" w:themeColor="accent6" w:themeShade="BF"/>
-          <w:sz w:val="20"/>
-          <w:szCs w:val="20"/>
-        </w:rPr>
-      </w:pPr>
-      <w:r>
-        <w:rPr>
-          <w:color w:val="E36C0A" w:themeColor="accent6" w:themeShade="BF"/>
-          <w:sz w:val="20"/>
-          <w:szCs w:val="20"/>
-        </w:rPr>
-        <w:t xml:space="preserve">Transfer of learning across contexts in humans has been examined in a wide range of subfields. In humans </w:t>
-      </w:r>
-      <w:r>
-        <w:rPr>
-          <w:color w:val="E36C0A" w:themeColor="accent6" w:themeShade="BF"/>
-          <w:sz w:val="20"/>
-          <w:szCs w:val="20"/>
-        </w:rPr>
-        <w:t>(</w:t>
-      </w:r>
-      <w:r>
-        <w:rPr>
-          <w:color w:val="E36C0A" w:themeColor="accent6" w:themeShade="BF"/>
-          <w:sz w:val="20"/>
-          <w:szCs w:val="20"/>
-        </w:rPr>
-        <w:t>as in other species</w:t>
-      </w:r>
-      <w:r>
-        <w:rPr>
-          <w:color w:val="E36C0A" w:themeColor="accent6" w:themeShade="BF"/>
-          <w:sz w:val="20"/>
-          <w:szCs w:val="20"/>
-        </w:rPr>
-        <w:t>)</w:t>
-      </w:r>
-      <w:r>
-        <w:rPr>
-          <w:color w:val="E36C0A" w:themeColor="accent6" w:themeShade="BF"/>
-          <w:sz w:val="20"/>
-          <w:szCs w:val="20"/>
-        </w:rPr>
-        <w:t xml:space="preserve">, </w:t>
-      </w:r>
-      <w:r>
-        <w:rPr>
-          <w:color w:val="E36C0A" w:themeColor="accent6" w:themeShade="BF"/>
-          <w:sz w:val="20"/>
-          <w:szCs w:val="20"/>
-        </w:rPr>
-        <w:t>a</w:t>
+          <w:color w:val="E36C0A" w:themeColor="accent6" w:themeShade="BF"/>
+          <w:sz w:val="20"/>
+          <w:szCs w:val="20"/>
+        </w:rPr>
+        <w:t xml:space="preserve">observation </w:t>
+      </w:r>
+      <w:r>
+        <w:rPr>
+          <w:color w:val="E36C0A" w:themeColor="accent6" w:themeShade="BF"/>
+          <w:sz w:val="20"/>
+          <w:szCs w:val="20"/>
+        </w:rPr>
+        <w:t xml:space="preserve">is that improvements in performance that come with </w:t>
+      </w:r>
+      <w:r>
+        <w:rPr>
+          <w:color w:val="E36C0A" w:themeColor="accent6" w:themeShade="BF"/>
+          <w:sz w:val="20"/>
+          <w:szCs w:val="20"/>
+        </w:rPr>
+        <w:t>experience</w:t>
       </w:r>
       <w:r>
         <w:rPr>
@@ -1949,7 +1897,7 @@
           <w:sz w:val="20"/>
           <w:szCs w:val="20"/>
         </w:rPr>
-        <w:t>common</w:t>
+        <w:t>in</w:t>
       </w:r>
       <w:r>
         <w:rPr>
@@ -1965,54 +1913,6 @@
           <w:sz w:val="20"/>
           <w:szCs w:val="20"/>
         </w:rPr>
-        <w:t xml:space="preserve">observation </w:t>
-      </w:r>
-      <w:r>
-        <w:rPr>
-          <w:color w:val="E36C0A" w:themeColor="accent6" w:themeShade="BF"/>
-          <w:sz w:val="20"/>
-          <w:szCs w:val="20"/>
-        </w:rPr>
-        <w:t xml:space="preserve">is that improvements in performance that come with </w:t>
-      </w:r>
-      <w:r>
-        <w:rPr>
-          <w:color w:val="E36C0A" w:themeColor="accent6" w:themeShade="BF"/>
-          <w:sz w:val="20"/>
-          <w:szCs w:val="20"/>
-        </w:rPr>
-        <w:t>experience</w:t>
-      </w:r>
-      <w:r>
-        <w:rPr>
-          <w:color w:val="E36C0A" w:themeColor="accent6" w:themeShade="BF"/>
-          <w:sz w:val="20"/>
-          <w:szCs w:val="20"/>
-        </w:rPr>
-        <w:t xml:space="preserve"> </w:t>
-      </w:r>
-      <w:r>
-        <w:rPr>
-          <w:color w:val="E36C0A" w:themeColor="accent6" w:themeShade="BF"/>
-          <w:sz w:val="20"/>
-          <w:szCs w:val="20"/>
-        </w:rPr>
-        <w:t>in</w:t>
-      </w:r>
-      <w:r>
-        <w:rPr>
-          <w:color w:val="E36C0A" w:themeColor="accent6" w:themeShade="BF"/>
-          <w:sz w:val="20"/>
-          <w:szCs w:val="20"/>
-        </w:rPr>
-        <w:t xml:space="preserve"> </w:t>
-      </w:r>
-      <w:r>
-        <w:rPr>
-          <w:color w:val="E36C0A" w:themeColor="accent6" w:themeShade="BF"/>
-          <w:sz w:val="20"/>
-          <w:szCs w:val="20"/>
-        </w:rPr>
         <w:t xml:space="preserve">solving complex </w:t>
       </w:r>
       <w:r>
@@ -2053,25 +1953,7 @@
           <w:sz w:val="20"/>
           <w:szCs w:val="20"/>
         </w:rPr>
-        <w:t>context-specific and resistant to transfer (</w:t>
-      </w:r>
-      <w:proofErr w:type="gramStart"/>
-      <w:r>
-        <w:rPr>
-          <w:color w:val="E36C0A" w:themeColor="accent6" w:themeShade="BF"/>
-          <w:sz w:val="20"/>
-          <w:szCs w:val="20"/>
-        </w:rPr>
-        <w:t>e.g.</w:t>
-      </w:r>
-      <w:proofErr w:type="gramEnd"/>
-      <w:r>
-        <w:rPr>
-          <w:color w:val="E36C0A" w:themeColor="accent6" w:themeShade="BF"/>
-          <w:sz w:val="20"/>
-          <w:szCs w:val="20"/>
-        </w:rPr>
-        <w:t xml:space="preserve"> </w:t>
+        <w:t xml:space="preserve">context-specific and resistant to transfer (e.g. </w:t>
       </w:r>
       <w:proofErr w:type="spellStart"/>
       <w:r>
@@ -2402,23 +2284,13 @@
         </w:rPr>
         <w:t>(</w:t>
       </w:r>
-      <w:proofErr w:type="gramStart"/>
-      <w:r>
-        <w:rPr>
-          <w:color w:val="E36C0A" w:themeColor="accent6" w:themeShade="BF"/>
-          <w:sz w:val="20"/>
-          <w:szCs w:val="20"/>
-        </w:rPr>
-        <w:t>e.g.</w:t>
-      </w:r>
-      <w:proofErr w:type="gramEnd"/>
-      <w:r>
-        <w:rPr>
-          <w:color w:val="E36C0A" w:themeColor="accent6" w:themeShade="BF"/>
-          <w:sz w:val="20"/>
-          <w:szCs w:val="20"/>
-        </w:rPr>
-        <w:t xml:space="preserve"> Crist et al., 2001).</w:t>
+      <w:r>
+        <w:rPr>
+          <w:color w:val="E36C0A" w:themeColor="accent6" w:themeShade="BF"/>
+          <w:sz w:val="20"/>
+          <w:szCs w:val="20"/>
+        </w:rPr>
+        <w:t>e.g. Crist et al., 2001).</w:t>
       </w:r>
       <w:r>
         <w:rPr>
@@ -2556,25 +2428,7 @@
           <w:sz w:val="20"/>
           <w:szCs w:val="20"/>
         </w:rPr>
-        <w:t xml:space="preserve">, consistent with </w:t>
-      </w:r>
-      <w:proofErr w:type="gramStart"/>
-      <w:r>
-        <w:rPr>
-          <w:color w:val="E36C0A" w:themeColor="accent6" w:themeShade="BF"/>
-          <w:sz w:val="20"/>
-          <w:szCs w:val="20"/>
-        </w:rPr>
-        <w:t>a ”reverse</w:t>
-      </w:r>
-      <w:proofErr w:type="gramEnd"/>
-      <w:r>
-        <w:rPr>
-          <w:color w:val="E36C0A" w:themeColor="accent6" w:themeShade="BF"/>
-          <w:sz w:val="20"/>
-          <w:szCs w:val="20"/>
-        </w:rPr>
-        <w:t>-hierarchy” model: the more finely-tuned the representation needs to be to perform the task, the more the learning is</w:t>
+        <w:t>, consistent with a ”reverse-hierarchy” model: the more finely-tuned the representation needs to be to perform the task, the more the learning is</w:t>
       </w:r>
       <w:r>
         <w:rPr>
@@ -4538,27 +4392,7 @@
           <w:sz w:val="20"/>
           <w:szCs w:val="20"/>
         </w:rPr>
-        <w:t xml:space="preserve"> </w:t>
-      </w:r>
-      <w:proofErr w:type="gramStart"/>
-      <w:r>
-        <w:rPr>
-          <w:rFonts w:asciiTheme="majorHAnsi" w:hAnsiTheme="majorHAnsi" w:cstheme="majorHAnsi"/>
-          <w:color w:val="F79646" w:themeColor="accent6"/>
-          <w:sz w:val="20"/>
-          <w:szCs w:val="20"/>
-        </w:rPr>
-        <w:t>are</w:t>
-      </w:r>
-      <w:proofErr w:type="gramEnd"/>
-      <w:r>
-        <w:rPr>
-          <w:rFonts w:asciiTheme="majorHAnsi" w:hAnsiTheme="majorHAnsi" w:cstheme="majorHAnsi"/>
-          <w:color w:val="F79646" w:themeColor="accent6"/>
-          <w:sz w:val="20"/>
-          <w:szCs w:val="20"/>
-        </w:rPr>
-        <w:t xml:space="preserve"> shown to the right. </w:t>
+        <w:t xml:space="preserve"> are shown to the right. </w:t>
       </w:r>
       <w:r>
         <w:rPr>
@@ -4840,7 +4674,6 @@
         <w:t xml:space="preserve"> was carried out with R (</w:t>
       </w:r>
       <w:proofErr w:type="spellStart"/>
-      <w:proofErr w:type="gramStart"/>
       <w:r>
         <w:rPr>
           <w:color w:val="F79646" w:themeColor="accent6"/>
@@ -4850,7 +4683,6 @@
         <w:t>vX.XX</w:t>
       </w:r>
       <w:proofErr w:type="spellEnd"/>
-      <w:proofErr w:type="gramEnd"/>
       <w:r>
         <w:rPr>
           <w:color w:val="F79646" w:themeColor="accent6"/>
@@ -5061,25 +4893,7 @@
           <w:sz w:val="20"/>
           <w:szCs w:val="20"/>
         </w:rPr>
-        <w:t xml:space="preserve"> </w:t>
-      </w:r>
-      <w:proofErr w:type="gramStart"/>
-      <w:r>
-        <w:rPr>
-          <w:color w:val="F79646" w:themeColor="accent6"/>
-          <w:sz w:val="20"/>
-          <w:szCs w:val="20"/>
-        </w:rPr>
-        <w:t>N(</w:t>
-      </w:r>
-      <w:proofErr w:type="gramEnd"/>
-      <w:r>
-        <w:rPr>
-          <w:color w:val="F79646" w:themeColor="accent6"/>
-          <w:sz w:val="20"/>
-          <w:szCs w:val="20"/>
-        </w:rPr>
-        <w:t>0,1)</w:t>
+        <w:t xml:space="preserve"> N(0,1)</w:t>
       </w:r>
       <w:r>
         <w:rPr>
@@ -5192,25 +5006,7 @@
           <w:sz w:val="20"/>
           <w:szCs w:val="20"/>
         </w:rPr>
-        <w:t xml:space="preserve">they were </w:t>
-      </w:r>
-      <w:proofErr w:type="gramStart"/>
-      <w:r>
-        <w:rPr>
-          <w:color w:val="F79646" w:themeColor="accent6"/>
-          <w:sz w:val="20"/>
-          <w:szCs w:val="20"/>
-        </w:rPr>
-        <w:t>told</w:t>
-      </w:r>
-      <w:proofErr w:type="gramEnd"/>
-      <w:r>
-        <w:rPr>
-          <w:color w:val="F79646" w:themeColor="accent6"/>
-          <w:sz w:val="20"/>
-          <w:szCs w:val="20"/>
-        </w:rPr>
-        <w:t xml:space="preserve"> they would need to pick up one of the two blue beanbags (too far away to reach from the central chair)</w:t>
+        <w:t>they were told they would need to pick up one of the two blue beanbags (too far away to reach from the central chair)</w:t>
       </w:r>
       <w:r>
         <w:rPr>
@@ -5584,16 +5380,7 @@
           <w:sz w:val="20"/>
           <w:szCs w:val="20"/>
         </w:rPr>
-        <w:t xml:space="preserve">). This pattern of sub-optimal and highly variable </w:t>
-      </w:r>
-      <w:proofErr w:type="gramStart"/>
-      <w:r>
-        <w:rPr>
-          <w:color w:val="F79646" w:themeColor="accent6"/>
-          <w:sz w:val="20"/>
-          <w:szCs w:val="20"/>
-        </w:rPr>
-        <w:t>choices</w:t>
+        <w:t>). This pattern of sub-optimal and highly variable choices</w:t>
       </w:r>
       <w:r>
         <w:rPr>
@@ -5616,7 +5403,6 @@
         </w:rPr>
         <w:t>es</w:t>
       </w:r>
-      <w:proofErr w:type="gramEnd"/>
       <w:r>
         <w:rPr>
           <w:sz w:val="20"/>
@@ -7603,18 +7389,8 @@
           <w:sz w:val="20"/>
           <w:szCs w:val="20"/>
         </w:rPr>
-        <w:t xml:space="preserve"> ten simple arithmetic questions (i.e., 27-12 </w:t>
-      </w:r>
-      <w:proofErr w:type="gramStart"/>
-      <w:r>
-        <w:rPr>
-          <w:color w:val="E36C0A" w:themeColor="accent6" w:themeShade="BF"/>
-          <w:sz w:val="20"/>
-          <w:szCs w:val="20"/>
-        </w:rPr>
-        <w:t>= )</w:t>
-      </w:r>
-      <w:proofErr w:type="gramEnd"/>
+        <w:t xml:space="preserve"> ten simple arithmetic questions (i.e., 27-12 = )</w:t>
+      </w:r>
       <w:r>
         <w:rPr>
           <w:color w:val="E36C0A" w:themeColor="accent6" w:themeShade="BF"/>
@@ -9539,25 +9315,7 @@
           <w:sz w:val="20"/>
           <w:szCs w:val="20"/>
         </w:rPr>
-        <w:t xml:space="preserve">. As this variant of the dilemma is a </w:t>
-      </w:r>
-      <w:proofErr w:type="gramStart"/>
-      <w:r>
-        <w:rPr>
-          <w:color w:val="E36C0A" w:themeColor="accent6" w:themeShade="BF"/>
-          <w:sz w:val="20"/>
-          <w:szCs w:val="20"/>
-        </w:rPr>
-        <w:t>computer based</w:t>
-      </w:r>
-      <w:proofErr w:type="gramEnd"/>
-      <w:r>
-        <w:rPr>
-          <w:color w:val="E36C0A" w:themeColor="accent6" w:themeShade="BF"/>
-          <w:sz w:val="20"/>
-          <w:szCs w:val="20"/>
-        </w:rPr>
-        <w:t xml:space="preserve"> task, each participant can easily complete hundreds of trials. It is also easier to cue the optimal </w:t>
+        <w:t xml:space="preserve">. As this variant of the dilemma is a computer based task, each participant can easily complete hundreds of trials. It is also easier to cue the optimal </w:t>
       </w:r>
       <w:proofErr w:type="spellStart"/>
       <w:r>
@@ -9918,23 +9676,7 @@
           <w:sz w:val="20"/>
           <w:szCs w:val="20"/>
         </w:rPr>
-        <w:t xml:space="preserve"> 1000 (version 4.594) (SR Research ltd, Mississauga, Ontario, Canada) to record eye position at 1000 Hz. A 9-point calibration sequence was used. The calibration and validation process </w:t>
-      </w:r>
-      <w:proofErr w:type="gramStart"/>
-      <w:r>
-        <w:rPr>
-          <w:sz w:val="20"/>
-          <w:szCs w:val="20"/>
-        </w:rPr>
-        <w:t>was</w:t>
-      </w:r>
-      <w:proofErr w:type="gramEnd"/>
-      <w:r>
-        <w:rPr>
-          <w:sz w:val="20"/>
-          <w:szCs w:val="20"/>
-        </w:rPr>
-        <w:t xml:space="preserve"> repeated every time the participant moved away from the chinrest. The process was also triggered if the participant broke fixation during the stimulus presentation five times in a row, or ten times cumulatively for each block of trials. The experiment took place in a dimly-lit, quiet room. </w:t>
+        <w:t xml:space="preserve"> 1000 (version 4.594) (SR Research ltd, Mississauga, Ontario, Canada) to record eye position at 1000 Hz. A 9-point calibration sequence was used. The calibration and validation process was repeated every time the participant moved away from the chinrest. The process was also triggered if the participant broke fixation during the stimulus presentation five times in a row, or ten times cumulatively for each block of trials. The experiment took place in a dimly-lit, quiet room. </w:t>
       </w:r>
     </w:p>
     <w:p>
@@ -10055,23 +9797,7 @@
           <w:sz w:val="20"/>
           <w:szCs w:val="20"/>
         </w:rPr>
-        <w:t xml:space="preserve"> of stimulus presentation a blank (grey) screen appeared, indicating that a response was expected. A red screen was displayed and the trial terminated whenever participants looked more than 1˚ from fixation during the trial interval (</w:t>
-      </w:r>
-      <w:proofErr w:type="gramStart"/>
-      <w:r>
-        <w:rPr>
-          <w:sz w:val="20"/>
-          <w:szCs w:val="20"/>
-        </w:rPr>
-        <w:t>i.e.</w:t>
-      </w:r>
-      <w:proofErr w:type="gramEnd"/>
-      <w:r>
-        <w:rPr>
-          <w:sz w:val="20"/>
-          <w:szCs w:val="20"/>
-        </w:rPr>
-        <w:t xml:space="preserve"> starting from the key press at the start of the trial, ending with the onset of the response screen).</w:t>
+        <w:t xml:space="preserve"> of stimulus presentation a blank (grey) screen appeared, indicating that a response was expected. A red screen was displayed and the trial terminated whenever participants looked more than 1˚ from fixation during the trial interval (i.e. starting from the key press at the start of the trial, ending with the onset of the response screen).</w:t>
       </w:r>
     </w:p>
     <w:p>
@@ -10270,23 +9996,7 @@
           <w:sz w:val="20"/>
           <w:szCs w:val="20"/>
         </w:rPr>
-        <w:t xml:space="preserve">). Figure </w:t>
-      </w:r>
-      <w:proofErr w:type="gramStart"/>
-      <w:r>
-        <w:rPr>
-          <w:sz w:val="20"/>
-          <w:szCs w:val="20"/>
-        </w:rPr>
-        <w:t>4  illustrates</w:t>
-      </w:r>
-      <w:proofErr w:type="gramEnd"/>
-      <w:r>
-        <w:rPr>
-          <w:sz w:val="20"/>
-          <w:szCs w:val="20"/>
-        </w:rPr>
-        <w:t xml:space="preserve"> the target presentation of a typical trial of the decision phase.</w:t>
+        <w:t>). Figure 4  illustrates the target presentation of a typical trial of the decision phase.</w:t>
       </w:r>
     </w:p>
     <w:p>
@@ -10727,25 +10437,7 @@
           <w:sz w:val="20"/>
           <w:szCs w:val="20"/>
         </w:rPr>
-        <w:t xml:space="preserve"> condition </w:t>
-      </w:r>
-      <w:proofErr w:type="gramStart"/>
-      <w:r>
-        <w:rPr>
-          <w:color w:val="F79646" w:themeColor="accent6"/>
-          <w:sz w:val="20"/>
-          <w:szCs w:val="20"/>
-        </w:rPr>
-        <w:t>is</w:t>
-      </w:r>
-      <w:proofErr w:type="gramEnd"/>
-      <w:r>
-        <w:rPr>
-          <w:color w:val="F79646" w:themeColor="accent6"/>
-          <w:sz w:val="20"/>
-          <w:szCs w:val="20"/>
-        </w:rPr>
-        <w:t xml:space="preserve"> extremely wide, reflecting the high degree of variance between </w:t>
+        <w:t xml:space="preserve"> condition is extremely wide, reflecting the high degree of variance between </w:t>
       </w:r>
       <w:r>
         <w:rPr>
@@ -10795,25 +10487,7 @@
           <w:sz w:val="20"/>
           <w:szCs w:val="20"/>
         </w:rPr>
-        <w:t xml:space="preserve">). The 95% HPDIs for instructed group is [-0.04, 0.10], while the no instruction group gives [-0.12, 0.03], and the posterior difference is [-0.03, 0.18]. </w:t>
-      </w:r>
-      <w:proofErr w:type="gramStart"/>
-      <w:r>
-        <w:rPr>
-          <w:color w:val="F79646" w:themeColor="accent6"/>
-          <w:sz w:val="20"/>
-          <w:szCs w:val="20"/>
-        </w:rPr>
-        <w:t>So</w:t>
-      </w:r>
-      <w:proofErr w:type="gramEnd"/>
-      <w:r>
-        <w:rPr>
-          <w:color w:val="F79646" w:themeColor="accent6"/>
-          <w:sz w:val="20"/>
-          <w:szCs w:val="20"/>
-        </w:rPr>
-        <w:t xml:space="preserve"> while there may be a small difference in participants’ sensitivity to the increasing separation, there is not enough… unsure how we want to phrase here. We can </w:t>
+        <w:t xml:space="preserve">). The 95% HPDIs for instructed group is [-0.04, 0.10], while the no instruction group gives [-0.12, 0.03], and the posterior difference is [-0.03, 0.18]. So while there may be a small difference in participants’ sensitivity to the increasing separation, there is not enough… unsure how we want to phrase here. We can </w:t>
       </w:r>
       <w:proofErr w:type="spellStart"/>
       <w:r>
@@ -10847,25 +10521,7 @@
           <w:sz w:val="20"/>
           <w:szCs w:val="20"/>
         </w:rPr>
-        <w:t xml:space="preserve"> instructed in block one </w:t>
-      </w:r>
-      <w:proofErr w:type="gramStart"/>
-      <w:r>
-        <w:rPr>
-          <w:color w:val="F79646" w:themeColor="accent6"/>
-          <w:sz w:val="20"/>
-          <w:szCs w:val="20"/>
-        </w:rPr>
-        <w:t>are</w:t>
-      </w:r>
-      <w:proofErr w:type="gramEnd"/>
-      <w:r>
-        <w:rPr>
-          <w:color w:val="F79646" w:themeColor="accent6"/>
-          <w:sz w:val="20"/>
-          <w:szCs w:val="20"/>
-        </w:rPr>
-        <w:t xml:space="preserve"> unable to implement this strategy in block 2. </w:t>
+        <w:t xml:space="preserve"> instructed in block one are unable to implement this strategy in block 2. </w:t>
       </w:r>
     </w:p>
     <w:p>
@@ -10898,23 +10554,7 @@
           <w:szCs w:val="20"/>
         </w:rPr>
         <w:lastRenderedPageBreak/>
-        <w:t>is. During the first session, participants who were guided to make optimal choices were, of course, optimal (</w:t>
-      </w:r>
-      <w:proofErr w:type="gramStart"/>
-      <w:r>
-        <w:rPr>
-          <w:sz w:val="20"/>
-          <w:szCs w:val="20"/>
-        </w:rPr>
-        <w:t>i.e.</w:t>
-      </w:r>
-      <w:proofErr w:type="gramEnd"/>
-      <w:r>
-        <w:rPr>
-          <w:sz w:val="20"/>
-          <w:szCs w:val="20"/>
-        </w:rPr>
-        <w:t xml:space="preserve"> had a difference score around 0). This value was lower for the instructed participants in Session 1 than for the controls who received no guidance (</w:t>
+        <w:t>is. During the first session, participants who were guided to make optimal choices were, of course, optimal (i.e. had a difference score around 0). This value was lower for the instructed participants in Session 1 than for the controls who received no guidance (</w:t>
       </w:r>
       <m:oMath>
         <m:r>
@@ -11435,23 +11075,7 @@
           <w:sz w:val="20"/>
           <w:szCs w:val="20"/>
         </w:rPr>
-        <w:t>, 1992), and distraction (</w:t>
-      </w:r>
-      <w:proofErr w:type="gramStart"/>
-      <w:r>
-        <w:rPr>
-          <w:sz w:val="20"/>
-          <w:szCs w:val="20"/>
-        </w:rPr>
-        <w:t>e.g.</w:t>
-      </w:r>
-      <w:proofErr w:type="gramEnd"/>
-      <w:r>
-        <w:rPr>
-          <w:sz w:val="20"/>
-          <w:szCs w:val="20"/>
-        </w:rPr>
-        <w:t xml:space="preserve"> Wolford, Newman, Miller &amp; Wig, 2004) could contribute to rigid or stereotyped </w:t>
+        <w:t xml:space="preserve">, 1992), and distraction (e.g. Wolford, Newman, Miller &amp; Wig, 2004) could contribute to rigid or stereotyped </w:t>
       </w:r>
       <w:proofErr w:type="spellStart"/>
       <w:r>
@@ -11916,25 +11540,7 @@
           <w:sz w:val="20"/>
           <w:szCs w:val="20"/>
         </w:rPr>
-        <w:t xml:space="preserve"> This resistance to transfer is echoed in perceptual learning (</w:t>
-      </w:r>
-      <w:proofErr w:type="gramStart"/>
-      <w:r>
-        <w:rPr>
-          <w:color w:val="E36C0A" w:themeColor="accent6" w:themeShade="BF"/>
-          <w:sz w:val="20"/>
-          <w:szCs w:val="20"/>
-        </w:rPr>
-        <w:t>e.g.</w:t>
-      </w:r>
-      <w:proofErr w:type="gramEnd"/>
-      <w:r>
-        <w:rPr>
-          <w:color w:val="E36C0A" w:themeColor="accent6" w:themeShade="BF"/>
-          <w:sz w:val="20"/>
-          <w:szCs w:val="20"/>
-        </w:rPr>
-        <w:t xml:space="preserve"> Crist et al., 2001). As with analogical transfer, conditions can be carefully engineered to produce transfer (like the “eureka presentation” from </w:t>
+        <w:t xml:space="preserve"> This resistance to transfer is echoed in perceptual learning (e.g. Crist et al., 2001). As with analogical transfer, conditions can be carefully engineered to produce transfer (like the “eureka presentation” from </w:t>
       </w:r>
       <w:proofErr w:type="spellStart"/>
       <w:r>
@@ -12120,23 +11726,7 @@
           <w:sz w:val="20"/>
           <w:szCs w:val="20"/>
         </w:rPr>
-        <w:t xml:space="preserve"> in a way that flexibly adapts to dynamic and unpredictable environments. If applying reason comes at a cost to potential learning, a conservative use of reason might be warranted, especially in solving the simple, repeated problems of daily life. We are using Maier’s (1940) definitions of both variability and learning in this context, where variability is an approach to solving a problem (such as a rat choosing a direction in a maze) that allows the animal to define and refine the array of choice options and their consequences, and learning is the tendency to repeat choices that lead to positive outcomes. In our experiments, the variable but sub-optimal choices of our participants over the series of trials is consistent with a trial-and-error approach, and the failure to spontaneously transfer or maintain an optimal strategy suggests this trial-and-error approach is a strong and persistent default mode. Although this explanation for our results is speculative, a similar tradeoff between learning and logic has been previously proposed in the context of probability matching. When asked to repeatedly guess which of two events will occur on each trial, participants tend to be sensitive to the probability of these events. That is, an event that occurs with a probability of .8 will be guessed more often than one with a probability of .2, In fact, participants tend to match the ratio of their guesses to the probability of the events. Of course, this is a sub-optimal strategy for maximizing guessing accuracy, resulting in an overall success rate (in this example) of .68, compared to the .8 participants could attain if they guessed the event with the higher probability on every trial. This tendency towards probability matching has been interpreted as a cognitive limitation (</w:t>
-      </w:r>
-      <w:proofErr w:type="gramStart"/>
-      <w:r>
-        <w:rPr>
-          <w:sz w:val="20"/>
-          <w:szCs w:val="20"/>
-        </w:rPr>
-        <w:t>e.g.</w:t>
-      </w:r>
-      <w:proofErr w:type="gramEnd"/>
-      <w:r>
-        <w:rPr>
-          <w:sz w:val="20"/>
-          <w:szCs w:val="20"/>
-        </w:rPr>
-        <w:t xml:space="preserve"> West and Stanovich, 2003). However, </w:t>
+        <w:t xml:space="preserve"> in a way that flexibly adapts to dynamic and unpredictable environments. If applying reason comes at a cost to potential learning, a conservative use of reason might be warranted, especially in solving the simple, repeated problems of daily life. We are using Maier’s (1940) definitions of both variability and learning in this context, where variability is an approach to solving a problem (such as a rat choosing a direction in a maze) that allows the animal to define and refine the array of choice options and their consequences, and learning is the tendency to repeat choices that lead to positive outcomes. In our experiments, the variable but sub-optimal choices of our participants over the series of trials is consistent with a trial-and-error approach, and the failure to spontaneously transfer or maintain an optimal strategy suggests this trial-and-error approach is a strong and persistent default mode. Although this explanation for our results is speculative, a similar tradeoff between learning and logic has been previously proposed in the context of probability matching. When asked to repeatedly guess which of two events will occur on each trial, participants tend to be sensitive to the probability of these events. That is, an event that occurs with a probability of .8 will be guessed more often than one with a probability of .2, In fact, participants tend to match the ratio of their guesses to the probability of the events. Of course, this is a sub-optimal strategy for maximizing guessing accuracy, resulting in an overall success rate (in this example) of .68, compared to the .8 participants could attain if they guessed the event with the higher probability on every trial. This tendency towards probability matching has been interpreted as a cognitive limitation (e.g. West and Stanovich, 2003). However, </w:t>
       </w:r>
       <w:proofErr w:type="spellStart"/>
       <w:r>
@@ -12152,23 +11742,7 @@
           <w:sz w:val="20"/>
           <w:szCs w:val="20"/>
         </w:rPr>
-        <w:t xml:space="preserve"> and Schooler (2008) noted that maximizing by only ever guessing the more likely event can become sub-optimal if the sequence is not actually random, that is, if there are patterns in the sequence that can be discovered and exploited. Indeed, participants who probability-matched (in a random sequence block) were more likely to detect and exploit a pattern in the sequence when it was introduced in a separate block. This is consistent with the notion that applying a constant rule (e.g., always guessing the more likely event) can optimize accuracy as long as the critical conditions persist (</w:t>
-      </w:r>
-      <w:proofErr w:type="gramStart"/>
-      <w:r>
-        <w:rPr>
-          <w:sz w:val="20"/>
-          <w:szCs w:val="20"/>
-        </w:rPr>
-        <w:t>i.e.</w:t>
-      </w:r>
-      <w:proofErr w:type="gramEnd"/>
-      <w:r>
-        <w:rPr>
-          <w:sz w:val="20"/>
-          <w:szCs w:val="20"/>
-        </w:rPr>
-        <w:t xml:space="preserve"> that the sequence stays random, and the likely event continues to be more likely). In a dynamic natural environment, random sequences are rare, and patterns can emerge and change. The cost of applying a </w:t>
+        <w:t xml:space="preserve"> and Schooler (2008) noted that maximizing by only ever guessing the more likely event can become sub-optimal if the sequence is not actually random, that is, if there are patterns in the sequence that can be discovered and exploited. Indeed, participants who probability-matched (in a random sequence block) were more likely to detect and exploit a pattern in the sequence when it was introduced in a separate block. This is consistent with the notion that applying a constant rule (e.g., always guessing the more likely event) can optimize accuracy as long as the critical conditions persist (i.e. that the sequence stays random, and the likely event continues to be more likely). In a dynamic natural environment, random sequences are rare, and patterns can emerge and change. The cost of applying a </w:t>
       </w:r>
       <w:r>
         <w:rPr>
@@ -12326,6 +11900,355 @@
     </w:p>
     <w:p>
       <w:pPr>
+        <w:spacing w:line="360" w:lineRule="auto"/>
+        <w:rPr>
+          <w:sz w:val="20"/>
+          <w:szCs w:val="20"/>
+        </w:rPr>
+      </w:pPr>
+      <w:r>
+        <w:rPr>
+          <w:color w:val="F79646" w:themeColor="accent6"/>
+          <w:sz w:val="20"/>
+          <w:szCs w:val="20"/>
+        </w:rPr>
+        <w:t xml:space="preserve">The introduction presented the focus-divide dilemma as a routine problem we resolve in daily life, but </w:t>
+      </w:r>
+      <w:r>
+        <w:rPr>
+          <w:color w:val="F79646" w:themeColor="accent6"/>
+          <w:sz w:val="20"/>
+          <w:szCs w:val="20"/>
+        </w:rPr>
+        <w:t xml:space="preserve">our experiments </w:t>
+      </w:r>
+      <w:r>
+        <w:rPr>
+          <w:color w:val="F79646" w:themeColor="accent6"/>
+          <w:sz w:val="20"/>
+          <w:szCs w:val="20"/>
+        </w:rPr>
+        <w:t>are a simplified version of</w:t>
+      </w:r>
+      <w:r>
+        <w:rPr>
+          <w:color w:val="F79646" w:themeColor="accent6"/>
+          <w:sz w:val="20"/>
+          <w:szCs w:val="20"/>
+        </w:rPr>
+        <w:t xml:space="preserve"> the</w:t>
+      </w:r>
+      <w:r>
+        <w:rPr>
+          <w:color w:val="F79646" w:themeColor="accent6"/>
+          <w:sz w:val="20"/>
+          <w:szCs w:val="20"/>
+        </w:rPr>
+        <w:t xml:space="preserve"> real-world situations in which people make decisions about how to allocate </w:t>
+      </w:r>
+      <w:r>
+        <w:rPr>
+          <w:color w:val="F79646" w:themeColor="accent6"/>
+          <w:sz w:val="20"/>
+          <w:szCs w:val="20"/>
+        </w:rPr>
+        <w:t>their resources between competing goals</w:t>
+      </w:r>
+      <w:r>
+        <w:rPr>
+          <w:color w:val="F79646" w:themeColor="accent6"/>
+          <w:sz w:val="20"/>
+          <w:szCs w:val="20"/>
+        </w:rPr>
+        <w:t xml:space="preserve">. </w:t>
+      </w:r>
+      <w:r>
+        <w:rPr>
+          <w:color w:val="F79646" w:themeColor="accent6"/>
+          <w:sz w:val="20"/>
+          <w:szCs w:val="20"/>
+        </w:rPr>
+        <w:t>The</w:t>
+      </w:r>
+      <w:r>
+        <w:rPr>
+          <w:color w:val="F79646" w:themeColor="accent6"/>
+          <w:sz w:val="20"/>
+          <w:szCs w:val="20"/>
+        </w:rPr>
+        <w:t xml:space="preserve"> competing tasks</w:t>
+      </w:r>
+      <w:r>
+        <w:rPr>
+          <w:color w:val="F79646" w:themeColor="accent6"/>
+          <w:sz w:val="20"/>
+          <w:szCs w:val="20"/>
+        </w:rPr>
+        <w:t xml:space="preserve"> and goals of</w:t>
+      </w:r>
+      <w:r>
+        <w:rPr>
+          <w:color w:val="F79646" w:themeColor="accent6"/>
+          <w:sz w:val="20"/>
+          <w:szCs w:val="20"/>
+        </w:rPr>
+        <w:t xml:space="preserve"> daily life are rarely</w:t>
+      </w:r>
+      <w:r>
+        <w:rPr>
+          <w:color w:val="F79646" w:themeColor="accent6"/>
+          <w:sz w:val="20"/>
+          <w:szCs w:val="20"/>
+        </w:rPr>
+        <w:t xml:space="preserve"> matched in their difficulty or other features</w:t>
+      </w:r>
+      <w:r>
+        <w:rPr>
+          <w:color w:val="F79646" w:themeColor="accent6"/>
+          <w:sz w:val="20"/>
+          <w:szCs w:val="20"/>
+        </w:rPr>
+        <w:t xml:space="preserve">, and the </w:t>
+      </w:r>
+      <w:r>
+        <w:rPr>
+          <w:color w:val="F79646" w:themeColor="accent6"/>
+          <w:sz w:val="20"/>
+          <w:szCs w:val="20"/>
+        </w:rPr>
+        <w:t xml:space="preserve">resource requirements </w:t>
+      </w:r>
+      <w:r>
+        <w:rPr>
+          <w:color w:val="F79646" w:themeColor="accent6"/>
+          <w:sz w:val="20"/>
+          <w:szCs w:val="20"/>
+        </w:rPr>
+        <w:t>and probability of success</w:t>
+      </w:r>
+      <w:r>
+        <w:rPr>
+          <w:color w:val="F79646" w:themeColor="accent6"/>
+          <w:sz w:val="20"/>
+          <w:szCs w:val="20"/>
+        </w:rPr>
+        <w:t xml:space="preserve">ful outcomes </w:t>
+      </w:r>
+      <w:r>
+        <w:rPr>
+          <w:color w:val="F79646" w:themeColor="accent6"/>
+          <w:sz w:val="20"/>
+          <w:szCs w:val="20"/>
+        </w:rPr>
+        <w:t xml:space="preserve">are </w:t>
+      </w:r>
+      <w:r>
+        <w:rPr>
+          <w:color w:val="F79646" w:themeColor="accent6"/>
+          <w:sz w:val="20"/>
+          <w:szCs w:val="20"/>
+        </w:rPr>
+        <w:t>often</w:t>
+      </w:r>
+      <w:r>
+        <w:rPr>
+          <w:color w:val="F79646" w:themeColor="accent6"/>
+          <w:sz w:val="20"/>
+          <w:szCs w:val="20"/>
+        </w:rPr>
+        <w:t xml:space="preserve"> </w:t>
+      </w:r>
+      <w:r>
+        <w:rPr>
+          <w:color w:val="F79646" w:themeColor="accent6"/>
+          <w:sz w:val="20"/>
+          <w:szCs w:val="20"/>
+        </w:rPr>
+        <w:t>difficult</w:t>
+      </w:r>
+      <w:r>
+        <w:rPr>
+          <w:color w:val="F79646" w:themeColor="accent6"/>
+          <w:sz w:val="20"/>
+          <w:szCs w:val="20"/>
+        </w:rPr>
+        <w:t xml:space="preserve"> to estimate</w:t>
+      </w:r>
+      <w:r>
+        <w:rPr>
+          <w:color w:val="F79646" w:themeColor="accent6"/>
+          <w:sz w:val="20"/>
+          <w:szCs w:val="20"/>
+        </w:rPr>
+        <w:t xml:space="preserve"> accurately</w:t>
+      </w:r>
+      <w:r>
+        <w:rPr>
+          <w:color w:val="F79646" w:themeColor="accent6"/>
+          <w:sz w:val="20"/>
+          <w:szCs w:val="20"/>
+        </w:rPr>
+        <w:t xml:space="preserve">. </w:t>
+      </w:r>
+      <w:r>
+        <w:rPr>
+          <w:color w:val="F79646" w:themeColor="accent6"/>
+          <w:sz w:val="20"/>
+          <w:szCs w:val="20"/>
+        </w:rPr>
+        <w:t xml:space="preserve">In the experiments presented here, we have simplified the problem to make it as predictable and achievable as possible, with the assumption that if participants can’t solve the problem in its simplest possible form, it is unlikely they are solving it in more complex forms. </w:t>
+      </w:r>
+      <w:r>
+        <w:rPr>
+          <w:color w:val="F79646" w:themeColor="accent6"/>
+          <w:sz w:val="20"/>
+          <w:szCs w:val="20"/>
+        </w:rPr>
+        <w:t>But s</w:t>
+      </w:r>
+      <w:r>
+        <w:rPr>
+          <w:color w:val="F79646" w:themeColor="accent6"/>
+          <w:sz w:val="20"/>
+          <w:szCs w:val="20"/>
+        </w:rPr>
+        <w:t>impl</w:t>
+      </w:r>
+      <w:r>
+        <w:rPr>
+          <w:color w:val="F79646" w:themeColor="accent6"/>
+          <w:sz w:val="20"/>
+          <w:szCs w:val="20"/>
+        </w:rPr>
+        <w:t>er</w:t>
+      </w:r>
+      <w:r>
+        <w:rPr>
+          <w:color w:val="F79646" w:themeColor="accent6"/>
+          <w:sz w:val="20"/>
+          <w:szCs w:val="20"/>
+        </w:rPr>
+        <w:t xml:space="preserve"> version</w:t>
+      </w:r>
+      <w:r>
+        <w:rPr>
+          <w:color w:val="F79646" w:themeColor="accent6"/>
+          <w:sz w:val="20"/>
+          <w:szCs w:val="20"/>
+        </w:rPr>
+        <w:t>s</w:t>
+      </w:r>
+      <w:r>
+        <w:rPr>
+          <w:color w:val="F79646" w:themeColor="accent6"/>
+          <w:sz w:val="20"/>
+          <w:szCs w:val="20"/>
+        </w:rPr>
+        <w:t xml:space="preserve"> of problem</w:t>
+      </w:r>
+      <w:r>
+        <w:rPr>
+          <w:color w:val="F79646" w:themeColor="accent6"/>
+          <w:sz w:val="20"/>
+          <w:szCs w:val="20"/>
+        </w:rPr>
+        <w:t>s</w:t>
+      </w:r>
+      <w:r>
+        <w:rPr>
+          <w:color w:val="F79646" w:themeColor="accent6"/>
+          <w:sz w:val="20"/>
+          <w:szCs w:val="20"/>
+        </w:rPr>
+        <w:t xml:space="preserve"> do not always </w:t>
+      </w:r>
+      <w:r>
+        <w:rPr>
+          <w:color w:val="F79646" w:themeColor="accent6"/>
+          <w:sz w:val="20"/>
+          <w:szCs w:val="20"/>
+        </w:rPr>
+        <w:t>provoke better decisions than complex ones</w:t>
+      </w:r>
+      <w:r>
+        <w:rPr>
+          <w:color w:val="F79646" w:themeColor="accent6"/>
+          <w:sz w:val="20"/>
+          <w:szCs w:val="20"/>
+        </w:rPr>
+        <w:t xml:space="preserve">. One example of this comes from </w:t>
+      </w:r>
+      <w:proofErr w:type="spellStart"/>
+      <w:r>
+        <w:rPr>
+          <w:color w:val="F79646" w:themeColor="accent6"/>
+          <w:sz w:val="20"/>
+          <w:szCs w:val="20"/>
+        </w:rPr>
+        <w:t>Nowakowska</w:t>
+      </w:r>
+      <w:proofErr w:type="spellEnd"/>
+      <w:r>
+        <w:rPr>
+          <w:color w:val="F79646" w:themeColor="accent6"/>
+          <w:sz w:val="20"/>
+          <w:szCs w:val="20"/>
+        </w:rPr>
+        <w:t xml:space="preserve"> et al. (2024)</w:t>
+      </w:r>
+      <w:r>
+        <w:rPr>
+          <w:color w:val="F79646" w:themeColor="accent6"/>
+          <w:sz w:val="20"/>
+          <w:szCs w:val="20"/>
+        </w:rPr>
+        <w:t>,</w:t>
+      </w:r>
+      <w:r>
+        <w:rPr>
+          <w:color w:val="F79646" w:themeColor="accent6"/>
+          <w:sz w:val="20"/>
+          <w:szCs w:val="20"/>
+        </w:rPr>
+        <w:t xml:space="preserve"> who showed that search strategies for simple visual features were sub-optimal and heterogeneous, but the same search problem presented with complex objects instead of simple features provoked uniformly optimal strategies. </w:t>
+      </w:r>
+      <w:r>
+        <w:rPr>
+          <w:color w:val="F79646" w:themeColor="accent6"/>
+          <w:sz w:val="20"/>
+          <w:szCs w:val="20"/>
+        </w:rPr>
+        <w:t xml:space="preserve">The same could be the case here. </w:t>
+      </w:r>
+      <w:r>
+        <w:rPr>
+          <w:color w:val="F79646" w:themeColor="accent6"/>
+          <w:sz w:val="20"/>
+          <w:szCs w:val="20"/>
+        </w:rPr>
+        <w:t xml:space="preserve">That is, it could be that simplifying the focus-divide dilemma has removed </w:t>
+      </w:r>
+      <w:r>
+        <w:rPr>
+          <w:color w:val="F79646" w:themeColor="accent6"/>
+          <w:sz w:val="20"/>
+          <w:szCs w:val="20"/>
+        </w:rPr>
+        <w:lastRenderedPageBreak/>
+        <w:t>features that provide cues to better choices, and our experiments might lead to an overly pessimistic prediction about how well participants would resolve these dilemmas when they encounter them in vivo.</w:t>
+      </w:r>
+    </w:p>
+    <w:p>
+      <w:pPr>
+        <w:spacing w:line="360" w:lineRule="auto"/>
+        <w:rPr>
+          <w:sz w:val="20"/>
+          <w:szCs w:val="20"/>
+        </w:rPr>
+      </w:pPr>
+    </w:p>
+    <w:p>
+      <w:pPr>
         <w:spacing w:after="160" w:line="360" w:lineRule="auto"/>
         <w:rPr>
           <w:sz w:val="20"/>
@@ -12337,23 +12260,7 @@
           <w:sz w:val="20"/>
           <w:szCs w:val="20"/>
         </w:rPr>
-        <w:t>In conclusion, we have found a simple and intuitive decision rule is not recognized or adopted by most participants. Choices are governed by a complex set of individual and contextual factors and their interaction, even for seemingly simple decisions such as a rat deciding which way to turn at a junction point in a maze (</w:t>
-      </w:r>
-      <w:proofErr w:type="gramStart"/>
-      <w:r>
-        <w:rPr>
-          <w:sz w:val="20"/>
-          <w:szCs w:val="20"/>
-        </w:rPr>
-        <w:t>e.g.</w:t>
-      </w:r>
-      <w:proofErr w:type="gramEnd"/>
-      <w:r>
-        <w:rPr>
-          <w:sz w:val="20"/>
-          <w:szCs w:val="20"/>
-        </w:rPr>
-        <w:t xml:space="preserve"> Tolman, 1938). Nonetheless, based on the overall pattern of </w:t>
+        <w:t xml:space="preserve">In conclusion, we have found a simple and intuitive decision rule is not recognized or adopted by most participants. Choices are governed by a complex set of individual and contextual factors and their interaction, even for seemingly simple decisions such as a rat deciding which way to turn at a junction point in a maze (e.g. Tolman, 1938). Nonetheless, based on the overall pattern of </w:t>
       </w:r>
       <w:proofErr w:type="spellStart"/>
       <w:r>
@@ -12403,7 +12310,6 @@
         <w:spacing w:before="0" w:line="360" w:lineRule="auto"/>
       </w:pPr>
       <w:r>
-        <w:lastRenderedPageBreak/>
         <w:t>References</w:t>
       </w:r>
     </w:p>
@@ -12464,27 +12370,7 @@
           <w:szCs w:val="20"/>
           <w:highlight w:val="white"/>
         </w:rPr>
-        <w:t xml:space="preserve">Carpenter, B., Gelman, A., Hoffman, M. D., Lee, D., Goodrich, B., Betancourt, M., Brubaker, M., Guo, </w:t>
-      </w:r>
-      <w:proofErr w:type="gramStart"/>
-      <w:r>
-        <w:rPr>
-          <w:color w:val="222222"/>
-          <w:sz w:val="20"/>
-          <w:szCs w:val="20"/>
-          <w:highlight w:val="white"/>
-        </w:rPr>
-        <w:t>J,.</w:t>
-      </w:r>
-      <w:proofErr w:type="gramEnd"/>
-      <w:r>
-        <w:rPr>
-          <w:color w:val="222222"/>
-          <w:sz w:val="20"/>
-          <w:szCs w:val="20"/>
-          <w:highlight w:val="white"/>
-        </w:rPr>
-        <w:t xml:space="preserve"> Li, P., &amp; Riddell, A. (2017). Stan: A probabilistic programming language. </w:t>
+        <w:t xml:space="preserve">Carpenter, B., Gelman, A., Hoffman, M. D., Lee, D., Goodrich, B., Betancourt, M., Brubaker, M., Guo, J,. Li, P., &amp; Riddell, A. (2017). Stan: A probabilistic programming language. </w:t>
       </w:r>
       <w:r>
         <w:rPr>
@@ -12895,6 +12781,7 @@
           <w:sz w:val="20"/>
           <w:szCs w:val="20"/>
         </w:rPr>
+        <w:lastRenderedPageBreak/>
         <w:t xml:space="preserve">Grant, E.R. &amp; Spivey, M.J. (2003). Eye movements and problem solving: guiding attention guides thought. </w:t>
       </w:r>
       <w:r>
@@ -13358,7 +13245,6 @@
           <w:sz w:val="20"/>
           <w:szCs w:val="20"/>
         </w:rPr>
-        <w:lastRenderedPageBreak/>
         <w:t>Krechevsky</w:t>
       </w:r>
       <w:proofErr w:type="spellEnd"/>
@@ -13554,23 +13440,7 @@
           <w:sz w:val="20"/>
           <w:szCs w:val="20"/>
         </w:rPr>
-        <w:t xml:space="preserve"> 8(2</w:t>
-      </w:r>
-      <w:proofErr w:type="gramStart"/>
-      <w:r>
-        <w:rPr>
-          <w:sz w:val="20"/>
-          <w:szCs w:val="20"/>
-        </w:rPr>
-        <w:t>):e</w:t>
-      </w:r>
-      <w:proofErr w:type="gramEnd"/>
-      <w:r>
-        <w:rPr>
-          <w:sz w:val="20"/>
-          <w:szCs w:val="20"/>
-        </w:rPr>
-        <w:t>1002342.</w:t>
+        <w:t xml:space="preserve"> 8(2):e1002342.</w:t>
       </w:r>
     </w:p>
     <w:p>
@@ -13869,6 +13739,7 @@
           <w:sz w:val="20"/>
           <w:szCs w:val="20"/>
         </w:rPr>
+        <w:lastRenderedPageBreak/>
         <w:t xml:space="preserve">Tatler, B.W. (2007). The central fixation bias in scene viewing: Selecting an optimal viewing position independently of motor biases and image feature distributions. </w:t>
       </w:r>
       <w:r>
@@ -14179,7 +14050,6 @@
           <w:sz w:val="20"/>
           <w:szCs w:val="20"/>
         </w:rPr>
-        <w:lastRenderedPageBreak/>
         <w:t>The authors would like to thank</w:t>
       </w:r>
       <w:r>
@@ -14410,6 +14280,7 @@
           <w:sz w:val="20"/>
           <w:szCs w:val="20"/>
         </w:rPr>
+        <w:lastRenderedPageBreak/>
         <w:t>Participants</w:t>
       </w:r>
       <w:r>
@@ -14417,23 +14288,7 @@
           <w:sz w:val="20"/>
           <w:szCs w:val="20"/>
         </w:rPr>
-        <w:t xml:space="preserve">. Four participants completed the throwing task. Three are authors on this paper (AH, WJ, </w:t>
-      </w:r>
-      <w:proofErr w:type="gramStart"/>
-      <w:r>
-        <w:rPr>
-          <w:sz w:val="20"/>
-          <w:szCs w:val="20"/>
-        </w:rPr>
-        <w:t>JR)  and</w:t>
-      </w:r>
-      <w:proofErr w:type="gramEnd"/>
-      <w:r>
-        <w:rPr>
-          <w:sz w:val="20"/>
-          <w:szCs w:val="20"/>
-        </w:rPr>
-        <w:t xml:space="preserve"> the final participant was a member of the lab, familiar with the paradigm. All participants were familiar with the optimal strategy but had not completed the experiment previously.</w:t>
+        <w:t>. Four participants completed the throwing task. Three are authors on this paper (AH, WJ, JR)  and the final participant was a member of the lab, familiar with the paradigm. All participants were familiar with the optimal strategy but had not completed the experiment previously.</w:t>
       </w:r>
     </w:p>
     <w:p>
@@ -14474,31 +14329,7 @@
           <w:sz w:val="20"/>
           <w:szCs w:val="20"/>
         </w:rPr>
-        <w:t xml:space="preserve">In the second phase, participants were again asked to throw bean-bags into hoops, but this time there were two potential targets for each throw and participants needed to choose where to stand before finding out which of the hoops was the actual target. In the original experiment (Clarke and Hunt, 2016), the distance between the hoops in the second phase was based around the participants’ performance in the first phase. In the current version, six distances were randomly selected from a range of distances based </w:t>
-      </w:r>
-      <w:r>
-        <w:rPr>
-          <w:sz w:val="20"/>
-          <w:szCs w:val="20"/>
-        </w:rPr>
-        <w:lastRenderedPageBreak/>
-        <w:t xml:space="preserve">on the performance of participants in previous experiments (0.46m to 11.5m). The random selection of distances within this range ensured that participants would be unable to rely on their prior knowledge of the structure of previous experiments in deciding whether they should stand in the middle or next to one hoop. </w:t>
-      </w:r>
-      <w:proofErr w:type="gramStart"/>
-      <w:r>
-        <w:rPr>
-          <w:sz w:val="20"/>
-          <w:szCs w:val="20"/>
-        </w:rPr>
-        <w:t>Instead</w:t>
-      </w:r>
-      <w:proofErr w:type="gramEnd"/>
-      <w:r>
-        <w:rPr>
-          <w:sz w:val="20"/>
-          <w:szCs w:val="20"/>
-        </w:rPr>
-        <w:t xml:space="preserve"> they had to base their decision on knowledge about their own ability. To begin the session, three pairs of hoops matched in color were placed at each of three separations (red was the closest separation, yellow the middle, blue the farthest). After 45 choice trials, the hoops were shifted to three new separations for a further 45 trials. The </w:t>
+        <w:t xml:space="preserve">In the second phase, participants were again asked to throw bean-bags into hoops, but this time there were two potential targets for each throw and participants needed to choose where to stand before finding out which of the hoops was the actual target. In the original experiment (Clarke and Hunt, 2016), the distance between the hoops in the second phase was based around the participants’ performance in the first phase. In the current version, six distances were randomly selected from a range of distances based on the performance of participants in previous experiments (0.46m to 11.5m). The random selection of distances within this range ensured that participants would be unable to rely on their prior knowledge of the structure of previous experiments in deciding whether they should stand in the middle or next to one hoop. Instead they had to base their decision on knowledge about their own ability. To begin the session, three pairs of hoops matched in color were placed at each of three separations (red was the closest separation, yellow the middle, blue the farthest). After 45 choice trials, the hoops were shifted to three new separations for a further 45 trials. The </w:t>
       </w:r>
       <w:proofErr w:type="spellStart"/>
       <w:r>
@@ -14556,23 +14387,15 @@
           <w:sz w:val="20"/>
           <w:szCs w:val="20"/>
         </w:rPr>
-        <w:t xml:space="preserve">. Five participants (4 female, all right-handed) completed the detection task. Four are authors on this paper (AH, WJ, EM, JR) and the fifth participant was a lab member, familiar with the paradigm.  All participants were aware of the optimal </w:t>
-      </w:r>
-      <w:proofErr w:type="gramStart"/>
-      <w:r>
-        <w:rPr>
-          <w:sz w:val="20"/>
-          <w:szCs w:val="20"/>
-        </w:rPr>
-        <w:t>strategy,  had</w:t>
-      </w:r>
-      <w:proofErr w:type="gramEnd"/>
-      <w:r>
-        <w:rPr>
-          <w:sz w:val="20"/>
-          <w:szCs w:val="20"/>
-        </w:rPr>
-        <w:t xml:space="preserve"> normal or corrected to normal vision, and like in the throwing task (Experiment 1a), were unaware of their personal switch-point. All participants provided informed consent.</w:t>
+        <w:t xml:space="preserve">. Five participants (4 female, all right-handed) completed the detection task. Four are authors on this paper (AH, WJ, EM, JR) and the fifth participant was a lab member, familiar with the paradigm.  All participants were aware of the optimal strategy,  had normal or corrected to normal vision, and like in the </w:t>
+      </w:r>
+      <w:r>
+        <w:rPr>
+          <w:sz w:val="20"/>
+          <w:szCs w:val="20"/>
+        </w:rPr>
+        <w:lastRenderedPageBreak/>
+        <w:t>throwing task (Experiment 1a), were unaware of their personal switch-point. All participants provided informed consent.</w:t>
       </w:r>
     </w:p>
     <w:p>
@@ -14671,15 +14494,7 @@
           <w:sz w:val="20"/>
           <w:szCs w:val="20"/>
         </w:rPr>
-        <w:t xml:space="preserve"> to an individualized estimate of their optimal strategy (that is, choices that would have achieved optimal performance). The optimal choices for each participant in each experiment are determined based on performance in the first phase of the experiments (see supplementary information for performance curves). For the throwing experiment, the participant should choose to stand in the center for distances where accuracy from a central position </w:t>
-      </w:r>
-      <w:r>
-        <w:rPr>
-          <w:sz w:val="20"/>
-          <w:szCs w:val="20"/>
-        </w:rPr>
-        <w:lastRenderedPageBreak/>
-        <w:t xml:space="preserve">is expected to be greater than 50%, and should stand near one hoop or the other for distances where accuracy from center is less than 50%. This is shown in Figure A1, with a dark blue line showing optimal performance and black circles showing actual standing position. It is clear from this figure that these expert participants made standing position choices that were close to optimal. </w:t>
+        <w:t xml:space="preserve"> to an individualized estimate of their optimal strategy (that is, choices that would have achieved optimal performance). The optimal choices for each participant in each experiment are determined based on performance in the first phase of the experiments (see supplementary information for performance curves). For the throwing experiment, the participant should choose to stand in the center for distances where accuracy from a central position is expected to be greater than 50%, and should stand near one hoop or the other for distances where accuracy from center is less than 50%. This is shown in Figure A1, with a dark blue line showing optimal performance and black circles showing actual standing position. It is clear from this figure that these expert participants made standing position choices that were close to optimal. </w:t>
       </w:r>
     </w:p>
     <w:p>
@@ -14695,23 +14510,7 @@
           <w:sz w:val="20"/>
           <w:szCs w:val="20"/>
         </w:rPr>
-        <w:t xml:space="preserve">Similarly, for the detection experiment, the participant should choose to look at the center box when the separation between boxes is small enough that expected accuracy from the center is &gt;75%. For expected accuracy from the center of less than 75%, participants should instead choose the left or right box, because if the target appears </w:t>
-      </w:r>
-      <w:proofErr w:type="gramStart"/>
-      <w:r>
-        <w:rPr>
-          <w:sz w:val="20"/>
-          <w:szCs w:val="20"/>
-        </w:rPr>
-        <w:t>here</w:t>
-      </w:r>
-      <w:proofErr w:type="gramEnd"/>
-      <w:r>
-        <w:rPr>
-          <w:sz w:val="20"/>
-          <w:szCs w:val="20"/>
-        </w:rPr>
-        <w:t xml:space="preserve"> they will be 100% correct and if it appears in the other box they will be 50% correct, giving an expected overall accuracy of 75%. This is shown as the blue line in Figure A1. Again, it is clear that expert participants’ choices of where to fixate in this task (the black dots) were close to optimal.</w:t>
+        <w:t>Similarly, for the detection experiment, the participant should choose to look at the center box when the separation between boxes is small enough that expected accuracy from the center is &gt;75%. For expected accuracy from the center of less than 75%, participants should instead choose the left or right box, because if the target appears here they will be 100% correct and if it appears in the other box they will be 50% correct, giving an expected overall accuracy of 75%. This is shown as the blue line in Figure A1. Again, it is clear that expert participants’ choices of where to fixate in this task (the black dots) were close to optimal.</w:t>
       </w:r>
     </w:p>
     <w:p>
@@ -14790,6 +14589,7 @@
           <w:sz w:val="20"/>
           <w:szCs w:val="20"/>
         </w:rPr>
+        <w:lastRenderedPageBreak/>
         <w:drawing>
           <wp:inline distT="114300" distB="114300" distL="114300" distR="114300" wp14:anchorId="35FE4776" wp14:editId="770851FB">
             <wp:extent cx="5943600" cy="1854200"/>
@@ -14842,16 +14642,7 @@
           <w:sz w:val="20"/>
           <w:szCs w:val="20"/>
         </w:rPr>
-        <w:t xml:space="preserve">Figure A1. Results for each expert participant in the throwing experiment (1a) on the top row. Each dot is light grey and represents standing position on a single trial; the darker dots represent up to 15 overlaid trials. The dark blue line shows the optimal standing position for each participant. The standing position has been normalized to the distance from the center to the hoop. This means deviations from the line for small values of delta represent relatively small changes in standing position. The second row shows the results for each expert participant in the detection experiment (1b). Each dot represents the </w:t>
-      </w:r>
-      <w:r>
-        <w:rPr>
-          <w:rFonts w:ascii="Nunito" w:eastAsia="Nunito" w:hAnsi="Nunito" w:cs="Nunito"/>
-          <w:sz w:val="20"/>
-          <w:szCs w:val="20"/>
-        </w:rPr>
-        <w:lastRenderedPageBreak/>
-        <w:t xml:space="preserve">proportion of fixations made towards one of the side boxes at each value of delta. The dark blue line represents the optimal fixation strategy for each participant. </w:t>
+        <w:t xml:space="preserve">Figure A1. Results for each expert participant in the throwing experiment (1a) on the top row. Each dot is light grey and represents standing position on a single trial; the darker dots represent up to 15 overlaid trials. The dark blue line shows the optimal standing position for each participant. The standing position has been normalized to the distance from the center to the hoop. This means deviations from the line for small values of delta represent relatively small changes in standing position. The second row shows the results for each expert participant in the detection experiment (1b). Each dot represents the proportion of fixations made towards one of the side boxes at each value of delta. The dark blue line represents the optimal fixation strategy for each participant. </w:t>
       </w:r>
     </w:p>
     <w:p>
@@ -14886,23 +14677,7 @@
           <w:sz w:val="20"/>
           <w:szCs w:val="20"/>
         </w:rPr>
-        <w:t xml:space="preserve">For each participant in each experiment, we calculated the accuracy they would have achieved under an optimal strategy (i.e., had their choices perfectly followed the blue lines in Figure A1). The size of the difference between actual proportion </w:t>
-      </w:r>
-      <w:proofErr w:type="gramStart"/>
-      <w:r>
-        <w:rPr>
-          <w:sz w:val="20"/>
-          <w:szCs w:val="20"/>
-        </w:rPr>
-        <w:t>correct</w:t>
-      </w:r>
-      <w:proofErr w:type="gramEnd"/>
-      <w:r>
-        <w:rPr>
-          <w:sz w:val="20"/>
-          <w:szCs w:val="20"/>
-        </w:rPr>
-        <w:t xml:space="preserve"> and each participant’s optimal performance ranges from underperforming by 0.089 to out-performing by 0.081. Overall, the mean difference from optimal was -0.017 for the throwing task, and 0.036 for the detection task, suggesting participants overall were close to optimal in their performance.</w:t>
+        <w:t>For each participant in each experiment, we calculated the accuracy they would have achieved under an optimal strategy (i.e., had their choices perfectly followed the blue lines in Figure A1). The size of the difference between actual proportion correct and each participant’s optimal performance ranges from underperforming by 0.089 to out-performing by 0.081. Overall, the mean difference from optimal was -0.017 for the throwing task, and 0.036 for the detection task, suggesting participants overall were close to optimal in their performance.</w:t>
       </w:r>
     </w:p>
     <w:p>
@@ -14992,25 +14767,7 @@
           <w:sz w:val="20"/>
           <w:szCs w:val="20"/>
         </w:rPr>
-        <w:t xml:space="preserve">Figure A2. Comparison of actual proportion correct to optimal (an estimate of the proportion </w:t>
-      </w:r>
-      <w:proofErr w:type="gramStart"/>
-      <w:r>
-        <w:rPr>
-          <w:rFonts w:ascii="Nunito" w:eastAsia="Nunito" w:hAnsi="Nunito" w:cs="Nunito"/>
-          <w:sz w:val="20"/>
-          <w:szCs w:val="20"/>
-        </w:rPr>
-        <w:t>correct</w:t>
-      </w:r>
-      <w:proofErr w:type="gramEnd"/>
-      <w:r>
-        <w:rPr>
-          <w:rFonts w:ascii="Nunito" w:eastAsia="Nunito" w:hAnsi="Nunito" w:cs="Nunito"/>
-          <w:sz w:val="20"/>
-          <w:szCs w:val="20"/>
-        </w:rPr>
-        <w:t xml:space="preserve"> the participant would have achieved given optimal choices) for the throwing and detection experiments. Each line represents an expert participant. Performance is close to optimal.</w:t>
+        <w:t>Figure A2. Comparison of actual proportion correct to optimal (an estimate of the proportion correct the participant would have achieved given optimal choices) for the throwing and detection experiments. Each line represents an expert participant. Performance is close to optimal.</w:t>
       </w:r>
     </w:p>
     <w:p>

</xml_diff>

<commit_message>
few edits for revisions
</commit_message>
<xml_diff>
--- a/revisions/Transferring optimal decision.docx
+++ b/revisions/Transferring optimal decision.docx
@@ -1214,6 +1214,7 @@
       <w:pPr>
         <w:spacing w:line="360" w:lineRule="auto"/>
         <w:rPr>
+          <w:color w:val="8064A2" w:themeColor="accent4"/>
           <w:sz w:val="20"/>
           <w:szCs w:val="20"/>
         </w:rPr>
@@ -1612,7 +1613,30 @@
           <w:sz w:val="20"/>
           <w:szCs w:val="20"/>
         </w:rPr>
-        <w:t>Stanovich &amp; West, 2000) suggest cognition can take a rapid, automatic route as well as a more deliberative, logic-based route. These systems represent a very broad categorical distinction in cognitive reasoning and are normally applied to judgment and problem solving contexts. A more germane theoretical framework for the simple, repeated choices participants make in our tasks may come from classic animal learning studies, which provide a similar distinction between choices made with and without insight</w:t>
+        <w:t>Stanovich &amp; West, 2000) suggest cognition can take a rapid, automatic route as well as a more deliberative, logic-based route. These systems represent a very broad categorical distinction in cognitive reasoning and are normally applied to judgment and problem solving contexts</w:t>
+      </w:r>
+      <w:r>
+        <w:rPr>
+          <w:color w:val="8064A2" w:themeColor="accent4"/>
+          <w:sz w:val="20"/>
+          <w:szCs w:val="20"/>
+        </w:rPr>
+        <w:t xml:space="preserve">, </w:t>
+      </w:r>
+      <w:r>
+        <w:rPr>
+          <w:color w:val="8064A2" w:themeColor="accent4"/>
+          <w:sz w:val="20"/>
+          <w:szCs w:val="20"/>
+        </w:rPr>
+        <w:t>which tend to pose complex, abstract scenarios</w:t>
+      </w:r>
+      <w:r>
+        <w:rPr>
+          <w:sz w:val="20"/>
+          <w:szCs w:val="20"/>
+        </w:rPr>
+        <w:t>. A more germane theoretical framework for the simple, repeated choices participants make in our tasks may come from classic animal learning studies, which provide a similar distinction between choices made with and without insight. Maier (1940) examined the extent to which animals have the capacity to spontaneously adjust how they respond to stimuli based on knowledge</w:t>
       </w:r>
       <w:r>
         <w:rPr>
@@ -1627,7 +1651,7 @@
           <w:sz w:val="20"/>
           <w:szCs w:val="20"/>
         </w:rPr>
-        <w:t xml:space="preserve">. Maier (1940) examined the extent to which animals have the capacity to spontaneously adjust how they respond to stimuli based on knowledge. He argued for three different categories for solving problems: variability, equivalence reactions, and reasoning. </w:t>
+        <w:t xml:space="preserve">. He argued for three different categories for solving problems: variability, equivalence reactions, and reasoning. </w:t>
       </w:r>
       <w:r>
         <w:rPr>
@@ -1657,6 +1681,7 @@
           <w:sz w:val="20"/>
           <w:szCs w:val="20"/>
         </w:rPr>
+        <w:lastRenderedPageBreak/>
         <w:t>characterised</w:t>
       </w:r>
       <w:proofErr w:type="spellEnd"/>
@@ -1672,194 +1697,1102 @@
           <w:sz w:val="20"/>
           <w:szCs w:val="20"/>
         </w:rPr>
-        <w:t xml:space="preserve"> a functional tendency that is assumed to </w:t>
-      </w:r>
-      <w:r>
-        <w:rPr>
+        <w:t xml:space="preserve"> a functional tendency that is assumed to support trial-and-error learning, and stands in contrast with repetitive, inflexible </w:t>
+      </w:r>
+      <w:proofErr w:type="spellStart"/>
+      <w:r>
+        <w:rPr>
+          <w:sz w:val="20"/>
+          <w:szCs w:val="20"/>
+        </w:rPr>
+        <w:t>behaviour</w:t>
+      </w:r>
+      <w:proofErr w:type="spellEnd"/>
+      <w:r>
+        <w:rPr>
+          <w:sz w:val="20"/>
+          <w:szCs w:val="20"/>
+        </w:rPr>
+        <w:t xml:space="preserve"> that is a hallmark of cortical damage. </w:t>
+      </w:r>
+      <w:proofErr w:type="spellStart"/>
+      <w:r>
+        <w:rPr>
+          <w:sz w:val="20"/>
+          <w:szCs w:val="20"/>
+        </w:rPr>
+        <w:t>Krechevsky</w:t>
+      </w:r>
+      <w:proofErr w:type="spellEnd"/>
+      <w:r>
+        <w:rPr>
+          <w:sz w:val="20"/>
+          <w:szCs w:val="20"/>
+        </w:rPr>
+        <w:t xml:space="preserve"> (1937) argues that </w:t>
+      </w:r>
+      <w:r>
+        <w:rPr>
+          <w:sz w:val="20"/>
+          <w:szCs w:val="20"/>
+        </w:rPr>
+        <w:t>variability in</w:t>
+      </w:r>
+      <w:r>
+        <w:rPr>
+          <w:sz w:val="20"/>
+          <w:szCs w:val="20"/>
+        </w:rPr>
+        <w:t xml:space="preserve"> choices allows the organism to explore “means-end readiness”, or in other words, the set of available options and their consequences within a particular problem space. These options can be refined into hypotheses, and then a solution, through a gradual process of reinforcement learning. In </w:t>
+      </w:r>
+      <w:r>
+        <w:rPr>
+          <w:i/>
+          <w:sz w:val="20"/>
+          <w:szCs w:val="20"/>
+        </w:rPr>
+        <w:t>Equivalence Reactions</w:t>
+      </w:r>
+      <w:r>
+        <w:rPr>
+          <w:sz w:val="20"/>
+          <w:szCs w:val="20"/>
+        </w:rPr>
+        <w:t xml:space="preserve">, hypothesis learning can be transferred to other problems that share features with the original, though usually with some hesitancy. This process permits acceleration of the learning process when circumstances are in some way familiar, though if wrongly applied, it can interfere with learning.  </w:t>
+      </w:r>
+      <w:r>
+        <w:rPr>
+          <w:i/>
+          <w:sz w:val="20"/>
+          <w:szCs w:val="20"/>
+        </w:rPr>
+        <w:t>Reasoning</w:t>
+      </w:r>
+      <w:r>
+        <w:rPr>
+          <w:sz w:val="20"/>
+          <w:szCs w:val="20"/>
+        </w:rPr>
+        <w:t xml:space="preserve"> differs from learning altogether, and refers to the ability to spontaneously integrate information from outside the experimental context. More generally, reasoning refers to the ability to use abstract information to guide </w:t>
+      </w:r>
+      <w:proofErr w:type="spellStart"/>
+      <w:r>
+        <w:rPr>
+          <w:sz w:val="20"/>
+          <w:szCs w:val="20"/>
+        </w:rPr>
+        <w:t>behaviour</w:t>
+      </w:r>
+      <w:proofErr w:type="spellEnd"/>
+      <w:r>
+        <w:rPr>
+          <w:sz w:val="20"/>
+          <w:szCs w:val="20"/>
+        </w:rPr>
+        <w:t xml:space="preserve">, a concept later referred to as </w:t>
+      </w:r>
+      <w:r>
+        <w:rPr>
+          <w:i/>
+          <w:sz w:val="20"/>
+          <w:szCs w:val="20"/>
+        </w:rPr>
+        <w:t>teleological control</w:t>
+      </w:r>
+      <w:r>
+        <w:rPr>
+          <w:sz w:val="20"/>
+          <w:szCs w:val="20"/>
+        </w:rPr>
+        <w:t xml:space="preserve"> by Dickinson (1985). Dickinson similarly drew a stark distinction between </w:t>
+      </w:r>
+      <w:r>
+        <w:rPr>
+          <w:i/>
+          <w:sz w:val="20"/>
+          <w:szCs w:val="20"/>
+        </w:rPr>
+        <w:t>habits</w:t>
+      </w:r>
+      <w:r>
+        <w:rPr>
+          <w:sz w:val="20"/>
+          <w:szCs w:val="20"/>
+        </w:rPr>
+        <w:t xml:space="preserve">, which are consistent responses elicited by the immediate environment, and </w:t>
+      </w:r>
+      <w:r>
+        <w:rPr>
+          <w:i/>
+          <w:sz w:val="20"/>
+          <w:szCs w:val="20"/>
+        </w:rPr>
+        <w:t>actions</w:t>
+      </w:r>
+      <w:r>
+        <w:rPr>
+          <w:sz w:val="20"/>
+          <w:szCs w:val="20"/>
+        </w:rPr>
+        <w:t>, which are controlled by the animal’s knowledge about consequences. Habits will always follow from the same conditions, but actions allow an organism to change the choices it makes given what the organism knows. This dichotomy has held up well in the literature, with accruing evidence that actions and habits are subserved by distinct neural systems (e.g. O’Doherty, Cockburn &amp; Pauli, 2017).</w:t>
+      </w:r>
+      <w:r>
+        <w:rPr>
+          <w:sz w:val="20"/>
+          <w:szCs w:val="20"/>
+        </w:rPr>
+        <w:t xml:space="preserve"> </w:t>
+      </w:r>
+    </w:p>
+    <w:p>
+      <w:pPr>
+        <w:spacing w:line="360" w:lineRule="auto"/>
+        <w:rPr>
+          <w:sz w:val="20"/>
+          <w:szCs w:val="20"/>
+        </w:rPr>
+      </w:pPr>
+    </w:p>
+    <w:p>
+      <w:pPr>
+        <w:spacing w:line="360" w:lineRule="auto"/>
+        <w:rPr>
+          <w:sz w:val="20"/>
+          <w:szCs w:val="20"/>
+        </w:rPr>
+      </w:pPr>
+      <w:r>
+        <w:rPr>
+          <w:sz w:val="20"/>
+          <w:szCs w:val="20"/>
+        </w:rPr>
+        <w:t xml:space="preserve">Viewing the series of choices in a focus-divide experiment from </w:t>
+      </w:r>
+      <w:r>
+        <w:rPr>
+          <w:sz w:val="20"/>
+          <w:szCs w:val="20"/>
+        </w:rPr>
+        <w:t>an animal</w:t>
+      </w:r>
+      <w:r>
+        <w:rPr>
+          <w:sz w:val="20"/>
+          <w:szCs w:val="20"/>
+        </w:rPr>
+        <w:t xml:space="preserve"> </w:t>
+      </w:r>
+      <w:r>
+        <w:rPr>
+          <w:sz w:val="20"/>
+          <w:szCs w:val="20"/>
+        </w:rPr>
+        <w:t xml:space="preserve">learning perspective, </w:t>
+      </w:r>
+      <w:r>
+        <w:rPr>
+          <w:sz w:val="20"/>
+          <w:szCs w:val="20"/>
+        </w:rPr>
+        <w:t xml:space="preserve">the high degree of </w:t>
+      </w:r>
+      <w:r>
+        <w:rPr>
+          <w:sz w:val="20"/>
+          <w:szCs w:val="20"/>
+        </w:rPr>
+        <w:t xml:space="preserve">variability in choice observed in this task appears to be the default </w:t>
+      </w:r>
+      <w:proofErr w:type="spellStart"/>
+      <w:r>
+        <w:rPr>
+          <w:sz w:val="20"/>
+          <w:szCs w:val="20"/>
+        </w:rPr>
+        <w:t>behaviour</w:t>
+      </w:r>
+      <w:proofErr w:type="spellEnd"/>
+      <w:r>
+        <w:rPr>
+          <w:sz w:val="20"/>
+          <w:szCs w:val="20"/>
+        </w:rPr>
+        <w:t xml:space="preserve"> most participants engage in when they are not engaging in reasoning</w:t>
+      </w:r>
+      <w:r>
+        <w:rPr>
+          <w:sz w:val="20"/>
+          <w:szCs w:val="20"/>
+        </w:rPr>
+        <w:t>,</w:t>
+      </w:r>
+      <w:r>
+        <w:rPr>
+          <w:sz w:val="20"/>
+          <w:szCs w:val="20"/>
+        </w:rPr>
+        <w:t xml:space="preserve"> consistent with a trial-and-error strategy. In contrast, the responses of informed participants are based on reasoning. Compared with the choices of naive participants, implementing the optimal strategy leads to choices that are more successful overall, but also less variable. With these two extremes as points of comparison, our question in this study is about whether and how we can transition people from variability to reasoning. One possibility is that equivalence reactions could provide a transition into spontaneous integration; that is, applying the correct solution in one circumstance could lead to its application in circumstances with similar properties. This generalization may prompt participants to restructure the successful choices as an abstract decision rule. On the other hand, applying a decision rule carries some risks. If applied to the wrong circumstances, the rule would not only lead to suboptimal outcomes, it would also restrict the variability of responses that is the basis for learning. Given these risks, taking a conservative approach to avoid over-generalization may be adaptive in the long run, leading to a high threshold of similarity needed for a hypothesis, or a strategy, to transfer across contexts. </w:t>
+      </w:r>
+    </w:p>
+    <w:p>
+      <w:pPr>
+        <w:spacing w:line="360" w:lineRule="auto"/>
+        <w:rPr>
+          <w:sz w:val="20"/>
+          <w:szCs w:val="20"/>
+        </w:rPr>
+      </w:pPr>
+    </w:p>
+    <w:p>
+      <w:pPr>
+        <w:spacing w:line="360" w:lineRule="auto"/>
+        <w:rPr>
+          <w:color w:val="C0504D" w:themeColor="accent2"/>
+          <w:sz w:val="20"/>
+          <w:szCs w:val="20"/>
+        </w:rPr>
+      </w:pPr>
+      <w:r>
+        <w:rPr>
+          <w:color w:val="C0504D" w:themeColor="accent2"/>
+          <w:sz w:val="20"/>
+          <w:szCs w:val="20"/>
+        </w:rPr>
+        <w:t xml:space="preserve">Transfer of learning across contexts in humans has been examined in a wide range of subfields. In humans </w:t>
+      </w:r>
+      <w:r>
+        <w:rPr>
+          <w:color w:val="C0504D" w:themeColor="accent2"/>
+          <w:sz w:val="20"/>
+          <w:szCs w:val="20"/>
+        </w:rPr>
+        <w:t>(</w:t>
+      </w:r>
+      <w:r>
+        <w:rPr>
+          <w:color w:val="C0504D" w:themeColor="accent2"/>
+          <w:sz w:val="20"/>
+          <w:szCs w:val="20"/>
+        </w:rPr>
+        <w:t>as in other species</w:t>
+      </w:r>
+      <w:r>
+        <w:rPr>
+          <w:color w:val="C0504D" w:themeColor="accent2"/>
+          <w:sz w:val="20"/>
+          <w:szCs w:val="20"/>
+        </w:rPr>
+        <w:t>)</w:t>
+      </w:r>
+      <w:r>
+        <w:rPr>
+          <w:color w:val="C0504D" w:themeColor="accent2"/>
+          <w:sz w:val="20"/>
+          <w:szCs w:val="20"/>
+        </w:rPr>
+        <w:t xml:space="preserve">, a </w:t>
+      </w:r>
+      <w:r>
+        <w:rPr>
+          <w:color w:val="C0504D" w:themeColor="accent2"/>
+          <w:sz w:val="20"/>
+          <w:szCs w:val="20"/>
+        </w:rPr>
+        <w:t>common</w:t>
+      </w:r>
+      <w:r>
+        <w:rPr>
+          <w:color w:val="C0504D" w:themeColor="accent2"/>
+          <w:sz w:val="20"/>
+          <w:szCs w:val="20"/>
+        </w:rPr>
+        <w:t xml:space="preserve"> observation is that improvements in performance that come with </w:t>
+      </w:r>
+      <w:r>
+        <w:rPr>
+          <w:color w:val="C0504D" w:themeColor="accent2"/>
+          <w:sz w:val="20"/>
+          <w:szCs w:val="20"/>
+        </w:rPr>
+        <w:t>experience</w:t>
+      </w:r>
+      <w:r>
+        <w:rPr>
+          <w:color w:val="C0504D" w:themeColor="accent2"/>
+          <w:sz w:val="20"/>
+          <w:szCs w:val="20"/>
+        </w:rPr>
+        <w:t xml:space="preserve"> </w:t>
+      </w:r>
+      <w:r>
+        <w:rPr>
+          <w:color w:val="C0504D" w:themeColor="accent2"/>
+          <w:sz w:val="20"/>
+          <w:szCs w:val="20"/>
+        </w:rPr>
+        <w:t>in</w:t>
+      </w:r>
+      <w:r>
+        <w:rPr>
+          <w:color w:val="C0504D" w:themeColor="accent2"/>
+          <w:sz w:val="20"/>
+          <w:szCs w:val="20"/>
+        </w:rPr>
+        <w:t xml:space="preserve"> </w:t>
+      </w:r>
+      <w:r>
+        <w:rPr>
+          <w:color w:val="C0504D" w:themeColor="accent2"/>
+          <w:sz w:val="20"/>
+          <w:szCs w:val="20"/>
+        </w:rPr>
+        <w:t xml:space="preserve">solving complex </w:t>
+      </w:r>
+      <w:r>
+        <w:rPr>
+          <w:color w:val="C0504D" w:themeColor="accent2"/>
+          <w:sz w:val="20"/>
+          <w:szCs w:val="20"/>
+        </w:rPr>
+        <w:t>problem</w:t>
+      </w:r>
+      <w:r>
+        <w:rPr>
+          <w:color w:val="C0504D" w:themeColor="accent2"/>
+          <w:sz w:val="20"/>
+          <w:szCs w:val="20"/>
+        </w:rPr>
+        <w:t>s</w:t>
+      </w:r>
+      <w:r>
+        <w:rPr>
+          <w:color w:val="C0504D" w:themeColor="accent2"/>
+          <w:sz w:val="20"/>
+          <w:szCs w:val="20"/>
+        </w:rPr>
+        <w:t xml:space="preserve"> are </w:t>
+      </w:r>
+      <w:r>
+        <w:rPr>
+          <w:color w:val="C0504D" w:themeColor="accent2"/>
+          <w:sz w:val="20"/>
+          <w:szCs w:val="20"/>
+        </w:rPr>
+        <w:t xml:space="preserve">usually </w:t>
+      </w:r>
+      <w:r>
+        <w:rPr>
+          <w:color w:val="C0504D" w:themeColor="accent2"/>
+          <w:sz w:val="20"/>
+          <w:szCs w:val="20"/>
+        </w:rPr>
+        <w:t xml:space="preserve">context-specific and resistant to transfer (e.g. Gick &amp; </w:t>
+      </w:r>
+      <w:r>
+        <w:rPr>
+          <w:color w:val="C0504D" w:themeColor="accent2"/>
           <w:sz w:val="20"/>
           <w:szCs w:val="20"/>
         </w:rPr>
         <w:lastRenderedPageBreak/>
-        <w:t xml:space="preserve">support trial-and-error learning, and stands in contrast with repetitive, inflexible </w:t>
+        <w:t xml:space="preserve">Holyoak, 1983; Markovits &amp; Savary, 1992). </w:t>
+      </w:r>
+      <w:r>
+        <w:rPr>
+          <w:color w:val="C0504D" w:themeColor="accent2"/>
+          <w:sz w:val="20"/>
+          <w:szCs w:val="20"/>
+        </w:rPr>
+        <w:t>L</w:t>
+      </w:r>
+      <w:r>
+        <w:rPr>
+          <w:color w:val="C0504D" w:themeColor="accent2"/>
+          <w:sz w:val="20"/>
+          <w:szCs w:val="20"/>
+        </w:rPr>
+        <w:t>earning</w:t>
+      </w:r>
+      <w:r>
+        <w:rPr>
+          <w:color w:val="C0504D" w:themeColor="accent2"/>
+          <w:sz w:val="20"/>
+          <w:szCs w:val="20"/>
+        </w:rPr>
+        <w:t xml:space="preserve"> can be observed even </w:t>
+      </w:r>
+      <w:r>
+        <w:rPr>
+          <w:color w:val="C0504D" w:themeColor="accent2"/>
+          <w:sz w:val="20"/>
+          <w:szCs w:val="20"/>
+        </w:rPr>
+        <w:t xml:space="preserve">for </w:t>
+      </w:r>
+      <w:r>
+        <w:rPr>
+          <w:color w:val="C0504D" w:themeColor="accent2"/>
+          <w:sz w:val="20"/>
+          <w:szCs w:val="20"/>
+        </w:rPr>
+        <w:t xml:space="preserve">simple perceptual tasks like </w:t>
+      </w:r>
+      <w:r>
+        <w:rPr>
+          <w:color w:val="C0504D" w:themeColor="accent2"/>
+          <w:sz w:val="20"/>
+          <w:szCs w:val="20"/>
+        </w:rPr>
+        <w:t>discriminating</w:t>
+      </w:r>
+      <w:r>
+        <w:rPr>
+          <w:color w:val="C0504D" w:themeColor="accent2"/>
+          <w:sz w:val="20"/>
+          <w:szCs w:val="20"/>
+        </w:rPr>
+        <w:t xml:space="preserve"> </w:t>
+      </w:r>
+      <w:r>
+        <w:rPr>
+          <w:color w:val="C0504D" w:themeColor="accent2"/>
+          <w:sz w:val="20"/>
+          <w:szCs w:val="20"/>
+        </w:rPr>
+        <w:t>basic</w:t>
+      </w:r>
+      <w:r>
+        <w:rPr>
+          <w:color w:val="C0504D" w:themeColor="accent2"/>
+          <w:sz w:val="20"/>
+          <w:szCs w:val="20"/>
+        </w:rPr>
+        <w:t xml:space="preserve"> visual features</w:t>
+      </w:r>
+      <w:r>
+        <w:rPr>
+          <w:color w:val="C0504D" w:themeColor="accent2"/>
+          <w:sz w:val="20"/>
+          <w:szCs w:val="20"/>
+        </w:rPr>
+        <w:t xml:space="preserve"> (e.g. Goldstone, 1998). T</w:t>
+      </w:r>
+      <w:r>
+        <w:rPr>
+          <w:color w:val="C0504D" w:themeColor="accent2"/>
+          <w:sz w:val="20"/>
+          <w:szCs w:val="20"/>
+        </w:rPr>
+        <w:t>his learning</w:t>
+      </w:r>
+      <w:r>
+        <w:rPr>
+          <w:color w:val="C0504D" w:themeColor="accent2"/>
+          <w:sz w:val="20"/>
+          <w:szCs w:val="20"/>
+        </w:rPr>
+        <w:t>, as with the more complex problem-solving, is also highly resistant to</w:t>
+      </w:r>
+      <w:r>
+        <w:rPr>
+          <w:color w:val="C0504D" w:themeColor="accent2"/>
+          <w:sz w:val="20"/>
+          <w:szCs w:val="20"/>
+        </w:rPr>
+        <w:t xml:space="preserve"> transfer</w:t>
+      </w:r>
+      <w:r>
+        <w:rPr>
+          <w:color w:val="C0504D" w:themeColor="accent2"/>
+          <w:sz w:val="20"/>
+          <w:szCs w:val="20"/>
+        </w:rPr>
+        <w:t>: Benefits of practice do not generalize even to</w:t>
+      </w:r>
+      <w:r>
+        <w:rPr>
+          <w:color w:val="C0504D" w:themeColor="accent2"/>
+          <w:sz w:val="20"/>
+          <w:szCs w:val="20"/>
+        </w:rPr>
+        <w:t xml:space="preserve"> closely-related features and</w:t>
+      </w:r>
+      <w:r>
+        <w:rPr>
+          <w:color w:val="C0504D" w:themeColor="accent2"/>
+          <w:sz w:val="20"/>
+          <w:szCs w:val="20"/>
+        </w:rPr>
+        <w:t xml:space="preserve"> retinal positions</w:t>
+      </w:r>
+      <w:r>
+        <w:rPr>
+          <w:color w:val="C0504D" w:themeColor="accent2"/>
+          <w:sz w:val="20"/>
+          <w:szCs w:val="20"/>
+        </w:rPr>
+        <w:t>,</w:t>
+      </w:r>
+      <w:r>
+        <w:rPr>
+          <w:color w:val="C0504D" w:themeColor="accent2"/>
+          <w:sz w:val="20"/>
+          <w:szCs w:val="20"/>
+        </w:rPr>
+        <w:t xml:space="preserve"> suggest</w:t>
+      </w:r>
+      <w:r>
+        <w:rPr>
+          <w:color w:val="C0504D" w:themeColor="accent2"/>
+          <w:sz w:val="20"/>
+          <w:szCs w:val="20"/>
+        </w:rPr>
+        <w:t>ing</w:t>
+      </w:r>
+      <w:r>
+        <w:rPr>
+          <w:color w:val="C0504D" w:themeColor="accent2"/>
+          <w:sz w:val="20"/>
+          <w:szCs w:val="20"/>
+        </w:rPr>
+        <w:t xml:space="preserve"> </w:t>
+      </w:r>
+      <w:r>
+        <w:rPr>
+          <w:color w:val="C0504D" w:themeColor="accent2"/>
+          <w:sz w:val="20"/>
+          <w:szCs w:val="20"/>
+        </w:rPr>
+        <w:t>the</w:t>
+      </w:r>
+      <w:r>
+        <w:rPr>
+          <w:color w:val="C0504D" w:themeColor="accent2"/>
+          <w:sz w:val="20"/>
+          <w:szCs w:val="20"/>
+        </w:rPr>
+        <w:t xml:space="preserve"> locus </w:t>
+      </w:r>
+      <w:r>
+        <w:rPr>
+          <w:color w:val="C0504D" w:themeColor="accent2"/>
+          <w:sz w:val="20"/>
+          <w:szCs w:val="20"/>
+        </w:rPr>
+        <w:t xml:space="preserve">of the changes due to learning </w:t>
+      </w:r>
+      <w:r>
+        <w:rPr>
+          <w:color w:val="C0504D" w:themeColor="accent2"/>
+          <w:sz w:val="20"/>
+          <w:szCs w:val="20"/>
+        </w:rPr>
+        <w:t>i</w:t>
+      </w:r>
+      <w:r>
+        <w:rPr>
+          <w:color w:val="C0504D" w:themeColor="accent2"/>
+          <w:sz w:val="20"/>
+          <w:szCs w:val="20"/>
+        </w:rPr>
+        <w:t>s very early in the visual processing stream</w:t>
+      </w:r>
+      <w:r>
+        <w:rPr>
+          <w:color w:val="C0504D" w:themeColor="accent2"/>
+          <w:sz w:val="20"/>
+          <w:szCs w:val="20"/>
+        </w:rPr>
+        <w:t>, and is highly specific</w:t>
+      </w:r>
+      <w:r>
+        <w:rPr>
+          <w:color w:val="C0504D" w:themeColor="accent2"/>
+          <w:sz w:val="20"/>
+          <w:szCs w:val="20"/>
+        </w:rPr>
+        <w:t xml:space="preserve"> (e.g. Crist et al., 2001).</w:t>
+      </w:r>
+      <w:r>
+        <w:rPr>
+          <w:color w:val="C0504D" w:themeColor="accent2"/>
+          <w:sz w:val="20"/>
+          <w:szCs w:val="20"/>
+        </w:rPr>
+        <w:t xml:space="preserve"> But perceptual learning</w:t>
+      </w:r>
+      <w:r>
+        <w:rPr>
+          <w:color w:val="C0504D" w:themeColor="accent2"/>
+          <w:sz w:val="20"/>
+          <w:szCs w:val="20"/>
+        </w:rPr>
+        <w:t xml:space="preserve"> </w:t>
+      </w:r>
+      <w:r>
+        <w:rPr>
+          <w:color w:val="C0504D" w:themeColor="accent2"/>
+          <w:sz w:val="20"/>
+          <w:szCs w:val="20"/>
+        </w:rPr>
+        <w:t xml:space="preserve">also can </w:t>
+      </w:r>
+      <w:r>
+        <w:rPr>
+          <w:color w:val="C0504D" w:themeColor="accent2"/>
+          <w:sz w:val="20"/>
+          <w:szCs w:val="20"/>
+        </w:rPr>
+        <w:t xml:space="preserve">occur at </w:t>
+      </w:r>
+      <w:r>
+        <w:rPr>
+          <w:color w:val="C0504D" w:themeColor="accent2"/>
+          <w:sz w:val="20"/>
+          <w:szCs w:val="20"/>
+        </w:rPr>
+        <w:t>later</w:t>
+      </w:r>
+      <w:r>
+        <w:rPr>
+          <w:color w:val="C0504D" w:themeColor="accent2"/>
+          <w:sz w:val="20"/>
+          <w:szCs w:val="20"/>
+        </w:rPr>
+        <w:t xml:space="preserve"> stages</w:t>
+      </w:r>
+      <w:r>
+        <w:rPr>
+          <w:color w:val="C0504D" w:themeColor="accent2"/>
+          <w:sz w:val="20"/>
+          <w:szCs w:val="20"/>
+        </w:rPr>
+        <w:t xml:space="preserve"> of visual processing,</w:t>
+      </w:r>
+      <w:r>
+        <w:rPr>
+          <w:color w:val="C0504D" w:themeColor="accent2"/>
+          <w:sz w:val="20"/>
+          <w:szCs w:val="20"/>
+        </w:rPr>
+        <w:t xml:space="preserve"> and under particular conditions these</w:t>
+      </w:r>
+      <w:r>
+        <w:rPr>
+          <w:color w:val="C0504D" w:themeColor="accent2"/>
+          <w:sz w:val="20"/>
+          <w:szCs w:val="20"/>
+        </w:rPr>
+        <w:t xml:space="preserve"> stages</w:t>
+      </w:r>
+      <w:r>
+        <w:rPr>
+          <w:color w:val="C0504D" w:themeColor="accent2"/>
+          <w:sz w:val="20"/>
+          <w:szCs w:val="20"/>
+        </w:rPr>
+        <w:t xml:space="preserve"> can interact to promote transfer (Watanabe and Sasaki, 2015). One relevant </w:t>
+      </w:r>
+      <w:r>
+        <w:rPr>
+          <w:color w:val="C0504D" w:themeColor="accent2"/>
+          <w:sz w:val="20"/>
+          <w:szCs w:val="20"/>
+        </w:rPr>
+        <w:t>example of transfer</w:t>
+      </w:r>
+      <w:r>
+        <w:rPr>
+          <w:color w:val="C0504D" w:themeColor="accent2"/>
+          <w:sz w:val="20"/>
+          <w:szCs w:val="20"/>
+        </w:rPr>
+        <w:t xml:space="preserve"> from this literature comes from </w:t>
       </w:r>
       <w:proofErr w:type="spellStart"/>
       <w:r>
         <w:rPr>
-          <w:sz w:val="20"/>
-          <w:szCs w:val="20"/>
-        </w:rPr>
-        <w:t>behaviour</w:t>
+          <w:color w:val="C0504D" w:themeColor="accent2"/>
+          <w:sz w:val="20"/>
+          <w:szCs w:val="20"/>
+        </w:rPr>
+        <w:t>Ahissar</w:t>
       </w:r>
       <w:proofErr w:type="spellEnd"/>
       <w:r>
         <w:rPr>
-          <w:sz w:val="20"/>
-          <w:szCs w:val="20"/>
-        </w:rPr>
-        <w:t xml:space="preserve"> that is a hallmark of cortical damage. </w:t>
+          <w:color w:val="C0504D" w:themeColor="accent2"/>
+          <w:sz w:val="20"/>
+          <w:szCs w:val="20"/>
+        </w:rPr>
+        <w:t xml:space="preserve"> &amp; Hochstein (1997), who show that learning </w:t>
+      </w:r>
+      <w:r>
+        <w:rPr>
+          <w:color w:val="C0504D" w:themeColor="accent2"/>
+          <w:sz w:val="20"/>
+          <w:szCs w:val="20"/>
+        </w:rPr>
+        <w:t xml:space="preserve">to discriminate orientations </w:t>
+      </w:r>
+      <w:r>
+        <w:rPr>
+          <w:color w:val="C0504D" w:themeColor="accent2"/>
+          <w:sz w:val="20"/>
+          <w:szCs w:val="20"/>
+        </w:rPr>
+        <w:t xml:space="preserve">is more specific and narrow when </w:t>
+      </w:r>
+      <w:r>
+        <w:rPr>
+          <w:color w:val="C0504D" w:themeColor="accent2"/>
+          <w:sz w:val="20"/>
+          <w:szCs w:val="20"/>
+        </w:rPr>
+        <w:t xml:space="preserve">the </w:t>
+      </w:r>
+      <w:r>
+        <w:rPr>
+          <w:color w:val="C0504D" w:themeColor="accent2"/>
+          <w:sz w:val="20"/>
+          <w:szCs w:val="20"/>
+        </w:rPr>
+        <w:t xml:space="preserve">task </w:t>
+      </w:r>
+      <w:r>
+        <w:rPr>
+          <w:color w:val="C0504D" w:themeColor="accent2"/>
+          <w:sz w:val="20"/>
+          <w:szCs w:val="20"/>
+        </w:rPr>
+        <w:t>is</w:t>
+      </w:r>
+      <w:r>
+        <w:rPr>
+          <w:color w:val="C0504D" w:themeColor="accent2"/>
+          <w:sz w:val="20"/>
+          <w:szCs w:val="20"/>
+        </w:rPr>
+        <w:t xml:space="preserve"> difficult, and more generalizable when </w:t>
+      </w:r>
+      <w:r>
+        <w:rPr>
+          <w:color w:val="C0504D" w:themeColor="accent2"/>
+          <w:sz w:val="20"/>
+          <w:szCs w:val="20"/>
+        </w:rPr>
+        <w:t>it</w:t>
+      </w:r>
+      <w:r>
+        <w:rPr>
+          <w:color w:val="C0504D" w:themeColor="accent2"/>
+          <w:sz w:val="20"/>
+          <w:szCs w:val="20"/>
+        </w:rPr>
+        <w:t xml:space="preserve"> </w:t>
+      </w:r>
+      <w:r>
+        <w:rPr>
+          <w:color w:val="C0504D" w:themeColor="accent2"/>
+          <w:sz w:val="20"/>
+          <w:szCs w:val="20"/>
+        </w:rPr>
+        <w:t>is</w:t>
+      </w:r>
+      <w:r>
+        <w:rPr>
+          <w:color w:val="C0504D" w:themeColor="accent2"/>
+          <w:sz w:val="20"/>
+          <w:szCs w:val="20"/>
+        </w:rPr>
+        <w:t xml:space="preserve"> easy</w:t>
+      </w:r>
+      <w:r>
+        <w:rPr>
+          <w:color w:val="C0504D" w:themeColor="accent2"/>
+          <w:sz w:val="20"/>
+          <w:szCs w:val="20"/>
+        </w:rPr>
+        <w:t>, consistent with a ”reverse-hierarchy” model: the more finely-tuned the representation needs to be to perform the task, the more the learning is</w:t>
+      </w:r>
+      <w:r>
+        <w:rPr>
+          <w:color w:val="C0504D" w:themeColor="accent2"/>
+          <w:sz w:val="20"/>
+          <w:szCs w:val="20"/>
+        </w:rPr>
+        <w:t xml:space="preserve"> specific</w:t>
+      </w:r>
+      <w:r>
+        <w:rPr>
+          <w:color w:val="C0504D" w:themeColor="accent2"/>
+          <w:sz w:val="20"/>
+          <w:szCs w:val="20"/>
+        </w:rPr>
+        <w:t xml:space="preserve"> to the orientations used in the training</w:t>
+      </w:r>
+      <w:r>
+        <w:rPr>
+          <w:color w:val="C0504D" w:themeColor="accent2"/>
+          <w:sz w:val="20"/>
+          <w:szCs w:val="20"/>
+        </w:rPr>
+        <w:t xml:space="preserve">. </w:t>
+      </w:r>
+      <w:r>
+        <w:rPr>
+          <w:color w:val="C0504D" w:themeColor="accent2"/>
+          <w:sz w:val="20"/>
+          <w:szCs w:val="20"/>
+        </w:rPr>
+        <w:t>But exposing participants to an easy condition, even for a single trial, facilitate</w:t>
+      </w:r>
+      <w:r>
+        <w:rPr>
+          <w:color w:val="C0504D" w:themeColor="accent2"/>
+          <w:sz w:val="20"/>
+          <w:szCs w:val="20"/>
+        </w:rPr>
+        <w:t>s</w:t>
+      </w:r>
+      <w:r>
+        <w:rPr>
+          <w:color w:val="C0504D" w:themeColor="accent2"/>
+          <w:sz w:val="20"/>
+          <w:szCs w:val="20"/>
+        </w:rPr>
+        <w:t xml:space="preserve"> a more generalizable form of learning in </w:t>
+      </w:r>
+      <w:r>
+        <w:rPr>
+          <w:color w:val="C0504D" w:themeColor="accent2"/>
+          <w:sz w:val="20"/>
+          <w:szCs w:val="20"/>
+        </w:rPr>
+        <w:t>subsequent</w:t>
+      </w:r>
+      <w:r>
+        <w:rPr>
+          <w:color w:val="C0504D" w:themeColor="accent2"/>
+          <w:sz w:val="20"/>
+          <w:szCs w:val="20"/>
+        </w:rPr>
+        <w:t xml:space="preserve"> difficult conditions. </w:t>
       </w:r>
       <w:proofErr w:type="spellStart"/>
       <w:r>
         <w:rPr>
-          <w:sz w:val="20"/>
-          <w:szCs w:val="20"/>
-        </w:rPr>
-        <w:t>Krechevsky</w:t>
+          <w:color w:val="C0504D" w:themeColor="accent2"/>
+          <w:sz w:val="20"/>
+          <w:szCs w:val="20"/>
+        </w:rPr>
+        <w:t>Ahissar</w:t>
       </w:r>
       <w:proofErr w:type="spellEnd"/>
       <w:r>
         <w:rPr>
-          <w:sz w:val="20"/>
-          <w:szCs w:val="20"/>
-        </w:rPr>
-        <w:t xml:space="preserve"> (1937) argues that </w:t>
-      </w:r>
-      <w:r>
-        <w:rPr>
-          <w:sz w:val="20"/>
-          <w:szCs w:val="20"/>
-        </w:rPr>
-        <w:t>variability in</w:t>
-      </w:r>
-      <w:r>
-        <w:rPr>
-          <w:sz w:val="20"/>
-          <w:szCs w:val="20"/>
-        </w:rPr>
-        <w:t xml:space="preserve"> choices allows the organism to explore “means-end readiness”, or in other words, the set of available options and their consequences within a particular problem space. These options can be refined into hypotheses, and then a solution, through a gradual process of reinforcement learning. In </w:t>
-      </w:r>
-      <w:r>
-        <w:rPr>
-          <w:i/>
-          <w:sz w:val="20"/>
-          <w:szCs w:val="20"/>
-        </w:rPr>
-        <w:t>Equivalence Reactions</w:t>
-      </w:r>
-      <w:r>
-        <w:rPr>
-          <w:sz w:val="20"/>
-          <w:szCs w:val="20"/>
-        </w:rPr>
-        <w:t xml:space="preserve">, hypothesis learning can be transferred to other problems that share features with the original, though usually with some hesitancy. This process permits acceleration of the learning process when circumstances are in some way familiar, though if wrongly applied, it can interfere with learning.  </w:t>
-      </w:r>
-      <w:r>
-        <w:rPr>
-          <w:i/>
-          <w:sz w:val="20"/>
-          <w:szCs w:val="20"/>
-        </w:rPr>
-        <w:t>Reasoning</w:t>
-      </w:r>
-      <w:r>
-        <w:rPr>
-          <w:sz w:val="20"/>
-          <w:szCs w:val="20"/>
-        </w:rPr>
-        <w:t xml:space="preserve"> differs from learning altogether, and refers to the ability to spontaneously integrate information from outside the experimental context. More generally, reasoning refers to the ability to use abstract information to guide </w:t>
-      </w:r>
-      <w:proofErr w:type="spellStart"/>
-      <w:r>
-        <w:rPr>
-          <w:sz w:val="20"/>
-          <w:szCs w:val="20"/>
-        </w:rPr>
-        <w:t>behaviour</w:t>
-      </w:r>
-      <w:proofErr w:type="spellEnd"/>
-      <w:r>
-        <w:rPr>
-          <w:sz w:val="20"/>
-          <w:szCs w:val="20"/>
-        </w:rPr>
-        <w:t xml:space="preserve">, a concept later referred to as </w:t>
-      </w:r>
-      <w:r>
-        <w:rPr>
-          <w:i/>
-          <w:sz w:val="20"/>
-          <w:szCs w:val="20"/>
-        </w:rPr>
-        <w:t>teleological control</w:t>
-      </w:r>
-      <w:r>
-        <w:rPr>
-          <w:sz w:val="20"/>
-          <w:szCs w:val="20"/>
-        </w:rPr>
-        <w:t xml:space="preserve"> by Dickinson (1985). Dickinson similarly drew a stark distinction between </w:t>
-      </w:r>
-      <w:r>
-        <w:rPr>
-          <w:i/>
-          <w:sz w:val="20"/>
-          <w:szCs w:val="20"/>
-        </w:rPr>
-        <w:t>habits</w:t>
-      </w:r>
-      <w:r>
-        <w:rPr>
-          <w:sz w:val="20"/>
-          <w:szCs w:val="20"/>
-        </w:rPr>
-        <w:t xml:space="preserve">, which are consistent responses elicited by the immediate environment, and </w:t>
-      </w:r>
-      <w:r>
-        <w:rPr>
-          <w:i/>
-          <w:sz w:val="20"/>
-          <w:szCs w:val="20"/>
-        </w:rPr>
-        <w:t>actions</w:t>
-      </w:r>
-      <w:r>
-        <w:rPr>
-          <w:sz w:val="20"/>
-          <w:szCs w:val="20"/>
-        </w:rPr>
-        <w:t>, which are controlled by the animal’s knowledge about consequences. Habits will always follow from the same conditions, but actions allow an organism to change the choices it makes given what the organism knows. This dichotomy has held up well in the literature, with accruing evidence that actions and habits are subserved by distinct neural systems (e.g. O’Doherty, Cockburn &amp; Pauli, 2017).</w:t>
-      </w:r>
-      <w:r>
-        <w:rPr>
+          <w:color w:val="C0504D" w:themeColor="accent2"/>
+          <w:sz w:val="20"/>
+          <w:szCs w:val="20"/>
+        </w:rPr>
+        <w:t xml:space="preserve"> &amp; Hochstein</w:t>
+      </w:r>
+      <w:r>
+        <w:rPr>
+          <w:color w:val="C0504D" w:themeColor="accent2"/>
+          <w:sz w:val="20"/>
+          <w:szCs w:val="20"/>
+        </w:rPr>
+        <w:t xml:space="preserve"> call this single easy trial a “eureka” presentation, and argue that it facilitates learning of a wider range of orientations than </w:t>
+      </w:r>
+      <w:r>
+        <w:rPr>
+          <w:color w:val="C0504D" w:themeColor="accent2"/>
+          <w:sz w:val="20"/>
+          <w:szCs w:val="20"/>
+        </w:rPr>
+        <w:t>those</w:t>
+      </w:r>
+      <w:r>
+        <w:rPr>
+          <w:color w:val="C0504D" w:themeColor="accent2"/>
+          <w:sz w:val="20"/>
+          <w:szCs w:val="20"/>
+        </w:rPr>
+        <w:t xml:space="preserve"> included in the difficult trials that follow.</w:t>
+      </w:r>
+      <w:r>
+        <w:rPr>
+          <w:color w:val="C0504D" w:themeColor="accent2"/>
+          <w:sz w:val="20"/>
+          <w:szCs w:val="20"/>
+        </w:rPr>
+        <w:t xml:space="preserve"> There is</w:t>
+      </w:r>
+      <w:r>
+        <w:rPr>
+          <w:color w:val="C0504D" w:themeColor="accent2"/>
+          <w:sz w:val="20"/>
+          <w:szCs w:val="20"/>
+        </w:rPr>
+        <w:t>, of course,</w:t>
+      </w:r>
+      <w:r>
+        <w:rPr>
+          <w:color w:val="C0504D" w:themeColor="accent2"/>
+          <w:sz w:val="20"/>
+          <w:szCs w:val="20"/>
+        </w:rPr>
+        <w:t xml:space="preserve"> a large conceptual gap between perceptual learning and the focus-divide dilemma, but the principal of using an easy version of a problem to prime participant towards the appropriate aspects of the problem space is an intriguing potential bridge between them.</w:t>
+      </w:r>
+    </w:p>
+    <w:p>
+      <w:pPr>
+        <w:spacing w:line="360" w:lineRule="auto"/>
+        <w:rPr>
+          <w:sz w:val="20"/>
+          <w:szCs w:val="20"/>
+        </w:rPr>
+      </w:pPr>
+    </w:p>
+    <w:p>
+      <w:pPr>
+        <w:spacing w:line="360" w:lineRule="auto"/>
+        <w:rPr>
+          <w:color w:val="C0504D" w:themeColor="accent2"/>
+          <w:sz w:val="20"/>
+          <w:szCs w:val="20"/>
+        </w:rPr>
+      </w:pPr>
+      <w:r>
+        <w:rPr>
+          <w:color w:val="8064A2" w:themeColor="accent4"/>
+          <w:sz w:val="20"/>
+          <w:szCs w:val="20"/>
+        </w:rPr>
+        <w:t xml:space="preserve">In summary, it is well-established that participants tend to make poor decisions in the focus-divide dilemma, despite there being an easy solution that would improve their success rate. What is not known is whether it is possible to shift them towards better choices, using techniques that have been successful in promoting transfer in other fields of learning and decision-making. </w:t>
+      </w:r>
+      <w:r>
+        <w:rPr>
+          <w:sz w:val="20"/>
+          <w:szCs w:val="20"/>
+        </w:rPr>
+        <w:t>In</w:t>
+      </w:r>
+      <w:r>
+        <w:rPr>
+          <w:sz w:val="20"/>
+          <w:szCs w:val="20"/>
+        </w:rPr>
+        <w:t xml:space="preserve"> the following</w:t>
+      </w:r>
+      <w:r>
+        <w:rPr>
+          <w:sz w:val="20"/>
+          <w:szCs w:val="20"/>
+        </w:rPr>
+        <w:t xml:space="preserve"> experiments, we explore </w:t>
+      </w:r>
+      <w:r>
+        <w:rPr>
+          <w:sz w:val="20"/>
+          <w:szCs w:val="20"/>
+        </w:rPr>
+        <w:t>the</w:t>
+      </w:r>
+      <w:r>
+        <w:rPr>
+          <w:sz w:val="20"/>
+          <w:szCs w:val="20"/>
+        </w:rPr>
+        <w:t xml:space="preserve"> threshold</w:t>
+      </w:r>
+      <w:r>
+        <w:rPr>
+          <w:sz w:val="20"/>
+          <w:szCs w:val="20"/>
+        </w:rPr>
+        <w:t xml:space="preserve"> for transferring a decision strategy across contexts</w:t>
+      </w:r>
+      <w:r>
+        <w:rPr>
+          <w:sz w:val="20"/>
+          <w:szCs w:val="20"/>
+        </w:rPr>
+        <w:t xml:space="preserve"> by creating circumstances in which participants carry out the optimal strategy in one context, and then provide a similar (Experiment 1</w:t>
+      </w:r>
+      <w:r>
+        <w:rPr>
+          <w:sz w:val="20"/>
+          <w:szCs w:val="20"/>
+        </w:rPr>
+        <w:t>A</w:t>
+      </w:r>
+      <w:r>
+        <w:rPr>
+          <w:sz w:val="20"/>
+          <w:szCs w:val="20"/>
+        </w:rPr>
+        <w:t xml:space="preserve">, </w:t>
+      </w:r>
+      <w:r>
+        <w:rPr>
+          <w:color w:val="C0504D" w:themeColor="accent2"/>
+          <w:sz w:val="20"/>
+          <w:szCs w:val="20"/>
+        </w:rPr>
+        <w:t>B and C</w:t>
+      </w:r>
+      <w:r>
+        <w:rPr>
+          <w:sz w:val="20"/>
+          <w:szCs w:val="20"/>
+        </w:rPr>
+        <w:t xml:space="preserve">) and the same (Experiment 2) context to observe whether the strategy persists, or if participants return to variability. </w:t>
+      </w:r>
+      <w:r>
+        <w:rPr>
+          <w:color w:val="C0504D" w:themeColor="accent2"/>
+          <w:sz w:val="20"/>
+          <w:szCs w:val="20"/>
+        </w:rPr>
+        <w:t xml:space="preserve">The </w:t>
+      </w:r>
+      <w:r>
+        <w:rPr>
+          <w:color w:val="C0504D" w:themeColor="accent2"/>
+          <w:sz w:val="20"/>
+          <w:szCs w:val="20"/>
+        </w:rPr>
+        <w:t>aim was to</w:t>
+      </w:r>
+      <w:r>
+        <w:rPr>
+          <w:color w:val="C0504D" w:themeColor="accent2"/>
           <w:sz w:val="20"/>
           <w:szCs w:val="20"/>
         </w:rPr>
         <w:t xml:space="preserve"> </w:t>
       </w:r>
-    </w:p>
-    <w:p>
-      <w:pPr>
-        <w:spacing w:line="360" w:lineRule="auto"/>
-        <w:rPr>
-          <w:sz w:val="20"/>
-          <w:szCs w:val="20"/>
-        </w:rPr>
-      </w:pPr>
-    </w:p>
-    <w:p>
-      <w:pPr>
-        <w:spacing w:line="360" w:lineRule="auto"/>
-        <w:rPr>
-          <w:sz w:val="20"/>
-          <w:szCs w:val="20"/>
-        </w:rPr>
-      </w:pPr>
-      <w:r>
-        <w:rPr>
-          <w:sz w:val="20"/>
-          <w:szCs w:val="20"/>
-        </w:rPr>
-        <w:t xml:space="preserve">Viewing the series of choices in a focus-divide experiment from </w:t>
-      </w:r>
-      <w:r>
-        <w:rPr>
-          <w:sz w:val="20"/>
-          <w:szCs w:val="20"/>
-        </w:rPr>
-        <w:t>an animal</w:t>
-      </w:r>
-      <w:r>
-        <w:rPr>
+      <w:r>
+        <w:rPr>
+          <w:color w:val="C0504D" w:themeColor="accent2"/>
+          <w:sz w:val="20"/>
+          <w:szCs w:val="20"/>
+        </w:rPr>
+        <w:t>test a potential explanation for the failure to solve the focus-divide dilemma, which is that it represents a rational tendency to apply a trial-and-error strategy in the absence of a clear decision rule. If so, when participants are</w:t>
+      </w:r>
+      <w:r>
+        <w:rPr>
+          <w:color w:val="C0504D" w:themeColor="accent2"/>
+          <w:sz w:val="20"/>
+          <w:szCs w:val="20"/>
+        </w:rPr>
+        <w:t xml:space="preserve"> in a circumstance where they can easily arrive at</w:t>
+      </w:r>
+      <w:r>
+        <w:rPr>
+          <w:color w:val="C0504D" w:themeColor="accent2"/>
           <w:sz w:val="20"/>
           <w:szCs w:val="20"/>
         </w:rPr>
@@ -1867,137 +2800,43 @@
       </w:r>
       <w:r>
         <w:rPr>
-          <w:sz w:val="20"/>
-          <w:szCs w:val="20"/>
-        </w:rPr>
-        <w:t xml:space="preserve">learning perspective, </w:t>
-      </w:r>
-      <w:r>
-        <w:rPr>
-          <w:sz w:val="20"/>
-          <w:szCs w:val="20"/>
-        </w:rPr>
-        <w:t xml:space="preserve">the high degree of </w:t>
-      </w:r>
-      <w:r>
-        <w:rPr>
-          <w:sz w:val="20"/>
-          <w:szCs w:val="20"/>
-        </w:rPr>
-        <w:t xml:space="preserve">variability in choice observed in this task appears to be the default </w:t>
-      </w:r>
-      <w:proofErr w:type="spellStart"/>
-      <w:r>
-        <w:rPr>
-          <w:sz w:val="20"/>
-          <w:szCs w:val="20"/>
-        </w:rPr>
-        <w:t>behaviour</w:t>
-      </w:r>
-      <w:proofErr w:type="spellEnd"/>
-      <w:r>
-        <w:rPr>
-          <w:sz w:val="20"/>
-          <w:szCs w:val="20"/>
-        </w:rPr>
-        <w:t xml:space="preserve"> most participants engage in when they are not engaging in reasoning</w:t>
-      </w:r>
-      <w:r>
-        <w:rPr>
-          <w:sz w:val="20"/>
-          <w:szCs w:val="20"/>
-        </w:rPr>
-        <w:t>,</w:t>
-      </w:r>
-      <w:r>
-        <w:rPr>
-          <w:sz w:val="20"/>
-          <w:szCs w:val="20"/>
-        </w:rPr>
-        <w:t xml:space="preserve"> consistent with a trial-and-error strategy. In contrast, the responses of informed participants are based on reasoning. Compared with the choices of naive participants, implementing the optimal strategy leads to choices that are more successful overall, but also less variable. With these two extremes as points of comparison, our question in this study is about whether and how we can transition people from variability to reasoning. One possibility is that equivalence reactions could provide a transition into spontaneous integration; that is, applying the correct solution in one circumstance could lead to its application in circumstances with similar properties. This generalization may prompt participants to restructure the successful choices as an abstract decision rule. On the other hand, applying a decision rule carries some risks. If applied to the wrong circumstances, the rule would not only lead to suboptimal outcomes, it would also restrict the variability of responses that is the basis for learning. Given these risks, taking a conservative approach to avoid over-generalization may be adaptive in the long run, leading to a high threshold of similarity needed for a hypothesis, or a strategy, to transfer across contexts. </w:t>
-      </w:r>
-    </w:p>
-    <w:p>
-      <w:pPr>
-        <w:spacing w:line="360" w:lineRule="auto"/>
-        <w:rPr>
-          <w:sz w:val="20"/>
-          <w:szCs w:val="20"/>
-        </w:rPr>
-      </w:pPr>
-    </w:p>
-    <w:p>
-      <w:pPr>
-        <w:spacing w:line="360" w:lineRule="auto"/>
-        <w:rPr>
-          <w:color w:val="C0504D" w:themeColor="accent2"/>
-          <w:sz w:val="20"/>
-          <w:szCs w:val="20"/>
-        </w:rPr>
-      </w:pPr>
-      <w:r>
-        <w:rPr>
-          <w:color w:val="C0504D" w:themeColor="accent2"/>
-          <w:sz w:val="20"/>
-          <w:szCs w:val="20"/>
-        </w:rPr>
-        <w:t xml:space="preserve">Transfer of learning across contexts in humans has been examined in a wide range of subfields. In humans </w:t>
-      </w:r>
-      <w:r>
-        <w:rPr>
-          <w:color w:val="C0504D" w:themeColor="accent2"/>
-          <w:sz w:val="20"/>
-          <w:szCs w:val="20"/>
-        </w:rPr>
-        <w:t>(</w:t>
-      </w:r>
-      <w:r>
-        <w:rPr>
-          <w:color w:val="C0504D" w:themeColor="accent2"/>
-          <w:sz w:val="20"/>
-          <w:szCs w:val="20"/>
-        </w:rPr>
-        <w:t>as in other species</w:t>
-      </w:r>
-      <w:r>
-        <w:rPr>
-          <w:color w:val="C0504D" w:themeColor="accent2"/>
-          <w:sz w:val="20"/>
-          <w:szCs w:val="20"/>
-        </w:rPr>
-        <w:t>)</w:t>
-      </w:r>
-      <w:r>
-        <w:rPr>
-          <w:color w:val="C0504D" w:themeColor="accent2"/>
-          <w:sz w:val="20"/>
-          <w:szCs w:val="20"/>
-        </w:rPr>
-        <w:t xml:space="preserve">, a </w:t>
-      </w:r>
-      <w:r>
-        <w:rPr>
-          <w:color w:val="C0504D" w:themeColor="accent2"/>
-          <w:sz w:val="20"/>
-          <w:szCs w:val="20"/>
-        </w:rPr>
-        <w:t>common</w:t>
-      </w:r>
-      <w:r>
-        <w:rPr>
-          <w:color w:val="C0504D" w:themeColor="accent2"/>
-          <w:sz w:val="20"/>
-          <w:szCs w:val="20"/>
-        </w:rPr>
-        <w:t xml:space="preserve"> observation is that improvements in performance that come with </w:t>
-      </w:r>
-      <w:r>
-        <w:rPr>
-          <w:color w:val="C0504D" w:themeColor="accent2"/>
-          <w:sz w:val="20"/>
-          <w:szCs w:val="20"/>
-        </w:rPr>
-        <w:t>experience</w:t>
+          <w:color w:val="C0504D" w:themeColor="accent2"/>
+          <w:sz w:val="20"/>
+          <w:szCs w:val="20"/>
+        </w:rPr>
+        <w:t>a</w:t>
+      </w:r>
+      <w:r>
+        <w:rPr>
+          <w:color w:val="C0504D" w:themeColor="accent2"/>
+          <w:sz w:val="20"/>
+          <w:szCs w:val="20"/>
+        </w:rPr>
+        <w:t xml:space="preserve"> clear decision rule </w:t>
+      </w:r>
+      <w:r>
+        <w:rPr>
+          <w:color w:val="C0504D" w:themeColor="accent2"/>
+          <w:sz w:val="20"/>
+          <w:szCs w:val="20"/>
+        </w:rPr>
+        <w:t xml:space="preserve">to </w:t>
+      </w:r>
+      <w:r>
+        <w:rPr>
+          <w:color w:val="C0504D" w:themeColor="accent2"/>
+          <w:sz w:val="20"/>
+          <w:szCs w:val="20"/>
+        </w:rPr>
+        <w:t>successfull</w:t>
+      </w:r>
+      <w:r>
+        <w:rPr>
+          <w:color w:val="C0504D" w:themeColor="accent2"/>
+          <w:sz w:val="20"/>
+          <w:szCs w:val="20"/>
+        </w:rPr>
+        <w:t>y solve</w:t>
       </w:r>
       <w:r>
         <w:rPr>
@@ -2013,11 +2852,107 @@
           <w:sz w:val="20"/>
           <w:szCs w:val="20"/>
         </w:rPr>
-        <w:t>in</w:t>
-      </w:r>
-      <w:r>
-        <w:rPr>
-          <w:color w:val="C0504D" w:themeColor="accent2"/>
+        <w:t>the</w:t>
+      </w:r>
+      <w:r>
+        <w:rPr>
+          <w:color w:val="C0504D" w:themeColor="accent2"/>
+          <w:sz w:val="20"/>
+          <w:szCs w:val="20"/>
+        </w:rPr>
+        <w:t xml:space="preserve"> focus-divide problem, they should continue to apply </w:t>
+      </w:r>
+      <w:r>
+        <w:rPr>
+          <w:color w:val="C0504D" w:themeColor="accent2"/>
+          <w:sz w:val="20"/>
+          <w:szCs w:val="20"/>
+        </w:rPr>
+        <w:t>that rule</w:t>
+      </w:r>
+      <w:r>
+        <w:rPr>
+          <w:color w:val="C0504D" w:themeColor="accent2"/>
+          <w:sz w:val="20"/>
+          <w:szCs w:val="20"/>
+        </w:rPr>
+        <w:t xml:space="preserve"> in future instances of the same problem</w:t>
+      </w:r>
+      <w:r>
+        <w:rPr>
+          <w:color w:val="C0504D" w:themeColor="accent2"/>
+          <w:sz w:val="20"/>
+          <w:szCs w:val="20"/>
+        </w:rPr>
+        <w:t xml:space="preserve">. </w:t>
+      </w:r>
+      <w:r>
+        <w:rPr>
+          <w:color w:val="C0504D" w:themeColor="accent2"/>
+          <w:sz w:val="20"/>
+          <w:szCs w:val="20"/>
+        </w:rPr>
+        <w:t xml:space="preserve">To foreshadow, participants can carry out the optimal solution when clearly guided to do so by the context, but show no </w:t>
+      </w:r>
+      <w:r>
+        <w:rPr>
+          <w:color w:val="C0504D" w:themeColor="accent2"/>
+          <w:sz w:val="20"/>
+          <w:szCs w:val="20"/>
+        </w:rPr>
+        <w:t xml:space="preserve">transfer </w:t>
+      </w:r>
+      <w:r>
+        <w:rPr>
+          <w:color w:val="C0504D" w:themeColor="accent2"/>
+          <w:sz w:val="20"/>
+          <w:szCs w:val="20"/>
+        </w:rPr>
+        <w:t xml:space="preserve">of this experience </w:t>
+      </w:r>
+      <w:r>
+        <w:rPr>
+          <w:color w:val="C0504D" w:themeColor="accent2"/>
+          <w:sz w:val="20"/>
+          <w:szCs w:val="20"/>
+        </w:rPr>
+        <w:t>relative to control groups when the guidance is no longer available</w:t>
+      </w:r>
+      <w:r>
+        <w:rPr>
+          <w:color w:val="C0504D" w:themeColor="accent2"/>
+          <w:sz w:val="20"/>
+          <w:szCs w:val="20"/>
+        </w:rPr>
+        <w:t xml:space="preserve">. </w:t>
+      </w:r>
+      <w:r>
+        <w:rPr>
+          <w:color w:val="C0504D" w:themeColor="accent2"/>
+          <w:sz w:val="20"/>
+          <w:szCs w:val="20"/>
+        </w:rPr>
+        <w:t xml:space="preserve">To be confident that the source of this limitation is a failure to recognize the solution rather than a failure to execute it effectively, </w:t>
+      </w:r>
+      <w:r>
+        <w:rPr>
+          <w:color w:val="C0504D" w:themeColor="accent2"/>
+          <w:sz w:val="20"/>
+          <w:szCs w:val="20"/>
+        </w:rPr>
+        <w:t>Experiment 3</w:t>
+      </w:r>
+      <w:r>
+        <w:rPr>
+          <w:color w:val="C0504D" w:themeColor="accent2"/>
+          <w:sz w:val="20"/>
+          <w:szCs w:val="20"/>
+        </w:rPr>
+        <w:t xml:space="preserve"> presents a control experiment in which we test non-naive participants under the same conditions used to test for transfer in Experiments 1 and 2.</w:t>
+      </w:r>
+      <w:r>
+        <w:rPr>
+          <w:color w:val="F79646" w:themeColor="accent6"/>
           <w:sz w:val="20"/>
           <w:szCs w:val="20"/>
         </w:rPr>
@@ -2029,87 +2964,79 @@
           <w:sz w:val="20"/>
           <w:szCs w:val="20"/>
         </w:rPr>
-        <w:t xml:space="preserve">solving complex </w:t>
-      </w:r>
-      <w:r>
-        <w:rPr>
-          <w:color w:val="C0504D" w:themeColor="accent2"/>
-          <w:sz w:val="20"/>
-          <w:szCs w:val="20"/>
-        </w:rPr>
-        <w:t>problem</w:t>
-      </w:r>
-      <w:r>
-        <w:rPr>
-          <w:color w:val="C0504D" w:themeColor="accent2"/>
-          <w:sz w:val="20"/>
-          <w:szCs w:val="20"/>
-        </w:rPr>
-        <w:t>s</w:t>
-      </w:r>
-      <w:r>
-        <w:rPr>
-          <w:color w:val="C0504D" w:themeColor="accent2"/>
-          <w:sz w:val="20"/>
-          <w:szCs w:val="20"/>
-        </w:rPr>
-        <w:t xml:space="preserve"> are </w:t>
-      </w:r>
-      <w:r>
-        <w:rPr>
-          <w:color w:val="C0504D" w:themeColor="accent2"/>
-          <w:sz w:val="20"/>
-          <w:szCs w:val="20"/>
-        </w:rPr>
-        <w:t xml:space="preserve">usually </w:t>
-      </w:r>
-      <w:r>
-        <w:rPr>
-          <w:color w:val="C0504D" w:themeColor="accent2"/>
-          <w:sz w:val="20"/>
-          <w:szCs w:val="20"/>
-        </w:rPr>
-        <w:t xml:space="preserve">context-specific and resistant to transfer (e.g. Gick &amp; Holyoak, 1983; Markovits &amp; Savary, 1992). </w:t>
-      </w:r>
-      <w:r>
-        <w:rPr>
-          <w:color w:val="C0504D" w:themeColor="accent2"/>
-          <w:sz w:val="20"/>
-          <w:szCs w:val="20"/>
-        </w:rPr>
-        <w:t>L</w:t>
-      </w:r>
-      <w:r>
-        <w:rPr>
-          <w:color w:val="C0504D" w:themeColor="accent2"/>
-          <w:sz w:val="20"/>
-          <w:szCs w:val="20"/>
-        </w:rPr>
-        <w:t>earning</w:t>
-      </w:r>
-      <w:r>
-        <w:rPr>
-          <w:color w:val="C0504D" w:themeColor="accent2"/>
-          <w:sz w:val="20"/>
-          <w:szCs w:val="20"/>
-        </w:rPr>
-        <w:t xml:space="preserve"> can be observed even </w:t>
-      </w:r>
-      <w:r>
-        <w:rPr>
-          <w:color w:val="C0504D" w:themeColor="accent2"/>
-          <w:sz w:val="20"/>
-          <w:szCs w:val="20"/>
-        </w:rPr>
-        <w:t xml:space="preserve">for </w:t>
-      </w:r>
-      <w:r>
-        <w:rPr>
-          <w:color w:val="C0504D" w:themeColor="accent2"/>
-          <w:sz w:val="20"/>
-          <w:szCs w:val="20"/>
-        </w:rPr>
-        <w:t xml:space="preserve">simple perceptual tasks </w:t>
+        <w:t>These participants, whose declarative knowledge includes a generic rule for solving the focus-divide dilemma, can execute the rule easily.</w:t>
+      </w:r>
+      <w:r>
+        <w:rPr>
+          <w:color w:val="C0504D" w:themeColor="accent2"/>
+          <w:sz w:val="20"/>
+          <w:szCs w:val="20"/>
+        </w:rPr>
+        <w:t xml:space="preserve"> </w:t>
+      </w:r>
+      <w:r>
+        <w:rPr>
+          <w:color w:val="C0504D" w:themeColor="accent2"/>
+          <w:sz w:val="20"/>
+          <w:szCs w:val="20"/>
+        </w:rPr>
+        <w:t>Taken together</w:t>
+      </w:r>
+      <w:r>
+        <w:rPr>
+          <w:color w:val="C0504D" w:themeColor="accent2"/>
+          <w:sz w:val="20"/>
+          <w:szCs w:val="20"/>
+        </w:rPr>
+        <w:t>, the series of experiments suggests that even when rational decision</w:t>
+      </w:r>
+      <w:r>
+        <w:rPr>
+          <w:color w:val="C0504D" w:themeColor="accent2"/>
+          <w:sz w:val="20"/>
+          <w:szCs w:val="20"/>
+        </w:rPr>
+        <w:t xml:space="preserve"> rules </w:t>
+      </w:r>
+      <w:r>
+        <w:rPr>
+          <w:color w:val="C0504D" w:themeColor="accent2"/>
+          <w:sz w:val="20"/>
+          <w:szCs w:val="20"/>
+        </w:rPr>
+        <w:t xml:space="preserve">are </w:t>
+      </w:r>
+      <w:r>
+        <w:rPr>
+          <w:color w:val="C0504D" w:themeColor="accent2"/>
+          <w:sz w:val="20"/>
+          <w:szCs w:val="20"/>
+        </w:rPr>
+        <w:t xml:space="preserve">readily </w:t>
+      </w:r>
+      <w:r>
+        <w:rPr>
+          <w:color w:val="C0504D" w:themeColor="accent2"/>
+          <w:sz w:val="20"/>
+          <w:szCs w:val="20"/>
+        </w:rPr>
+        <w:t>available</w:t>
+      </w:r>
+      <w:r>
+        <w:rPr>
+          <w:color w:val="C0504D" w:themeColor="accent2"/>
+          <w:sz w:val="20"/>
+          <w:szCs w:val="20"/>
+        </w:rPr>
+        <w:t>, easily implemented</w:t>
+      </w:r>
+      <w:r>
+        <w:rPr>
+          <w:color w:val="C0504D" w:themeColor="accent2"/>
+          <w:sz w:val="20"/>
+          <w:szCs w:val="20"/>
+        </w:rPr>
+        <w:t xml:space="preserve"> </w:t>
       </w:r>
       <w:r>
         <w:rPr>
@@ -2118,900 +3045,7 @@
           <w:szCs w:val="20"/>
         </w:rPr>
         <w:lastRenderedPageBreak/>
-        <w:t xml:space="preserve">like </w:t>
-      </w:r>
-      <w:r>
-        <w:rPr>
-          <w:color w:val="C0504D" w:themeColor="accent2"/>
-          <w:sz w:val="20"/>
-          <w:szCs w:val="20"/>
-        </w:rPr>
-        <w:t>discriminating</w:t>
-      </w:r>
-      <w:r>
-        <w:rPr>
-          <w:color w:val="C0504D" w:themeColor="accent2"/>
-          <w:sz w:val="20"/>
-          <w:szCs w:val="20"/>
-        </w:rPr>
-        <w:t xml:space="preserve"> </w:t>
-      </w:r>
-      <w:r>
-        <w:rPr>
-          <w:color w:val="C0504D" w:themeColor="accent2"/>
-          <w:sz w:val="20"/>
-          <w:szCs w:val="20"/>
-        </w:rPr>
-        <w:t>basic</w:t>
-      </w:r>
-      <w:r>
-        <w:rPr>
-          <w:color w:val="C0504D" w:themeColor="accent2"/>
-          <w:sz w:val="20"/>
-          <w:szCs w:val="20"/>
-        </w:rPr>
-        <w:t xml:space="preserve"> visual features</w:t>
-      </w:r>
-      <w:r>
-        <w:rPr>
-          <w:color w:val="C0504D" w:themeColor="accent2"/>
-          <w:sz w:val="20"/>
-          <w:szCs w:val="20"/>
-        </w:rPr>
-        <w:t xml:space="preserve"> (e.g. Goldstone, 1998). T</w:t>
-      </w:r>
-      <w:r>
-        <w:rPr>
-          <w:color w:val="C0504D" w:themeColor="accent2"/>
-          <w:sz w:val="20"/>
-          <w:szCs w:val="20"/>
-        </w:rPr>
-        <w:t>his learning</w:t>
-      </w:r>
-      <w:r>
-        <w:rPr>
-          <w:color w:val="C0504D" w:themeColor="accent2"/>
-          <w:sz w:val="20"/>
-          <w:szCs w:val="20"/>
-        </w:rPr>
-        <w:t>, as with the more complex problem-solving, is also highly resistant to</w:t>
-      </w:r>
-      <w:r>
-        <w:rPr>
-          <w:color w:val="C0504D" w:themeColor="accent2"/>
-          <w:sz w:val="20"/>
-          <w:szCs w:val="20"/>
-        </w:rPr>
-        <w:t xml:space="preserve"> transfer</w:t>
-      </w:r>
-      <w:r>
-        <w:rPr>
-          <w:color w:val="C0504D" w:themeColor="accent2"/>
-          <w:sz w:val="20"/>
-          <w:szCs w:val="20"/>
-        </w:rPr>
-        <w:t>: Benefits of practice do not generalize even to</w:t>
-      </w:r>
-      <w:r>
-        <w:rPr>
-          <w:color w:val="C0504D" w:themeColor="accent2"/>
-          <w:sz w:val="20"/>
-          <w:szCs w:val="20"/>
-        </w:rPr>
-        <w:t xml:space="preserve"> closely-related features and</w:t>
-      </w:r>
-      <w:r>
-        <w:rPr>
-          <w:color w:val="C0504D" w:themeColor="accent2"/>
-          <w:sz w:val="20"/>
-          <w:szCs w:val="20"/>
-        </w:rPr>
-        <w:t xml:space="preserve"> retinal positions</w:t>
-      </w:r>
-      <w:r>
-        <w:rPr>
-          <w:color w:val="C0504D" w:themeColor="accent2"/>
-          <w:sz w:val="20"/>
-          <w:szCs w:val="20"/>
-        </w:rPr>
-        <w:t>,</w:t>
-      </w:r>
-      <w:r>
-        <w:rPr>
-          <w:color w:val="C0504D" w:themeColor="accent2"/>
-          <w:sz w:val="20"/>
-          <w:szCs w:val="20"/>
-        </w:rPr>
-        <w:t xml:space="preserve"> suggest</w:t>
-      </w:r>
-      <w:r>
-        <w:rPr>
-          <w:color w:val="C0504D" w:themeColor="accent2"/>
-          <w:sz w:val="20"/>
-          <w:szCs w:val="20"/>
-        </w:rPr>
-        <w:t>ing</w:t>
-      </w:r>
-      <w:r>
-        <w:rPr>
-          <w:color w:val="C0504D" w:themeColor="accent2"/>
-          <w:sz w:val="20"/>
-          <w:szCs w:val="20"/>
-        </w:rPr>
-        <w:t xml:space="preserve"> </w:t>
-      </w:r>
-      <w:r>
-        <w:rPr>
-          <w:color w:val="C0504D" w:themeColor="accent2"/>
-          <w:sz w:val="20"/>
-          <w:szCs w:val="20"/>
-        </w:rPr>
-        <w:t>the</w:t>
-      </w:r>
-      <w:r>
-        <w:rPr>
-          <w:color w:val="C0504D" w:themeColor="accent2"/>
-          <w:sz w:val="20"/>
-          <w:szCs w:val="20"/>
-        </w:rPr>
-        <w:t xml:space="preserve"> locus </w:t>
-      </w:r>
-      <w:r>
-        <w:rPr>
-          <w:color w:val="C0504D" w:themeColor="accent2"/>
-          <w:sz w:val="20"/>
-          <w:szCs w:val="20"/>
-        </w:rPr>
-        <w:t xml:space="preserve">of the changes due to learning </w:t>
-      </w:r>
-      <w:r>
-        <w:rPr>
-          <w:color w:val="C0504D" w:themeColor="accent2"/>
-          <w:sz w:val="20"/>
-          <w:szCs w:val="20"/>
-        </w:rPr>
-        <w:t>i</w:t>
-      </w:r>
-      <w:r>
-        <w:rPr>
-          <w:color w:val="C0504D" w:themeColor="accent2"/>
-          <w:sz w:val="20"/>
-          <w:szCs w:val="20"/>
-        </w:rPr>
-        <w:t>s very early in the visual processing stream</w:t>
-      </w:r>
-      <w:r>
-        <w:rPr>
-          <w:color w:val="C0504D" w:themeColor="accent2"/>
-          <w:sz w:val="20"/>
-          <w:szCs w:val="20"/>
-        </w:rPr>
-        <w:t>, and is highly specific</w:t>
-      </w:r>
-      <w:r>
-        <w:rPr>
-          <w:color w:val="C0504D" w:themeColor="accent2"/>
-          <w:sz w:val="20"/>
-          <w:szCs w:val="20"/>
-        </w:rPr>
-        <w:t xml:space="preserve"> (e.g. Crist et al., 2001).</w:t>
-      </w:r>
-      <w:r>
-        <w:rPr>
-          <w:color w:val="C0504D" w:themeColor="accent2"/>
-          <w:sz w:val="20"/>
-          <w:szCs w:val="20"/>
-        </w:rPr>
-        <w:t xml:space="preserve"> But perceptual learning</w:t>
-      </w:r>
-      <w:r>
-        <w:rPr>
-          <w:color w:val="C0504D" w:themeColor="accent2"/>
-          <w:sz w:val="20"/>
-          <w:szCs w:val="20"/>
-        </w:rPr>
-        <w:t xml:space="preserve"> </w:t>
-      </w:r>
-      <w:r>
-        <w:rPr>
-          <w:color w:val="C0504D" w:themeColor="accent2"/>
-          <w:sz w:val="20"/>
-          <w:szCs w:val="20"/>
-        </w:rPr>
-        <w:t xml:space="preserve">also can </w:t>
-      </w:r>
-      <w:r>
-        <w:rPr>
-          <w:color w:val="C0504D" w:themeColor="accent2"/>
-          <w:sz w:val="20"/>
-          <w:szCs w:val="20"/>
-        </w:rPr>
-        <w:t xml:space="preserve">occur at </w:t>
-      </w:r>
-      <w:r>
-        <w:rPr>
-          <w:color w:val="C0504D" w:themeColor="accent2"/>
-          <w:sz w:val="20"/>
-          <w:szCs w:val="20"/>
-        </w:rPr>
-        <w:t>later</w:t>
-      </w:r>
-      <w:r>
-        <w:rPr>
-          <w:color w:val="C0504D" w:themeColor="accent2"/>
-          <w:sz w:val="20"/>
-          <w:szCs w:val="20"/>
-        </w:rPr>
-        <w:t xml:space="preserve"> stages</w:t>
-      </w:r>
-      <w:r>
-        <w:rPr>
-          <w:color w:val="C0504D" w:themeColor="accent2"/>
-          <w:sz w:val="20"/>
-          <w:szCs w:val="20"/>
-        </w:rPr>
-        <w:t xml:space="preserve"> of visual processing,</w:t>
-      </w:r>
-      <w:r>
-        <w:rPr>
-          <w:color w:val="C0504D" w:themeColor="accent2"/>
-          <w:sz w:val="20"/>
-          <w:szCs w:val="20"/>
-        </w:rPr>
-        <w:t xml:space="preserve"> and under particular conditions these</w:t>
-      </w:r>
-      <w:r>
-        <w:rPr>
-          <w:color w:val="C0504D" w:themeColor="accent2"/>
-          <w:sz w:val="20"/>
-          <w:szCs w:val="20"/>
-        </w:rPr>
-        <w:t xml:space="preserve"> stages</w:t>
-      </w:r>
-      <w:r>
-        <w:rPr>
-          <w:color w:val="C0504D" w:themeColor="accent2"/>
-          <w:sz w:val="20"/>
-          <w:szCs w:val="20"/>
-        </w:rPr>
-        <w:t xml:space="preserve"> can interact to promote transfer (Watanabe and Sasaki, 2015). One relevant </w:t>
-      </w:r>
-      <w:r>
-        <w:rPr>
-          <w:color w:val="C0504D" w:themeColor="accent2"/>
-          <w:sz w:val="20"/>
-          <w:szCs w:val="20"/>
-        </w:rPr>
-        <w:t>example of transfer</w:t>
-      </w:r>
-      <w:r>
-        <w:rPr>
-          <w:color w:val="C0504D" w:themeColor="accent2"/>
-          <w:sz w:val="20"/>
-          <w:szCs w:val="20"/>
-        </w:rPr>
-        <w:t xml:space="preserve"> from this literature comes from </w:t>
-      </w:r>
-      <w:proofErr w:type="spellStart"/>
-      <w:r>
-        <w:rPr>
-          <w:color w:val="C0504D" w:themeColor="accent2"/>
-          <w:sz w:val="20"/>
-          <w:szCs w:val="20"/>
-        </w:rPr>
-        <w:t>Ahissar</w:t>
-      </w:r>
-      <w:proofErr w:type="spellEnd"/>
-      <w:r>
-        <w:rPr>
-          <w:color w:val="C0504D" w:themeColor="accent2"/>
-          <w:sz w:val="20"/>
-          <w:szCs w:val="20"/>
-        </w:rPr>
-        <w:t xml:space="preserve"> &amp; Hochstein (1997), who show that learning </w:t>
-      </w:r>
-      <w:r>
-        <w:rPr>
-          <w:color w:val="C0504D" w:themeColor="accent2"/>
-          <w:sz w:val="20"/>
-          <w:szCs w:val="20"/>
-        </w:rPr>
-        <w:t xml:space="preserve">to discriminate orientations </w:t>
-      </w:r>
-      <w:r>
-        <w:rPr>
-          <w:color w:val="C0504D" w:themeColor="accent2"/>
-          <w:sz w:val="20"/>
-          <w:szCs w:val="20"/>
-        </w:rPr>
-        <w:t xml:space="preserve">is more specific and narrow when </w:t>
-      </w:r>
-      <w:r>
-        <w:rPr>
-          <w:color w:val="C0504D" w:themeColor="accent2"/>
-          <w:sz w:val="20"/>
-          <w:szCs w:val="20"/>
-        </w:rPr>
-        <w:t xml:space="preserve">the </w:t>
-      </w:r>
-      <w:r>
-        <w:rPr>
-          <w:color w:val="C0504D" w:themeColor="accent2"/>
-          <w:sz w:val="20"/>
-          <w:szCs w:val="20"/>
-        </w:rPr>
-        <w:t xml:space="preserve">task </w:t>
-      </w:r>
-      <w:r>
-        <w:rPr>
-          <w:color w:val="C0504D" w:themeColor="accent2"/>
-          <w:sz w:val="20"/>
-          <w:szCs w:val="20"/>
-        </w:rPr>
-        <w:t>is</w:t>
-      </w:r>
-      <w:r>
-        <w:rPr>
-          <w:color w:val="C0504D" w:themeColor="accent2"/>
-          <w:sz w:val="20"/>
-          <w:szCs w:val="20"/>
-        </w:rPr>
-        <w:t xml:space="preserve"> difficult, and more generalizable when </w:t>
-      </w:r>
-      <w:r>
-        <w:rPr>
-          <w:color w:val="C0504D" w:themeColor="accent2"/>
-          <w:sz w:val="20"/>
-          <w:szCs w:val="20"/>
-        </w:rPr>
-        <w:t>it</w:t>
-      </w:r>
-      <w:r>
-        <w:rPr>
-          <w:color w:val="C0504D" w:themeColor="accent2"/>
-          <w:sz w:val="20"/>
-          <w:szCs w:val="20"/>
-        </w:rPr>
-        <w:t xml:space="preserve"> </w:t>
-      </w:r>
-      <w:r>
-        <w:rPr>
-          <w:color w:val="C0504D" w:themeColor="accent2"/>
-          <w:sz w:val="20"/>
-          <w:szCs w:val="20"/>
-        </w:rPr>
-        <w:t>is</w:t>
-      </w:r>
-      <w:r>
-        <w:rPr>
-          <w:color w:val="C0504D" w:themeColor="accent2"/>
-          <w:sz w:val="20"/>
-          <w:szCs w:val="20"/>
-        </w:rPr>
-        <w:t xml:space="preserve"> easy</w:t>
-      </w:r>
-      <w:r>
-        <w:rPr>
-          <w:color w:val="C0504D" w:themeColor="accent2"/>
-          <w:sz w:val="20"/>
-          <w:szCs w:val="20"/>
-        </w:rPr>
-        <w:t>, consistent with a ”reverse-hierarchy” model: the more finely-tuned the representation needs to be to perform the task, the more the learning is</w:t>
-      </w:r>
-      <w:r>
-        <w:rPr>
-          <w:color w:val="C0504D" w:themeColor="accent2"/>
-          <w:sz w:val="20"/>
-          <w:szCs w:val="20"/>
-        </w:rPr>
-        <w:t xml:space="preserve"> specific</w:t>
-      </w:r>
-      <w:r>
-        <w:rPr>
-          <w:color w:val="C0504D" w:themeColor="accent2"/>
-          <w:sz w:val="20"/>
-          <w:szCs w:val="20"/>
-        </w:rPr>
-        <w:t xml:space="preserve"> to the orientations used in the training</w:t>
-      </w:r>
-      <w:r>
-        <w:rPr>
-          <w:color w:val="C0504D" w:themeColor="accent2"/>
-          <w:sz w:val="20"/>
-          <w:szCs w:val="20"/>
-        </w:rPr>
-        <w:t xml:space="preserve">. </w:t>
-      </w:r>
-      <w:r>
-        <w:rPr>
-          <w:color w:val="C0504D" w:themeColor="accent2"/>
-          <w:sz w:val="20"/>
-          <w:szCs w:val="20"/>
-        </w:rPr>
-        <w:t>But exposing participants to an easy condition, even for a single trial, facilitate</w:t>
-      </w:r>
-      <w:r>
-        <w:rPr>
-          <w:color w:val="C0504D" w:themeColor="accent2"/>
-          <w:sz w:val="20"/>
-          <w:szCs w:val="20"/>
-        </w:rPr>
-        <w:t>s</w:t>
-      </w:r>
-      <w:r>
-        <w:rPr>
-          <w:color w:val="C0504D" w:themeColor="accent2"/>
-          <w:sz w:val="20"/>
-          <w:szCs w:val="20"/>
-        </w:rPr>
-        <w:t xml:space="preserve"> a more generalizable form of learning in </w:t>
-      </w:r>
-      <w:r>
-        <w:rPr>
-          <w:color w:val="C0504D" w:themeColor="accent2"/>
-          <w:sz w:val="20"/>
-          <w:szCs w:val="20"/>
-        </w:rPr>
-        <w:t>subsequent</w:t>
-      </w:r>
-      <w:r>
-        <w:rPr>
-          <w:color w:val="C0504D" w:themeColor="accent2"/>
-          <w:sz w:val="20"/>
-          <w:szCs w:val="20"/>
-        </w:rPr>
-        <w:t xml:space="preserve"> difficult conditions. </w:t>
-      </w:r>
-      <w:proofErr w:type="spellStart"/>
-      <w:r>
-        <w:rPr>
-          <w:color w:val="C0504D" w:themeColor="accent2"/>
-          <w:sz w:val="20"/>
-          <w:szCs w:val="20"/>
-        </w:rPr>
-        <w:t>Ahissar</w:t>
-      </w:r>
-      <w:proofErr w:type="spellEnd"/>
-      <w:r>
-        <w:rPr>
-          <w:color w:val="C0504D" w:themeColor="accent2"/>
-          <w:sz w:val="20"/>
-          <w:szCs w:val="20"/>
-        </w:rPr>
-        <w:t xml:space="preserve"> &amp; Hochstein</w:t>
-      </w:r>
-      <w:r>
-        <w:rPr>
-          <w:color w:val="C0504D" w:themeColor="accent2"/>
-          <w:sz w:val="20"/>
-          <w:szCs w:val="20"/>
-        </w:rPr>
-        <w:t xml:space="preserve"> call this single easy trial a “eureka” presentation, and argue that it facilitates learning of a wider range of orientations than </w:t>
-      </w:r>
-      <w:r>
-        <w:rPr>
-          <w:color w:val="C0504D" w:themeColor="accent2"/>
-          <w:sz w:val="20"/>
-          <w:szCs w:val="20"/>
-        </w:rPr>
-        <w:t>those</w:t>
-      </w:r>
-      <w:r>
-        <w:rPr>
-          <w:color w:val="C0504D" w:themeColor="accent2"/>
-          <w:sz w:val="20"/>
-          <w:szCs w:val="20"/>
-        </w:rPr>
-        <w:t xml:space="preserve"> included in the difficult trials that follow.</w:t>
-      </w:r>
-      <w:r>
-        <w:rPr>
-          <w:color w:val="C0504D" w:themeColor="accent2"/>
-          <w:sz w:val="20"/>
-          <w:szCs w:val="20"/>
-        </w:rPr>
-        <w:t xml:space="preserve"> There is</w:t>
-      </w:r>
-      <w:r>
-        <w:rPr>
-          <w:color w:val="C0504D" w:themeColor="accent2"/>
-          <w:sz w:val="20"/>
-          <w:szCs w:val="20"/>
-        </w:rPr>
-        <w:t>, of course,</w:t>
-      </w:r>
-      <w:r>
-        <w:rPr>
-          <w:color w:val="C0504D" w:themeColor="accent2"/>
-          <w:sz w:val="20"/>
-          <w:szCs w:val="20"/>
-        </w:rPr>
-        <w:t xml:space="preserve"> a large conceptual gap between perceptual learning and the focus-divide dilemma, but the principal of using an easy version of a problem to prime participant towards the appropriate aspects of the problem space is an intriguing potential bridge between them.</w:t>
-      </w:r>
-    </w:p>
-    <w:p>
-      <w:pPr>
-        <w:spacing w:line="360" w:lineRule="auto"/>
-        <w:rPr>
-          <w:sz w:val="20"/>
-          <w:szCs w:val="20"/>
-        </w:rPr>
-      </w:pPr>
-    </w:p>
-    <w:p>
-      <w:pPr>
-        <w:spacing w:line="360" w:lineRule="auto"/>
-        <w:rPr>
-          <w:color w:val="C0504D" w:themeColor="accent2"/>
-          <w:sz w:val="20"/>
-          <w:szCs w:val="20"/>
-        </w:rPr>
-      </w:pPr>
-      <w:r>
-        <w:rPr>
-          <w:sz w:val="20"/>
-          <w:szCs w:val="20"/>
-        </w:rPr>
-        <w:t>In</w:t>
-      </w:r>
-      <w:r>
-        <w:rPr>
-          <w:sz w:val="20"/>
-          <w:szCs w:val="20"/>
-        </w:rPr>
-        <w:t xml:space="preserve"> the following</w:t>
-      </w:r>
-      <w:r>
-        <w:rPr>
-          <w:sz w:val="20"/>
-          <w:szCs w:val="20"/>
-        </w:rPr>
-        <w:t xml:space="preserve"> experiments, we explore </w:t>
-      </w:r>
-      <w:r>
-        <w:rPr>
-          <w:sz w:val="20"/>
-          <w:szCs w:val="20"/>
-        </w:rPr>
-        <w:t>the</w:t>
-      </w:r>
-      <w:r>
-        <w:rPr>
-          <w:sz w:val="20"/>
-          <w:szCs w:val="20"/>
-        </w:rPr>
-        <w:t xml:space="preserve"> threshold</w:t>
-      </w:r>
-      <w:r>
-        <w:rPr>
-          <w:sz w:val="20"/>
-          <w:szCs w:val="20"/>
-        </w:rPr>
-        <w:t xml:space="preserve"> for transferring a decision strategy across contexts</w:t>
-      </w:r>
-      <w:r>
-        <w:rPr>
-          <w:sz w:val="20"/>
-          <w:szCs w:val="20"/>
-        </w:rPr>
-        <w:t xml:space="preserve"> by creating circumstances in which participants carry out the optimal strategy in one context, and then provide a similar (Experiment 1</w:t>
-      </w:r>
-      <w:r>
-        <w:rPr>
-          <w:sz w:val="20"/>
-          <w:szCs w:val="20"/>
-        </w:rPr>
-        <w:t>A</w:t>
-      </w:r>
-      <w:r>
-        <w:rPr>
-          <w:sz w:val="20"/>
-          <w:szCs w:val="20"/>
-        </w:rPr>
-        <w:t xml:space="preserve">, </w:t>
-      </w:r>
-      <w:r>
-        <w:rPr>
-          <w:color w:val="C0504D" w:themeColor="accent2"/>
-          <w:sz w:val="20"/>
-          <w:szCs w:val="20"/>
-        </w:rPr>
-        <w:t>B and C</w:t>
-      </w:r>
-      <w:r>
-        <w:rPr>
-          <w:sz w:val="20"/>
-          <w:szCs w:val="20"/>
-        </w:rPr>
-        <w:t xml:space="preserve">) and the same (Experiment 2) context to observe whether the strategy persists, or if participants return to variability. </w:t>
-      </w:r>
-      <w:r>
-        <w:rPr>
-          <w:color w:val="C0504D" w:themeColor="accent2"/>
-          <w:sz w:val="20"/>
-          <w:szCs w:val="20"/>
-        </w:rPr>
-        <w:t xml:space="preserve">The </w:t>
-      </w:r>
-      <w:r>
-        <w:rPr>
-          <w:color w:val="C0504D" w:themeColor="accent2"/>
-          <w:sz w:val="20"/>
-          <w:szCs w:val="20"/>
-        </w:rPr>
-        <w:t>aim was to</w:t>
-      </w:r>
-      <w:r>
-        <w:rPr>
-          <w:color w:val="C0504D" w:themeColor="accent2"/>
-          <w:sz w:val="20"/>
-          <w:szCs w:val="20"/>
-        </w:rPr>
-        <w:t xml:space="preserve"> </w:t>
-      </w:r>
-      <w:r>
-        <w:rPr>
-          <w:color w:val="C0504D" w:themeColor="accent2"/>
-          <w:sz w:val="20"/>
-          <w:szCs w:val="20"/>
-        </w:rPr>
-        <w:t>test a potential explanation for the failure to solve the focus-divide dilemma, which is that it represents a rational tendency to apply a trial-and-error strategy in the absence of a clear decision rule. If so, when participants are</w:t>
-      </w:r>
-      <w:r>
-        <w:rPr>
-          <w:color w:val="C0504D" w:themeColor="accent2"/>
-          <w:sz w:val="20"/>
-          <w:szCs w:val="20"/>
-        </w:rPr>
-        <w:t xml:space="preserve"> in a circumstance where they can easily arrive at</w:t>
-      </w:r>
-      <w:r>
-        <w:rPr>
-          <w:color w:val="C0504D" w:themeColor="accent2"/>
-          <w:sz w:val="20"/>
-          <w:szCs w:val="20"/>
-        </w:rPr>
-        <w:t xml:space="preserve"> </w:t>
-      </w:r>
-      <w:r>
-        <w:rPr>
-          <w:color w:val="C0504D" w:themeColor="accent2"/>
-          <w:sz w:val="20"/>
-          <w:szCs w:val="20"/>
-        </w:rPr>
-        <w:t>a</w:t>
-      </w:r>
-      <w:r>
-        <w:rPr>
-          <w:color w:val="C0504D" w:themeColor="accent2"/>
-          <w:sz w:val="20"/>
-          <w:szCs w:val="20"/>
-        </w:rPr>
-        <w:t xml:space="preserve"> clear decision rule </w:t>
-      </w:r>
-      <w:r>
-        <w:rPr>
-          <w:color w:val="C0504D" w:themeColor="accent2"/>
-          <w:sz w:val="20"/>
-          <w:szCs w:val="20"/>
-        </w:rPr>
-        <w:t xml:space="preserve">to </w:t>
-      </w:r>
-      <w:r>
-        <w:rPr>
-          <w:color w:val="C0504D" w:themeColor="accent2"/>
-          <w:sz w:val="20"/>
-          <w:szCs w:val="20"/>
-        </w:rPr>
-        <w:t>successfull</w:t>
-      </w:r>
-      <w:r>
-        <w:rPr>
-          <w:color w:val="C0504D" w:themeColor="accent2"/>
-          <w:sz w:val="20"/>
-          <w:szCs w:val="20"/>
-        </w:rPr>
-        <w:t>y solve</w:t>
-      </w:r>
-      <w:r>
-        <w:rPr>
-          <w:color w:val="C0504D" w:themeColor="accent2"/>
-          <w:sz w:val="20"/>
-          <w:szCs w:val="20"/>
-        </w:rPr>
-        <w:t xml:space="preserve"> </w:t>
-      </w:r>
-      <w:r>
-        <w:rPr>
-          <w:color w:val="C0504D" w:themeColor="accent2"/>
-          <w:sz w:val="20"/>
-          <w:szCs w:val="20"/>
-        </w:rPr>
-        <w:t>the</w:t>
-      </w:r>
-      <w:r>
-        <w:rPr>
-          <w:color w:val="C0504D" w:themeColor="accent2"/>
-          <w:sz w:val="20"/>
-          <w:szCs w:val="20"/>
-        </w:rPr>
-        <w:t xml:space="preserve"> focus-divide problem, they should continue to apply </w:t>
-      </w:r>
-      <w:r>
-        <w:rPr>
-          <w:color w:val="C0504D" w:themeColor="accent2"/>
-          <w:sz w:val="20"/>
-          <w:szCs w:val="20"/>
-        </w:rPr>
-        <w:t>that rule</w:t>
-      </w:r>
-      <w:r>
-        <w:rPr>
-          <w:color w:val="C0504D" w:themeColor="accent2"/>
-          <w:sz w:val="20"/>
-          <w:szCs w:val="20"/>
-        </w:rPr>
-        <w:t xml:space="preserve"> in future instances of the same problem</w:t>
-      </w:r>
-      <w:r>
-        <w:rPr>
-          <w:color w:val="C0504D" w:themeColor="accent2"/>
-          <w:sz w:val="20"/>
-          <w:szCs w:val="20"/>
-        </w:rPr>
-        <w:t xml:space="preserve">. </w:t>
-      </w:r>
-      <w:r>
-        <w:rPr>
-          <w:color w:val="C0504D" w:themeColor="accent2"/>
-          <w:sz w:val="20"/>
-          <w:szCs w:val="20"/>
-        </w:rPr>
-        <w:t xml:space="preserve">To foreshadow, participants can carry out the optimal solution when clearly guided to do so by the context, but show no </w:t>
-      </w:r>
-      <w:r>
-        <w:rPr>
-          <w:color w:val="C0504D" w:themeColor="accent2"/>
-          <w:sz w:val="20"/>
-          <w:szCs w:val="20"/>
-        </w:rPr>
-        <w:t xml:space="preserve">transfer </w:t>
-      </w:r>
-      <w:r>
-        <w:rPr>
-          <w:color w:val="C0504D" w:themeColor="accent2"/>
-          <w:sz w:val="20"/>
-          <w:szCs w:val="20"/>
-        </w:rPr>
-        <w:t xml:space="preserve">of this experience </w:t>
-      </w:r>
-      <w:r>
-        <w:rPr>
-          <w:color w:val="C0504D" w:themeColor="accent2"/>
-          <w:sz w:val="20"/>
-          <w:szCs w:val="20"/>
-        </w:rPr>
-        <w:t>relative to control groups when the guidance is no longer available</w:t>
-      </w:r>
-      <w:r>
-        <w:rPr>
-          <w:color w:val="C0504D" w:themeColor="accent2"/>
-          <w:sz w:val="20"/>
-          <w:szCs w:val="20"/>
-        </w:rPr>
-        <w:t xml:space="preserve">. </w:t>
-      </w:r>
-      <w:r>
-        <w:rPr>
-          <w:color w:val="C0504D" w:themeColor="accent2"/>
-          <w:sz w:val="20"/>
-          <w:szCs w:val="20"/>
-        </w:rPr>
-        <w:t xml:space="preserve">To be confident that the source of this limitation is a failure to recognize the solution rather than a failure to execute it effectively, </w:t>
-      </w:r>
-      <w:r>
-        <w:rPr>
-          <w:color w:val="C0504D" w:themeColor="accent2"/>
-          <w:sz w:val="20"/>
-          <w:szCs w:val="20"/>
-        </w:rPr>
-        <w:t>Experiment 3</w:t>
-      </w:r>
-      <w:r>
-        <w:rPr>
-          <w:color w:val="C0504D" w:themeColor="accent2"/>
-          <w:sz w:val="20"/>
-          <w:szCs w:val="20"/>
-        </w:rPr>
-        <w:t xml:space="preserve"> presents a control experiment in which we test non-naive participants under the same conditions used to test for transfer in Experiments 1 and 2.</w:t>
-      </w:r>
-      <w:r>
-        <w:rPr>
-          <w:color w:val="F79646" w:themeColor="accent6"/>
-          <w:sz w:val="20"/>
-          <w:szCs w:val="20"/>
-        </w:rPr>
-        <w:t xml:space="preserve"> </w:t>
-      </w:r>
-      <w:r>
-        <w:rPr>
-          <w:color w:val="C0504D" w:themeColor="accent2"/>
-          <w:sz w:val="20"/>
-          <w:szCs w:val="20"/>
-        </w:rPr>
-        <w:t>These participants, whose declarative knowledge includes a generic rule for solving the focus-divide dilemma, can execute the rule easily.</w:t>
-      </w:r>
-      <w:r>
-        <w:rPr>
-          <w:color w:val="C0504D" w:themeColor="accent2"/>
-          <w:sz w:val="20"/>
-          <w:szCs w:val="20"/>
-        </w:rPr>
-        <w:t xml:space="preserve"> </w:t>
-      </w:r>
-      <w:r>
-        <w:rPr>
-          <w:color w:val="C0504D" w:themeColor="accent2"/>
-          <w:sz w:val="20"/>
-          <w:szCs w:val="20"/>
-        </w:rPr>
-        <w:t>Taken together</w:t>
-      </w:r>
-      <w:r>
-        <w:rPr>
-          <w:color w:val="C0504D" w:themeColor="accent2"/>
-          <w:sz w:val="20"/>
-          <w:szCs w:val="20"/>
-        </w:rPr>
-        <w:t>, the series of experiments suggests that even when rational decision</w:t>
-      </w:r>
-      <w:r>
-        <w:rPr>
-          <w:color w:val="C0504D" w:themeColor="accent2"/>
-          <w:sz w:val="20"/>
-          <w:szCs w:val="20"/>
-        </w:rPr>
-        <w:t xml:space="preserve"> rules </w:t>
-      </w:r>
-      <w:r>
-        <w:rPr>
-          <w:color w:val="C0504D" w:themeColor="accent2"/>
-          <w:sz w:val="20"/>
-          <w:szCs w:val="20"/>
-        </w:rPr>
-        <w:t xml:space="preserve">are </w:t>
-      </w:r>
-      <w:r>
-        <w:rPr>
-          <w:color w:val="C0504D" w:themeColor="accent2"/>
-          <w:sz w:val="20"/>
-          <w:szCs w:val="20"/>
-        </w:rPr>
-        <w:t xml:space="preserve">readily </w:t>
-      </w:r>
-      <w:r>
-        <w:rPr>
-          <w:color w:val="C0504D" w:themeColor="accent2"/>
-          <w:sz w:val="20"/>
-          <w:szCs w:val="20"/>
-        </w:rPr>
-        <w:t>available</w:t>
-      </w:r>
-      <w:r>
-        <w:rPr>
-          <w:color w:val="C0504D" w:themeColor="accent2"/>
-          <w:sz w:val="20"/>
-          <w:szCs w:val="20"/>
-        </w:rPr>
-        <w:t>, easily implemented</w:t>
-      </w:r>
-      <w:r>
-        <w:rPr>
-          <w:color w:val="C0504D" w:themeColor="accent2"/>
-          <w:sz w:val="20"/>
-          <w:szCs w:val="20"/>
-        </w:rPr>
-        <w:t xml:space="preserve"> and beneficial for performance, </w:t>
+        <w:t xml:space="preserve">and beneficial for performance, </w:t>
       </w:r>
       <w:r>
         <w:rPr>
@@ -3084,7 +3118,6 @@
           <w:sz w:val="28"/>
           <w:szCs w:val="28"/>
         </w:rPr>
-        <w:lastRenderedPageBreak/>
         <w:t>Experiment</w:t>
       </w:r>
       <w:r>
@@ -4156,6 +4189,7 @@
           <w:sz w:val="20"/>
           <w:szCs w:val="20"/>
         </w:rPr>
+        <w:lastRenderedPageBreak/>
         <w:t>Participants</w:t>
       </w:r>
     </w:p>
@@ -4195,15 +4229,7 @@
           <w:sz w:val="20"/>
           <w:szCs w:val="20"/>
         </w:rPr>
-        <w:t xml:space="preserve">task first and then the throwing task) or the control </w:t>
-      </w:r>
-      <w:r>
-        <w:rPr>
-          <w:sz w:val="20"/>
-          <w:szCs w:val="20"/>
-        </w:rPr>
-        <w:lastRenderedPageBreak/>
-        <w:t xml:space="preserve">group (those who did only the throwing task), with 16 in each group. </w:t>
+        <w:t xml:space="preserve">task first and then the throwing task) or the control group (those who did only the throwing task), with 16 in each group. </w:t>
       </w:r>
       <w:r>
         <w:rPr>
@@ -4495,7 +4521,22 @@
           <w:sz w:val="20"/>
           <w:szCs w:val="20"/>
         </w:rPr>
-        <w:t xml:space="preserve">: Six PVC beanbags of three </w:t>
+        <w:t xml:space="preserve">: Six </w:t>
+      </w:r>
+      <w:r>
+        <w:rPr>
+          <w:color w:val="8064A2" w:themeColor="accent4"/>
+          <w:sz w:val="20"/>
+          <w:szCs w:val="20"/>
+        </w:rPr>
+        <w:t>waterproof</w:t>
+      </w:r>
+      <w:r>
+        <w:rPr>
+          <w:sz w:val="20"/>
+          <w:szCs w:val="20"/>
+        </w:rPr>
+        <w:t xml:space="preserve"> beanbags of three </w:t>
       </w:r>
       <w:proofErr w:type="spellStart"/>
       <w:r>
@@ -4608,7 +4649,15 @@
           <w:sz w:val="20"/>
           <w:szCs w:val="20"/>
         </w:rPr>
-        <w:t xml:space="preserve"> (the answer was yes, yes and no respectively)</w:t>
+        <w:t xml:space="preserve"> (the answer was yes, yes and </w:t>
+      </w:r>
+      <w:r>
+        <w:rPr>
+          <w:sz w:val="20"/>
+          <w:szCs w:val="20"/>
+        </w:rPr>
+        <w:lastRenderedPageBreak/>
+        <w:t>no respectively)</w:t>
       </w:r>
       <w:r>
         <w:rPr>
@@ -4679,15 +4728,7 @@
           <w:sz w:val="20"/>
           <w:szCs w:val="20"/>
         </w:rPr>
-        <w:t xml:space="preserve">-location combination was the same for each participant starting from the middle beanbag and working towards the </w:t>
-      </w:r>
-      <w:r>
-        <w:rPr>
-          <w:sz w:val="20"/>
-          <w:szCs w:val="20"/>
-        </w:rPr>
-        <w:lastRenderedPageBreak/>
-        <w:t xml:space="preserve">sides. Once all three </w:t>
+        <w:t xml:space="preserve">-location combination was the same for each participant starting from the middle beanbag and working towards the sides. Once all three </w:t>
       </w:r>
       <w:proofErr w:type="spellStart"/>
       <w:r>
@@ -5432,7 +5473,15 @@
           <w:sz w:val="20"/>
           <w:szCs w:val="20"/>
         </w:rPr>
-        <w:t xml:space="preserve">: The experiment was an abbreviated version of the throwing task used in Clarke and Hunt (2016). An outdoor, sheltered area of concrete slabs just outside the psychology building (Figure 1) was used because the slabs (measuring 0.46 x 0.61m) were useful for marking and recording hoop placement and standing positions, respectively. Six hoops with a diameter of 0.40m were taped down in a row with three slabs’ distance between them. The red hoops were 4.60m apart (10 slabs), the yellow hoops were 8.28m apart (18 slabs) and the blue hoops were 11.96m apart (26 slabs). These hoop separations were selected on the basis of throwing performance measured in several previous experiments; participants should stand in the center for the closest distance, and next to one of the hoops for the farthest distance, to achieve optimal performance. The </w:t>
+        <w:t xml:space="preserve">: The experiment was an abbreviated version of the throwing task used in Clarke and Hunt (2016). An outdoor, sheltered area of concrete slabs just outside the psychology building (Figure 1) was used because the slabs (measuring 0.46 x 0.61m) were useful for marking and recording hoop placement and standing positions, respectively. Six hoops with a diameter of 0.40m were taped down in a row with three slabs’ distance between them. The red hoops were 4.60m apart (10 slabs), the yellow hoops were </w:t>
+      </w:r>
+      <w:r>
+        <w:rPr>
+          <w:sz w:val="20"/>
+          <w:szCs w:val="20"/>
+        </w:rPr>
+        <w:lastRenderedPageBreak/>
+        <w:t xml:space="preserve">8.28m apart (18 slabs) and the blue hoops were 11.96m apart (26 slabs). These hoop separations were selected on the basis of throwing performance measured in several previous experiments; participants should stand in the center for the closest distance, and next to one of the hoops for the farthest distance, to achieve optimal performance. The </w:t>
       </w:r>
       <w:proofErr w:type="spellStart"/>
       <w:r>
@@ -5448,15 +5497,7 @@
           <w:sz w:val="20"/>
           <w:szCs w:val="20"/>
         </w:rPr>
-        <w:t xml:space="preserve"> of the beanbag the participant was handed on each trial specified which pair of hoops were potential targets on that trial. Participants took the beanbag and chose </w:t>
-      </w:r>
-      <w:r>
-        <w:rPr>
-          <w:sz w:val="20"/>
-          <w:szCs w:val="20"/>
-        </w:rPr>
-        <w:lastRenderedPageBreak/>
-        <w:t xml:space="preserve">a place to stand. After choosing their standing position, they were told which hoop was the target (which, as they were informed, was determined based on a pre-generated random list), and they then attempted to get the beanbag into that target hoop. The experimenter stood on the grass to the side and handed beanbags to the participant in random order of </w:t>
+        <w:t xml:space="preserve"> of the beanbag the participant was handed on each trial specified which pair of hoops were potential targets on that trial. Participants took the beanbag and chose a place to stand. After choosing their standing position, they were told which hoop was the target (which, as they were informed, was determined based on a pre-generated random list), and they then attempted to get the beanbag into that target hoop. The experimenter stood on the grass to the side and handed beanbags to the participant in random order of </w:t>
       </w:r>
       <w:proofErr w:type="spellStart"/>
       <w:r>
@@ -6016,7 +6057,16 @@
           <w:sz w:val="20"/>
           <w:szCs w:val="20"/>
         </w:rPr>
-        <w:t>We can also see that no participant managed to execute the optimal strategy in this version of the focus-divide dilemma. This allows us to conclude that experience of solving one form of the focus-divide dilemma (the reaching task) does not lead to optimal behavior in another.</w:t>
+        <w:t xml:space="preserve">We can also see that no participant managed to execute the optimal </w:t>
+      </w:r>
+      <w:r>
+        <w:rPr>
+          <w:color w:val="C0504D" w:themeColor="accent2"/>
+          <w:sz w:val="20"/>
+          <w:szCs w:val="20"/>
+        </w:rPr>
+        <w:lastRenderedPageBreak/>
+        <w:t>strategy in this version of the focus-divide dilemma. This allows us to conclude that experience of solving one form of the focus-divide dilemma (the reaching task) does not lead to optimal behavior in another.</w:t>
       </w:r>
       <w:r>
         <w:rPr>
@@ -6082,16 +6132,7 @@
           <w:sz w:val="20"/>
           <w:szCs w:val="20"/>
         </w:rPr>
-        <w:t xml:space="preserve"> between the hoops </w:t>
-      </w:r>
-      <w:r>
-        <w:rPr>
-          <w:color w:val="C0504D" w:themeColor="accent2"/>
-          <w:sz w:val="20"/>
-          <w:szCs w:val="20"/>
-        </w:rPr>
-        <w:lastRenderedPageBreak/>
-        <w:t>irrespective of the distance between them. The rest of the participants vary their behavior from trial to trial</w:t>
+        <w:t xml:space="preserve"> between the hoops irrespective of the distance between them. The rest of the participants vary their behavior from trial to trial</w:t>
       </w:r>
       <w:r>
         <w:rPr>
@@ -6319,6 +6360,24 @@
         <w:instrText xml:space="preserve"> INCLUDEPICTURE "https://media.discordapp.net/attachments/1026856418046922833/1367137064239501448/double_blind.png?ex=68137d1c&amp;is=68122b9c&amp;hm=b1124fe1e64bf099fb88dce1bc506b408f632e2a08364f61c13a4ecb3e4cc79a&amp;=&amp;format=webp&amp;quality=lossless&amp;width=1928&amp;height=771" \* MERGEFORMATINET </w:instrText>
       </w:r>
       <w:r>
+        <w:fldChar w:fldCharType="separate"/>
+      </w:r>
+      <w:r>
+        <w:rPr>
+          <w:noProof/>
+        </w:rPr>
+        <w:fldChar w:fldCharType="begin"/>
+      </w:r>
+      <w:r>
+        <w:rPr>
+          <w:noProof/>
+        </w:rPr>
+        <w:instrText xml:space="preserve"> INCLUDEPICTURE  "https://media.discordapp.net/attachments/1026856418046922833/1367137064239501448/double_blind.png?ex=68137d1c&amp;is=68122b9c&amp;hm=b1124fe1e64bf099fb88dce1bc506b408f632e2a08364f61c13a4ecb3e4cc79a&amp;=&amp;format=webp&amp;quality=lossless&amp;width=1928&amp;height=771" \* MERGEFORMATINET </w:instrText>
+      </w:r>
+      <w:r>
+        <w:rPr>
+          <w:noProof/>
+        </w:rPr>
         <w:fldChar w:fldCharType="separate"/>
       </w:r>
       <w:r>
@@ -6435,7 +6494,7 @@
             <v:path o:extrusionok="f" gradientshapeok="t" o:connecttype="rect"/>
             <o:lock v:ext="edit" aspectratio="t"/>
           </v:shapetype>
-          <v:shape id="_x0000_i1027" type="#_x0000_t75" alt="Image" style="width:467.35pt;height:187.35pt;mso-width-percent:0;mso-height-percent:0;mso-width-percent:0;mso-height-percent:0">
+          <v:shape id="_x0000_i1027" type="#_x0000_t75" alt="Image" style="width:467.3pt;height:187.55pt;mso-width-percent:0;mso-height-percent:0;mso-width-percent:0;mso-height-percent:0">
             <v:imagedata r:id="rId8" r:href="rId9"/>
           </v:shape>
         </w:pict>
@@ -6471,6 +6530,12 @@
         <w:fldChar w:fldCharType="end"/>
       </w:r>
       <w:r>
+        <w:rPr>
+          <w:noProof/>
+        </w:rPr>
+        <w:fldChar w:fldCharType="end"/>
+      </w:r>
+      <w:r>
         <w:fldChar w:fldCharType="end"/>
       </w:r>
     </w:p>
@@ -7130,7 +7195,16 @@
           <w:sz w:val="20"/>
           <w:szCs w:val="20"/>
         </w:rPr>
-        <w:t>are shown in Figure 3.</w:t>
+        <w:t xml:space="preserve">are shown in </w:t>
+      </w:r>
+      <w:r>
+        <w:rPr>
+          <w:color w:val="C0504D" w:themeColor="accent2"/>
+          <w:sz w:val="20"/>
+          <w:szCs w:val="20"/>
+        </w:rPr>
+        <w:lastRenderedPageBreak/>
+        <w:t>Figure 3.</w:t>
       </w:r>
       <w:r>
         <w:rPr>
@@ -7278,7 +7352,6 @@
           <w:sz w:val="20"/>
           <w:szCs w:val="20"/>
         </w:rPr>
-        <w:lastRenderedPageBreak/>
         <w:t>the primed nor the control group</w:t>
       </w:r>
       <w:r>
@@ -8119,11 +8192,35 @@
         <w:rPr>
           <w:noProof/>
         </w:rPr>
+        <w:fldChar w:fldCharType="begin"/>
+      </w:r>
+      <w:r>
+        <w:rPr>
+          <w:noProof/>
+        </w:rPr>
+        <w:instrText xml:space="preserve"> INCLUDEPICTURE  "https://media.discordapp.net/attachments/1026856418046922833/1367137385724510208/exp1a_acc.png?ex=68137d68&amp;is=68122be8&amp;hm=5d9c05bedb4b00c31ce8b470b8f9d69fc5b168696d77ae38d0cb5240aa510e16&amp;=&amp;format=webp&amp;quality=lossless&amp;width=1094&amp;height=875" \* MERGEFORMATINET </w:instrText>
+      </w:r>
+      <w:r>
+        <w:rPr>
+          <w:noProof/>
+        </w:rPr>
+        <w:fldChar w:fldCharType="separate"/>
+      </w:r>
+      <w:r>
+        <w:rPr>
+          <w:noProof/>
+        </w:rPr>
         <w:pict w14:anchorId="45C83C9F">
-          <v:shape id="_x0000_i1026" type="#_x0000_t75" alt="Image" style="width:266pt;height:213.35pt;mso-width-percent:0;mso-height-percent:0;mso-width-percent:0;mso-height-percent:0">
+          <v:shape id="_x0000_i1026" type="#_x0000_t75" alt="Image" style="width:266pt;height:213.7pt;mso-width-percent:0;mso-height-percent:0;mso-width-percent:0;mso-height-percent:0">
             <v:imagedata r:id="rId11" r:href="rId12"/>
           </v:shape>
         </w:pict>
+      </w:r>
+      <w:r>
+        <w:rPr>
+          <w:noProof/>
+        </w:rPr>
+        <w:fldChar w:fldCharType="end"/>
       </w:r>
       <w:r>
         <w:rPr>
@@ -11583,11 +11680,35 @@
         <w:rPr>
           <w:noProof/>
         </w:rPr>
+        <w:fldChar w:fldCharType="begin"/>
+      </w:r>
+      <w:r>
+        <w:rPr>
+          <w:noProof/>
+        </w:rPr>
+        <w:instrText xml:space="preserve"> INCLUDEPICTURE  "https://media.discordapp.net/attachments/1026856418046922833/1366421473606111332/image.png?ex=6810e2aa&amp;is=680f912a&amp;hm=8a4ccc1db93a95f9318b506808897a4de85f4ffff7fe0b2dd290b7da8f2d1ffe&amp;=&amp;format=webp&amp;quality=lossless&amp;width=1998&amp;height=718" \* MERGEFORMATINET </w:instrText>
+      </w:r>
+      <w:r>
+        <w:rPr>
+          <w:noProof/>
+        </w:rPr>
+        <w:fldChar w:fldCharType="separate"/>
+      </w:r>
+      <w:r>
+        <w:rPr>
+          <w:noProof/>
+        </w:rPr>
         <w:pict w14:anchorId="01C5F9EB">
-          <v:shape id="_x0000_i1025" type="#_x0000_t75" alt="Image" style="width:467.35pt;height:167.35pt;mso-width-percent:0;mso-height-percent:0;mso-width-percent:0;mso-height-percent:0">
+          <v:shape id="_x0000_i1025" type="#_x0000_t75" alt="Image" style="width:467.3pt;height:167.4pt;mso-width-percent:0;mso-height-percent:0;mso-width-percent:0;mso-height-percent:0">
             <v:imagedata r:id="rId14" r:href="rId15"/>
           </v:shape>
         </w:pict>
+      </w:r>
+      <w:r>
+        <w:rPr>
+          <w:noProof/>
+        </w:rPr>
+        <w:fldChar w:fldCharType="end"/>
       </w:r>
       <w:r>
         <w:rPr>
@@ -16993,71 +17114,7 @@
           <w:sz w:val="20"/>
           <w:szCs w:val="20"/>
         </w:rPr>
-        <w:t xml:space="preserve">The successful implementation of the optimal strategy </w:t>
-      </w:r>
-      <w:r>
-        <w:rPr>
-          <w:color w:val="943634" w:themeColor="accent2" w:themeShade="BF"/>
-          <w:sz w:val="20"/>
-          <w:szCs w:val="20"/>
-        </w:rPr>
-        <w:t xml:space="preserve">by non-naïve participants </w:t>
-      </w:r>
-      <w:r>
-        <w:rPr>
-          <w:color w:val="943634" w:themeColor="accent2" w:themeShade="BF"/>
-          <w:sz w:val="20"/>
-          <w:szCs w:val="20"/>
-        </w:rPr>
-        <w:t xml:space="preserve">in both </w:t>
-      </w:r>
-      <w:r>
-        <w:rPr>
-          <w:color w:val="943634" w:themeColor="accent2" w:themeShade="BF"/>
-          <w:sz w:val="20"/>
-          <w:szCs w:val="20"/>
-        </w:rPr>
-        <w:t xml:space="preserve">of these </w:t>
-      </w:r>
-      <w:r>
-        <w:rPr>
-          <w:color w:val="943634" w:themeColor="accent2" w:themeShade="BF"/>
-          <w:sz w:val="20"/>
-          <w:szCs w:val="20"/>
-        </w:rPr>
-        <w:t xml:space="preserve">tasks allows us to more confidently specify the source of the </w:t>
-      </w:r>
-      <w:r>
-        <w:rPr>
-          <w:color w:val="943634" w:themeColor="accent2" w:themeShade="BF"/>
-          <w:sz w:val="20"/>
-          <w:szCs w:val="20"/>
-        </w:rPr>
-        <w:t xml:space="preserve">transfer failure in Experiments 1 and 2 </w:t>
-      </w:r>
-      <w:r>
-        <w:rPr>
-          <w:color w:val="943634" w:themeColor="accent2" w:themeShade="BF"/>
-          <w:sz w:val="20"/>
-          <w:szCs w:val="20"/>
-        </w:rPr>
-        <w:t xml:space="preserve">as spontaneous integration (rather than </w:t>
-      </w:r>
-      <w:r>
-        <w:rPr>
-          <w:color w:val="943634" w:themeColor="accent2" w:themeShade="BF"/>
-          <w:sz w:val="20"/>
-          <w:szCs w:val="20"/>
-        </w:rPr>
-        <w:t xml:space="preserve">an issue with </w:t>
-      </w:r>
-      <w:r>
-        <w:rPr>
-          <w:color w:val="943634" w:themeColor="accent2" w:themeShade="BF"/>
-          <w:sz w:val="20"/>
-          <w:szCs w:val="20"/>
-        </w:rPr>
-        <w:t xml:space="preserve">implementation). The results also provide a </w:t>
+        <w:t xml:space="preserve">The successful implementation of the optimal strategy by non-naïve participants in both of these tasks allows us to more confidently specify the source of the transfer failure in Experiments 1 and 2 as spontaneous integration (rather than an issue with implementation). The results also provide a </w:t>
       </w:r>
       <w:proofErr w:type="spellStart"/>
       <w:r>
@@ -17075,15 +17132,7 @@
           <w:sz w:val="20"/>
           <w:szCs w:val="20"/>
         </w:rPr>
-        <w:t>-based upper bound on optimal choices in these two tasks</w:t>
-      </w:r>
-      <w:r>
-        <w:rPr>
-          <w:color w:val="943634" w:themeColor="accent2" w:themeShade="BF"/>
-          <w:sz w:val="20"/>
-          <w:szCs w:val="20"/>
-        </w:rPr>
-        <w:t xml:space="preserve">. </w:t>
+        <w:t xml:space="preserve">-based upper bound on optimal choices in these two tasks. </w:t>
       </w:r>
       <w:r>
         <w:rPr>
@@ -21511,7 +21560,53 @@
           <w:sz w:val="20"/>
           <w:szCs w:val="20"/>
         </w:rPr>
-        <w:t xml:space="preserve"> Although the 1930’s is typically thought of as having been dominated by behaviourism, there existed a minority of researchers who were investigating and developing theories of animal problem-solving. Dewsbury (2000) suggests this research has been forgotten because it was marginalized by the behaviorists at the time, and subsequently swept aside by the cognitive revolution in the 1950’s, which tended to somewhat indiscriminately characterize all the research of this era as behaviourist. </w:t>
+        <w:t xml:space="preserve"> Although the 1930’s is typically thought of as having been dominated by </w:t>
+      </w:r>
+      <w:proofErr w:type="spellStart"/>
+      <w:r>
+        <w:rPr>
+          <w:sz w:val="20"/>
+          <w:szCs w:val="20"/>
+        </w:rPr>
+        <w:t>behaviourism</w:t>
+      </w:r>
+      <w:proofErr w:type="spellEnd"/>
+      <w:r>
+        <w:rPr>
+          <w:sz w:val="20"/>
+          <w:szCs w:val="20"/>
+        </w:rPr>
+        <w:t xml:space="preserve">, a minority of researchers were investigating and developing theories of animal problem-solving. Dewsbury (2000) suggests this research has been </w:t>
+      </w:r>
+      <w:r>
+        <w:rPr>
+          <w:sz w:val="20"/>
+          <w:szCs w:val="20"/>
+        </w:rPr>
+        <w:t xml:space="preserve">largely </w:t>
+      </w:r>
+      <w:r>
+        <w:rPr>
+          <w:sz w:val="20"/>
+          <w:szCs w:val="20"/>
+        </w:rPr>
+        <w:t xml:space="preserve">forgotten because it was marginalized by the behaviorists at the time, and subsequently swept aside by the cognitive revolution in the 1950’s, which tended to somewhat indiscriminately characterize all the research of this era as </w:t>
+      </w:r>
+      <w:proofErr w:type="spellStart"/>
+      <w:r>
+        <w:rPr>
+          <w:sz w:val="20"/>
+          <w:szCs w:val="20"/>
+        </w:rPr>
+        <w:t>behaviourist</w:t>
+      </w:r>
+      <w:proofErr w:type="spellEnd"/>
+      <w:r>
+        <w:rPr>
+          <w:sz w:val="20"/>
+          <w:szCs w:val="20"/>
+        </w:rPr>
+        <w:t xml:space="preserve">. </w:t>
       </w:r>
     </w:p>
   </w:footnote>

</xml_diff>